<commit_message>
Changes to case studies.
</commit_message>
<xml_diff>
--- a/manuscript/intactness_manuscript.docx
+++ b/manuscript/intactness_manuscript.docx
@@ -1307,7 +1307,7 @@
         <w:fldChar w:fldCharType="begin" w:fldLock="1"/>
       </w:r>
       <w:r>
-        <w:instrText xml:space="preserve"> ADDIN ZOTERO_ITEM CSL_CITATION {"citationID":"2PMwB8jo","properties":{"formattedCitation":"(Potapov et al. 2017, Watson et al. 2018)","plainCitation":"(Potapov et al. 2017, Watson et al. 2018)","noteIndex":0},"citationItems":[{"id":"haxmp8WB/0TuhVbhg","uris":["http://www.mendeley.com/documents/?uuid=cdbb5b8b-d2a1-4247-bd9a-a023c31fdd14"],"uri":["http://www.mendeley.com/documents/?uuid=cdbb5b8b-d2a1-4247-bd9a-a023c31fdd14"],"itemData":{"DOI":"10.1126/sciadv.1600821","ISSN":"2375-2548","author":[{"dropping-particle":"","family":"Potapov","given":"Peter","non-dropping-particle":"","parse-names":false,"suffix":""},{"dropping-particle":"","family":"Hansen","given":"Matthew C","non-dropping-particle":"","parse-names":false,"suffix":""},{"dropping-particle":"","family":"Laestadius","given":"Lars","non-dropping-particle":"","parse-names":false,"suffix":""},{"dropping-particle":"","family":"Turubanova","given":"Svetlana","non-dropping-particle":"","parse-names":false,"suffix":""},{"dropping-particle":"","family":"Yaroshenko","given":"Alexey","non-dropping-particle":"","parse-names":false,"suffix":""},{"dropping-particle":"","family":"Thies","given":"Christoph","non-dropping-particle":"","parse-names":false,"suffix":""},{"dropping-particle":"","family":"Smith","given":"Wynet","non-dropping-particle":"","parse-names":false,"suffix":""},{"dropping-particle":"","family":"Zhuravleva","given":"Ilona","non-dropping-particle":"","parse-names":false,"suffix":""},{"dropping-particle":"","family":"Komarova","given":"Anna","non-dropping-particle":"","parse-names":false,"suffix":""},{"dropping-particle":"","family":"Minnemeyer","given":"Susan","non-dropping-particle":"","parse-names":false,"suffix":""},{"dropping-particle":"","family":"Esipova","given":"Elena","non-dropping-particle":"","parse-names":false,"suffix":""}],"container-title":"Science Advances","id":"ITEM-1","issue":"JANUARY","issued":{"date-parts":[["2017"]]},"page":"1-13","title":"The last frontiers of wilderness : Tracking loss of intact forest landscapes from 2000 to 2013","type":"article-journal"}},{"id":6,"uris":["http://zotero.org/users/3805542/items/QPCEC8SP"],"uri":["http://zotero.org/users/3805542/items/QPCEC8SP"],"itemData":{"id":6,"type":"article-journal","container-title":"Nature Ecology &amp; Evolution","DOI":"10.1038/s41559-018-0490-x","ISSN":"2397-334X","issue":"4","journalAbbreviation":"Nat Ecol Evol","language":"en","page":"599-610","source":"DOI.org (Crossref)","title":"The exceptional value of intact forest ecosystems","volume":"2","author":[{"family":"Watson","given":"James E. M."},{"family":"Evans","given":"Tom"},{"family":"Venter","given":"Oscar"},{"family":"Williams","given":"Brooke"},{"family":"Tulloch","given":"Ayesha"},{"family":"Stewart","given":"Claire"},{"family":"Thompson","given":"Ian"},{"family":"Ray","given":"Justina C."},{"family":"Murray","given":"Kris"},{"family":"Salazar","given":"Alvaro"},{"family":"McAlpine","given":"Clive"},{"family":"Potapov","given":"Peter"},{"family":"Walston","given":"Joe"},{"family":"Robinson","given":"John G."},{"family":"Painter","given":"Michael"},{"family":"Wilkie","given":"David"},{"family":"Filardi","given":"Christopher"},{"family":"Laurance","given":"William F."},{"family":"Houghton","given":"Richard A."},{"family":"Maxwell","given":"Sean"},{"family":"Grantham","given":"Hedley"},{"family":"Samper","given":"Cristián"},{"family":"Wang","given":"Stephanie"},{"family":"Laestadius","given":"Lars"},{"family":"Runting","given":"Rebecca K."},{"family":"Silva-Chávez","given":"Gustavo A."},{"family":"Ervin","given":"Jamison"},{"family":"Lindenmayer","given":"David"}],"issued":{"date-parts":[["2018",4]]}}}],"schema":"https://github.com/citation-style-language/schema/raw/master/csl-citation.json"} </w:instrText>
+        <w:instrText xml:space="preserve"> ADDIN ZOTERO_ITEM CSL_CITATION {"citationID":"2PMwB8jo","properties":{"formattedCitation":"(Potapov et al. 2017, Watson et al. 2018)","plainCitation":"(Potapov et al. 2017, Watson et al. 2018)","noteIndex":0},"citationItems":[{"id":"eIZIcQfW/bkHeODjH","uris":["http://www.mendeley.com/documents/?uuid=cdbb5b8b-d2a1-4247-bd9a-a023c31fdd14"],"uri":["http://www.mendeley.com/documents/?uuid=cdbb5b8b-d2a1-4247-bd9a-a023c31fdd14"],"itemData":{"DOI":"10.1126/sciadv.1600821","ISSN":"2375-2548","author":[{"dropping-particle":"","family":"Potapov","given":"Peter","non-dropping-particle":"","parse-names":false,"suffix":""},{"dropping-particle":"","family":"Hansen","given":"Matthew C","non-dropping-particle":"","parse-names":false,"suffix":""},{"dropping-particle":"","family":"Laestadius","given":"Lars","non-dropping-particle":"","parse-names":false,"suffix":""},{"dropping-particle":"","family":"Turubanova","given":"Svetlana","non-dropping-particle":"","parse-names":false,"suffix":""},{"dropping-particle":"","family":"Yaroshenko","given":"Alexey","non-dropping-particle":"","parse-names":false,"suffix":""},{"dropping-particle":"","family":"Thies","given":"Christoph","non-dropping-particle":"","parse-names":false,"suffix":""},{"dropping-particle":"","family":"Smith","given":"Wynet","non-dropping-particle":"","parse-names":false,"suffix":""},{"dropping-particle":"","family":"Zhuravleva","given":"Ilona","non-dropping-particle":"","parse-names":false,"suffix":""},{"dropping-particle":"","family":"Komarova","given":"Anna","non-dropping-particle":"","parse-names":false,"suffix":""},{"dropping-particle":"","family":"Minnemeyer","given":"Susan","non-dropping-particle":"","parse-names":false,"suffix":""},{"dropping-particle":"","family":"Esipova","given":"Elena","non-dropping-particle":"","parse-names":false,"suffix":""}],"container-title":"Science Advances","id":"ITEM-1","issue":"JANUARY","issued":{"date-parts":[["2017"]]},"page":"1-13","title":"The last frontiers of wilderness : Tracking loss of intact forest landscapes from 2000 to 2013","type":"article-journal"}},{"id":6,"uris":["http://zotero.org/users/3805542/items/QPCEC8SP"],"uri":["http://zotero.org/users/3805542/items/QPCEC8SP"],"itemData":{"id":6,"type":"article-journal","container-title":"Nature Ecology &amp; Evolution","DOI":"10.1038/s41559-018-0490-x","ISSN":"2397-334X","issue":"4","journalAbbreviation":"Nat Ecol Evol","language":"en","page":"599-610","source":"DOI.org (Crossref)","title":"The exceptional value of intact forest ecosystems","volume":"2","author":[{"family":"Watson","given":"James E. M."},{"family":"Evans","given":"Tom"},{"family":"Venter","given":"Oscar"},{"family":"Williams","given":"Brooke"},{"family":"Tulloch","given":"Ayesha"},{"family":"Stewart","given":"Claire"},{"family":"Thompson","given":"Ian"},{"family":"Ray","given":"Justina C."},{"family":"Murray","given":"Kris"},{"family":"Salazar","given":"Alvaro"},{"family":"McAlpine","given":"Clive"},{"family":"Potapov","given":"Peter"},{"family":"Walston","given":"Joe"},{"family":"Robinson","given":"John G."},{"family":"Painter","given":"Michael"},{"family":"Wilkie","given":"David"},{"family":"Filardi","given":"Christopher"},{"family":"Laurance","given":"William F."},{"family":"Houghton","given":"Richard A."},{"family":"Maxwell","given":"Sean"},{"family":"Grantham","given":"Hedley"},{"family":"Samper","given":"Cristián"},{"family":"Wang","given":"Stephanie"},{"family":"Laestadius","given":"Lars"},{"family":"Runting","given":"Rebecca K."},{"family":"Silva-Chávez","given":"Gustavo A."},{"family":"Ervin","given":"Jamison"},{"family":"Lindenmayer","given":"David"}],"issued":{"date-parts":[["2018",4]]}}}],"schema":"https://github.com/citation-style-language/schema/raw/master/csl-citation.json"} </w:instrText>
       </w:r>
       <w:r>
         <w:fldChar w:fldCharType="separate"/>
@@ -1431,7 +1431,7 @@
         <w:fldChar w:fldCharType="begin"/>
       </w:r>
       <w:r>
-        <w:instrText xml:space="preserve"> ADDIN ZOTERO_ITEM CSL_CITATION {"citationID":"VWo0rZbL","properties":{"formattedCitation":"(Bradshaw et al. 2009, CEC 2010, Schindler and Lee 2010, Brandt et al. 2013, Venier et al. 2014)","plainCitation":"(Bradshaw et al. 2009, CEC 2010, Schindler and Lee 2010, Brandt et al. 2013, Venier et al. 2014)","noteIndex":0},"citationItems":[{"id":"haxmp8WB/ceYSf7wf","uris":["http://www.mendeley.com/documents/?uuid=63fa0efa-3eaf-4160-821c-f5646f704d47"],"uri":["http://www.mendeley.com/documents/?uuid=63fa0efa-3eaf-4160-821c-f5646f704d47"],"itemData":{"DOI":"10.1016/j.tree.2009.03.019","ISBN":"0169-5347","ISSN":"01695347","PMID":"19679372","abstract":"Containing approximately one-third of all remaining global forests, the boreal ecosystem is a crucial store of carbon and a haven for diverse biological communities. Historically, fire and insects primarily drove the natural dynamics of this biome. However, human-mediated disturbances have increased in these forests during recent years, resulting in extensive forest loss for some regions, whereas others face heavy forest fragmentation or threat of exploitation. Current management practices are not likely to maintain the attendant boreal forest communities, nor are they adequate to mitigate climate change effects. There is an urgent need to preserve existing boreal forests and restore degraded areas if we are to avoid losing this relatively intact biodiversity haven and major global carbon sink. © 2009 Elsevier Ltd. All rights reserved.","author":[{"dropping-particle":"","family":"Bradshaw","given":"Corey J A","non-dropping-particle":"","parse-names":false,"suffix":""},{"dropping-particle":"","family":"Warkentin","given":"Ian G.","non-dropping-particle":"","parse-names":false,"suffix":""},{"dropping-particle":"","family":"Sodhi","given":"Navjot S.","non-dropping-particle":"","parse-names":false,"suffix":""}],"container-title":"Trends in Ecology and Evolution","id":"wIwNUQcf/5u6jQpeU","issue":"10","issued":{"date-parts":[["2009"]]},"page":"541-548","title":"Urgent preservation of boreal carbon stocks and biodiversity","type":"article-journal","volume":"24"}},{"id":"haxmp8WB/Uq1Uw2oX","uris":["http://www.mendeley.com/documents/?uuid=225b6303-f028-4703-a6ec-3b1a97944699"],"uri":["http://www.mendeley.com/documents/?uuid=225b6303-f028-4703-a6ec-3b1a97944699"],"itemData":{"URL":"http://www.cec.org/","author":[{"dropping-particle":"","family":"CEC","given":"","non-dropping-particle":"","parse-names":false,"suffix":""}],"container-title":"Commission for Environmental Cooperation","id":"wIwNUQcf/5Mxuz2T1","issued":{"date-parts":[["2010"]]},"title":"Terrestrial Protected Areas of North America","type":"webpage"}},{"id":"haxmp8WB/JlbSfUqJ","uris":["http://www.mendeley.com/documents/?uuid=78cb1d86-a150-4b81-92a3-0a671cb8015f"],"uri":["http://www.mendeley.com/documents/?uuid=78cb1d86-a150-4b81-92a3-0a671cb8015f"],"itemData":{"DOI":"10.1016/j.biocon.2010.04.003","ISSN":"00063207","author":[{"dropping-particle":"","family":"Schindler","given":"D.W.","non-dropping-particle":"","parse-names":false,"suffix":""},{"dropping-particle":"","family":"Lee","given":"P.G.","non-dropping-particle":"","parse-names":false,"suffix":""}],"container-title":"Biological Conservation","id":"wIwNUQcf/EDSwICwn","issue":"7","issued":{"date-parts":[["2010","7"]]},"page":"1571-1586","title":"Comprehensive conservation planning to protect biodiversity and ecosystem services in Canadian boreal regions under a warming climate and increasing exploitation","type":"article-journal","volume":"143"}},{"id":"haxmp8WB/paPIOOrJ","uris":["http://www.mendeley.com/documents/?uuid=f3e98ded-6040-4b55-b433-0458766ed5a2"],"uri":["http://www.mendeley.com/documents/?uuid=f3e98ded-6040-4b55-b433-0458766ed5a2"],"itemData":{"author":[{"dropping-particle":"","family":"Brandt","given":"J P","non-dropping-particle":"","parse-names":false,"suffix":""},{"dropping-particle":"","family":"Flannigan","given":"M D","non-dropping-particle":"","parse-names":false,"suffix":""},{"dropping-particle":"","family":"Maynard","given":"D G","non-dropping-particle":"","parse-names":false,"suffix":""},{"dropping-particle":"","family":"Thompson","given":"I D","non-dropping-particle":"","parse-names":false,"suffix":""}],"container-title":"Environmental Reviews","id":"wIwNUQcf/kC8dE2SP","issue":"December","issued":{"date-parts":[["2013"]]},"page":"207-226","title":"An introduction to Canada’s boreal zone : ecosystem processes, health, sustainability, and environmental issues","type":"article-journal","volume":"226"}},{"id":"haxmp8WB/epDsrBwX","uris":["http://www.mendeley.com/documents/?uuid=4458ee20-3369-42f2-9c60-212c0ce3bfa3"],"uri":["http://www.mendeley.com/documents/?uuid=4458ee20-3369-42f2-9c60-212c0ce3bfa3"],"itemData":{"author":[{"dropping-particle":"","family":"Venier","given":"L A","non-dropping-particle":"","parse-names":false,"suffix":""},{"dropping-particle":"","family":"Thompson","given":"I D","non-dropping-particle":"","parse-names":false,"suffix":""},{"dropping-particle":"","family":"Fleming","given":"R","non-dropping-particle":"","parse-names":false,"suffix":""},{"dropping-particle":"","family":"Malcolm","given":"J","non-dropping-particle":"","parse-names":false,"suffix":""},{"dropping-particle":"","family":"Aubin","given":"I","non-dropping-particle":"","parse-names":false,"suffix":""},{"dropping-particle":"","family":"Trofymow","given":"J A","non-dropping-particle":"","parse-names":false,"suffix":""},{"dropping-particle":"","family":"Langor","given":"D","non-dropping-particle":"","parse-names":false,"suffix":""},{"dropping-particle":"","family":"Sturrock","give</w:instrText>
+        <w:instrText xml:space="preserve"> ADDIN ZOTERO_ITEM CSL_CITATION {"citationID":"VWo0rZbL","properties":{"formattedCitation":"(Bradshaw et al. 2009, CEC 2010, Schindler and Lee 2010, Brandt et al. 2013, Venier et al. 2014)","plainCitation":"(Bradshaw et al. 2009, CEC 2010, Schindler and Lee 2010, Brandt et al. 2013, Venier et al. 2014)","noteIndex":0},"citationItems":[{"id":"eIZIcQfW/E6pGlm0i","uris":["http://www.mendeley.com/documents/?uuid=63fa0efa-3eaf-4160-821c-f5646f704d47"],"uri":["http://www.mendeley.com/documents/?uuid=63fa0efa-3eaf-4160-821c-f5646f704d47"],"itemData":{"DOI":"10.1016/j.tree.2009.03.019","ISBN":"0169-5347","ISSN":"01695347","PMID":"19679372","abstract":"Containing approximately one-third of all remaining global forests, the boreal ecosystem is a crucial store of carbon and a haven for diverse biological communities. Historically, fire and insects primarily drove the natural dynamics of this biome. However, human-mediated disturbances have increased in these forests during recent years, resulting in extensive forest loss for some regions, whereas others face heavy forest fragmentation or threat of exploitation. Current management practices are not likely to maintain the attendant boreal forest communities, nor are they adequate to mitigate climate change effects. There is an urgent need to preserve existing boreal forests and restore degraded areas if we are to avoid losing this relatively intact biodiversity haven and major global carbon sink. © 2009 Elsevier Ltd. All rights reserved.","author":[{"dropping-particle":"","family":"Bradshaw","given":"Corey J A","non-dropping-particle":"","parse-names":false,"suffix":""},{"dropping-particle":"","family":"Warkentin","given":"Ian G.","non-dropping-particle":"","parse-names":false,"suffix":""},{"dropping-particle":"","family":"Sodhi","given":"Navjot S.","non-dropping-particle":"","parse-names":false,"suffix":""}],"container-title":"Trends in Ecology and Evolution","id":"wIwNUQcf/5u6jQpeU","issue":"10","issued":{"date-parts":[["2009"]]},"page":"541-548","title":"Urgent preservation of boreal carbon stocks and biodiversity","type":"article-journal","volume":"24"}},{"id":"eIZIcQfW/WVsFNAvp","uris":["http://www.mendeley.com/documents/?uuid=225b6303-f028-4703-a6ec-3b1a97944699"],"uri":["http://www.mendeley.com/documents/?uuid=225b6303-f028-4703-a6ec-3b1a97944699"],"itemData":{"URL":"http://www.cec.org/","author":[{"dropping-particle":"","family":"CEC","given":"","non-dropping-particle":"","parse-names":false,"suffix":""}],"container-title":"Commission for Environmental Cooperation","id":"wIwNUQcf/5Mxuz2T1","issued":{"date-parts":[["2010"]]},"title":"Terrestrial Protected Areas of North America","type":"webpage"}},{"id":"eIZIcQfW/t1jsCC29","uris":["http://www.mendeley.com/documents/?uuid=78cb1d86-a150-4b81-92a3-0a671cb8015f"],"uri":["http://www.mendeley.com/documents/?uuid=78cb1d86-a150-4b81-92a3-0a671cb8015f"],"itemData":{"DOI":"10.1016/j.biocon.2010.04.003","ISSN":"00063207","author":[{"dropping-particle":"","family":"Schindler","given":"D.W.","non-dropping-particle":"","parse-names":false,"suffix":""},{"dropping-particle":"","family":"Lee","given":"P.G.","non-dropping-particle":"","parse-names":false,"suffix":""}],"container-title":"Biological Conservation","id":"wIwNUQcf/EDSwICwn","issue":"7","issued":{"date-parts":[["2010","7"]]},"page":"1571-1586","title":"Comprehensive conservation planning to protect biodiversity and ecosystem services in Canadian boreal regions under a warming climate and increasing exploitation","type":"article-journal","volume":"143"}},{"id":"eIZIcQfW/UvA0fBp9","uris":["http://www.mendeley.com/documents/?uuid=f3e98ded-6040-4b55-b433-0458766ed5a2"],"uri":["http://www.mendeley.com/documents/?uuid=f3e98ded-6040-4b55-b433-0458766ed5a2"],"itemData":{"author":[{"dropping-particle":"","family":"Brandt","given":"J P","non-dropping-particle":"","parse-names":false,"suffix":""},{"dropping-particle":"","family":"Flannigan","given":"M D","non-dropping-particle":"","parse-names":false,"suffix":""},{"dropping-particle":"","family":"Maynard","given":"D G","non-dropping-particle":"","parse-names":false,"suffix":""},{"dropping-particle":"","family":"Thompson","given":"I D","non-dropping-particle":"","parse-names":false,"suffix":""}],"container-title":"Environmental Reviews","id":"wIwNUQcf/kC8dE2SP","issue":"December","issued":{"date-parts":[["2013"]]},"page":"207-226","title":"An introduction to Canada’s boreal zone : ecosystem processes, health, sustainability, and environmental issues","type":"article-journal","volume":"226"}},{"id":"eIZIcQfW/HFHorrUa","uris":["http://www.mendeley.com/documents/?uuid=4458ee20-3369-42f2-9c60-212c0ce3bfa3"],"uri":["http://www.mendeley.com/documents/?uuid=4458ee20-3369-42f2-9c60-212c0ce3bfa3"],"itemData":{"author":[{"dropping-particle":"","family":"Venier","given":"L A","non-dropping-particle":"","parse-names":false,"suffix":""},{"dropping-particle":"","family":"Thompson","given":"I D","non-dropping-particle":"","parse-names":false,"suffix":""},{"dropping-particle":"","family":"Fleming","given":"R","non-dropping-particle":"","parse-names":false,"suffix":""},{"dropping-particle":"","family":"Malcolm","given":"J","non-dropping-particle":"","parse-names":false,"suffix":""},{"dropping-particle":"","family":"Aubin","given":"I","non-dropping-particle":"","parse-names":false,"suffix":""},{"dropping-particle":"","family":"Trofymow","given":"J A","non-dropping-particle":"","parse-names":false,"suffix":""},{"dropping-particle":"","family":"Langor","given":"D","non-dropping-particle":"","parse-names":false,"suffix":""},{"dropping-particle":"","family":"Sturrock","give</w:instrText>
       </w:r>
       <w:r>
         <w:rPr>
@@ -1490,7 +1490,7 @@
         <w:fldChar w:fldCharType="begin"/>
       </w:r>
       <w:r>
-        <w:instrText xml:space="preserve"> ADDIN ZOTERO_ITEM CSL_CITATION {"citationID":"7RET9vBf","properties":{"formattedCitation":"(Mittermeier et al. 2003, Leroux et al. 2010, Watson et al. 2016)","plainCitation":"(Mittermeier et al. 2003, Leroux et al. 2010, Watson et al. 2016)","noteIndex":0},"citationItems":[{"id":"haxmp8WB/4ya5VKJ7","uris":["http://www.mendeley.com/documents/?uuid=1cbba35d-f237-4a08-b174-dbbc2189ff75"],"uri":["http://www.mendeley.com/documents/?uuid=1cbba35d-f237-4a08-b174-dbbc2189ff75"],"itemData":{"DOI":"10.1073/pnas.1732458100","ISBN":"0027-8424","ISSN":"0027-8424","PMID":"12930898","abstract":"Human pressure threatens many species and ecosystems, so conservation efforts necessarily prioritize saving them. However, conservation should clearly be proactive wherever possible. In this article, we assess the biodiversity conservation value, and specifically the irreplaceability in terms of species endemism, of those of the planet's ecosystems that remain intact. We find that 24 wilderness areas, all &gt; or = 1 million hectares, are &gt; or = 70% intact and have human densities of less than or equal to five people per km2. This wilderness covers 44% of all land but is inhabited by only 3% of people. Given this sparse population, wilderness conservation is cost-effective, especially if ecosystem service value is incorporated. Soberingly, however, most wilderness is not speciose: only 18% of plants and 10% of terrestrial vertebrates are endemic to individual wildernesses, the majority restricted to Amazonia, Congo, New Guinea, the Miombo-Mopane woodlands, and the North American deserts. Global conservation strategy must target these five wildernesses while continuing to prioritize threatened biodiversity hotspots.","author":[{"dropping-particle":"","family":"Mittermeier","given":"R A","non-dropping-particle":"","parse-names":false,"suffix":""},{"dropping-particle":"","family":"Mittermeier","given":"C G","non-dropping-particle":"","parse-names":false,"suffix":""},{"dropping-particle":"","family":"Brooks","given":"T M","non-dropping-particle":"","parse-names":false,"suffix":""},{"dropping-particle":"","family":"Pilgrim","given":"J D","non-dropping-particle":"","parse-names":false,"suffix":""},{"dropping-particle":"","family":"Konstant","given":"W R","non-dropping-particle":"","parse-names":false,"suffix":""},{"dropping-particle":"","family":"Fonseca","given":"G a B","non-dropping-particle":"da","parse-names":false,"suffix":""},{"dropping-particle":"","family":"Kormos","given":"C","non-dropping-particle":"","parse-names":false,"suffix":""}],"container-title":"Proceedings of the National Academy of Sciences of the United States of America","id":"ToAYKEO4/sKKAg5ot","issue":"18","issued":{"date-parts":[["2003"]]},"page":"10309-13","title":"Wilderness and biodiversity conservation.","type":"article-journal","volume":"100"}},{"id":"haxmp8WB/HATQrb8a","uris":["http://www.mendeley.com/documents/?uuid=07e737af-745c-4fcd-bee0-7802154227ea"],"uri":["http://www.mendeley.com/documents/?uuid=07e737af-745c-4fcd-bee0-7802154227ea"],"itemData":{"DOI":"10.1016/j.biocon.2009.11.018","ISBN":"0006-3207","ISSN":"00063207","abstract":"Protected areas are considered fundamental to the preservation of nature. The International Union for Conservation of Nature (IUCN) has standardized categories for protected areas designation, which are intended to represent varying levels of regulatory protection. We evaluate whether the present assignment of protected areas to IUCN categories corresponds to the expected gradient of naturalness in a globally consistent manner. Our proxy of naturalness was a global map of human influence known as Human Footprint (HF). Higher HF values represent less intact natural areas. Our final sample of protected areas included 21,186 IUCN-designated sites that were ???1 km2. We used multiple linear regression to test for the effect of IUCN categories on mean HF while accounting for biome and protected area size. The present assignment of protected areas to IUCN categories does not correspond to the expected gradient of naturalness. We observed that IUCN Category Ia areas have higher HF than expected and Category VI protected areas have unexpectedly low HF; Category VI protected areas also are generally larger than protected areas of other categories. Reporting of area protected in different IUCN categories is one measure of progress towards meeting commitments under the Convention on Biological Diversity, yet because IUCN categories are not interpreted consistently across the globe, this is not a reliable metric. Further, despite the social, economic and ecological importance of protected areas with a very low HF, our results suggest that the availability of such areas within the global protected areas network is very limited. ?? 2009 Elsevier Ltd. All rights reserved.","author":[{"dropping-particle":"","family":"Leroux","given":"Shawn J.","non-dropping-particle":"","parse-names":false,"suffix":""},{"dropping-particle":"","family":"Krawchuk","given":"Meg A.","non-dropping-particle":"","parse-names":false,"suffix":""},{"dropping-particle":"","family":"Schmiegelow","given":"Fiona","non-dropping-particle":"","parse-names":false,"suffix":""},{"dropping-particle":"","family":"Cumming","given":"Steven G.","non-dropping-particle":"","parse-names":false,"suffix":""},{"dropping-particle":"","family":"Lisgo","given":"Kim","non-dropping-particle":"","parse-names":false,"suffix":""},{"dropping-particle":"","family":"Anderson","given":"Lee G.","non-dropping-particle":"","parse-names":false,"suffix":""},{"dropping-particle":"","family":"Petkova","given":"Mirela","non-dropping-particle":"","parse-names":false,"suffix":""}],"container-title":"Biological Conservation","id":"ToAYKEO4/UIb6iCiu","issue":"3","issued":{"date-parts":[["2010"]]},"page":"609-616","title":"Global protected areas and IUCN designations: Do the categories match the conditions?","type":"article-journal","volume":"143"}},{"id":"haxmp8WB/BbMUAsVa","uris":["http://www.mendeley.com/documents/?uuid=bb318894-3daa-45f4-9a30-ae0e9da0bef1"],"uri":["http://www.mendeley.com/documents/?uuid=bb318894-3daa-45f4-9a30-ae0e9da0bef1"],"itemData":{"DOI":"10.1016/j.cub.2016.08.049","ISBN":"0960-9822","ISSN":"09609822","PMID":"27618267","abstract":"Humans have altered terrestrial ecosystems for millennia [1], yet wilderness areas still remain as vital refugia where natural ecological and evolutionary processes operate with minimal human disturbance [2???4], underpinning key regional- and planetary-scale functions [5, 6]. Despite the myriad values of wilderness areas???as critical strongholds for endangered biodiversity [7], for carbon storage and sequestration [8], for buffering and regulating local climates [9], and for supporting many of the world's most politically and economically marginalized communities [10]???they are almost entirely ignored in multilateral environmental agreements. This is because they are assumed to be relatively free from threatening processes and therefore are not a priority for conservation efforts [11, 12]. Here we challenge this assertion using new comparable maps of global wilderness following methods established in the original ???last of the wild??? analysis [13] to examine the change in extent since the early 1990s. We demonstrate alarming losses comprising one-tenth (3.3 million km2) of global wilderness areas over the last two decades, particularly in the Amazon (30%) and central Africa (14%). We assess increases in the protection of wilderness over the same time frame and show that these efforts are failing to keep pace with the rate of wilderness loss, which is nearly double the rate of??protection. Our findings underscore an immediate need for international policies to recognize the??vital values of wilderness and the unprecedented threats they face and to underscore urgent large-scale, multifaceted actions needed to maintain them.","author":[{"dropping-particle":"","family":"Watson","given":"James E M","non-dropping-particle":"","parse-names":false,"suffix":""},{"dropping-particle":"","family":"Shanahan","given":"Danielle F.","non-dropping-particle":"","parse-names":false,"suffix":""},{"dropping-particle":"","family":"Marco","given":"Moreno","non-dropping-particle":"Di","parse-names":false,"suffix":""},{"dropping-particle":"","family":"Allan","given":"James","non-dropping-particle":"","parse-names":false,"suffix":""},{"dropping-particle":"","family":"Laurance","given":"William F.","non-dropping-particle":"","parse-names":false,"suffix":""},{"dropping-particle":"","family":"Sanderson","given":"Eric W.","non-dropping-particle":"","parse-names":false,"suffix":""},{"dropping-particle":"","family":"Mackey","given":"Brendan","non-dropping-particle":"","parse-names":false,"suffix":""},{"dropping-particle":"","family":"Venter","given":"Oscar","non-dropping-particle":"","parse-names":false,"suffix":""}],"container-title":"Current Biology","id":"ToAYKEO4/2CgB1M4B","issue":"21","issued":{"date-parts":[["2016"]]},"page":"2929-2934","title":"Catastrophic Declines in Wilderness Areas Undermine Global Environment Targets","type":"article-journal","volume":"26"}}],"schema":"https://github.com/citation-style-language/schema/raw/master/csl-citation.json"} </w:instrText>
+        <w:instrText xml:space="preserve"> ADDIN ZOTERO_ITEM CSL_CITATION {"citationID":"7RET9vBf","properties":{"formattedCitation":"(Mittermeier et al. 2003, Leroux et al. 2010, Watson et al. 2016)","plainCitation":"(Mittermeier et al. 2003, Leroux et al. 2010, Watson et al. 2016)","noteIndex":0},"citationItems":[{"id":"eIZIcQfW/7btK3QN1","uris":["http://www.mendeley.com/documents/?uuid=1cbba35d-f237-4a08-b174-dbbc2189ff75"],"uri":["http://www.mendeley.com/documents/?uuid=1cbba35d-f237-4a08-b174-dbbc2189ff75"],"itemData":{"DOI":"10.1073/pnas.1732458100","ISBN":"0027-8424","ISSN":"0027-8424","PMID":"12930898","abstract":"Human pressure threatens many species and ecosystems, so conservation efforts necessarily prioritize saving them. However, conservation should clearly be proactive wherever possible. In this article, we assess the biodiversity conservation value, and specifically the irreplaceability in terms of species endemism, of those of the planet's ecosystems that remain intact. We find that 24 wilderness areas, all &gt; or = 1 million hectares, are &gt; or = 70% intact and have human densities of less than or equal to five people per km2. This wilderness covers 44% of all land but is inhabited by only 3% of people. Given this sparse population, wilderness conservation is cost-effective, especially if ecosystem service value is incorporated. Soberingly, however, most wilderness is not speciose: only 18% of plants and 10% of terrestrial vertebrates are endemic to individual wildernesses, the majority restricted to Amazonia, Congo, New Guinea, the Miombo-Mopane woodlands, and the North American deserts. Global conservation strategy must target these five wildernesses while continuing to prioritize threatened biodiversity hotspots.","author":[{"dropping-particle":"","family":"Mittermeier","given":"R A","non-dropping-particle":"","parse-names":false,"suffix":""},{"dropping-particle":"","family":"Mittermeier","given":"C G","non-dropping-particle":"","parse-names":false,"suffix":""},{"dropping-particle":"","family":"Brooks","given":"T M","non-dropping-particle":"","parse-names":false,"suffix":""},{"dropping-particle":"","family":"Pilgrim","given":"J D","non-dropping-particle":"","parse-names":false,"suffix":""},{"dropping-particle":"","family":"Konstant","given":"W R","non-dropping-particle":"","parse-names":false,"suffix":""},{"dropping-particle":"","family":"Fonseca","given":"G a B","non-dropping-particle":"da","parse-names":false,"suffix":""},{"dropping-particle":"","family":"Kormos","given":"C","non-dropping-particle":"","parse-names":false,"suffix":""}],"container-title":"Proceedings of the National Academy of Sciences of the United States of America","id":"ToAYKEO4/sKKAg5ot","issue":"18","issued":{"date-parts":[["2003"]]},"page":"10309-13","title":"Wilderness and biodiversity conservation.","type":"article-journal","volume":"100"}},{"id":"eIZIcQfW/TGx3GKwc","uris":["http://www.mendeley.com/documents/?uuid=07e737af-745c-4fcd-bee0-7802154227ea"],"uri":["http://www.mendeley.com/documents/?uuid=07e737af-745c-4fcd-bee0-7802154227ea"],"itemData":{"DOI":"10.1016/j.biocon.2009.11.018","ISBN":"0006-3207","ISSN":"00063207","abstract":"Protected areas are considered fundamental to the preservation of nature. The International Union for Conservation of Nature (IUCN) has standardized categories for protected areas designation, which are intended to represent varying levels of regulatory protection. We evaluate whether the present assignment of protected areas to IUCN categories corresponds to the expected gradient of naturalness in a globally consistent manner. Our proxy of naturalness was a global map of human influence known as Human Footprint (HF). Higher HF values represent less intact natural areas. Our final sample of protected areas included 21,186 IUCN-designated sites that were ???1 km2. We used multiple linear regression to test for the effect of IUCN categories on mean HF while accounting for biome and protected area size. The present assignment of protected areas to IUCN categories does not correspond to the expected gradient of naturalness. We observed that IUCN Category Ia areas have higher HF than expected and Category VI protected areas have unexpectedly low HF; Category VI protected areas also are generally larger than protected areas of other categories. Reporting of area protected in different IUCN categories is one measure of progress towards meeting commitments under the Convention on Biological Diversity, yet because IUCN categories are not interpreted consistently across the globe, this is not a reliable metric. Further, despite the social, economic and ecological importance of protected areas with a very low HF, our results suggest that the availability of such areas within the global protected areas network is very limited. ?? 2009 Elsevier Ltd. All rights reserved.","author":[{"dropping-particle":"","family":"Leroux","given":"Shawn J.","non-dropping-particle":"","parse-names":false,"suffix":""},{"dropping-particle":"","family":"Krawchuk","given":"Meg A.","non-dropping-particle":"","parse-names":false,"suffix":""},{"dropping-particle":"","family":"Schmiegelow","given":"Fiona","non-dropping-particle":"","parse-names":false,"suffix":""},{"dropping-particle":"","family":"Cumming","given":"Steven G.","non-dropping-particle":"","parse-names":false,"suffix":""},{"dropping-particle":"","family":"Lisgo","given":"Kim","non-dropping-particle":"","parse-names":false,"suffix":""},{"dropping-particle":"","family":"Anderson","given":"Lee G.","non-dropping-particle":"","parse-names":false,"suffix":""},{"dropping-particle":"","family":"Petkova","given":"Mirela","non-dropping-particle":"","parse-names":false,"suffix":""}],"container-title":"Biological Conservation","id":"ToAYKEO4/UIb6iCiu","issue":"3","issued":{"date-parts":[["2010"]]},"page":"609-616","title":"Global protected areas and IUCN designations: Do the categories match the conditions?","type":"article-journal","volume":"143"}},{"id":"eIZIcQfW/rvwS4lMa","uris":["http://www.mendeley.com/documents/?uuid=bb318894-3daa-45f4-9a30-ae0e9da0bef1"],"uri":["http://www.mendeley.com/documents/?uuid=bb318894-3daa-45f4-9a30-ae0e9da0bef1"],"itemData":{"DOI":"10.1016/j.cub.2016.08.049","ISBN":"0960-9822","ISSN":"09609822","PMID":"27618267","abstract":"Humans have altered terrestrial ecosystems for millennia [1], yet wilderness areas still remain as vital refugia where natural ecological and evolutionary processes operate with minimal human disturbance [2???4], underpinning key regional- and planetary-scale functions [5, 6]. Despite the myriad values of wilderness areas???as critical strongholds for endangered biodiversity [7], for carbon storage and sequestration [8], for buffering and regulating local climates [9], and for supporting many of the world's most politically and economically marginalized communities [10]???they are almost entirely ignored in multilateral environmental agreements. This is because they are assumed to be relatively free from threatening processes and therefore are not a priority for conservation efforts [11, 12]. Here we challenge this assertion using new comparable maps of global wilderness following methods established in the original ???last of the wild??? analysis [13] to examine the change in extent since the early 1990s. We demonstrate alarming losses comprising one-tenth (3.3 million km2) of global wilderness areas over the last two decades, particularly in the Amazon (30%) and central Africa (14%). We assess increases in the protection of wilderness over the same time frame and show that these efforts are failing to keep pace with the rate of wilderness loss, which is nearly double the rate of??protection. Our findings underscore an immediate need for international policies to recognize the??vital values of wilderness and the unprecedented threats they face and to underscore urgent large-scale, multifaceted actions needed to maintain them.","author":[{"dropping-particle":"","family":"Watson","given":"James E M","non-dropping-particle":"","parse-names":false,"suffix":""},{"dropping-particle":"","family":"Shanahan","given":"Danielle F.","non-dropping-particle":"","parse-names":false,"suffix":""},{"dropping-particle":"","family":"Marco","given":"Moreno","non-dropping-particle":"Di","parse-names":false,"suffix":""},{"dropping-particle":"","family":"Allan","given":"James","non-dropping-particle":"","parse-names":false,"suffix":""},{"dropping-particle":"","family":"Laurance","given":"William F.","non-dropping-particle":"","parse-names":false,"suffix":""},{"dropping-particle":"","family":"Sanderson","given":"Eric W.","non-dropping-particle":"","parse-names":false,"suffix":""},{"dropping-particle":"","family":"Mackey","given":"Brendan","non-dropping-particle":"","parse-names":false,"suffix":""},{"dropping-particle":"","family":"Venter","given":"Oscar","non-dropping-particle":"","parse-names":false,"suffix":""}],"container-title":"Current Biology","id":"ToAYKEO4/2CgB1M4B","issue":"21","issued":{"date-parts":[["2016"]]},"page":"2929-2934","title":"Catastrophic Declines in Wilderness Areas Undermine Global Environment Targets","type":"article-journal","volume":"26"}}],"schema":"https://github.com/citation-style-language/schema/raw/master/csl-citation.json"} </w:instrText>
       </w:r>
       <w:r>
         <w:fldChar w:fldCharType="separate"/>
@@ -1514,7 +1514,7 @@
         <w:fldChar w:fldCharType="begin"/>
       </w:r>
       <w:r>
-        <w:instrText xml:space="preserve"> ADDIN ZOTERO_ITEM CSL_CITATION {"citationID":"8fnayqNw","properties":{"formattedCitation":"(Price et al. 2013, Melillo et al. 2016)","plainCitation":"(Price et al. 2013, Melillo et al. 2016)","noteIndex":0},"citationItems":[{"id":"haxmp8WB/OdAoJoJV","uris":["http://www.mendeley.com/documents/?uuid=691712e7-1a40-469e-ae36-83ae5f5c2a60"],"uri":["http://www.mendeley.com/documents/?uuid=691712e7-1a40-469e-ae36-83ae5f5c2a60"],"itemData":{"author":[{"dropping-particle":"","family":"Price","given":"David T","non-dropping-particle":"","parse-names":false,"suffix":""},{"dropping-particle":"","family":"Alfaro","given":"R I","non-dropping-particle":"","parse-names":false,"suffix":""},{"dropping-particle":"","family":"Brown","given":"K J","non-dropping-particle":"","parse-names":false,"suffix":""},{"dropping-particle":"","family":"Flannigan","given":"M D","non-dropping-particle":"","parse-names":false,"suffix":""},{"dropping-particle":"","family":"Fleming","given":"R A","non-dropping-particle":"","parse-names":false,"suffix":""},{"dropping-particle":"","family":"Hogg","given":"E H","non-dropping-particle":"","parse-names":false,"suffix":""},{"dropping-particle":"","family":"Girardin","given":"M P","non-dropping-particle":"","parse-names":false,"suffix":""},{"dropping-particle":"","family":"Lakusta","given":"T","non-dropping-particle":"","parse-names":false,"suffix":""},{"dropping-particle":"","family":"Johnston","given":"M","non-dropping-particle":"","parse-names":false,"suffix":""},{"dropping-particle":"","family":"Mckenney","given":"D W","non-dropping-particle":"","parse-names":false,"suffix":""},{"dropping-particle":"","family":"Pedlar","given":"J H","non-dropping-particle":"","parse-names":false,"suffix":""},{"dropping-particle":"","family":"Stratton","given":"T","non-dropping-particle":"","parse-names":false,"suffix":""},{"dropping-particle":"","family":"Sturrock","given":"R N","non-dropping-particle":"","parse-names":false,"suffix":""},{"dropping-particle":"","family":"Thompson","given":"I D","non-dropping-particle":"","parse-names":false,"suffix":""},{"dropping-particle":"","family":"Trofymow","given":"J A","non-dropping-particle":"","parse-names":false,"suffix":""},{"dropping-particle":"","family":"Venier","given":"L A","non-dropping-particle":"","parse-names":false,"suffix":""}],"container-title":"Environmental Reviews","id":"ToAYKEO4/ESLRBUEd","issue":"December","issued":{"date-parts":[["2013"]]},"page":"322-365","title":"Anticipating the consequences of climate change for Canada’s boreal forest ecosystems","type":"article-journal","volume":"365"}},{"id":"haxmp8WB/z6XJOoM3","uris":["http://www.mendeley.com/documents/?uuid=75e78b8f-3e9c-4d72-886f-3003174e147c"],"uri":["http://www.mendeley.com/documents/?uuid=75e78b8f-3e9c-4d72-886f-3003174e147c"],"itemData":{"DOI":"10.1007/s13280-015-0693-1","ISBN":"1654-7209 (Electronic)\\r0044-7447 (Linking)","ISSN":"16547209","PMID":"26474765","abstract":"Globally, 15.5 million km(2) of land are currently identified as protected areas, which provide society with many ecosystem services including climate-change mitigation. Combining a global database of protected areas, a reconstruction of global land-use history, and a global biogeochemistry model, we estimate that protected areas currently sequester 0.5 Pg C annually, which is about one fifth of the carbon sequestered by all land ecosystems annually. Using an integrated earth systems model to generate climate and land-use scenarios for the twenty-first century, we project that rapid climate change, similar to high-end projections in IPCC's Fifth Assessment Report, would cause the annual carbon sequestration rate in protected areas to drop to about 0.3 Pg C by 2100. For the scenario with both rapid climate change and extensive land-use change driven by population and economic pressures, 5.6 million km(2) of protected areas would be converted to other uses, and carbon sequestration in the remaining protected areas would drop to near zero by 2100.","author":[{"dropping-particle":"","family":"Melillo","given":"Jerry M.","non-dropping-particle":"","parse-names":false,"suffix":""},{"dropping-particle":"","family":"Lu","given":"Xiaoliang","non-dropping-particle":"","parse-names":false,"suffix":""},{"dropping-particle":"","family":"Kicklighter","given":"David W.","non-dropping-particle":"","parse-names":false,"suffix":""},{"dropping-particle":"","family":"Reilly","given":"John M.","non-dropping-particle":"","parse-names":false,"suffix":""},{"dropping-particle":"","family":"Cai","given":"Yongxia","non-dropping-particle":"","parse-names":false,"suffix":""},{"dropping-particle":"","family":"Sokolov","given":"Andrei P.","non-dropping-particle":"","parse-names":false,"suffix":""}],"container-title":"Ambio","id":"ToAYKEO4/9S1tvNlf","issue":"2","issued":{"date-parts":[["2016"]]},"page":"133-145","publisher":"Springer Netherlands","title":"Protected areas’ role in climate-change mitigation","type":"article-journal","volume":"45"}}],"schema":"https://github.com/citation-style-language/schema/raw/master/csl-citation.json"} </w:instrText>
+        <w:instrText xml:space="preserve"> ADDIN ZOTERO_ITEM CSL_CITATION {"citationID":"8fnayqNw","properties":{"formattedCitation":"(Price et al. 2013, Melillo et al. 2016)","plainCitation":"(Price et al. 2013, Melillo et al. 2016)","noteIndex":0},"citationItems":[{"id":"eIZIcQfW/IUt6C4gf","uris":["http://www.mendeley.com/documents/?uuid=691712e7-1a40-469e-ae36-83ae5f5c2a60"],"uri":["http://www.mendeley.com/documents/?uuid=691712e7-1a40-469e-ae36-83ae5f5c2a60"],"itemData":{"author":[{"dropping-particle":"","family":"Price","given":"David T","non-dropping-particle":"","parse-names":false,"suffix":""},{"dropping-particle":"","family":"Alfaro","given":"R I","non-dropping-particle":"","parse-names":false,"suffix":""},{"dropping-particle":"","family":"Brown","given":"K J","non-dropping-particle":"","parse-names":false,"suffix":""},{"dropping-particle":"","family":"Flannigan","given":"M D","non-dropping-particle":"","parse-names":false,"suffix":""},{"dropping-particle":"","family":"Fleming","given":"R A","non-dropping-particle":"","parse-names":false,"suffix":""},{"dropping-particle":"","family":"Hogg","given":"E H","non-dropping-particle":"","parse-names":false,"suffix":""},{"dropping-particle":"","family":"Girardin","given":"M P","non-dropping-particle":"","parse-names":false,"suffix":""},{"dropping-particle":"","family":"Lakusta","given":"T","non-dropping-particle":"","parse-names":false,"suffix":""},{"dropping-particle":"","family":"Johnston","given":"M","non-dropping-particle":"","parse-names":false,"suffix":""},{"dropping-particle":"","family":"Mckenney","given":"D W","non-dropping-particle":"","parse-names":false,"suffix":""},{"dropping-particle":"","family":"Pedlar","given":"J H","non-dropping-particle":"","parse-names":false,"suffix":""},{"dropping-particle":"","family":"Stratton","given":"T","non-dropping-particle":"","parse-names":false,"suffix":""},{"dropping-particle":"","family":"Sturrock","given":"R N","non-dropping-particle":"","parse-names":false,"suffix":""},{"dropping-particle":"","family":"Thompson","given":"I D","non-dropping-particle":"","parse-names":false,"suffix":""},{"dropping-particle":"","family":"Trofymow","given":"J A","non-dropping-particle":"","parse-names":false,"suffix":""},{"dropping-particle":"","family":"Venier","given":"L A","non-dropping-particle":"","parse-names":false,"suffix":""}],"container-title":"Environmental Reviews","id":"ToAYKEO4/ESLRBUEd","issue":"December","issued":{"date-parts":[["2013"]]},"page":"322-365","title":"Anticipating the consequences of climate change for Canada’s boreal forest ecosystems","type":"article-journal","volume":"365"}},{"id":"eIZIcQfW/xiNKDUpq","uris":["http://www.mendeley.com/documents/?uuid=75e78b8f-3e9c-4d72-886f-3003174e147c"],"uri":["http://www.mendeley.com/documents/?uuid=75e78b8f-3e9c-4d72-886f-3003174e147c"],"itemData":{"DOI":"10.1007/s13280-015-0693-1","ISBN":"1654-7209 (Electronic)\\r0044-7447 (Linking)","ISSN":"16547209","PMID":"26474765","abstract":"Globally, 15.5 million km(2) of land are currently identified as protected areas, which provide society with many ecosystem services including climate-change mitigation. Combining a global database of protected areas, a reconstruction of global land-use history, and a global biogeochemistry model, we estimate that protected areas currently sequester 0.5 Pg C annually, which is about one fifth of the carbon sequestered by all land ecosystems annually. Using an integrated earth systems model to generate climate and land-use scenarios for the twenty-first century, we project that rapid climate change, similar to high-end projections in IPCC's Fifth Assessment Report, would cause the annual carbon sequestration rate in protected areas to drop to about 0.3 Pg C by 2100. For the scenario with both rapid climate change and extensive land-use change driven by population and economic pressures, 5.6 million km(2) of protected areas would be converted to other uses, and carbon sequestration in the remaining protected areas would drop to near zero by 2100.","author":[{"dropping-particle":"","family":"Melillo","given":"Jerry M.","non-dropping-particle":"","parse-names":false,"suffix":""},{"dropping-particle":"","family":"Lu","given":"Xiaoliang","non-dropping-particle":"","parse-names":false,"suffix":""},{"dropping-particle":"","family":"Kicklighter","given":"David W.","non-dropping-particle":"","parse-names":false,"suffix":""},{"dropping-particle":"","family":"Reilly","given":"John M.","non-dropping-particle":"","parse-names":false,"suffix":""},{"dropping-particle":"","family":"Cai","given":"Yongxia","non-dropping-particle":"","parse-names":false,"suffix":""},{"dropping-particle":"","family":"Sokolov","given":"Andrei P.","non-dropping-particle":"","parse-names":false,"suffix":""}],"container-title":"Ambio","id":"ToAYKEO4/9S1tvNlf","issue":"2","issued":{"date-parts":[["2016"]]},"page":"133-145","publisher":"Springer Netherlands","title":"Protected areas’ role in climate-change mitigation","type":"article-journal","volume":"45"}}],"schema":"https://github.com/citation-style-language/schema/raw/master/csl-citation.json"} </w:instrText>
       </w:r>
       <w:r>
         <w:fldChar w:fldCharType="separate"/>
@@ -1556,7 +1556,7 @@
         <w:rPr>
           <w:lang w:val="en-CA"/>
         </w:rPr>
-        <w:instrText xml:space="preserve"> ADDIN ZOTERO_ITEM CSL_CITATION {"citationID":"2tBfSVex","properties":{"formattedCitation":"(Arcese and Sinclair 2016)","plainCitation":"(Arcese and Sinclair 2016)","noteIndex":0},"citationItems":[{"id":"haxmp8WB/FoNfeNKC","uris":["http://www.mendeley.com/documents/?uuid=b9cceb3d-ce3e-4a78-b83f-8a79628cbbf8"],"uri":["http://www.mendeley.com/documents/?uuid=b9cceb3d-ce3e-4a78-b83f-8a79628cbbf8"],"itemData":{"author":[{"dropping-particle":"","family":"Arcese","given":"P","non-dropping-particle":"","parse-names":false,"suffix":""},{"dropping-particle":"","family":"Sinclair","given":"A.R.E","non-dropping-particle":"","parse-names":false,"suffix":""}],"container-title":"The Journal of Wildlife Management","id":"ITEM-1","issue":"3","issued":{"date-parts":[["2016"]]},"page":"275-282","title":"The role of protected areas as ecological baselines","type":"article-journal","volume":"90"}}],"schema":"https://github.com/citation-style-language/schema/raw/master/csl-citation.json"} </w:instrText>
+        <w:instrText xml:space="preserve"> ADDIN ZOTERO_ITEM CSL_CITATION {"citationID":"2tBfSVex","properties":{"formattedCitation":"(Arcese and Sinclair 2016)","plainCitation":"(Arcese and Sinclair 2016)","noteIndex":0},"citationItems":[{"id":"eIZIcQfW/h1l1X8HM","uris":["http://www.mendeley.com/documents/?uuid=b9cceb3d-ce3e-4a78-b83f-8a79628cbbf8"],"uri":["http://www.mendeley.com/documents/?uuid=b9cceb3d-ce3e-4a78-b83f-8a79628cbbf8"],"itemData":{"author":[{"dropping-particle":"","family":"Arcese","given":"P","non-dropping-particle":"","parse-names":false,"suffix":""},{"dropping-particle":"","family":"Sinclair","given":"A.R.E","non-dropping-particle":"","parse-names":false,"suffix":""}],"container-title":"The Journal of Wildlife Management","id":"ITEM-1","issue":"3","issued":{"date-parts":[["2016"]]},"page":"275-282","title":"The role of protected areas as ecological baselines","type":"article-journal","volume":"90"}}],"schema":"https://github.com/citation-style-language/schema/raw/master/csl-citation.json"} </w:instrText>
       </w:r>
       <w:r>
         <w:fldChar w:fldCharType="separate"/>
@@ -1586,7 +1586,7 @@
         <w:fldChar w:fldCharType="begin"/>
       </w:r>
       <w:r>
-        <w:instrText xml:space="preserve"> ADDIN ZOTERO_ITEM CSL_CITATION {"citationID":"tFDHpNPh","properties":{"formattedCitation":"(Betts et al. 2017, Dinerstein et al. 2017, Tilman et al. 2017)","plainCitation":"(Betts et al. 2017, Dinerstein et al. 2017, Tilman et al. 2017)","noteIndex":0},"citationItems":[{"id":"haxmp8WB/r7FQkR4w","uris":["http://www.mendeley.com/documents/?uuid=f9a13d83-53b1-4d2e-942a-a1ab31e18349"],"uri":["http://www.mendeley.com/documents/?uuid=f9a13d83-53b1-4d2e-942a-a1ab31e18349"],"itemData":{"DOI":"10.1038/nature23285","ISSN":"0028-0836","PMID":"28723892","abstract":"See, stats, and : https : / / www . researchgate . net / publication / 318562419 Global biodiversity Article DOI : 10. 1038 / nature23285 CITATIONS 0 READS 408 8 , including : Some : Observational - dependence predators . View BIOFRAG Matthew Oregon 111 , 152 SEE Ben Oregon 96 , 498 SEE Adam Oregon 31 SEE Taal Oregon 57 SEE All . The . Global biodiversity loss is a critical environmental crisis , yet the lack of spatial data on biodiversity threats has hindered conservation strategies 1 . Theory predicts that abrupt biodiversity declines are most likely to occur when habitat availability is reduced to very low levels in the landscape (10 – 30%) 2 – 4 . Alternatively , recent evidence indicates that biodiversity is best conserved by minimizing human intrusion into intact and relatively unfragmented landscapes 5 . Here we use recently available forest loss data 6 to test deforestation effects on International Union for Conservation of Nature Red List categories of extinction risk for 19 , 432 vertebrate species worldwide . As expected , deforestation substantially increased the odds of a species being listed as threatened , undergoing recent upgrading to a higher threat category and exhibiting declining populations . More importantly , we show that these risks were disproportionately high in relatively intact landscapes ; even minimal deforestation has had severe consequences for vertebrate biodiversity . We found little support for the alternative hypothesis that forest loss is most detrimental in already fragmented landscapes . Spatial analysis revealed high - risk hot spots in Borneo , the central Amazon and the Congo Basin . In these regions , our model predicts that 121 – 219 species will become threatened under current rates of forest loss over the next 30 years . Given that only 17 . 9% of these high - risk areas are formally protected and only 8 . 9% have strict protection , new large - scale conservation efforts to protect intact forests 7 , 8 are necessary to slow deforestation rates and to avert a new wave of global extinctions . A critical question in global efforts to reduce biodiversity loss is how best to allocate scarce conservation resources . To what extent should conservation be focused on modified and fragmented land - scapes where threats are potentially greatest , versus landscapes that are largely intact 9","author":[{"dropping-particle":"","family":"Betts","given":"Matthew G.","non-dropping-particle":"","parse-names":false,"suffix":""},{"dropping-particle":"","family":"Wolf","given":"Christopher","non-dropping-particle":"","parse-names":false,"suffix":""},{"dropping-particle":"","family":"Ripple","given":"William J.","non-dropping-particle":"","parse-names":false,"suffix":""},{"dropping-particle":"","family":"Phalan","given":"Ben","non-dropping-particle":"","parse-names":false,"suffix":""},{"dropping-particle":"","family":"Millers","given":"Kimberley A.","non-dropping-particle":"","parse-names":false,"suffix":""},{"dropping-particle":"","family":"Duarte","given":"Adam","non-dropping-particle":"","parse-names":false,"suffix":""},{"dropping-particle":"","family":"Butchart","given":"Stuart H. M.","non-dropping-particle":"","parse-names":false,"suffix":""},{"dropping-particle":"","family":"Levi","given":"Taal","non-dropping-particle":"","parse-names":false,"suffix":""}],"container-title":"Nature","id":"ToAYKEO4/v4T4pgTB","issue":"7664","issued":{"date-parts":[["2017"]]},"page":"441-444","title":"Global forest loss disproportionately erodes biodiversity in intact landscapes","type":"article-journal","volume":"547"}},{"id":"haxmp8WB/0zsPsbcf","uris":["http://www.mendeley.com/documents/?uuid=97132e17-790c-4a60-982c-eefbf5b78cdd"],"uri":["http://www.mendeley.com/documents/?uuid=97132e17-790c-4a60-982c-eefbf5b78cdd"],"itemData":{"DOI":"10.1093/biosci/bix014","ISBN":"2076792171","ISSN":"15253244","PMID":"28608869","abstract":"We assess progress toward the protection of 50% of the terrestrial biosphere to address the species-extinction crisis and conserve a global ecological heritage for future generations. Using a map of Earth's 846 terrestrial ecoregions, we show that 98 ecoregions (12%) exceed Half Protected; 313 ecoregions (37%) fall short of Half Protected but have sufficient unaltered habitat remaining to reach the target; and 207 ecoregions (24%) are in peril, where an average of only 4% of natural habitat remains. We propose a Global Deal for Nature-a companion to the Paris Climate Deal-to promote increased habitat protection and restoration, national- and ecoregion-scale conservation strategies, and the empowerment of indigenous peoples to protect their sovereign lands. The goal of such an accord would be to protect half the terrestrial realm by 2050 to halt the extinction crisis while sustaining human livelihoods.","author":[{"dropping-particle":"","family":"Dinerstein","given":"Eric","non-dropping-particle":"","parse-names":false,"suffix":""},{"dropping-particle":"","family":"Olson","given":"David","non-dropping-particle":"","parse-names":false,"suffix":""},{"dropping-particle":"","family":"Joshi","given":"Anup","non-dropping-particle":"","parse-names":false,"suffix":""},{"dropping-particle":"","family":"Vynne","given":"Carly","non-dropping-particle":"","parse-names":false,"suffix":""},{"dropping-particle":"","family":"Burgess","given":"Neil D.","non-dropping-particle":"","parse-names":false,"suffix":""},{"dropping-particle":"","family":"Wikramanayake","given":"Eric","non-dropping-particle":"","parse-names":false,"suffix":""},{"dropping-particle":"","family":"Hahn","given":"Nathan","non-dropping-particle":"","parse-names":false,"suffix":""},{"dropping-particle":"","family":"Palminteri","given":"Suzanne","non-dropping-particle":"","parse-names":false,"suffix":""},{"dropping-particle":"","family":"Hedao","given":"Prashant","non-dropping-particle":"","parse-names":false,"suffix":""},{"dropping-particle":"","family":"Noss","given":"Reed","non-dropping-particle":"","parse-names":false,"suffix":""},{"dropping-particle":"","family":"Hansen","given":"Matt","non-dropping-particle":"","parse-names":false,"suffix":""},{"dropping-particle":"","family":"Locke","given":"Harvey","non-dropping-particle":"","parse-names":false,"suffix":""},{"dropping-particle":"","family":"Ellis","given":"Erle C.","non-dropping-particle":"","parse-names":false,"suffix":""},{"dropping-particle":"","family":"Jones","given":"Benjamin","non-dropping-particle":"","parse-names":false,"suffix":""},{"dropping-particle":"","family":"Barber","given":"Charles Victor","non-dropping-particle":"","parse-names":false,"suffix":""},{"dropping-particle":"","family":"Hayes","given":"Randy","non-dropping-particle":"","parse-names":false,"suffix":""},{"dropping-particle":"","family":"Kormos","given":"Cyril","non-dropping-particle":"","parse-names":false,"suffix":""},{"dropping-particle":"","family":"Martin","given":"Vance","non-dropping-particle":"","parse-names":false,"suffix":""},{"dropping-particle":"","family":"Crist","given":"Eileen","non-dropping-particle":"","parse-names":false,"suffix":""},{"dropping-particle":"","family":"Sechrest","given":"Wes","non-dropping-particle":"","parse-names":false,"suffix":""},{"dropping-particle":"","family":"Price","given":"Lori","non-dropping-particle":"","parse-names":false,"suffix":""},{"dropping-particle":"","family":"Baillie","given":"Jonathan E.M.","non-dropping-particle":"","parse-names":false,"suffix":""},{"dropping-particle":"","family":"Weeden","given":"Don","non-dropping-particle":"","parse-names":false,"suffix":""},{"dropping-particle":"","family":"Suckling","given":"Kierán","non-dropping-particle":"","parse-names":false,"suffix":""},{"dropping-particle":"","family":"Davis","given":"Crystal","non-dropping-particle":"","parse-names":false,"suffix":""},{"dropping-particle":"","family":"Sizer","given":"Nigel","non-dropping-particle":"","parse-names":false,"suffix":""},{"dropping-particle":"","family":"Moore","given":"Rebecca","non-dropping-particle":"","parse-names":false,"suffix":""},{"dropping-particle":"","family":"Thau","given":"David","non-dropping-particle":"","parse-names":false,"suffix":""},{"dropping-particle":"","family":"Birch","given":"Tanya","non-dropping-particle":"","parse-names":false,"suffix":""},{"dropping-particle":"","family":"Potapov","given":"Peter","non-dropping-particle":"","parse-names":false,"suffix":""},{"dropping-particle":"","family":"Turubanova","given":"Svetlana","non-dropping-particle":"","parse-names":false,"suffix":""},{"dropping-particle":"","family":"Tyukavina","given":"Alexandra","non-dropping-particle":"","parse-names":false,"suffix":""},{"dropping-particle":"","family":"Souza","given":"Nadia","non-dropping-particle":"De","parse-names":false,"suffix":""},{"dropping-particle":"","family":"Pintea","given":"Lilian","non-dropping-particle":"","parse-names":false,"suffix":""},{"dropping-particle":"","family":"Brito","given":"Joscrossed C.","non-dropping-particle":"","parse-names":false,"suffix":""},{"dropping-particle":"","family":"Llewellyn","given":"Othman A.","non-dropping-particle":"","parse-names":false,"suffix":""},{"dropping-particle":"","family":"Miller","given":"Anthony G.","non-dropping-particle":"","parse-names":false,"suffix":""},{"dropping-particle":"","family":"Patzelt","given":"Annette","non-dropping-particle":"","parse-names":false,"suffix":""},{"dropping-particle":"","family":"Ghazanfar","given":"Shahina A.","non-dropping-particle":"","parse-names":false,"suffix":""},{"dropping-particle":"","family":"Timberlake","given":"Jonathan","non-dropping-particle":"","parse-names":false,"suffix":""},{"dropping-particle":"","family":"Klöser","given":"Heinz","non-dropping-particle":"","parse-names":false,"suffix":""},{"dropping-particle":"","family":"Shennan-Farpón","given":"Yara","non-dropping-particle":"","parse-names":false,"suffix":""},{"dropping-particle":"","family":"Kindt","given":"Roeland","non-dropping-particle":"","parse-names":false,"suffix":""},{"dropping-particle":"","family":"Lillesø","given":"Jens Peter Barnekow","non-dropping-particle":"","parse-names":false,"suffix":""},{"dropping-particle":"","family":"Breugel","given":"Paulo","non-dropping-particle":"Van","parse-names":false,"suffix":""},{"dropping-particle":"","family":"Graudal","given":"Lars","non-dropping-particle":"","parse-names":false,"suffix":""},{"dropping-particle":"","family":"Voge","given":"Maianna","non-dropping-particle":"","parse-names":false,"suffix":""},{"dropping-particle":"","family":"Al-Shammari","given":"Khalaf F.","non-dropping-particle":"","parse-names":false,"suffix":""},{"dropping-particle":"","family":"Saleem","given":"Muhammad","non-dropping-particle":"","parse-names":false,"suffix":""}],"container-title":"BioScience","id":"ToAYKEO4/YY39gZE2","issue":"6","issued":{"date-parts":[["2017"]]},"page":"534-545","title":"An Ecoregion-Based Approach to Protecting Half the Terrestrial Realm","type":"article-journal","volume":"67"}},{"id":"haxmp8WB/KkHDU2Za","uris":["http://www.mendeley.com/documents/?uuid=dadc212b-1777-4c8d-8fd4-2cb35ea136a0"],"uri":["http://www.mendeley.com/documents/?uuid=dadc212b-1777-4c8d-8fd4-2cb35ea136a0"],"itemData":{"DOI":"10.1038/nature22900","ISBN":"0028-0836","ISSN":"14764687","PMID":"28569796","abstract":"Tens of thousands of species are threatened with extinction as a result of human activities. Here we explore how the extinction risks of terrestrial mammals and birds might change in the next 50 years. Future population growth and economic development are forecasted to impose unprecedented levels of extinction risk on many more species worldwide, especially the large mammals of tropical Africa, Asia and South America. Yet these threats are not inevitable. Proactive international efforts to increase crop yields, minimize land clearing and habitat fragmentation, and protect natural lands could increase food security in developing nations and preserve much of Earth's remaining biodiversity.","author":[{"dropping-particle":"","family":"Tilman","given":"David","non-dropping-particle":"","parse-names":false,"suffix":""},{"dropping-particle":"","family":"Clark","given":"Michael","non-dropping-particle":"","parse-names":false,"suffix":""},{"dropping-particle":"","family":"Williams","given":"David R.","non-dropping-particle":"","parse-names":false,"suffix":""},{"dropping-particle":"","family":"Kimmel","given":"Kaitlin","non-dropping-particle":"","parse-names":false,"suffix":""},{"dropping-particle":"","family":"Polasky","given":"Stephen","non-dropping-particle":"","parse-names":false,"suffix":""},{"dropping-particle":"","family":"Packer","given":"Craig","non-dropping-particle":"","parse-names":false,"suffix":""}],"container-title":"Nature","id":"ToAYKEO4/tAQh9ya0","issue":"7656","issued":{"date-parts":[["2017"]]},"page":"73-81","title":"Future threats to biodiversity and pathways to their prevention","type":"article-journal","volume":"546"}}],"schema":"https://github.com/citation-style-language/schema/raw/master/csl-citation.json"} </w:instrText>
+        <w:instrText xml:space="preserve"> ADDIN ZOTERO_ITEM CSL_CITATION {"citationID":"tFDHpNPh","properties":{"formattedCitation":"(Betts et al. 2017, Dinerstein et al. 2017, Tilman et al. 2017)","plainCitation":"(Betts et al. 2017, Dinerstein et al. 2017, Tilman et al. 2017)","noteIndex":0},"citationItems":[{"id":"eIZIcQfW/2Ht7qJ4D","uris":["http://www.mendeley.com/documents/?uuid=f9a13d83-53b1-4d2e-942a-a1ab31e18349"],"uri":["http://www.mendeley.com/documents/?uuid=f9a13d83-53b1-4d2e-942a-a1ab31e18349"],"itemData":{"DOI":"10.1038/nature23285","ISSN":"0028-0836","PMID":"28723892","abstract":"See, stats, and : https : / / www . researchgate . net / publication / 318562419 Global biodiversity Article DOI : 10. 1038 / nature23285 CITATIONS 0 READS 408 8 , including : Some : Observational - dependence predators . View BIOFRAG Matthew Oregon 111 , 152 SEE Ben Oregon 96 , 498 SEE Adam Oregon 31 SEE Taal Oregon 57 SEE All . The . Global biodiversity loss is a critical environmental crisis , yet the lack of spatial data on biodiversity threats has hindered conservation strategies 1 . Theory predicts that abrupt biodiversity declines are most likely to occur when habitat availability is reduced to very low levels in the landscape (10 – 30%) 2 – 4 . Alternatively , recent evidence indicates that biodiversity is best conserved by minimizing human intrusion into intact and relatively unfragmented landscapes 5 . Here we use recently available forest loss data 6 to test deforestation effects on International Union for Conservation of Nature Red List categories of extinction risk for 19 , 432 vertebrate species worldwide . As expected , deforestation substantially increased the odds of a species being listed as threatened , undergoing recent upgrading to a higher threat category and exhibiting declining populations . More importantly , we show that these risks were disproportionately high in relatively intact landscapes ; even minimal deforestation has had severe consequences for vertebrate biodiversity . We found little support for the alternative hypothesis that forest loss is most detrimental in already fragmented landscapes . Spatial analysis revealed high - risk hot spots in Borneo , the central Amazon and the Congo Basin . In these regions , our model predicts that 121 – 219 species will become threatened under current rates of forest loss over the next 30 years . Given that only 17 . 9% of these high - risk areas are formally protected and only 8 . 9% have strict protection , new large - scale conservation efforts to protect intact forests 7 , 8 are necessary to slow deforestation rates and to avert a new wave of global extinctions . A critical question in global efforts to reduce biodiversity loss is how best to allocate scarce conservation resources . To what extent should conservation be focused on modified and fragmented land - scapes where threats are potentially greatest , versus landscapes that are largely intact 9","author":[{"dropping-particle":"","family":"Betts","given":"Matthew G.","non-dropping-particle":"","parse-names":false,"suffix":""},{"dropping-particle":"","family":"Wolf","given":"Christopher","non-dropping-particle":"","parse-names":false,"suffix":""},{"dropping-particle":"","family":"Ripple","given":"William J.","non-dropping-particle":"","parse-names":false,"suffix":""},{"dropping-particle":"","family":"Phalan","given":"Ben","non-dropping-particle":"","parse-names":false,"suffix":""},{"dropping-particle":"","family":"Millers","given":"Kimberley A.","non-dropping-particle":"","parse-names":false,"suffix":""},{"dropping-particle":"","family":"Duarte","given":"Adam","non-dropping-particle":"","parse-names":false,"suffix":""},{"dropping-particle":"","family":"Butchart","given":"Stuart H. M.","non-dropping-particle":"","parse-names":false,"suffix":""},{"dropping-particle":"","family":"Levi","given":"Taal","non-dropping-particle":"","parse-names":false,"suffix":""}],"container-title":"Nature","id":"ToAYKEO4/v4T4pgTB","issue":"7664","issued":{"date-parts":[["2017"]]},"page":"441-444","title":"Global forest loss disproportionately erodes biodiversity in intact landscapes","type":"article-journal","volume":"547"}},{"id":"eIZIcQfW/PIAVhbxe","uris":["http://www.mendeley.com/documents/?uuid=97132e17-790c-4a60-982c-eefbf5b78cdd"],"uri":["http://www.mendeley.com/documents/?uuid=97132e17-790c-4a60-982c-eefbf5b78cdd"],"itemData":{"DOI":"10.1093/biosci/bix014","ISBN":"2076792171","ISSN":"15253244","PMID":"28608869","abstract":"We assess progress toward the protection of 50% of the terrestrial biosphere to address the species-extinction crisis and conserve a global ecological heritage for future generations. Using a map of Earth's 846 terrestrial ecoregions, we show that 98 ecoregions (12%) exceed Half Protected; 313 ecoregions (37%) fall short of Half Protected but have sufficient unaltered habitat remaining to reach the target; and 207 ecoregions (24%) are in peril, where an average of only 4% of natural habitat remains. We propose a Global Deal for Nature-a companion to the Paris Climate Deal-to promote increased habitat protection and restoration, national- and ecoregion-scale conservation strategies, and the empowerment of indigenous peoples to protect their sovereign lands. The goal of such an accord would be to protect half the terrestrial realm by 2050 to halt the extinction crisis while sustaining human livelihoods.","author":[{"dropping-particle":"","family":"Dinerstein","given":"Eric","non-dropping-particle":"","parse-names":false,"suffix":""},{"dropping-particle":"","family":"Olson","given":"David","non-dropping-particle":"","parse-names":false,"suffix":""},{"dropping-particle":"","family":"Joshi","given":"Anup","non-dropping-particle":"","parse-names":false,"suffix":""},{"dropping-particle":"","family":"Vynne","given":"Carly","non-dropping-particle":"","parse-names":false,"suffix":""},{"dropping-particle":"","family":"Burgess","given":"Neil D.","non-dropping-particle":"","parse-names":false,"suffix":""},{"dropping-particle":"","family":"Wikramanayake","given":"Eric","non-dropping-particle":"","parse-names":false,"suffix":""},{"dropping-particle":"","family":"Hahn","given":"Nathan","non-dropping-particle":"","parse-names":false,"suffix":""},{"dropping-particle":"","family":"Palminteri","given":"Suzanne","non-dropping-particle":"","parse-names":false,"suffix":""},{"dropping-particle":"","family":"Hedao","given":"Prashant","non-dropping-particle":"","parse-names":false,"suffix":""},{"dropping-particle":"","family":"Noss","given":"Reed","non-dropping-particle":"","parse-names":false,"suffix":""},{"dropping-particle":"","family":"Hansen","given":"Matt","non-dropping-particle":"","parse-names":false,"suffix":""},{"dropping-particle":"","family":"Locke","given":"Harvey","non-dropping-particle":"","parse-names":false,"suffix":""},{"dropping-particle":"","family":"Ellis","given":"Erle C.","non-dropping-particle":"","parse-names":false,"suffix":""},{"dropping-particle":"","family":"Jones","given":"Benjamin","non-dropping-particle":"","parse-names":false,"suffix":""},{"dropping-particle":"","family":"Barber","given":"Charles Victor","non-dropping-particle":"","parse-names":false,"suffix":""},{"dropping-particle":"","family":"Hayes","given":"Randy","non-dropping-particle":"","parse-names":false,"suffix":""},{"dropping-particle":"","family":"Kormos","given":"Cyril","non-dropping-particle":"","parse-names":false,"suffix":""},{"dropping-particle":"","family":"Martin","given":"Vance","non-dropping-particle":"","parse-names":false,"suffix":""},{"dropping-particle":"","family":"Crist","given":"Eileen","non-dropping-particle":"","parse-names":false,"suffix":""},{"dropping-particle":"","family":"Sechrest","given":"Wes","non-dropping-particle":"","parse-names":false,"suffix":""},{"dropping-particle":"","family":"Price","given":"Lori","non-dropping-particle":"","parse-names":false,"suffix":""},{"dropping-particle":"","family":"Baillie","given":"Jonathan E.M.","non-dropping-particle":"","parse-names":false,"suffix":""},{"dropping-particle":"","family":"Weeden","given":"Don","non-dropping-particle":"","parse-names":false,"suffix":""},{"dropping-particle":"","family":"Suckling","given":"Kierán","non-dropping-particle":"","parse-names":false,"suffix":""},{"dropping-particle":"","family":"Davis","given":"Crystal","non-dropping-particle":"","parse-names":false,"suffix":""},{"dropping-particle":"","family":"Sizer","given":"Nigel","non-dropping-particle":"","parse-names":false,"suffix":""},{"dropping-particle":"","family":"Moore","given":"Rebecca","non-dropping-particle":"","parse-names":false,"suffix":""},{"dropping-particle":"","family":"Thau","given":"David","non-dropping-particle":"","parse-names":false,"suffix":""},{"dropping-particle":"","family":"Birch","given":"Tanya","non-dropping-particle":"","parse-names":false,"suffix":""},{"dropping-particle":"","family":"Potapov","given":"Peter","non-dropping-particle":"","parse-names":false,"suffix":""},{"dropping-particle":"","family":"Turubanova","given":"Svetlana","non-dropping-particle":"","parse-names":false,"suffix":""},{"dropping-particle":"","family":"Tyukavina","given":"Alexandra","non-dropping-particle":"","parse-names":false,"suffix":""},{"dropping-particle":"","family":"Souza","given":"Nadia","non-dropping-particle":"De","parse-names":false,"suffix":""},{"dropping-particle":"","family":"Pintea","given":"Lilian","non-dropping-particle":"","parse-names":false,"suffix":""},{"dropping-particle":"","family":"Brito","given":"Joscrossed C.","non-dropping-particle":"","parse-names":false,"suffix":""},{"dropping-particle":"","family":"Llewellyn","given":"Othman A.","non-dropping-particle":"","parse-names":false,"suffix":""},{"dropping-particle":"","family":"Miller","given":"Anthony G.","non-dropping-particle":"","parse-names":false,"suffix":""},{"dropping-particle":"","family":"Patzelt","given":"Annette","non-dropping-particle":"","parse-names":false,"suffix":""},{"dropping-particle":"","family":"Ghazanfar","given":"Shahina A.","non-dropping-particle":"","parse-names":false,"suffix":""},{"dropping-particle":"","family":"Timberlake","given":"Jonathan","non-dropping-particle":"","parse-names":false,"suffix":""},{"dropping-particle":"","family":"Klöser","given":"Heinz","non-dropping-particle":"","parse-names":false,"suffix":""},{"dropping-particle":"","family":"Shennan-Farpón","given":"Yara","non-dropping-particle":"","parse-names":false,"suffix":""},{"dropping-particle":"","family":"Kindt","given":"Roeland","non-dropping-particle":"","parse-names":false,"suffix":""},{"dropping-particle":"","family":"Lillesø","given":"Jens Peter Barnekow","non-dropping-particle":"","parse-names":false,"suffix":""},{"dropping-particle":"","family":"Breugel","given":"Paulo","non-dropping-particle":"Van","parse-names":false,"suffix":""},{"dropping-particle":"","family":"Graudal","given":"Lars","non-dropping-particle":"","parse-names":false,"suffix":""},{"dropping-particle":"","family":"Voge","given":"Maianna","non-dropping-particle":"","parse-names":false,"suffix":""},{"dropping-particle":"","family":"Al-Shammari","given":"Khalaf F.","non-dropping-particle":"","parse-names":false,"suffix":""},{"dropping-particle":"","family":"Saleem","given":"Muhammad","non-dropping-particle":"","parse-names":false,"suffix":""}],"container-title":"BioScience","id":"ToAYKEO4/YY39gZE2","issue":"6","issued":{"date-parts":[["2017"]]},"page":"534-545","title":"An Ecoregion-Based Approach to Protecting Half the Terrestrial Realm","type":"article-journal","volume":"67"}},{"id":"eIZIcQfW/gTr2apMr","uris":["http://www.mendeley.com/documents/?uuid=dadc212b-1777-4c8d-8fd4-2cb35ea136a0"],"uri":["http://www.mendeley.com/documents/?uuid=dadc212b-1777-4c8d-8fd4-2cb35ea136a0"],"itemData":{"DOI":"10.1038/nature22900","ISBN":"0028-0836","ISSN":"14764687","PMID":"28569796","abstract":"Tens of thousands of species are threatened with extinction as a result of human activities. Here we explore how the extinction risks of terrestrial mammals and birds might change in the next 50 years. Future population growth and economic development are forecasted to impose unprecedented levels of extinction risk on many more species worldwide, especially the large mammals of tropical Africa, Asia and South America. Yet these threats are not inevitable. Proactive international efforts to increase crop yields, minimize land clearing and habitat fragmentation, and protect natural lands could increase food security in developing nations and preserve much of Earth's remaining biodiversity.","author":[{"dropping-particle":"","family":"Tilman","given":"David","non-dropping-particle":"","parse-names":false,"suffix":""},{"dropping-particle":"","family":"Clark","given":"Michael","non-dropping-particle":"","parse-names":false,"suffix":""},{"dropping-particle":"","family":"Williams","given":"David R.","non-dropping-particle":"","parse-names":false,"suffix":""},{"dropping-particle":"","family":"Kimmel","given":"Kaitlin","non-dropping-particle":"","parse-names":false,"suffix":""},{"dropping-particle":"","family":"Polasky","given":"Stephen","non-dropping-particle":"","parse-names":false,"suffix":""},{"dropping-particle":"","family":"Packer","given":"Craig","non-dropping-particle":"","parse-names":false,"suffix":""}],"container-title":"Nature","id":"ToAYKEO4/tAQh9ya0","issue":"7656","issued":{"date-parts":[["2017"]]},"page":"73-81","title":"Future threats to biodiversity and pathways to their prevention","type":"article-journal","volume":"546"}}],"schema":"https://github.com/citation-style-language/schema/raw/master/csl-citation.json"} </w:instrText>
       </w:r>
       <w:r>
         <w:fldChar w:fldCharType="separate"/>
@@ -1649,7 +1649,7 @@
         <w:rPr>
           <w:lang w:val="en-CA"/>
         </w:rPr>
-        <w:instrText xml:space="preserve"> ADDIN ZOTERO_ITEM CSL_CITATION {"citationID":"s6ot8joO","properties":{"formattedCitation":"(Watson et al. 2016)","plainCitation":"(Watson et al. 2016)","noteIndex":0},"citationItems":[{"id":"haxmp8WB/BbMUAsVa","uris":["http://www.mendeley.com/documents/?uuid=bb318894-3daa-45f4-9a30-ae0e9da0bef1"],"uri":["http://www.mendeley.com/documents/?uuid=bb318894-3daa-45f4-9a30-ae0e9da0bef1"],"itemData":{"DOI":"10.1016/j.cub.2016.08.049","ISBN":"0960-9822","ISSN":"09609822","PMID":"27618267","abstract":"Humans have altered terrestrial ecosystems for millennia [1], yet wilderness areas still remain as vital refugia where natural ecological and evolutionary processes operate with minimal human disturbance [2???4], underpinning key regional- and planetary-scale functions [5, 6]. Despite the myriad values of wilderness areas???as critical strongholds for endangered biodiversity [7], for carbon storage and sequestration [8], for buffering and regulating local climates [9], and for supporting many of the world's most politically and economically marginalized communities [10]???they are almost entirely ignored in multilateral environmental agreements. This is because they are assumed to be relatively free from threatening processes and therefore are not a priority for conservation efforts [11, 12]. Here we challenge this assertion using new comparable maps of global wilderness following methods established in the original ???last of the wild??? analysis [13] to examine the change in extent since the early 1990s. We demonstrate alarming losses comprising one-tenth (3.3 million km2) of global wilderness areas over the last two decades, particularly in the Amazon (30%) and central Africa (14%). We assess increases in the protection of wilderness over the same time frame and show that these efforts are failing to keep pace with the rate of wilderness loss, which is nearly double the rate of??protection. Our findings underscore an immediate need for international policies to recognize the??vital values of wilderness and the unprecedented threats they face and to underscore urgent large-scale, multifaceted actions needed to maintain them.","author":[{"dropping-particle":"","family":"Watson","given":"James E M","non-dropping-particle":"","parse-names":false,"suffix":""},{"dropping-particle":"","family":"Shanahan","given":"Danielle F.","non-dropping-particle":"","parse-names":false,"suffix":""},{"dropping-particle":"","family":"Marco","given":"Moreno","non-dropping-particle":"Di","parse-names":false,"suffix":""},{"dropping-particle":"","family":"Allan","given":"James","non-dropping-particle":"","parse-names":false,"suffix":""},{"dropping-particle":"","family":"Laurance","given":"William F.","non-dropping-particle":"","parse-names":false,"suffix":""},{"dropping-particle":"","family":"Sanderson","given":"Eric W.","non-dropping-particle":"","parse-names":false,"suffix":""},{"dropping-particle":"","family":"Mackey","given":"Brendan","non-dropping-particle":"","parse-names":false,"suffix":""},{"dropping-particle":"","family":"Venter","given":"Oscar","non-dropping-particle":"","parse-names":false,"suffix":""}],"container-title":"Current Biology","id":"ITEM-1","issue":"21","issued":{"date-parts":[["2016"]]},"page":"2929-2934","title":"Catastrophic Declines in Wilderness Areas Undermine Global Environment Targets","type":"article-journal","volume":"26"}}],"schema":"https://github.com/citation-style-language/schema/raw/master/csl-citation.json"} </w:instrText>
+        <w:instrText xml:space="preserve"> ADDIN ZOTERO_ITEM CSL_CITATION {"citationID":"s6ot8joO","properties":{"formattedCitation":"(Watson et al. 2016)","plainCitation":"(Watson et al. 2016)","noteIndex":0},"citationItems":[{"id":"eIZIcQfW/rvwS4lMa","uris":["http://www.mendeley.com/documents/?uuid=bb318894-3daa-45f4-9a30-ae0e9da0bef1"],"uri":["http://www.mendeley.com/documents/?uuid=bb318894-3daa-45f4-9a30-ae0e9da0bef1"],"itemData":{"DOI":"10.1016/j.cub.2016.08.049","ISBN":"0960-9822","ISSN":"09609822","PMID":"27618267","abstract":"Humans have altered terrestrial ecosystems for millennia [1], yet wilderness areas still remain as vital refugia where natural ecological and evolutionary processes operate with minimal human disturbance [2???4], underpinning key regional- and planetary-scale functions [5, 6]. Despite the myriad values of wilderness areas???as critical strongholds for endangered biodiversity [7], for carbon storage and sequestration [8], for buffering and regulating local climates [9], and for supporting many of the world's most politically and economically marginalized communities [10]???they are almost entirely ignored in multilateral environmental agreements. This is because they are assumed to be relatively free from threatening processes and therefore are not a priority for conservation efforts [11, 12]. Here we challenge this assertion using new comparable maps of global wilderness following methods established in the original ???last of the wild??? analysis [13] to examine the change in extent since the early 1990s. We demonstrate alarming losses comprising one-tenth (3.3 million km2) of global wilderness areas over the last two decades, particularly in the Amazon (30%) and central Africa (14%). We assess increases in the protection of wilderness over the same time frame and show that these efforts are failing to keep pace with the rate of wilderness loss, which is nearly double the rate of??protection. Our findings underscore an immediate need for international policies to recognize the??vital values of wilderness and the unprecedented threats they face and to underscore urgent large-scale, multifaceted actions needed to maintain them.","author":[{"dropping-particle":"","family":"Watson","given":"James E M","non-dropping-particle":"","parse-names":false,"suffix":""},{"dropping-particle":"","family":"Shanahan","given":"Danielle F.","non-dropping-particle":"","parse-names":false,"suffix":""},{"dropping-particle":"","family":"Marco","given":"Moreno","non-dropping-particle":"Di","parse-names":false,"suffix":""},{"dropping-particle":"","family":"Allan","given":"James","non-dropping-particle":"","parse-names":false,"suffix":""},{"dropping-particle":"","family":"Laurance","given":"William F.","non-dropping-particle":"","parse-names":false,"suffix":""},{"dropping-particle":"","family":"Sanderson","given":"Eric W.","non-dropping-particle":"","parse-names":false,"suffix":""},{"dropping-particle":"","family":"Mackey","given":"Brendan","non-dropping-particle":"","parse-names":false,"suffix":""},{"dropping-particle":"","family":"Venter","given":"Oscar","non-dropping-particle":"","parse-names":false,"suffix":""}],"container-title":"Current Biology","id":"ITEM-1","issue":"21","issued":{"date-parts":[["2016"]]},"page":"2929-2934","title":"Catastrophic Declines in Wilderness Areas Undermine Global Environment Targets","type":"article-journal","volume":"26"}}],"schema":"https://github.com/citation-style-language/schema/raw/master/csl-citation.json"} </w:instrText>
       </w:r>
       <w:r>
         <w:fldChar w:fldCharType="separate"/>
@@ -1691,7 +1691,7 @@
         <w:fldChar w:fldCharType="begin"/>
       </w:r>
       <w:r>
-        <w:instrText xml:space="preserve"> ADDIN ZOTERO_ITEM CSL_CITATION {"citationID":"FPSDI8Lz","properties":{"formattedCitation":"(McCloskey and Spalding 1989, Bryant 1997, Sanderson et al. 2002, Potapov et al. 2008b, Woolmer et al. 2008, Hansen et al. 2013)","plainCitation":"(McCloskey and Spalding 1989, Bryant 1997, Sanderson et al. 2002, Potapov et al. 2008b, Woolmer et al. 2008, Hansen et al. 2013)","noteIndex":0},"citationItems":[{"id":"haxmp8WB/AuUsMUvt","uris":["http://www.mendeley.com/documents/?uuid=45bf6252-55d1-4e10-b0e2-1cf828586fae"],"uri":["http://www.mendeley.com/documents/?uuid=45bf6252-55d1-4e10-b0e2-1cf828586fae"],"itemData":{"ISSN":"00447447","abstract":"GNV157 - World Wilderness Areas Theme: Human Related The \"Reconnaissance-Level Inventory of the Amount of Wilderness in the World\" basically shows areas which are hardly touched by mankind. For this data set called World Wilderness Areas, wilderness has been defined as \"undeveloped land still primarily shaped by the forces of nature\". The World Wilderness Areas data set was created by the Sierra Club and the Center for Earth Resource Analysis of the World Bank. UNEP/GRID built a global data set from the many individual country data files. The base maps used were the Jet Navigation Charts (scale 1:2,000,000) and Operational Navigation Charts (scale 1:1,000,000) of the U. S. Defense Mapping Agency. These maps show increasing levels of detail in respect to human constructs, to provide orienting landmarks, as areas become sparsely settled and remote. In searching for \"empty quarters\", all areas showing roads, settlements, airports and other constructs were eliminated. Areas of agricultural development and logging were removed by eliminating proximity zones of 6 km. distance from around roads and settlements. Finally, all remaining wilderness areas with a surface area less than 400,000 hectares were not included in the map. Under the definitions used, about one-third of the total land surface of the globe is still wilderness. This amounts to almost 50 million square kilometers. The continents with the most wilderness are Antarctica (not shown on map), Eurasia, Africa and North America. Individual countries with the most wilderness are the Commonwealth of Independent States (34% wilderness), Canada (65%), Australia (30%), Denmark's Greenland (99%), China (Tibet) (24%), Brazil (24%), Algeria (59%), Mauritania (69%) and Saudi Arabia (28%). The World Wilderness Areas data set is in the ARC/INFO vector format. The coverage shows only the polygons which fall under the definition of wilderness; polygons are coded with a '1'. The coverage is in the Geographic or Latitude/Longitude reference system, and extends from 83.62 degrees North to -55.65 degrees South latitude, and -180 West longitude to 180 degrees East longitude. It can easily be overlain with other coverages showing (e.g., \"WBDTEMP3\") national boundaries. In uncompressed ARC/INFO 'EXPORT' format, the data set comprises 3.5 megabytes. The coverage has 1089 polygons and 1310 arcs. The reference to this data set is: \"McCloskey, J.M. and H. Spalding, 1989. A reconnaissance level inventory of the amount of wild…","author":[{"dropping-particle":"","family":"McCloskey","given":"J. Michael","non-dropping-particle":"","parse-names":false,"suffix":""},{"dropping-particle":"","family":"Spalding","given":"Heather","non-dropping-particle":"","parse-names":false,"suffix":""}],"container-title":"Ambio","id":"ToAYKEO4/YDwAqPdg","issue":"4","issued":{"date-parts":[["1989"]]},"page":"221-227","title":"A Reconnaissance-Level Inventory of the Amount of Wilderness Remaining in the World","type":"article-journal","volume":"18"}},{"id":"haxmp8WB/EQp4ggcr","uris":["http://www.mendeley.com/documents/?uuid=d6dba7ee-47c6-4974-a88b-8525782b40ba"],"uri":["http://www.mendeley.com/documents/?uuid=d6dba7ee-47c6-4974-a88b-8525782b40ba"],"itemData":{"ISBN":"1569731985","author":[{"dropping-particle":"","family":"Bryant","given":"","non-dropping-particle":"","parse-names":false,"suffix":""}],"id":"ToAYKEO4/6qP0lhVe","issued":{"date-parts":[["1997"]]},"number-of-pages":"54","publisher":"World Resources Institute","title":"The Last Frontier Forests","type":"report"}},{"id":"haxmp8WB/Eccduu7z","uris":["http://www.mendeley.com/documents/?uuid=e1d7fb60-ac06-402e-8d28-5f5900be7187"],"uri":["http://www.mendeley.com/documents/?uuid=e1d7fb60-ac06-402e-8d28-5f5900be7187"],"itemData":{"DOI":"10.1641/0006-3568(2002)052[0891:THFATL]2.0.CO;2","ISBN":"0006-3568","ISSN":"0006-3568","PMID":"3905","abstract":"Discusses the impact of human influence on ecosystems. Consumption demands of the human population; Reference to the cumulative effect of local changes on nature as the 'anthropocene' geological epoc; Negligence by the human community of its influence on nature; Presentation of a 'human footprint map' that illustrates the global phenomenom of human influence on nature; Data used to develop the map, including human population density, land transformation, human access, and power infrastructure.","author":[{"dropping-particle":"","family":"Sanderson","given":"E.W.","non-dropping-particle":"","parse-names":false,"suffix":""},{"dropping-particle":"","family":"Jaiteh","given":"M.","non-dropping-particle":"","parse-names":false,"suffix":""},{"dropping-particle":"","family":"Levy","given":"M.A.","non-dropping-particle":"","parse-names":false,"suffix":""},{"dropping-particle":"","family":"Redford","given":"K.H.","non-dropping-particle":"","parse-names":false,"suffix":""},{"dropping-particle":"","family":"Wannebo","given":"A.V.","non-dropping-particle":"","parse-names":false,"suffix":""},{"dropping-particle":"","family":"Woolmer","given":"G.","non-dropping-particle":"","parse-names":false,"suffix":""}],"container-title":"BioScience","id":"ToAYKEO4/zibltM7G","issue":"10","issued":{"date-parts":[["2002"]]},"page":"891-904","title":"The Human Footprint and the Last of the Wild","type":"article-journal","volume":"52"}},{"id":"haxmp8WB/CbYWZyjC","uris":["http://www.mendeley.com/documents/?uuid=aba70846-886d-4bad-915f-06bd1a6afa1f"],"uri":["http://www.mendeley.com/documents/?uuid=aba70846-886d-4bad-915f-06bd1a6afa1f"],"itemData":{"DOI":"Artn 51","ISBN":"9783902451057","ISSN":"17083087","abstract":"Protection of large natural forest landscapes is a highly important task to help fulfill different international strategic initiatives to protect forest biodiversity, to reduce carbon emissions from deforestation and forest degradation, and to stimulate sustainable forest management practices. This paper introduces a new approach for mapping large intact forest landscapes (IFL), defined as an unbroken expanse of natural ecosystems within areas of current forest extent, without signs of significant human activity, and having an area of at least 500 km 2 . We have created a global IFL map using existing fine-scale maps and a global coverage of high spatial resolution satellite imagery. We estimate the global area of IFL within the current extent of forest ecosystems (forest zone) to be 13.1 million km 2 or 23.5% of the forest zone. The vast majority of IFL are found in two biomes: Dense Tropical and Subtropical Forests (45.3%) and Boreal Forests (43.8%). The lowest proportion of IFL is found in Temperate Broadleaf and Mixed Forests. The IFL exist in 66 of the 149 countries that together make up the forest zone. Three of them—Canada, Russia, and Brazil—contain 63.8% of the total IFL area. Of the world's IFL area, 18.9% has some form of protection, but only 9.7% is strictly protected, i.e., belongs to IUCN protected areas categories I–III. The world IFL map presented here is intended to underpin the development of a general strategy for nature conservation at the global and regional scales. It also defines a baseline for monitoring deforestation and forest degradation that is well suited for use with operational and cost-effective satellite data. All project results and IFL maps are available on a dedicated web site (http://www.intactforests.org).","author":[{"dropping-particle":"","family":"Potapov","given":"Peter","non-dropping-particle":"","parse-names":false,"suffix":""},{"dropping-particle":"","family":"Yaroshenko","given":"Aleksey","non-dropping-particle":"","parse-names":false,"suffix":""},{"dropping-particle":"","family":"Turubanova","given":"Svetlana","non-dropping-particle":"","parse-names":false,"suffix":""},{"dropping-particle":"","family":"Dubinin","given":"Maxim","non-dropping-particle":"","parse-names":false,"suffix":""},{"dropping-particle":"","family":"Laestadius","given":"Lars","non-dropping-particle":"","parse-names":false,"suffix":""},{"dropping-particle":"","family":"Thies","given":"Christoph","non-dropping-particle":"","parse-names":false,"suffix":""},{"dropping-particle":"","family":"Aksenov","given":"Dmitry","non-dropping-particle":"","parse-names":false,"suffix":""},{"dropping-particle":"","family":"Egorov","given":"Aleksey","non-dropping-particle":"","parse-names":false,"suffix":""},{"dropping-particle":"","family":"Yesipova","given":"Yelena","non-dropping-particle":"","parse-names":false,"suffix":""},{"dropping-particle":"","family":"Glushkov","given":"Igor","non-dropping-particle":"","parse-names":false,"suffix":""},{"dropping-particle":"","family":"Karpachevskiy","given":"Mikhail","non-dropping-particle":"","parse-names":false,"suffix":""},{"dropping-particle":"","family":"Kostikova","given":"Anna","non-dropping-particle":"","parse-names":false,"suffix":""},{"dropping-particle":"","family":"Manisha","given":"Alexander","non-dropping-particle":"","parse-names":false,"suffix":""},{"dropping-particle":"","family":"Tsybikova","given":"Ekaterina","non-dropping-particle":"","parse-names":false,"suffix":""},{"dropping-particle":"","family":"Zhuravleva","given":"Ilona","non-dropping-particle":"","parse-names":false,"suffix":""}],"container-title":"Ecology and Society","id":"ToAYKEO4/6VFT05ih","issue":"2","issued":{"date-parts":[["2008"]]},"title":"Mapping the world's intact forest landscapes by remote sensing","type":"article-journal","volume":"13"}},{"id":"haxmp8WB/bi0S9hhC","uris":["http://www.mendeley.com/documents/?uuid=1f27dd6b-1042-40ba-89d6-4a585fc9d91a"],"uri":["http://www.mendeley.com/documents/?uuid=1f27dd6b-1042-40ba-89d6-4a585fc9d91a"],"itemData":{"DOI":"10.1016/j.landurbplan.2008.04.005","ISBN":"0169-2046","ISSN":"01692046","abstract":"Measuring and mapping human influence at the global scale suffers from problems of accuracy and resolution. To evaluate the magnitude of this problem we mapped the Human Footprint (HF) for the Northern Appalachian/Acadian ecoregion at a 90-m resolution using best available data on human settlement, access, land use change, and electrical power infrastructure. Such a map measures the magnitude of human transformation of a landscape, scaled between Human Footprint scores of 0 and 100. Comparison with a 1-km resolution Global Human Footprint map revealed similar spatial patterns of human influence. The correlation between HF scores, however, declined with the size of the area compared, with the rank correlation between ecoregional and global HF scores ranging between 0.67 for 100% of the ecoregion and 0.41 for 0.1% of the ecoregion. This indicates that rescaling the map to a finer resolution leads to improvements that increase as the planning area becomes smaller. The map reveals that 46% of the ecoregion has HF ??? 20 (compared to 59% in the global analysis) and 34% had HF &gt; 40 (compared to 21% in the global analysis). These results demonstrate the benefit of performing region-scale Human Footprint mapping to support conservation-based land use planning at the ecoregional to the local scale. This exercise also provides a data framework with which to model regionally plausible Future Human Footprint scenarios. These and other benefits of producing a regional-scale Human Footprint must be carefully weighed against the costs involved, in light of the region's conservation planning needs. ?? 2008 Elsevier B.V. All rights reserved.","author":[{"dropping-particle":"","family":"Woolmer","given":"Gillian","non-dropping-particle":"","parse-names":false,"suffix":""},{"dropping-particle":"","family":"Trombulak","given":"Stephen C.","non-dropping-particle":"","parse-names":false,"suffix":""},{"dropping-particle":"","family":"Ray","given":"Justina C.","non-dropping-particle":"","parse-names":false,"suffix":""},{"dropping-particle":"","family":"Doran","given":"Patrick J.","non-dropping-particle":"","parse-names":false,"suffix":""},{"dropping-particle":"","family":"Anderson","given":"Mark G.","non-dropping-particle":"","parse-names":false,"suffix":""},{"dropping-particle":"","family":"Baldwin","given":"Robert F.","non-dropping-particle":"","parse-names":false,"suffix":""},{"dropping-particle":"","family":"Morgan","given":"Alexis","non-dropping-particle":"","parse-names":false,"suffix":""},{"dropping-particle":"","family":"Sanderson","given":"Eric W.","non-dropping-particle":"","parse-names":false,"suffix":""}],"container-title":"Landscape and Urban Planning","id":"ToAYKEO4/98SySQNA","issue":"1","issued":{"date-parts":[["2008"]]},"page":"42-53","title":"Rescaling the Human Footprint: A tool for conservation planning at an ecoregional scale","type":"article-journal","volume":"87"}},{"id":"haxmp8WB/BJwBP2bg","uris":["http://www.mendeley.com/documents/?uuid=6ccbf895-2e41-4949-a0b8-ee1b90df4481"],"uri":["http://www.mendeley.com/documents/?uuid=6ccbf895-2e41-4949-a0b8-ee1b90df4481"],"itemData":{"DOI":"10.1126/science.1244693","ISBN":"1095-9203 (Electronic)\\n0036-8075 (Linking)","ISSN":"0036-8075","PMID":"24233722","abstract":"Quantification of global forest change has been lacking despite the recognized importance of forest ecosystem services. In this study, Earth observation satellite data were used to map global forest loss (2.3 million square kilometers) and gain (0.8 million square kilometers) from 2000 to 2012 at a spatial resolution of 30 meters. The tropics were the only climate domain to exhibit a trend, with forest loss increasing by 2101 square kilometers per year. Brazil's well-documented reduction in deforestation was offset by increasing forest loss in Indonesia, Malaysia, Paraguay, Bolivia, Zambia, Angola, and elsewhere. Intensive forestry practiced within subtropical forests resulted in the highest rates of forest change globally. Boreal forest loss due largely to fire and forestry was second to that in the tropics in absolute and proportional terms. These results depict a globally consistent and locally relevant record of forest change.","author":[{"dropping-particle":"","family":"Hansen","given":"M.C.","non-dropping-particle":"","parse-names":false,"suffix":""},{"dropping-particle":"","family":"Potapov","given":"P.V.","non-dropping-particle":"","parse-names":false,"suffix":""},{"dropping-particle":"","family":"Moore","given":"R.","non-dropping-particle":"","parse-names":false,"suffix":""},{"dropping-particle":"","family":"Hancher","given":"M.","non-dropping-particle":"","parse-names":false,"suffix":""},{"dropping-particle":"","family":"Turubanova","given":"S.A.","non-dropping-particle":"","parse-names":false,"suffix":""},{"dropping-particle":"","family":"Tyukavina","given":"A.","non-dropping-particle":"","parse-names":false,"suffix":""},{"dropping-particle":"","family":"Thau","given":"D.","non-dropping-particle":"","parse-names":false,"suffix":""},{"dropping-particle":"","family":"Stehman","given":"S.V.","non-dropping-particle":"","parse-names":false,"suffix":""},{"dropping-particle":"","family":"Goetz","given":"S.J.","non-dropping-particle":"","parse-names":false,"suffix":""},{"dropping-particle":"","family":"Loveland","given":"T.R.","non-dropping-particle":"","parse-names":false,"suffix":""},{"dropping-particle":"","family":"Kommareddy","given":"A","non-dropping-particle":"","parse-names":false,"suffix":""},{"dropping-particle":"","family":"Egorov","given":"A.","non-dropping-particle":"","parse-names":false,"suffix":""},{"dropping-particle":"","family":"Chini","given":"L.","non-dropping-particle":"","parse-names":false,"suffix":""},{"dropping-particle":"","family":"Justice","given":"C.O.","non-dropping-particle":"","parse-names":false,"suffix":""},{"dropping-particle":"","family":"Townshend","given":"J.R.G.","non-dropping-particle":"","parse-names":false,"suffix":""}],"container-title":"Science","id":"ToAYKEO4/6hHxJzZz","issued":{"date-parts":[["2013"]]},"page":"850-854","title":"High-Resolution Global Maps of 21st-Century Forest Cover Change","type":"article-journal","volume":"342"}}],"schema":"https://github.com/citation-style-language/schema/raw/master/csl-citation.json"} </w:instrText>
+        <w:instrText xml:space="preserve"> ADDIN ZOTERO_ITEM CSL_CITATION {"citationID":"FPSDI8Lz","properties":{"formattedCitation":"(McCloskey and Spalding 1989, Bryant 1997, Sanderson et al. 2002, Potapov et al. 2008b, Woolmer et al. 2008, Hansen et al. 2013)","plainCitation":"(McCloskey and Spalding 1989, Bryant 1997, Sanderson et al. 2002, Potapov et al. 2008b, Woolmer et al. 2008, Hansen et al. 2013)","dontUpdate":true,"noteIndex":0},"citationItems":[{"id":"eIZIcQfW/7KtFKr8z","uris":["http://www.mendeley.com/documents/?uuid=45bf6252-55d1-4e10-b0e2-1cf828586fae"],"uri":["http://www.mendeley.com/documents/?uuid=45bf6252-55d1-4e10-b0e2-1cf828586fae"],"itemData":{"ISSN":"00447447","abstract":"GNV157 - World Wilderness Areas Theme: Human Related The \"Reconnaissance-Level Inventory of the Amount of Wilderness in the World\" basically shows areas which are hardly touched by mankind. For this data set called World Wilderness Areas, wilderness has been defined as \"undeveloped land still primarily shaped by the forces of nature\". The World Wilderness Areas data set was created by the Sierra Club and the Center for Earth Resource Analysis of the World Bank. UNEP/GRID built a global data set from the many individual country data files. The base maps used were the Jet Navigation Charts (scale 1:2,000,000) and Operational Navigation Charts (scale 1:1,000,000) of the U. S. Defense Mapping Agency. These maps show increasing levels of detail in respect to human constructs, to provide orienting landmarks, as areas become sparsely settled and remote. In searching for \"empty quarters\", all areas showing roads, settlements, airports and other constructs were eliminated. Areas of agricultural development and logging were removed by eliminating proximity zones of 6 km. distance from around roads and settlements. Finally, all remaining wilderness areas with a surface area less than 400,000 hectares were not included in the map. Under the definitions used, about one-third of the total land surface of the globe is still wilderness. This amounts to almost 50 million square kilometers. The continents with the most wilderness are Antarctica (not shown on map), Eurasia, Africa and North America. Individual countries with the most wilderness are the Commonwealth of Independent States (34% wilderness), Canada (65%), Australia (30%), Denmark's Greenland (99%), China (Tibet) (24%), Brazil (24%), Algeria (59%), Mauritania (69%) and Saudi Arabia (28%). The World Wilderness Areas data set is in the ARC/INFO vector format. The coverage shows only the polygons which fall under the definition of wilderness; polygons are coded with a '1'. The coverage is in the Geographic or Latitude/Longitude reference system, and extends from 83.62 degrees North to -55.65 degrees South latitude, and -180 West longitude to 180 degrees East longitude. It can easily be overlain with other coverages showing (e.g., \"WBDTEMP3\") national boundaries. In uncompressed ARC/INFO 'EXPORT' format, the data set comprises 3.5 megabytes. The coverage has 1089 polygons and 1310 arcs. The reference to this data set is: \"McCloskey, J.M. and H. Spalding, 1989. A reconnaissance level inventory of the amount of wild…","author":[{"dropping-particle":"","family":"McCloskey","given":"J. Michael","non-dropping-particle":"","parse-names":false,"suffix":""},{"dropping-particle":"","family":"Spalding","given":"Heather","non-dropping-particle":"","parse-names":false,"suffix":""}],"container-title":"Ambio","id":"ToAYKEO4/YDwAqPdg","issue":"4","issued":{"date-parts":[["1989"]]},"page":"221-227","title":"A Reconnaissance-Level Inventory of the Amount of Wilderness Remaining in the World","type":"article-journal","volume":"18"}},{"id":"eIZIcQfW/ga8ihehZ","uris":["http://www.mendeley.com/documents/?uuid=d6dba7ee-47c6-4974-a88b-8525782b40ba"],"uri":["http://www.mendeley.com/documents/?uuid=d6dba7ee-47c6-4974-a88b-8525782b40ba"],"itemData":{"ISBN":"1569731985","author":[{"dropping-particle":"","family":"Bryant","given":"","non-dropping-particle":"","parse-names":false,"suffix":""}],"id":"ToAYKEO4/6qP0lhVe","issued":{"date-parts":[["1997"]]},"number-of-pages":"54","publisher":"World Resources Institute","title":"The Last Frontier Forests","type":"report"}},{"id":"eIZIcQfW/xtR5uxTs","uris":["http://www.mendeley.com/documents/?uuid=e1d7fb60-ac06-402e-8d28-5f5900be7187"],"uri":["http://www.mendeley.com/documents/?uuid=e1d7fb60-ac06-402e-8d28-5f5900be7187"],"itemData":{"DOI":"10.1641/0006-3568(2002)052[0891:THFATL]2.0.CO;2","ISBN":"0006-3568","ISSN":"0006-3568","PMID":"3905","abstract":"Discusses the impact of human influence on ecosystems. Consumption demands of the human population; Reference to the cumulative effect of local changes on nature as the 'anthropocene' geological epoc; Negligence by the human community of its influence on nature; Presentation of a 'human footprint map' that illustrates the global phenomenom of human influence on nature; Data used to develop the map, including human population density, land transformation, human access, and power infrastructure.","author":[{"dropping-particle":"","family":"Sanderson","given":"E.W.","non-dropping-particle":"","parse-names":false,"suffix":""},{"dropping-particle":"","family":"Jaiteh","given":"M.","non-dropping-particle":"","parse-names":false,"suffix":""},{"dropping-particle":"","family":"Levy","given":"M.A.","non-dropping-particle":"","parse-names":false,"suffix":""},{"dropping-particle":"","family":"Redford","given":"K.H.","non-dropping-particle":"","parse-names":false,"suffix":""},{"dropping-particle":"","family":"Wannebo","given":"A.V.","non-dropping-particle":"","parse-names":false,"suffix":""},{"dropping-particle":"","family":"Woolmer","given":"G.","non-dropping-particle":"","parse-names":false,"suffix":""}],"container-title":"BioScience","id":"ToAYKEO4/zibltM7G","issue":"10","issued":{"date-parts":[["2002"]]},"page":"891-904","title":"The Human Footprint and the Last of the Wild","type":"article-journal","volume":"52"}},{"id":"eIZIcQfW/kOasg7Jr","uris":["http://www.mendeley.com/documents/?uuid=aba70846-886d-4bad-915f-06bd1a6afa1f"],"uri":["http://www.mendeley.com/documents/?uuid=aba70846-886d-4bad-915f-06bd1a6afa1f"],"itemData":{"DOI":"Artn 51","ISBN":"9783902451057","ISSN":"17083087","abstract":"Protection of large natural forest landscapes is a highly important task to help fulfill different international strategic initiatives to protect forest biodiversity, to reduce carbon emissions from deforestation and forest degradation, and to stimulate sustainable forest management practices. This paper introduces a new approach for mapping large intact forest landscapes (IFL), defined as an unbroken expanse of natural ecosystems within areas of current forest extent, without signs of significant human activity, and having an area of at least 500 km 2 . We have created a global IFL map using existing fine-scale maps and a global coverage of high spatial resolution satellite imagery. We estimate the global area of IFL within the current extent of forest ecosystems (forest zone) to be 13.1 million km 2 or 23.5% of the forest zone. The vast majority of IFL are found in two biomes: Dense Tropical and Subtropical Forests (45.3%) and Boreal Forests (43.8%). The lowest proportion of IFL is found in Temperate Broadleaf and Mixed Forests. The IFL exist in 66 of the 149 countries that together make up the forest zone. Three of them—Canada, Russia, and Brazil—contain 63.8% of the total IFL area. Of the world's IFL area, 18.9% has some form of protection, but only 9.7% is strictly protected, i.e., belongs to IUCN protected areas categories I–III. The world IFL map presented here is intended to underpin the development of a general strategy for nature conservation at the global and regional scales. It also defines a baseline for monitoring deforestation and forest degradation that is well suited for use with operational and cost-effective satellite data. All project results and IFL maps are available on a dedicated web site (http://www.intactforests.org).","author":[{"dropping-particle":"","family":"Potapov","given":"Peter","non-dropping-particle":"","parse-names":false,"suffix":""},{"dropping-particle":"","family":"Yaroshenko","given":"Aleksey","non-dropping-particle":"","parse-names":false,"suffix":""},{"dropping-particle":"","family":"Turubanova","given":"Svetlana","non-dropping-particle":"","parse-names":false,"suffix":""},{"dropping-particle":"","family":"Dubinin","given":"Maxim","non-dropping-particle":"","parse-names":false,"suffix":""},{"dropping-particle":"","family":"Laestadius","given":"Lars","non-dropping-particle":"","parse-names":false,"suffix":""},{"dropping-particle":"","family":"Thies","given":"Christoph","non-dropping-particle":"","parse-names":false,"suffix":""},{"dropping-particle":"","family":"Aksenov","given":"Dmitry","non-dropping-particle":"","parse-names":false,"suffix":""},{"dropping-particle":"","family":"Egorov","given":"Aleksey","non-dropping-particle":"","parse-names":false,"suffix":""},{"dropping-particle":"","family":"Yesipova","given":"Yelena","non-dropping-particle":"","parse-names":false,"suffix":""},{"dropping-particle":"","family":"Glushkov","given":"Igor","non-dropping-particle":"","parse-names":false,"suffix":""},{"dropping-particle":"","family":"Karpachevskiy","given":"Mikhail","non-dropping-particle":"","parse-names":false,"suffix":""},{"dropping-particle":"","family":"Kostikova","given":"Anna","non-dropping-particle":"","parse-names":false,"suffix":""},{"dropping-particle":"","family":"Manisha","given":"Alexander","non-dropping-particle":"","parse-names":false,"suffix":""},{"dropping-particle":"","family":"Tsybikova","given":"Ekaterina","non-dropping-particle":"","parse-names":false,"suffix":""},{"dropping-particle":"","family":"Zhuravleva","given":"Ilona","non-dropping-particle":"","parse-names":false,"suffix":""}],"container-title":"Ecology and Society","id":"ToAYKEO4/6VFT05ih","issue":"2","issued":{"date-parts":[["2008"]]},"title":"Mapping the world's intact forest landscapes by remote sensing","type":"article-journal","volume":"13"}},{"id":"eIZIcQfW/07IwhPNx","uris":["http://www.mendeley.com/documents/?uuid=1f27dd6b-1042-40ba-89d6-4a585fc9d91a"],"uri":["http://www.mendeley.com/documents/?uuid=1f27dd6b-1042-40ba-89d6-4a585fc9d91a"],"itemData":{"DOI":"10.1016/j.landurbplan.2008.04.005","ISBN":"0169-2046","ISSN":"01692046","abstract":"Measuring and mapping human influence at the global scale suffers from problems of accuracy and resolution. To evaluate the magnitude of this problem we mapped the Human Footprint (HF) for the Northern Appalachian/Acadian ecoregion at a 90-m resolution using best available data on human settlement, access, land use change, and electrical power infrastructure. Such a map measures the magnitude of human transformation of a landscape, scaled between Human Footprint scores of 0 and 100. Comparison with a 1-km resolution Global Human Footprint map revealed similar spatial patterns of human influence. The correlation between HF scores, however, declined with the size of the area compared, with the rank correlation between ecoregional and global HF scores ranging between 0.67 for 100% of the ecoregion and 0.41 for 0.1% of the ecoregion. This indicates that rescaling the map to a finer resolution leads to improvements that increase as the planning area becomes smaller. The map reveals that 46% of the ecoregion has HF ??? 20 (compared to 59% in the global analysis) and 34% had HF &gt; 40 (compared to 21% in the global analysis). These results demonstrate the benefit of performing region-scale Human Footprint mapping to support conservation-based land use planning at the ecoregional to the local scale. This exercise also provides a data framework with which to model regionally plausible Future Human Footprint scenarios. These and other benefits of producing a regional-scale Human Footprint must be carefully weighed against the costs involved, in light of the region's conservation planning needs. ?? 2008 Elsevier B.V. All rights reserved.","author":[{"dropping-particle":"","family":"Woolmer","given":"Gillian","non-dropping-particle":"","parse-names":false,"suffix":""},{"dropping-particle":"","family":"Trombulak","given":"Stephen C.","non-dropping-particle":"","parse-names":false,"suffix":""},{"dropping-particle":"","family":"Ray","given":"Justina C.","non-dropping-particle":"","parse-names":false,"suffix":""},{"dropping-particle":"","family":"Doran","given":"Patrick J.","non-dropping-particle":"","parse-names":false,"suffix":""},{"dropping-particle":"","family":"Anderson","given":"Mark G.","non-dropping-particle":"","parse-names":false,"suffix":""},{"dropping-particle":"","family":"Baldwin","given":"Robert F.","non-dropping-particle":"","parse-names":false,"suffix":""},{"dropping-particle":"","family":"Morgan","given":"Alexis","non-dropping-particle":"","parse-names":false,"suffix":""},{"dropping-particle":"","family":"Sanderson","given":"Eric W.","non-dropping-particle":"","parse-names":false,"suffix":""}],"container-title":"Landscape and Urban Planning","id":"ToAYKEO4/98SySQNA","issue":"1","issued":{"date-parts":[["2008"]]},"page":"42-53","title":"Rescaling the Human Footprint: A tool for conservation planning at an ecoregional scale","type":"article-journal","volume":"87"}},{"id":"eIZIcQfW/qrHCocSK","uris":["http://www.mendeley.com/documents/?uuid=6ccbf895-2e41-4949-a0b8-ee1b90df4481"],"uri":["http://www.mendeley.com/documents/?uuid=6ccbf895-2e41-4949-a0b8-ee1b90df4481"],"itemData":{"DOI":"10.1126/science.1244693","ISBN":"1095-9203 (Electronic)\\n0036-8075 (Linking)","ISSN":"0036-8075","PMID":"24233722","abstract":"Quantification of global forest change has been lacking despite the recognized importance of forest ecosystem services. In this study, Earth observation satellite data were used to map global forest loss (2.3 million square kilometers) and gain (0.8 million square kilometers) from 2000 to 2012 at a spatial resolution of 30 meters. The tropics were the only climate domain to exhibit a trend, with forest loss increasing by 2101 square kilometers per year. Brazil's well-documented reduction in deforestation was offset by increasing forest loss in Indonesia, Malaysia, Paraguay, Bolivia, Zambia, Angola, and elsewhere. Intensive forestry practiced within subtropical forests resulted in the highest rates of forest change globally. Boreal forest loss due largely to fire and forestry was second to that in the tropics in absolute and proportional terms. These results depict a globally consistent and locally relevant record of forest change.","author":[{"dropping-particle":"","family":"Hansen","given":"M.C.","non-dropping-particle":"","parse-names":false,"suffix":""},{"dropping-particle":"","family":"Potapov","given":"P.V.","non-dropping-particle":"","parse-names":false,"suffix":""},{"dropping-particle":"","family":"Moore","given":"R.","non-dropping-particle":"","parse-names":false,"suffix":""},{"dropping-particle":"","family":"Hancher","given":"M.","non-dropping-particle":"","parse-names":false,"suffix":""},{"dropping-particle":"","family":"Turubanova","given":"S.A.","non-dropping-particle":"","parse-names":false,"suffix":""},{"dropping-particle":"","family":"Tyukavina","given":"A.","non-dropping-particle":"","parse-names":false,"suffix":""},{"dropping-particle":"","family":"Thau","given":"D.","non-dropping-particle":"","parse-names":false,"suffix":""},{"dropping-particle":"","family":"Stehman","given":"S.V.","non-dropping-particle":"","parse-names":false,"suffix":""},{"dropping-particle":"","family":"Goetz","given":"S.J.","non-dropping-particle":"","parse-names":false,"suffix":""},{"dropping-particle":"","family":"Loveland","given":"T.R.","non-dropping-particle":"","parse-names":false,"suffix":""},{"dropping-particle":"","family":"Kommareddy","given":"A","non-dropping-particle":"","parse-names":false,"suffix":""},{"dropping-particle":"","family":"Egorov","given":"A.","non-dropping-particle":"","parse-names":false,"suffix":""},{"dropping-particle":"","family":"Chini","given":"L.","non-dropping-particle":"","parse-names":false,"suffix":""},{"dropping-particle":"","family":"Justice","given":"C.O.","non-dropping-particle":"","parse-names":false,"suffix":""},{"dropping-particle":"","family":"Townshend","given":"J.R.G.","non-dropping-particle":"","parse-names":false,"suffix":""}],"container-title":"Science","id":"ToAYKEO4/6hHxJzZz","issued":{"date-parts":[["2013"]]},"page":"850-854","title":"High-Resolution Global Maps of 21st-Century Forest Cover Change","type":"article-journal","volume":"342"}}],"schema":"https://github.com/citation-style-language/schema/raw/master/csl-citation.json"} </w:instrText>
       </w:r>
       <w:r>
         <w:fldChar w:fldCharType="separate"/>
@@ -1769,7 +1769,7 @@
         <w:fldChar w:fldCharType="begin" w:fldLock="1"/>
       </w:r>
       <w:r>
-        <w:instrText xml:space="preserve"> ADDIN ZOTERO_ITEM CSL_CITATION {"citationID":"R1Z2Cs5l","properties":{"formattedCitation":"(Brandt et al. 2013)","plainCitation":"(Brandt et al. 2013)","noteIndex":0},"citationItems":[{"id":"haxmp8WB/paPIOOrJ","uris":["http://www.mendeley.com/documents/?uuid=f3e98ded-6040-4b55-b433-0458766ed5a2"],"uri":["http://www.mendeley.com/documents/?uuid=f3e98ded-6040-4b55-b433-0458766ed5a2"],"itemData":{"author":[{"dropping-particle":"","family":"Brandt","given":"J P","non-dropping-particle":"","parse-names":false,"suffix":""},{"dropping-particle":"","family":"Flannigan","given":"M D","non-dropping-particle":"","parse-names":false,"suffix":""},{"dropping-particle":"","family":"Maynard","given":"D G","non-dropping-particle":"","parse-names":false,"suffix":""},{"dropping-particle":"","family":"Thompson","given":"I D","non-dropping-particle":"","parse-names":false,"suffix":""}],"container-title":"Environmental Reviews","id":"ITEM-1","issue":"December","issued":{"date-parts":[["2013"]]},"page":"207-226","title":"An introduction to Canada’s boreal zone : ecosystem processes, health, sustainability, and environmental issues","type":"article-journal","volume":"226"}}],"schema":"https://github.com/citation-style-language/schema/raw/master/csl-citation.json"} </w:instrText>
+        <w:instrText xml:space="preserve"> ADDIN ZOTERO_ITEM CSL_CITATION {"citationID":"R1Z2Cs5l","properties":{"formattedCitation":"(Brandt et al. 2013)","plainCitation":"(Brandt et al. 2013)","noteIndex":0},"citationItems":[{"id":"eIZIcQfW/UvA0fBp9","uris":["http://www.mendeley.com/documents/?uuid=f3e98ded-6040-4b55-b433-0458766ed5a2"],"uri":["http://www.mendeley.com/documents/?uuid=f3e98ded-6040-4b55-b433-0458766ed5a2"],"itemData":{"author":[{"dropping-particle":"","family":"Brandt","given":"J P","non-dropping-particle":"","parse-names":false,"suffix":""},{"dropping-particle":"","family":"Flannigan","given":"M D","non-dropping-particle":"","parse-names":false,"suffix":""},{"dropping-particle":"","family":"Maynard","given":"D G","non-dropping-particle":"","parse-names":false,"suffix":""},{"dropping-particle":"","family":"Thompson","given":"I D","non-dropping-particle":"","parse-names":false,"suffix":""}],"container-title":"Environmental Reviews","id":"ITEM-1","issue":"December","issued":{"date-parts":[["2013"]]},"page":"207-226","title":"An introduction to Canada’s boreal zone : ecosystem processes, health, sustainability, and environmental issues","type":"article-journal","volume":"226"}}],"schema":"https://github.com/citation-style-language/schema/raw/master/csl-citation.json"} </w:instrText>
       </w:r>
       <w:r>
         <w:fldChar w:fldCharType="separate"/>
@@ -1943,7 +1943,7 @@
         <w:fldChar w:fldCharType="begin"/>
       </w:r>
       <w:r>
-        <w:instrText xml:space="preserve"> ADDIN ZOTERO_ITEM CSL_CITATION {"citationID":"RhCeG8SS","properties":{"formattedCitation":"(Government of Quebec (Minister of Natural Resources and Wildlife) 2009, Hansen et al. 2010, OMNR 2013)","plainCitation":"(Government of Quebec (Minister of Natural Resources and Wildlife) 2009, Hansen et al. 2010, OMNR 2013)","noteIndex":0},"citationItems":[{"id":"haxmp8WB/cQng2RQj","uris":["http://www.mendeley.com/documents/?uuid=f7b38be4-0b1f-4d21-8cde-81f371de09c7"],"uri":["http://www.mendeley.com/documents/?uuid=f7b38be4-0b1f-4d21-8cde-81f371de09c7"],"itemData":{"author":[{"dropping-particle":"","family":"Government of Quebec (Minister of Natural Resources and Wildlife)","given":"","non-dropping-particle":"","parse-names":false,"suffix":""}],"id":"wIwNUQcf/nauFLQYN","issued":{"date-parts":[["2009"]]},"number-of-pages":"36","publisher":"Working document, Ressources naturelles et Faune Québec","publisher-place":"Quebec","title":"Plan Nord - For a socially responsible and sustainable form of economic development","type":"report"}},{"id":"haxmp8WB/RvI6wWtm","uris":["http://www.mendeley.com/documents/?uuid=6cfe0e12-dc1d-456e-bcbf-757d30d8becf"],"uri":["http://www.mendeley.com/documents/?uuid=6cfe0e12-dc1d-456e-bcbf-757d30d8becf"],"itemData":{"DOI":"10.1073/pnas.0912668107","ISBN":"0027-8424","ISSN":"0027-8424","PMID":"20421467","abstract":"A globally consistent methodology using satellite imagery was implemented to quantify gross forest cover loss (GFCL) from 2000 to 2005 and to compare GFCL among biomes, continents, and countries. GFCL is defined as the area of forest cover removed because of any disturbance, including both natural and human-induced causes. GFCL was estimated to be 1,011,000 km2 from 2000 to 2005, representing 3.1% (0.6% per year) of the year 2000 estimated total forest area of 32,688,000 km2. The boreal biome experienced the largest area of GFCL, followed by the humid tropical, dry tropical, and temperate biomes. GFCL expressed as the proportion of year 2000 forest cover was highest in the boreal biome and lowest in the humid tropics. Among continents, North America had the largest total area and largest proportion of year 2000 GFCL. At national scales, Brazil experienced the largest area of GFCL over the study period, 165,000 km2, followed by Canada at 160,000 km2. Of the countries with &gt;1,000,000 km2 of forest cover, the United States exhibited the greatest proportional GFCL and the Democratic Republic of Congo the least. Our results illustrate a pervasive global GFCL dynamic. However, GFCL represents only one component of net change, and the processes driving GFCL and rates of recovery from GFCL differ regionally. For example, the majority of estimated GFCL for the boreal biome is due to a naturally induced fire dynamic. To fully characterize global forest change dynamics, remote sensing efforts must extend beyond estimating GFCL to identify proximate causes of forest cover loss and to estimate recovery rates from GFCL.","author":[{"dropping-particle":"","family":"Hansen","given":"M. C.","non-dropping-particle":"","parse-names":false,"suffix":""},{"dropping-particle":"V.","family":"Stehman","given":"S.","non-dropping-particle":"","parse-names":false,"suffix":""},{"dropping-particle":"V.","family":"Potapov","given":"P.","non-dropping-particle":"","parse-names":false,"suffix":""}],"container-title":"Proceedings of the National Academy of Sciences","id":"wIwNUQcf/RU3AnCJU","issue":"19","issued":{"date-parts":[["2010"]]},"page":"8650-8655","title":"Quantification of global gross forest cover loss","type":"article-journal","volume":"107"}},{"id":"haxmp8WB/6qmYpsfz","uris":["http://www.mendeley.com/documents/?uuid=84f1900d-5cef-4be0-9bd1-743a223717e2"],"uri":["http://www.mendeley.com/documents/?uuid=84f1900d-5cef-4be0-9bd1-743a223717e2"],"itemData":{"author":[{"dropping-particle":"","family":"OMNR","given":"","non-dropping-particle":"","parse-names":false,"suffix":""}],"id":"tuvUO7pf/o3kM3nBh","issued":{"date-parts":[["2013"]]},"number-of-pages":"15","publisher":"Ontario Ministry of Natural Resources","title":"An Introduction to the Far North Land Use Strategy Table of Contents","type":"report"}}],"schema":"https://github.com/citation-style-language/schema/raw/master/csl-citation.json"} </w:instrText>
+        <w:instrText xml:space="preserve"> ADDIN ZOTERO_ITEM CSL_CITATION {"citationID":"RhCeG8SS","properties":{"formattedCitation":"(Government of Quebec (Minister of Natural Resources and Wildlife) 2009, Hansen et al. 2010, OMNR 2013)","plainCitation":"(Government of Quebec (Minister of Natural Resources and Wildlife) 2009, Hansen et al. 2010, OMNR 2013)","noteIndex":0},"citationItems":[{"id":"eIZIcQfW/pzGtr9eZ","uris":["http://www.mendeley.com/documents/?uuid=f7b38be4-0b1f-4d21-8cde-81f371de09c7"],"uri":["http://www.mendeley.com/documents/?uuid=f7b38be4-0b1f-4d21-8cde-81f371de09c7"],"itemData":{"author":[{"dropping-particle":"","family":"Government of Quebec (Minister of Natural Resources and Wildlife)","given":"","non-dropping-particle":"","parse-names":false,"suffix":""}],"id":"wIwNUQcf/nauFLQYN","issued":{"date-parts":[["2009"]]},"number-of-pages":"36","publisher":"Working document, Ressources naturelles et Faune Québec","publisher-place":"Quebec","title":"Plan Nord - For a socially responsible and sustainable form of economic development","type":"report"}},{"id":"eIZIcQfW/TtuAHQWY","uris":["http://www.mendeley.com/documents/?uuid=6cfe0e12-dc1d-456e-bcbf-757d30d8becf"],"uri":["http://www.mendeley.com/documents/?uuid=6cfe0e12-dc1d-456e-bcbf-757d30d8becf"],"itemData":{"DOI":"10.1073/pnas.0912668107","ISBN":"0027-8424","ISSN":"0027-8424","PMID":"20421467","abstract":"A globally consistent methodology using satellite imagery was implemented to quantify gross forest cover loss (GFCL) from 2000 to 2005 and to compare GFCL among biomes, continents, and countries. GFCL is defined as the area of forest cover removed because of any disturbance, including both natural and human-induced causes. GFCL was estimated to be 1,011,000 km2 from 2000 to 2005, representing 3.1% (0.6% per year) of the year 2000 estimated total forest area of 32,688,000 km2. The boreal biome experienced the largest area of GFCL, followed by the humid tropical, dry tropical, and temperate biomes. GFCL expressed as the proportion of year 2000 forest cover was highest in the boreal biome and lowest in the humid tropics. Among continents, North America had the largest total area and largest proportion of year 2000 GFCL. At national scales, Brazil experienced the largest area of GFCL over the study period, 165,000 km2, followed by Canada at 160,000 km2. Of the countries with &gt;1,000,000 km2 of forest cover, the United States exhibited the greatest proportional GFCL and the Democratic Republic of Congo the least. Our results illustrate a pervasive global GFCL dynamic. However, GFCL represents only one component of net change, and the processes driving GFCL and rates of recovery from GFCL differ regionally. For example, the majority of estimated GFCL for the boreal biome is due to a naturally induced fire dynamic. To fully characterize global forest change dynamics, remote sensing efforts must extend beyond estimating GFCL to identify proximate causes of forest cover loss and to estimate recovery rates from GFCL.","author":[{"dropping-particle":"","family":"Hansen","given":"M. C.","non-dropping-particle":"","parse-names":false,"suffix":""},{"dropping-particle":"V.","family":"Stehman","given":"S.","non-dropping-particle":"","parse-names":false,"suffix":""},{"dropping-particle":"V.","family":"Potapov","given":"P.","non-dropping-particle":"","parse-names":false,"suffix":""}],"container-title":"Proceedings of the National Academy of Sciences","id":"wIwNUQcf/RU3AnCJU","issue":"19","issued":{"date-parts":[["2010"]]},"page":"8650-8655","title":"Quantification of global gross forest cover loss","type":"article-journal","volume":"107"}},{"id":"eIZIcQfW/h2OhGhc8","uris":["http://www.mendeley.com/documents/?uuid=84f1900d-5cef-4be0-9bd1-743a223717e2"],"uri":["http://www.mendeley.com/documents/?uuid=84f1900d-5cef-4be0-9bd1-743a223717e2"],"itemData":{"author":[{"dropping-particle":"","family":"OMNR","given":"","non-dropping-particle":"","parse-names":false,"suffix":""}],"id":"tuvUO7pf/o3kM3nBh","issued":{"date-parts":[["2013"]]},"number-of-pages":"15","publisher":"Ontario Ministry of Natural Resources","title":"An Introduction to the Far North Land Use Strategy Table of Contents","type":"report"}}],"schema":"https://github.com/citation-style-language/schema/raw/master/csl-citation.json"} </w:instrText>
       </w:r>
       <w:r>
         <w:fldChar w:fldCharType="separate"/>
@@ -1973,7 +1973,7 @@
         <w:fldChar w:fldCharType="begin" w:fldLock="1"/>
       </w:r>
       <w:r>
-        <w:instrText xml:space="preserve"> ADDIN ZOTERO_ITEM CSL_CITATION {"citationID":"nPeOLIka","properties":{"formattedCitation":"(CBFA 2010)","plainCitation":"(CBFA 2010)","noteIndex":0},"citationItems":[{"id":"haxmp8WB/hmXpQRGR","uris":["http://www.mendeley.com/documents/?uuid=3871a973-d15b-46a3-adbd-b587ff933555"],"uri":["http://www.mendeley.com/documents/?uuid=3871a973-d15b-46a3-adbd-b587ff933555"],"itemData":{"author":[{"dropping-particle":"","family":"CBFA","given":"","non-dropping-particle":"","parse-names":false,"suffix":""}],"container-title":"CBFA","id":"ITEM-1","issued":{"date-parts":[["2010"]]},"number-of-pages":"49","title":"The Canadian Boreal Forest Agreement. An Historic Agreement Signifying a New Era in the Boreal Forest","type":"report"}}],"schema":"https://github.com/citation-style-language/schema/raw/master/csl-citation.json"} </w:instrText>
+        <w:instrText xml:space="preserve"> ADDIN ZOTERO_ITEM CSL_CITATION {"citationID":"nPeOLIka","properties":{"formattedCitation":"(CBFA 2010)","plainCitation":"(CBFA 2010)","noteIndex":0},"citationItems":[{"id":"eIZIcQfW/NNbuv8cH","uris":["http://www.mendeley.com/documents/?uuid=3871a973-d15b-46a3-adbd-b587ff933555"],"uri":["http://www.mendeley.com/documents/?uuid=3871a973-d15b-46a3-adbd-b587ff933555"],"itemData":{"author":[{"dropping-particle":"","family":"CBFA","given":"","non-dropping-particle":"","parse-names":false,"suffix":""}],"container-title":"CBFA","id":"ITEM-1","issued":{"date-parts":[["2010"]]},"number-of-pages":"49","title":"The Canadian Boreal Forest Agreement. An Historic Agreement Signifying a New Era in the Boreal Forest","type":"report"}}],"schema":"https://github.com/citation-style-language/schema/raw/master/csl-citation.json"} </w:instrText>
       </w:r>
       <w:r>
         <w:fldChar w:fldCharType="separate"/>
@@ -1998,7 +1998,7 @@
         <w:fldChar w:fldCharType="begin" w:fldLock="1"/>
       </w:r>
       <w:r>
-        <w:instrText xml:space="preserve"> ADDIN ZOTERO_ITEM CSL_CITATION {"citationID":"Zx4dumd1","properties":{"formattedCitation":"(Arcese and Sinclair 2016)","plainCitation":"(Arcese and Sinclair 2016)","noteIndex":0},"citationItems":[{"id":"haxmp8WB/FoNfeNKC","uris":["http://www.mendeley.com/documents/?uuid=b9cceb3d-ce3e-4a78-b83f-8a79628cbbf8"],"uri":["http://www.mendeley.com/documents/?uuid=b9cceb3d-ce3e-4a78-b83f-8a79628cbbf8"],"itemData":{"author":[{"dropping-particle":"","family":"Arcese","given":"P","non-dropping-particle":"","parse-names":false,"suffix":""},{"dropping-particle":"","family":"Sinclair","given":"A.R.E","non-dropping-particle":"","parse-names":false,"suffix":""}],"container-title":"The Journal of Wildlife Management","id":"ITEM-1","issue":"3","issued":{"date-parts":[["2016"]]},"page":"275-282","title":"The role of protected areas as ecological baselines","type":"article-journal","volume":"90"}}],"schema":"https://github.com/citation-style-language/schema/raw/master/csl-citation.json"} </w:instrText>
+        <w:instrText xml:space="preserve"> ADDIN ZOTERO_ITEM CSL_CITATION {"citationID":"Zx4dumd1","properties":{"formattedCitation":"(Arcese and Sinclair 2016)","plainCitation":"(Arcese and Sinclair 2016)","noteIndex":0},"citationItems":[{"id":"eIZIcQfW/h1l1X8HM","uris":["http://www.mendeley.com/documents/?uuid=b9cceb3d-ce3e-4a78-b83f-8a79628cbbf8"],"uri":["http://www.mendeley.com/documents/?uuid=b9cceb3d-ce3e-4a78-b83f-8a79628cbbf8"],"itemData":{"author":[{"dropping-particle":"","family":"Arcese","given":"P","non-dropping-particle":"","parse-names":false,"suffix":""},{"dropping-particle":"","family":"Sinclair","given":"A.R.E","non-dropping-particle":"","parse-names":false,"suffix":""}],"container-title":"The Journal of Wildlife Management","id":"ITEM-1","issue":"3","issued":{"date-parts":[["2016"]]},"page":"275-282","title":"The role of protected areas as ecological baselines","type":"article-journal","volume":"90"}}],"schema":"https://github.com/citation-style-language/schema/raw/master/csl-citation.json"} </w:instrText>
       </w:r>
       <w:r>
         <w:fldChar w:fldCharType="separate"/>
@@ -2022,7 +2022,7 @@
         <w:fldChar w:fldCharType="begin"/>
       </w:r>
       <w:r>
-        <w:instrText xml:space="preserve"> ADDIN ZOTERO_ITEM CSL_CITATION {"citationID":"pvxDRHl2","properties":{"formattedCitation":"(Lee et al. 2006, Potapov et al. 2008b, Cyr et al. 2009, Potapov et al. 2017)","plainCitation":"(Lee et al. 2006, Potapov et al. 2008b, Cyr et al. 2009, Potapov et al. 2017)","noteIndex":0},"citationItems":[{"id":"haxmp8WB/rPVVXXXx","uris":["http://www.mendeley.com/documents/?uuid=dda0aa7b-2454-494a-b8e3-eb4660ed0ad6"],"uri":["http://www.mendeley.com/documents/?uuid=dda0aa7b-2454-494a-b8e3-eb4660ed0ad6"],"itemData":{"ISBN":"0973421096","author":[{"dropping-particle":"","family":"Lee","given":"Peter","non-dropping-particle":"","parse-names":false,"suffix":""},{"dropping-particle":"","family":"Gysbers","given":"Jeannette D","non-dropping-particle":"","parse-names":false,"suffix":""},{"dropping-particle":"","family":"Stanojevic","given":"Zoran","non-dropping-particle":"","parse-names":false,"suffix":""}],"id":"wIwNUQcf/fnl4GnlY","issued":{"date-parts":[["2006"]]},"number-of-pages":"97","title":"Canada's forest landscape fragments: A first approximation","type":"book"}},{"id":"haxmp8WB/CbYWZyjC","uris":["http://www.mendeley.com/documents/?uuid=aba70846-886d-4bad-915f-06bd1a6afa1f"],"uri":["http://www.mendeley.com/documents/?uuid=aba70846-886d-4bad-915f-06bd1a6afa1f"],"itemData":{"DOI":"Artn 51","ISBN":"9783902451057","ISSN":"17083087","abstract":"Protection of large natural forest landscapes is a highly important task to help fulfill different international strategic initiatives to protect forest biodiversity, to reduce carbon emissions from deforestation and forest degradation, and to stimulate sustainable forest management practices. This paper introduces a new approach for mapping large intact forest landscapes (IFL), defined as an unbroken expanse of natural ecosystems within areas of current forest extent, without signs of significant human activity, and having an area of at least 500 km 2 . We have created a global IFL map using existing fine-scale maps and a global coverage of high spatial resolution satellite imagery. We estimate the global area of IFL within the current extent of forest ecosystems (forest zone) to be 13.1 million km 2 or 23.5% of the forest zone. The vast majority of IFL are found in two biomes: Dense Tropical and Subtropical Forests (45.3%) and Boreal Forests (43.8%). The lowest proportion of IFL is found in Temperate Broadleaf and Mixed Forests. The IFL exist in 66 of the 149 countries that together make up the forest zone. Three of them—Canada, Russia, and Brazil—contain 63.8% of the total IFL area. Of the world's IFL area, 18.9% has some form of protection, but only 9.7% is strictly protected, i.e., belongs to IUCN protected areas categories I–III. The world IFL map presented here is intended to underpin the development of a general strategy for nature conservation at the global and regional scales. It also defines a baseline for monitoring deforestation and forest degradation that is well suited for use with operational and cost-effective satellite data. All project results and IFL maps are available on a dedicated web site (http://www.intactforests.org).","author":[{"dropping-particle":"","family":"Potapov","given":"Peter","non-dropping-particle":"","parse-names":false,"suffix":""},{"dropping-particle":"","family":"Yaroshenko","given":"Aleksey","non-dropping-particle":"","parse-names":false,"suffix":""},{"dropping-particle":"","family":"Turubanova","given":"Svetlana","non-dropping-particle":"","parse-names":false,"suffix":""},{"dropping-particle":"","family":"Dubinin","given":"Maxim","non-dropping-particle":"","parse-names":false,"suffix":""},{"dropping-particle":"","family":"Laestadius","given":"Lars","non-dropping-particle":"","parse-names":false,"suffix":""},{"dropping-particle":"","family":"Thies","given":"Christoph","non-dropping-particle":"","parse-names":false,"suffix":""},{"dropping-particle":"","family":"Aksenov","given":"Dmitry","non-dropping-particle":"","parse-names":false,"suffix":""},{"dropping-particle":"","family":"Egorov","given":"Aleksey","non-dropping-particle":"","parse-names":false,"suffix":""},{"dropping-particle":"","family":"Yesipova","given":"Yelena","non-dropping-particle":"","parse-names":false,"suffix":""},{"dropping-particle":"","family":"Glushkov","given":"Igor","non-dropping-particle":"","parse-names":false,"suffix":""},{"dropping-particle":"","family":"Karpachevskiy","given":"Mikhail","non-dropping-particle":"","parse-names":false,"suffix":""},{"dropping-particle":"","family":"Kostikova","given":"Anna","non-dropping-particle":"","parse-names":false,"suffix":""},{"dropping-particle":"","family":"Manisha","given":"Alexander","non-dropping-particle":"","parse-names":false,"suffix":""},{"dropping-particle":"","family":"Tsybikova","given":"Ekaterina","non-dropping-particle":"","parse-names":false,"suffix":""},{"dropping-particle":"","family":"Zhuravleva","given":"Ilona","non-dropping-particle":"","parse-names":false,"suffix":""}],"container-title":"Ecology and Society","id":"wIwNUQcf/FOUjfllg","issue":"2","issued":{"date-parts":[["2008"]]},"title":"Mapping the world's intact forest landscapes by remote sensing","type":"article-journal","volume":"13"}},{"id":"haxmp8WB/0TuhVbhg","uris":["http://www.mendeley.com/documents/?uuid=cdbb5b8b-d2a1-4247-bd9a-a023c31fdd14"],"uri":["http://www.mendeley.com/documents/?uuid=cdbb5b8b-d2a1-4247-bd9a-a023c31fdd14"],"itemData":{"DOI":"10.1126/sciadv.1600821","ISSN":"2375-2548","author":[{"dropping-particle":"","family":"Potapov","given":"Peter","non-dropping-particle":"","parse-names":false,"suffix":""},{"dropping-particle":"","family":"Hansen","given":"Matthew C","non-dropping-particle":"","parse-names":false,"suffix":""},{"dropping-particle":"","family":"Laestadius","given":"Lars","non-dropping-particle":"","parse-names":false,"suffix":""},{"dropping-particle":"","family":"Turubanova","given":"Svetlana","non-dropping-particle":"","parse-names":false,"suffix":""},{"dropping-particle":"","family":"Yaroshenko","given":"Alexey","non-dropping-particle":"","parse-names":false,"suffix":""},{"dropping-particle":"","family":"Thies","given":"Christoph","non-dropping-particle":"","parse-names":false,"suffix":""},{"dropping-particle":"","family":"Smith","given":"Wynet","non-dropping-particle":"","parse-names":false,"suffix":""},{"dropping-particle":"","family":"Zhuravleva","given":"Ilona","non-dropping-particle":"","parse-names":false,"suffix":""},{"dropping-particle":"","family":"Komarova","given":"Anna","non-dropping-particle":"","parse-names":false,"suffix":""},{"dropping-particle":"","family":"Minnemeyer","given":"Susan","non-dropping-particle":"","parse-names":false,"suffix":""},{"dropping-particle":"","family":"Esipova","given":"Elena","non-dropping-particle":"","parse-names":false,"suffix":""}],"container-title":"Science Advances","id":"wIwNUQcf/SwU8ENYx","issue":"JANUARY","issued":{"date-parts":[["2017"]]},"page":"1-13","title":"The last frontiers of wilderness : Tracking loss of intact forest landscapes from 2000 to 2013","type":"article-journal"}},{"id":"haxmp8WB/Vw6ny0B6","uris":["http://www.mendeley.com/documents/?uuid=667838e8-7ae0-46bf-9406-e45435e9718b"],"uri":["http://www.mendeley.com/documents/?uuid=667838e8-7ae0-46bf-9406-e45435e9718b"],"itemData":{"DOI":"10.1890/080088","ISBN":"1540-9309","ISSN":"15409295","PMID":"246","abstract":"Fire is fundamental to the natural dynamics of the North American boreal forest. It is therefore often suggested that the impacts of anthropopgenic disturbances (e.g. logging) on a managed landscape are attenuated if the patterns and processes created by these events resemble those of natural disturbances (e.g. fire). To provide forest management guidelines, we investigate the long-term variability in themean fire interval (MFI) of a boreal landscape in eastern North America, as reconstructed from lacustrine (lake-associated) sedimentary charcol. We translate the natural variability in MFI into a range of landscape age structures, using a simple modeling approach. Al</w:instrText>
+        <w:instrText xml:space="preserve"> ADDIN ZOTERO_ITEM CSL_CITATION {"citationID":"pvxDRHl2","properties":{"formattedCitation":"(Lee et al. 2006, Potapov et al. 2008b, Cyr et al. 2009, Potapov et al. 2017)","plainCitation":"(Lee et al. 2006, Potapov et al. 2008b, Cyr et al. 2009, Potapov et al. 2017)","noteIndex":0},"citationItems":[{"id":"eIZIcQfW/wBTJrOfK","uris":["http://www.mendeley.com/documents/?uuid=dda0aa7b-2454-494a-b8e3-eb4660ed0ad6"],"uri":["http://www.mendeley.com/documents/?uuid=dda0aa7b-2454-494a-b8e3-eb4660ed0ad6"],"itemData":{"ISBN":"0973421096","author":[{"dropping-particle":"","family":"Lee","given":"Peter","non-dropping-particle":"","parse-names":false,"suffix":""},{"dropping-particle":"","family":"Gysbers","given":"Jeannette D","non-dropping-particle":"","parse-names":false,"suffix":""},{"dropping-particle":"","family":"Stanojevic","given":"Zoran","non-dropping-particle":"","parse-names":false,"suffix":""}],"id":"wIwNUQcf/fnl4GnlY","issued":{"date-parts":[["2006"]]},"number-of-pages":"97","title":"Canada's forest landscape fragments: A first approximation","type":"book"}},{"id":"eIZIcQfW/kOasg7Jr","uris":["http://www.mendeley.com/documents/?uuid=aba70846-886d-4bad-915f-06bd1a6afa1f"],"uri":["http://www.mendeley.com/documents/?uuid=aba70846-886d-4bad-915f-06bd1a6afa1f"],"itemData":{"DOI":"Artn 51","ISBN":"9783902451057","ISSN":"17083087","abstract":"Protection of large natural forest landscapes is a highly important task to help fulfill different international strategic initiatives to protect forest biodiversity, to reduce carbon emissions from deforestation and forest degradation, and to stimulate sustainable forest management practices. This paper introduces a new approach for mapping large intact forest landscapes (IFL), defined as an unbroken expanse of natural ecosystems within areas of current forest extent, without signs of significant human activity, and having an area of at least 500 km 2 . We have created a global IFL map using existing fine-scale maps and a global coverage of high spatial resolution satellite imagery. We estimate the global area of IFL within the current extent of forest ecosystems (forest zone) to be 13.1 million km 2 or 23.5% of the forest zone. The vast majority of IFL are found in two biomes: Dense Tropical and Subtropical Forests (45.3%) and Boreal Forests (43.8%). The lowest proportion of IFL is found in Temperate Broadleaf and Mixed Forests. The IFL exist in 66 of the 149 countries that together make up the forest zone. Three of them—Canada, Russia, and Brazil—contain 63.8% of the total IFL area. Of the world's IFL area, 18.9% has some form of protection, but only 9.7% is strictly protected, i.e., belongs to IUCN protected areas categories I–III. The world IFL map presented here is intended to underpin the development of a general strategy for nature conservation at the global and regional scales. It also defines a baseline for monitoring deforestation and forest degradation that is well suited for use with operational and cost-effective satellite data. All project results and IFL maps are available on a dedicated web site (http://www.intactforests.org).","author":[{"dropping-particle":"","family":"Potapov","given":"Peter","non-dropping-particle":"","parse-names":false,"suffix":""},{"dropping-particle":"","family":"Yaroshenko","given":"Aleksey","non-dropping-particle":"","parse-names":false,"suffix":""},{"dropping-particle":"","family":"Turubanova","given":"Svetlana","non-dropping-particle":"","parse-names":false,"suffix":""},{"dropping-particle":"","family":"Dubinin","given":"Maxim","non-dropping-particle":"","parse-names":false,"suffix":""},{"dropping-particle":"","family":"Laestadius","given":"Lars","non-dropping-particle":"","parse-names":false,"suffix":""},{"dropping-particle":"","family":"Thies","given":"Christoph","non-dropping-particle":"","parse-names":false,"suffix":""},{"dropping-particle":"","family":"Aksenov","given":"Dmitry","non-dropping-particle":"","parse-names":false,"suffix":""},{"dropping-particle":"","family":"Egorov","given":"Aleksey","non-dropping-particle":"","parse-names":false,"suffix":""},{"dropping-particle":"","family":"Yesipova","given":"Yelena","non-dropping-particle":"","parse-names":false,"suffix":""},{"dropping-particle":"","family":"Glushkov","given":"Igor","non-dropping-particle":"","parse-names":false,"suffix":""},{"dropping-particle":"","family":"Karpachevskiy","given":"Mikhail","non-dropping-particle":"","parse-names":false,"suffix":""},{"dropping-particle":"","family":"Kostikova","given":"Anna","non-dropping-particle":"","parse-names":false,"suffix":""},{"dropping-particle":"","family":"Manisha","given":"Alexander","non-dropping-particle":"","parse-names":false,"suffix":""},{"dropping-particle":"","family":"Tsybikova","given":"Ekaterina","non-dropping-particle":"","parse-names":false,"suffix":""},{"dropping-particle":"","family":"Zhuravleva","given":"Ilona","non-dropping-particle":"","parse-names":false,"suffix":""}],"container-title":"Ecology and Society","id":"wIwNUQcf/FOUjfllg","issue":"2","issued":{"date-parts":[["2008"]]},"title":"Mapping the world's intact forest landscapes by remote sensing","type":"article-journal","volume":"13"}},{"id":"eIZIcQfW/bkHeODjH","uris":["http://www.mendeley.com/documents/?uuid=cdbb5b8b-d2a1-4247-bd9a-a023c31fdd14"],"uri":["http://www.mendeley.com/documents/?uuid=cdbb5b8b-d2a1-4247-bd9a-a023c31fdd14"],"itemData":{"DOI":"10.1126/sciadv.1600821","ISSN":"2375-2548","author":[{"dropping-particle":"","family":"Potapov","given":"Peter","non-dropping-particle":"","parse-names":false,"suffix":""},{"dropping-particle":"","family":"Hansen","given":"Matthew C","non-dropping-particle":"","parse-names":false,"suffix":""},{"dropping-particle":"","family":"Laestadius","given":"Lars","non-dropping-particle":"","parse-names":false,"suffix":""},{"dropping-particle":"","family":"Turubanova","given":"Svetlana","non-dropping-particle":"","parse-names":false,"suffix":""},{"dropping-particle":"","family":"Yaroshenko","given":"Alexey","non-dropping-particle":"","parse-names":false,"suffix":""},{"dropping-particle":"","family":"Thies","given":"Christoph","non-dropping-particle":"","parse-names":false,"suffix":""},{"dropping-particle":"","family":"Smith","given":"Wynet","non-dropping-particle":"","parse-names":false,"suffix":""},{"dropping-particle":"","family":"Zhuravleva","given":"Ilona","non-dropping-particle":"","parse-names":false,"suffix":""},{"dropping-particle":"","family":"Komarova","given":"Anna","non-dropping-particle":"","parse-names":false,"suffix":""},{"dropping-particle":"","family":"Minnemeyer","given":"Susan","non-dropping-particle":"","parse-names":false,"suffix":""},{"dropping-particle":"","family":"Esipova","given":"Elena","non-dropping-particle":"","parse-names":false,"suffix":""}],"container-title":"Science Advances","id":"wIwNUQcf/SwU8ENYx","issue":"JANUARY","issued":{"date-parts":[["2017"]]},"page":"1-13","title":"The last frontiers of wilderness : Tracking loss of intact forest landscapes from 2000 to 2013","type":"article-journal"}},{"id":"eIZIcQfW/3Gmg58z9","uris":["http://www.mendeley.com/documents/?uuid=667838e8-7ae0-46bf-9406-e45435e9718b"],"uri":["http://www.mendeley.com/documents/?uuid=667838e8-7ae0-46bf-9406-e45435e9718b"],"itemData":{"DOI":"10.1890/080088","ISBN":"1540-9309","ISSN":"15409295","PMID":"246","abstract":"Fire is fundamental to the natural dynamics of the North American boreal forest. It is therefore often suggested that the impacts of anthropopgenic disturbances (e.g. logging) on a managed landscape are attenuated if the patterns and processes created by these events resemble those of natural disturbances (e.g. fire). To provide forest management guidelines, we investigate the long-term variability in themean fire interval (MFI) of a boreal landscape in eastern North America, as reconstructed from lacustrine (lake-associated) sedimentary charcol. We translate the natural variability in MFI into a range of landscape age structures, using a simple modeling approach. Al</w:instrText>
       </w:r>
       <w:r>
         <w:rPr>
@@ -2083,7 +2083,7 @@
         <w:fldChar w:fldCharType="begin"/>
       </w:r>
       <w:r>
-        <w:instrText xml:space="preserve"> ADDIN ZOTERO_ITEM CSL_CITATION {"citationID":"FLtCYLVZ","properties":{"formattedCitation":"(Lindenmayer et al. 2006, Watson et al. 2009)","plainCitation":"(Lindenmayer et al. 2006, Watson et al. 2009)","noteIndex":0},"citationItems":[{"id":"haxmp8WB/d3Oi3WDW","uris":["http://www.mendeley.com/documents/?uuid=4ac3506e-6004-4207-8a8e-575fad2b7dd2"],"uri":["http://www.mendeley.com/documents/?uuid=4ac3506e-6004-4207-8a8e-575fad2b7dd2"],"itemData":{"DOI":"10.1016/j.biocon.2006.02.019","ISBN":"0006-3207","ISSN":"00063207","PMID":"1931","abstract":"Many indicators and criteria have been proposed to assess the sustainable management of forests but their scientific validity remains uncertain. Because the effects of forest disturbances (such as logging) are often specific to particular species, sites, landscapes, regions and forest types, management \"shortcuts\" such as indicator species, focal species and threshold levels of vegetation cover may be of limited generic value. We propose an alternative approach based on a set of five guiding principles for biodiversity conservation that are broadly applicable to any forested area: (1) the maintenance of connectivity; (2) the maintenance of landscape heterogeneity; (3) the maintenance of stand structural complexity; and (4) the maintenance of aquatic ecosystem integrity; (5) the use of natural disturbance regimes to guide human disturbance regimes. We present a checklist of measures for forest biodiversity conservation that reflects the multi-scaled nature of conservation approaches on forested land. At the regional scale, management should ensure the establishment of large ecological reserves. At the landscape scale, off-reserve conservation measures should include: (1) protected areas within production forests; (2) buffers for aquatic ecosystems; (3) appropriately designed and located road networks; (4) the careful spatial and temporal arrangement of harvest units; and (5) appropriate fire management practices. At the stand level, off-reserve conservation measures should include: (1) the retention of key elements of stand structural complexity (e.g., large living and dead trees with hollows, understorey thickets, and large fallen logs); (2) long rotation times (coupled with structural retention at harvest); (3) silvicultural systems alternative to traditional high impact ones (e.g., clearcutting in some forest types); and (4) appropriate fire management practices and practices for the management of other kinds of disturbances. Although the general ecological principles and associated checklist are intuitive, data to evaluate the effectiveness of many specific on-the-ground management actions are limited. Considerable effort is needed to adopt adaptive management \"natural experiments\" and monitoring to: (1) better identify the impacts of logging operations and other kinds of management activities on biodiversity, and; (2) quantify the effectiveness of impact mitigation strategies; and (3) identify ways to improve management practices. © 2006 Elsevier Lt…","author":[{"dropping-particle":"","family":"Lindenmayer","given":"D. B.","non-dropping-particle":"","parse-names":false,"suffix":""},{"dropping-particle":"","family":"Franklin","given":"J. F.","non-dropping-particle":"","parse-names":false,"suffix":""},{"dropping-particle":"","family":"Fischer","given":"J.","non-dropping-particle":"","parse-names":false,"suffix":""}],"container-title":"Biological Conservation","id":"wIwNUQcf/3THfanWj","issue":"3","issued":{"date-parts":[["2006"]]},"page":"433-445","title":"General management principles and a checklist of strategies to guide forest biodiversity conservation","type":"article-journal","volume":"131"}},{"id":"haxmp8WB/VF7bQuFT","uris":["http://www.mendeley.com/documents/?uuid=5d0e067a-ebbc-4768-8bda-b38ec3182b06"],"uri":["http://www.mendeley.com/documents/?uuid=5d0e067a-ebbc-4768-8bda-b38ec3182b06"],"itemData":{"DOI":"10.1111/j.1472-4642.2009.00601.x","ISBN":"1472-4642","ISSN":"13669516","abstract":"Aim: Most approaches to conservation prioritization are focused on biodiversity features that are already threatened. While this is necessary in the face of accelerating anthropogenic threats, there have been calls to conserve large intact landscapes, often termed ‘wilderness’, to ensure the long-term persistence of biodiversity. In this study, we examine the consequences of directing conservation expenditure using a threat-based framework for wilderness conservation. Location: The Australian continent. Methods: We measured the degree of congruence between the extent of wilderness and the Australian protected area network in 2000 and 2006, which was established using a threat-based systematic planning framework. We also assessed priority areas for future reserve acquisitions identified by the Australian government under the current framework. Results: In 2000, 14% of Australia’s wilderness was under formal protection, while the protected area network covered only 8.5% of the continent, suggesting a historical bias towards wilderness protection. However, the expansion of the reserve system from 2000 to 2006 was biased towards non-wilderness areas. Moreover, 90% of the wilderness that was protected over this period comprised areas not primarily designated for biodiversity conservation. We found a significant (P &lt; 0.05) negative relationship between bioregions considered to be a priority for future reserve prioritization and the amount of wilderness they contain. Main conclusions: While there is an urgent need to overcome past biases in reserve network design so as to better protect poorly represented species and habitats, prioritization approaches should not become so reactive as to ignore the role that large, intact landscapes play in conserving biodiversity, especially in a time of human-induced climate change. This can be achieved by using current or future threats rather than past threats to prioritize areas, and by incorporating key ecological processes and costs of acquisition and management within the planning framework.","author":[{"dropping-particle":"","family":"Watson","given":"James E M","non-dropping-particle":"","parse-names":false,"suffix":""},{"dropping-particle":"","family":"Fuller","given":"Richard A.","non-dropping-particle":"","parse-names":false,"suffix":""},{"dropping-particle":"","family":"Watson","given":"Alexander W T","non-dropping-particle":"","parse-names":false,"suffix":""},{"dropping-particle":"","family":"MacKey","given":"Brendan G.","non-dropping-particle":"","parse-names":false,"suffix":""},{"dropping-particle":"","family":"Wilson","given":"Kerrie A.","non-dropping-particle":"","parse-names":false,"suffix":""},{"dropping-particle":"","family":"Grantham","given":"Hedley S.","non-dropping-particle":"","parse-names":false,"suffix":""},{"dropping-particle":"","family":"Turner","given":"Matthew","non-dropping-particle":"","parse-names":false,"suffix":""},{"dropping-particle":"","family":"Klein","given":"Carissa J.","non-dropping-particle":"","parse-names":false,"suffix":""},{"dropping-particle":"","family":"Carwardine","given":"Josie","non-dropping-particle":"","parse-names":false,"suffix":""},{"dropping-particle":"","family":"Joseph","given":"Liana N.","non-dropping-particle":"","parse-names":false,"suffix":""},{"dropping-particle":"","family":"Possingham","given":"Hugh P.","non-dropping-particle":"","parse-names":false,"suffix":""}],"container-title":"Diversity and Distributions","id":"wIwNUQcf/2OLnxM03","issue":"6","issued":{"date-parts":[["2009"]]},"page":"1028-1036","title":"Wilderness and future conservation priorities in Australia","type":"article-journal","volume":"15"}}],"schema":"https://github.com/citation-style-language/schema/raw/master/csl-citation.json"} </w:instrText>
+        <w:instrText xml:space="preserve"> ADDIN ZOTERO_ITEM CSL_CITATION {"citationID":"FLtCYLVZ","properties":{"formattedCitation":"(Lindenmayer et al. 2006, Watson et al. 2009)","plainCitation":"(Lindenmayer et al. 2006, Watson et al. 2009)","noteIndex":0},"citationItems":[{"id":"eIZIcQfW/qp4kKfEB","uris":["http://www.mendeley.com/documents/?uuid=4ac3506e-6004-4207-8a8e-575fad2b7dd2"],"uri":["http://www.mendeley.com/documents/?uuid=4ac3506e-6004-4207-8a8e-575fad2b7dd2"],"itemData":{"DOI":"10.1016/j.biocon.2006.02.019","ISBN":"0006-3207","ISSN":"00063207","PMID":"1931","abstract":"Many indicators and criteria have been proposed to assess the sustainable management of forests but their scientific validity remains uncertain. Because the effects of forest disturbances (such as logging) are often specific to particular species, sites, landscapes, regions and forest types, management \"shortcuts\" such as indicator species, focal species and threshold levels of vegetation cover may be of limited generic value. We propose an alternative approach based on a set of five guiding principles for biodiversity conservation that are broadly applicable to any forested area: (1) the maintenance of connectivity; (2) the maintenance of landscape heterogeneity; (3) the maintenance of stand structural complexity; and (4) the maintenance of aquatic ecosystem integrity; (5) the use of natural disturbance regimes to guide human disturbance regimes. We present a checklist of measures for forest biodiversity conservation that reflects the multi-scaled nature of conservation approaches on forested land. At the regional scale, management should ensure the establishment of large ecological reserves. At the landscape scale, off-reserve conservation measures should include: (1) protected areas within production forests; (2) buffers for aquatic ecosystems; (3) appropriately designed and located road networks; (4) the careful spatial and temporal arrangement of harvest units; and (5) appropriate fire management practices. At the stand level, off-reserve conservation measures should include: (1) the retention of key elements of stand structural complexity (e.g., large living and dead trees with hollows, understorey thickets, and large fallen logs); (2) long rotation times (coupled with structural retention at harvest); (3) silvicultural systems alternative to traditional high impact ones (e.g., clearcutting in some forest types); and (4) appropriate fire management practices and practices for the management of other kinds of disturbances. Although the general ecological principles and associated checklist are intuitive, data to evaluate the effectiveness of many specific on-the-ground management actions are limited. Considerable effort is needed to adopt adaptive management \"natural experiments\" and monitoring to: (1) better identify the impacts of logging operations and other kinds of management activities on biodiversity, and; (2) quantify the effectiveness of impact mitigation strategies; and (3) identify ways to improve management practices. © 2006 Elsevier Lt…","author":[{"dropping-particle":"","family":"Lindenmayer","given":"D. B.","non-dropping-particle":"","parse-names":false,"suffix":""},{"dropping-particle":"","family":"Franklin","given":"J. F.","non-dropping-particle":"","parse-names":false,"suffix":""},{"dropping-particle":"","family":"Fischer","given":"J.","non-dropping-particle":"","parse-names":false,"suffix":""}],"container-title":"Biological Conservation","id":"wIwNUQcf/3THfanWj","issue":"3","issued":{"date-parts":[["2006"]]},"page":"433-445","title":"General management principles and a checklist of strategies to guide forest biodiversity conservation","type":"article-journal","volume":"131"}},{"id":"eIZIcQfW/jsKSHrxY","uris":["http://www.mendeley.com/documents/?uuid=5d0e067a-ebbc-4768-8bda-b38ec3182b06"],"uri":["http://www.mendeley.com/documents/?uuid=5d0e067a-ebbc-4768-8bda-b38ec3182b06"],"itemData":{"DOI":"10.1111/j.1472-4642.2009.00601.x","ISBN":"1472-4642","ISSN":"13669516","abstract":"Aim: Most approaches to conservation prioritization are focused on biodiversity features that are already threatened. While this is necessary in the face of accelerating anthropogenic threats, there have been calls to conserve large intact landscapes, often termed ‘wilderness’, to ensure the long-term persistence of biodiversity. In this study, we examine the consequences of directing conservation expenditure using a threat-based framework for wilderness conservation. Location: The Australian continent. Methods: We measured the degree of congruence between the extent of wilderness and the Australian protected area network in 2000 and 2006, which was established using a threat-based systematic planning framework. We also assessed priority areas for future reserve acquisitions identified by the Australian government under the current framework. Results: In 2000, 14% of Australia’s wilderness was under formal protection, while the protected area network covered only 8.5% of the continent, suggesting a historical bias towards wilderness protection. However, the expansion of the reserve system from 2000 to 2006 was biased towards non-wilderness areas. Moreover, 90% of the wilderness that was protected over this period comprised areas not primarily designated for biodiversity conservation. We found a significant (P &lt; 0.05) negative relationship between bioregions considered to be a priority for future reserve prioritization and the amount of wilderness they contain. Main conclusions: While there is an urgent need to overcome past biases in reserve network design so as to better protect poorly represented species and habitats, prioritization approaches should not become so reactive as to ignore the role that large, intact landscapes play in conserving biodiversity, especially in a time of human-induced climate change. This can be achieved by using current or future threats rather than past threats to prioritize areas, and by incorporating key ecological processes and costs of acquisition and management within the planning framework.","author":[{"dropping-particle":"","family":"Watson","given":"James E M","non-dropping-particle":"","parse-names":false,"suffix":""},{"dropping-particle":"","family":"Fuller","given":"Richard A.","non-dropping-particle":"","parse-names":false,"suffix":""},{"dropping-particle":"","family":"Watson","given":"Alexander W T","non-dropping-particle":"","parse-names":false,"suffix":""},{"dropping-particle":"","family":"MacKey","given":"Brendan G.","non-dropping-particle":"","parse-names":false,"suffix":""},{"dropping-particle":"","family":"Wilson","given":"Kerrie A.","non-dropping-particle":"","parse-names":false,"suffix":""},{"dropping-particle":"","family":"Grantham","given":"Hedley S.","non-dropping-particle":"","parse-names":false,"suffix":""},{"dropping-particle":"","family":"Turner","given":"Matthew","non-dropping-particle":"","parse-names":false,"suffix":""},{"dropping-particle":"","family":"Klein","given":"Carissa J.","non-dropping-particle":"","parse-names":false,"suffix":""},{"dropping-particle":"","family":"Carwardine","given":"Josie","non-dropping-particle":"","parse-names":false,"suffix":""},{"dropping-particle":"","family":"Joseph","given":"Liana N.","non-dropping-particle":"","parse-names":false,"suffix":""},{"dropping-particle":"","family":"Possingham","given":"Hugh P.","non-dropping-particle":"","parse-names":false,"suffix":""}],"container-title":"Diversity and Distributions","id":"wIwNUQcf/2OLnxM03","issue":"6","issued":{"date-parts":[["2009"]]},"page":"1028-1036","title":"Wilderness and future conservation priorities in Australia","type":"article-journal","volume":"15"}}],"schema":"https://github.com/citation-style-language/schema/raw/master/csl-citation.json"} </w:instrText>
       </w:r>
       <w:r>
         <w:fldChar w:fldCharType="separate"/>
@@ -2113,7 +2113,7 @@
         <w:fldChar w:fldCharType="begin" w:fldLock="1"/>
       </w:r>
       <w:r>
-        <w:instrText xml:space="preserve"> ADDIN ZOTERO_ITEM CSL_CITATION {"citationID":"lRnnvgQH","properties":{"formattedCitation":"(Potapov et al. 2008a)","plainCitation":"(Potapov et al. 2008a)","noteIndex":0},"citationItems":[{"id":"haxmp8WB/y9itvp05","uris":["http://www.mendeley.com/documents/?uuid=07d4af42-79d4-4028-8701-d61c8e657fd1"],"uri":["http://www.mendeley.com/documents/?uuid=07d4af42-79d4-4028-8701-d61c8e657fd1"],"itemData":{"DOI":"10.1016/j.rse.2008.05.006","ISBN":"0034-4257","ISSN":"00344257","abstract":"Estimation of forest cover change is important for boreal forests, one of the most extensive forested biomes, due to its unique role in global timber stock, carbon sequestration and deposition, and high vulnerability to the effects of global climate change. We used time-series data from the MODerate Resolution Imaging Spectroradiometer (MODIS) to produce annual forest cover loss hotspot maps. These maps were used to assign all blocks (18.5 by 18.5??km) partitioning the boreal biome into strata of high, medium and low likelihood of forest cover loss. A stratified random sample of 118 blocks was interpreted for forest cover and forest cover loss using high spatial resolution Landsat imagery from 2000 and 2005. Area of forest cover gross loss from 2000 to 2005 within the boreal biome is estimated to be 1.63% (standard error 0.10%) of the total biome area, and represents a 4.02% reduction in year 2000 forest cover. The proportion of identified forest cover loss relative to regional forest area is much higher in North America than in Eurasia (5.63% to 3.00%). Of the total forest cover loss identified, 58.9% is attributable to wildfires. The MODIS pan-boreal change hotspot estimates reveal significant increases in forest cover loss due to wildfires in 2002 and 2003, with 2003 being the peak year of loss within the 5-year study period. Overall, the precision of the aggregate forest cover loss estimates derived from the Landsat data and the value of the MODIS-derived map displaying the spatial and temporal patterns of forest loss demonstrate the efficacy of this protocol for operational, cost-effective, and timely biome-wide monitoring of gross forest cover loss. ?? 2008 Elsevier Inc.","author":[{"dropping-particle":"","family":"Potapov","given":"Peter","non-dropping-particle":"","parse-names":false,"suffix":""},{"dropping-particle":"","family":"Hansen","given":"Matthew C.","non-dropping-particle":"","parse-names":false,"suffix":""},{"dropping-particle":"V.","family":"Stehman","given":"Stephen","non-dropping-particle":"","parse-names":false,"suffix":""},{"dropping-particle":"","family":"Loveland","given":"Thomas R.","non-dropping-particle":"","parse-names":false,"suffix":""},{"dropping-particle":"","family":"Pittman","given":"Kyle","non-dropping-particle":"","parse-names":false,"suffix":""}],"container-title":"Remote Sensing of Environment","id":"ITEM-1","issue":"9","issued":{"date-parts":[["2008"]]},"page":"3708-3719","title":"Combining MODIS and Landsat imagery to estimate and map boreal forest cover loss","type":"article-journal","volume":"112"}}],"schema":"https://github.com/citation-style-language/schema/raw/master/csl-citation.json"} </w:instrText>
+        <w:instrText xml:space="preserve"> ADDIN ZOTERO_ITEM CSL_CITATION {"citationID":"lRnnvgQH","properties":{"formattedCitation":"(Potapov et al. 2008a)","plainCitation":"(Potapov et al. 2008a)","noteIndex":0},"citationItems":[{"id":"eIZIcQfW/Wt7HUrb1","uris":["http://www.mendeley.com/documents/?uuid=07d4af42-79d4-4028-8701-d61c8e657fd1"],"uri":["http://www.mendeley.com/documents/?uuid=07d4af42-79d4-4028-8701-d61c8e657fd1"],"itemData":{"DOI":"10.1016/j.rse.2008.05.006","ISBN":"0034-4257","ISSN":"00344257","abstract":"Estimation of forest cover change is important for boreal forests, one of the most extensive forested biomes, due to its unique role in global timber stock, carbon sequestration and deposition, and high vulnerability to the effects of global climate change. We used time-series data from the MODerate Resolution Imaging Spectroradiometer (MODIS) to produce annual forest cover loss hotspot maps. These maps were used to assign all blocks (18.5 by 18.5??km) partitioning the boreal biome into strata of high, medium and low likelihood of forest cover loss. A stratified random sample of 118 blocks was interpreted for forest cover and forest cover loss using high spatial resolution Landsat imagery from 2000 and 2005. Area of forest cover gross loss from 2000 to 2005 within the boreal biome is estimated to be 1.63% (standard error 0.10%) of the total biome area, and represents a 4.02% reduction in year 2000 forest cover. The proportion of identified forest cover loss relative to regional forest area is much higher in North America than in Eurasia (5.63% to 3.00%). Of the total forest cover loss identified, 58.9% is attributable to wildfires. The MODIS pan-boreal change hotspot estimates reveal significant increases in forest cover loss due to wildfires in 2002 and 2003, with 2003 being the peak year of loss within the 5-year study period. Overall, the precision of the aggregate forest cover loss estimates derived from the Landsat data and the value of the MODIS-derived map displaying the spatial and temporal patterns of forest loss demonstrate the efficacy of this protocol for operational, cost-effective, and timely biome-wide monitoring of gross forest cover loss. ?? 2008 Elsevier Inc.","author":[{"dropping-particle":"","family":"Potapov","given":"Peter","non-dropping-particle":"","parse-names":false,"suffix":""},{"dropping-particle":"","family":"Hansen","given":"Matthew C.","non-dropping-particle":"","parse-names":false,"suffix":""},{"dropping-particle":"V.","family":"Stehman","given":"Stephen","non-dropping-particle":"","parse-names":false,"suffix":""},{"dropping-particle":"","family":"Loveland","given":"Thomas R.","non-dropping-particle":"","parse-names":false,"suffix":""},{"dropping-particle":"","family":"Pittman","given":"Kyle","non-dropping-particle":"","parse-names":false,"suffix":""}],"container-title":"Remote Sensing of Environment","id":"ITEM-1","issue":"9","issued":{"date-parts":[["2008"]]},"page":"3708-3719","title":"Combining MODIS and Landsat imagery to estimate and map boreal forest cover loss","type":"article-journal","volume":"112"}}],"schema":"https://github.com/citation-style-language/schema/raw/master/csl-citation.json"} </w:instrText>
       </w:r>
       <w:r>
         <w:fldChar w:fldCharType="separate"/>
@@ -2152,7 +2152,7 @@
         <w:fldChar w:fldCharType="begin"/>
       </w:r>
       <w:r>
-        <w:instrText xml:space="preserve"> ADDIN ZOTERO_ITEM CSL_CITATION {"citationID":"FGcogOZg","properties":{"formattedCitation":"(Heilman et al. 2002, Wulder et al. 2008)","plainCitation":"(Heilman et al. 2002, Wulder et al. 2008)","noteIndex":0},"citationItems":[{"id":"haxmp8WB/0KQYP3Rj","uris":["http://www.mendeley.com/documents/?uuid=65b43552-f602-4c41-803f-cea18ef7747f"],"uri":["http://www.mendeley.com/documents/?uuid=65b43552-f602-4c41-803f-cea18ef7747f"],"itemData":{"author":[{"dropping-particle":"","family":"Heilman","given":"G.E.","non-dropping-particle":"","parse-names":false,"suffix":""},{"dropping-particle":"","family":"Strittholt","given":"J.R.","non-dropping-particle":"","parse-names":false,"suffix":""},{"dropping-particle":"","family":"Slosser","given":"N.C.","non-dropping-particle":"","parse-names":false,"suffix":""},{"dropping-particle":"","family":"DellaSala","given":"D.A.","non-dropping-particle":"","parse-names":false,"suffix":""}],"container-title":"BioSience","id":"wIwNUQcf/TYTE0a9b","issue":"5","issued":{"date-parts":[["2002"]]},"page":"411-422","title":"Forest fragmentation of the conterminous United States: Assessing forest intactness through road density and spatial characteristics.","type":"article-journal","volume":"52"}},{"id":"haxmp8WB/pQPLKl3Z","uris":["http://www.mendeley.com/documents/?uuid=eee1b01f-44c4-4257-8fec-dde0e1bba416"],"uri":["http://www.mendeley.com/documents/?uuid=eee1b01f-44c4-4257-8fec-dde0e1bba416"],"itemData":{"DOI":"10.5589/m08-081","ISBN":"1712-7971","ISSN":"17127971","abstract":"Canada is one of the world’s largest nations, with a land area of nearly one billion hectares. This vast area is home to a number of unique ecosystems, comprised of different climate, land cover, topography, and disturbance characteristics. Depiction of forest composition, based on satellite-derived land cover, is a common means to characterize and identify trends in forest conditions and land use. Forest pattern analyses that consider the size, distribution, and connectivity of forest patches can provide insights to land use, habitat, and biodiversity. In this communication, we present the pattern characteristics of Canada’s forests as determined by the Earth Observation for Sustainable Development of Forests (EOSD) product, a new land cover classification of the forested area of Canada. The EOSD product (EOSD LC 2000) represents conditions circa the year 2000, mapping each 25m×25mpixel into one of 23 categories. We used the EOSD data to assess forest patterns nationally at four spatial extents: level 1, 13 000 km2 (corresponding to the area of a single 1:250 000 scale National Topographic System (NTS) map sheet); level 2, 800 km2 (corresponding to the area of a single 1:50 000 scale NTS map sheet); level 3, 1 km2; and level 4, 1 ha. For levels 1–3, a total of 95 landscape pattern metrics were calculated; for the 1 ha units, a subset of eight metrics were calculated. The results of this analysis indicate that Canada’s forest pattern varies by ecozone, with some ecozones characterized by large areas of contiguous forest (i.e., Boreal Shield, Atlantic Maritime, and Montane Cordillera), while other ecozones have less forest and are characterized by large numbers of small forest patches, reflecting the complex mosaic of land cover types present (Taiga Shield, Taiga Cordillera). Trends for the subset of metrics used to characterize national conditions are relatively consistent across levels 1–3. Level 4 metrics, where the analysis extent is 1 ha, are well-suited to regional or local analyses. As the first regional assessments of the patterns contained in the EOSD LC 2000, these measures of Canada’s forest landscape patterns add value to the national land cover baseline.","author":[{"dropping-particle":"","family":"Wulder","given":"Michael A.","non-dropping-particle":"","parse-names":false,"suffix":""},{"dropping-particle":"","family":"White","given":"Joanne C.","non-dropping-particle":"","parse-names":false,"suffix":""},{"dropping-particle":"","family":"Han","given":"Tian","non-dropping-particle":"","parse-names":false,"suffix":""},{"dropping-particle":"","family":"Coops","given":"Nicholas C.","non-dropping-particle":"","parse-names":false,"suffix":""},{"dropping-particle":"","family":"Cardille","given":"Jeffrey A.","non-dropping-particle":"","parse-names":false,"suffix":""},{"dropping-particle":"","family":"Holland","given":"Tara","non-dropping-particle":"","parse-names":false,"suffix":""},{"dropping-particle":"","family":"Grills","given":"Danny","non-dropping-particle":"","parse-names":false,"suffix":""}],"container-title":"Canadian Journal of Remote Sensing","id":"wIwNUQcf/jbkK1RLA","issue":"6","issued":{"date-parts":[["2008"]]},"page":"563-584","title":"Monitoring Canada’s forests. Part 2: National forest fragmentation and pattern","type":"article-journal","volume":"34"}}],"schema":"https://github.com/citation-style-language/schema/raw/master/csl-citation.json"} </w:instrText>
+        <w:instrText xml:space="preserve"> ADDIN ZOTERO_ITEM CSL_CITATION {"citationID":"FGcogOZg","properties":{"formattedCitation":"(Heilman et al. 2002, Wulder et al. 2008)","plainCitation":"(Heilman et al. 2002, Wulder et al. 2008)","noteIndex":0},"citationItems":[{"id":"eIZIcQfW/YSD3FUuy","uris":["http://www.mendeley.com/documents/?uuid=65b43552-f602-4c41-803f-cea18ef7747f"],"uri":["http://www.mendeley.com/documents/?uuid=65b43552-f602-4c41-803f-cea18ef7747f"],"itemData":{"author":[{"dropping-particle":"","family":"Heilman","given":"G.E.","non-dropping-particle":"","parse-names":false,"suffix":""},{"dropping-particle":"","family":"Strittholt","given":"J.R.","non-dropping-particle":"","parse-names":false,"suffix":""},{"dropping-particle":"","family":"Slosser","given":"N.C.","non-dropping-particle":"","parse-names":false,"suffix":""},{"dropping-particle":"","family":"DellaSala","given":"D.A.","non-dropping-particle":"","parse-names":false,"suffix":""}],"container-title":"BioSience","id":"wIwNUQcf/TYTE0a9b","issue":"5","issued":{"date-parts":[["2002"]]},"page":"411-422","title":"Forest fragmentation of the conterminous United States: Assessing forest intactness through road density and spatial characteristics.","type":"article-journal","volume":"52"}},{"id":"eIZIcQfW/eVVqFruB","uris":["http://www.mendeley.com/documents/?uuid=eee1b01f-44c4-4257-8fec-dde0e1bba416"],"uri":["http://www.mendeley.com/documents/?uuid=eee1b01f-44c4-4257-8fec-dde0e1bba416"],"itemData":{"DOI":"10.5589/m08-081","ISBN":"1712-7971","ISSN":"17127971","abstract":"Canada is one of the world’s largest nations, with a land area of nearly one billion hectares. This vast area is home to a number of unique ecosystems, comprised of different climate, land cover, topography, and disturbance characteristics. Depiction of forest composition, based on satellite-derived land cover, is a common means to characterize and identify trends in forest conditions and land use. Forest pattern analyses that consider the size, distribution, and connectivity of forest patches can provide insights to land use, habitat, and biodiversity. In this communication, we present the pattern characteristics of Canada’s forests as determined by the Earth Observation for Sustainable Development of Forests (EOSD) product, a new land cover classification of the forested area of Canada. The EOSD product (EOSD LC 2000) represents conditions circa the year 2000, mapping each 25m×25mpixel into one of 23 categories. We used the EOSD data to assess forest patterns nationally at four spatial extents: level 1, 13 000 km2 (corresponding to the area of a single 1:250 000 scale National Topographic System (NTS) map sheet); level 2, 800 km2 (corresponding to the area of a single 1:50 000 scale NTS map sheet); level 3, 1 km2; and level 4, 1 ha. For levels 1–3, a total of 95 landscape pattern metrics were calculated; for the 1 ha units, a subset of eight metrics were calculated. The results of this analysis indicate that Canada’s forest pattern varies by ecozone, with some ecozones characterized by large areas of contiguous forest (i.e., Boreal Shield, Atlantic Maritime, and Montane Cordillera), while other ecozones have less forest and are characterized by large numbers of small forest patches, reflecting the complex mosaic of land cover types present (Taiga Shield, Taiga Cordillera). Trends for the subset of metrics used to characterize national conditions are relatively consistent across levels 1–3. Level 4 metrics, where the analysis extent is 1 ha, are well-suited to regional or local analyses. As the first regional assessments of the patterns contained in the EOSD LC 2000, these measures of Canada’s forest landscape patterns add value to the national land cover baseline.","author":[{"dropping-particle":"","family":"Wulder","given":"Michael A.","non-dropping-particle":"","parse-names":false,"suffix":""},{"dropping-particle":"","family":"White","given":"Joanne C.","non-dropping-particle":"","parse-names":false,"suffix":""},{"dropping-particle":"","family":"Han","given":"Tian","non-dropping-particle":"","parse-names":false,"suffix":""},{"dropping-particle":"","family":"Coops","given":"Nicholas C.","non-dropping-particle":"","parse-names":false,"suffix":""},{"dropping-particle":"","family":"Cardille","given":"Jeffrey A.","non-dropping-particle":"","parse-names":false,"suffix":""},{"dropping-particle":"","family":"Holland","given":"Tara","non-dropping-particle":"","parse-names":false,"suffix":""},{"dropping-particle":"","family":"Grills","given":"Danny","non-dropping-particle":"","parse-names":false,"suffix":""}],"container-title":"Canadian Journal of Remote Sensing","id":"wIwNUQcf/jbkK1RLA","issue":"6","issued":{"date-parts":[["2008"]]},"page":"563-584","title":"Monitoring Canada’s forests. Part 2: National forest fragmentation and pattern","type":"article-journal","volume":"34"}}],"schema":"https://github.com/citation-style-language/schema/raw/master/csl-citation.json"} </w:instrText>
       </w:r>
       <w:r>
         <w:fldChar w:fldCharType="separate"/>
@@ -2176,7 +2176,7 @@
         <w:fldChar w:fldCharType="begin"/>
       </w:r>
       <w:r>
-        <w:instrText xml:space="preserve"> ADDIN ZOTERO_ITEM CSL_CITATION {"citationID":"hvOCOTFD","properties":{"formattedCitation":"(UNEP 2002, Alkemade et al. 2009, Coops et al. 2009, Fraser et al. 2009)","plainCitation":"(UNEP 2002, Alkemade et al. 2009, Coops et al. 2009, Fraser et al. 2009)","dontUpdate":true,"noteIndex":0},"citationItems":[{"id":"haxmp8WB/5MovJYV3","uris":["http://www.mendeley.com/documents/?uuid=0fe9e39a-0e8f-4746-9d7c-ad2dabe868ac"],"uri":["http://www.mendeley.com/documents/?uuid=0fe9e39a-0e8f-4746-9d7c-ad2dabe868ac"],"itemData":{"abstract":"Original references, sources and acknowledgements can be found in GEO-3. UNEP 1 T he year 1972 stands as a watershed in modern environmentalism. The first international conference on the environment — the United Nations Conference on the Human Environment — was convened in Stockholm in that year, bringing together 113 nations and other stakeholders to discuss issues of common concern. In the 30 years since then, the world has made great strides in placing the environment on the agenda at various levels — from international to local. Phrases such as 'think global and act local' have galvanized action at many different levels. The result has been a proliferation of environmental policies, new legislative regimes and institutions, perhaps an unspoken acknowledgement that the environment is too complex for humanity to address adequately in every sense. Decisions made since Stockholm now influence governance, business and economic activity at different levels, define international environmental law and its application in different countries, determine international and bilateral relations among different countries and regions, and influence individual and society lifestyle choices. But there are problems: some things have not progressed, for example, the environment is still at the periphery of socio-economic development. Poverty and excessive consumption — the twin evils of humankind that were highlighted in the previous two GEO reports — continue to put enormous pressure on the environment. The unfortunate result is that sustainable development remains largely theoretical for the majority of the world's population of more than 6 000 million people. The level of awareness and action has not been commensurate with the state of the global environment today; it continues to deteriorate. GEO-3 provides an overview of the main environmental developments over the past three decades, and how social, economic and other factors have contributed to the changes that have occurred. State of the environment and policy responses, 1972–2002","author":[{"dropping-particle":"","family":"UNEP","given":"","non-dropping-particle":"","parse-names":false,"suffix":""}],"container-title":"United Nations Environment Programme","id":"wIwNUQcf/p1VuIWru","issued":{"date-parts":[["2002"]]},"page":"20","title":"Global Environment Outlook (GEO 3). Past, present and future perspectives","type":"article-journal"}},{"id":"haxmp8WB/N2jNhRDT","uris":["http://www.mendeley.com/documents/?uuid=e7f8c7fc-9a3d-4e31-8a17-49873db58c25"],"uri":["http://www.mendeley.com/documents/?uuid=e7f8c7fc-9a3d-4e31-8a17-49873db58c25"],"itemData":{"DOI":"10.1007/s10021-009-9229-5","ISBN":"1002100992","ISSN":"14329840","abstract":"Abstract:The GLOBIO3 model has been developed to assess human-induced changes in biodiversity, in the past, present, and future at regional and global scales. The model is built on simple cause-effect relationships between environmental drivers and biodiversity impacts, based on state-of-the-art knowledge. The mean abundance of original species relative to their abundance in undisturbed ecosystems (MSA) is used as the indicator for biodiversity. Changes in drivers are derived from the IMAGE 2.4 model. Drivers considered are land-cover change, land-use intensity, fragmentation, climate change, atmospheric nitrogen deposition, and infrastructure development. GLOBIO3 addresses (i) the impacts of environmental drivers on MSA and their relative importance; (ii) expected trends under various future scenarios; and (iii) the likely effects of various policy response options. GLOBIO3 has been used successfully in several integrated regional and global assessments. Three different global-scale policy options have been evaluated on their potential to reduce MSA loss. These options are: climate-change mitigation through expanded use of bio-energy, an increase in plantation forestry, and an increase in protected areas. We conclude that MSA loss is likely to continue during the coming decades. Plantation forestry may help to reduce the rate of loss, whereas climate-change mitigation through the extensive use of bioenergy crops will, in fact, increase this rate of loss. The protection of 20% of all large ecosystems leads to a small reduction in the rate of loss, provided that protection is effective and that currently degraded protected areas are restored","author":[{"dropping-particle":"","family":"Alkemade","given":"Rob","non-dropping-particle":"","parse-names":false,"suffix":""},{"dropping-particle":"","family":"Oorschot","given":"Mark","non-dropping-particle":"Van","parse-names":false,"suffix":""},{"dropping-particle":"","family":"Miles","given":"Lera","non-dropping-particle":"","parse-names":false,"suffix":""},{"dropping-particle":"","family":"Nellemann","given":"Christian","non-dropping-particle":"","parse-names":false,"suffix":""},{"dropping-particle":"","family":"Bakkenes","given":"Michel","non-dropping-particle":"","parse-names":false,"suffix":""},{"dropping-particle":"","family":"Brink","given":"Ben","non-dropping-particle":"Ten","parse-names":false,"suffix":""}],"container-title":"Ecosystems","id":"wIwNUQcf/5qqcAx5D","issue":"3","issued":{"date-parts":[["2009"]]},"page":"374-390","title":"GLOBIO3: A framework to investigate options for reducing global terrestrial biodiversity loss","type":"article-journal","volume":"12"}},{"id":"haxmp8WB/O4VdmFLi","uris":["http://www.mendeley.com/documents/?uuid=2b8866e5-8153-4747-9a2d-886bd807d77f"],"uri":["http://www.mendeley.com/documents/?uuid=2b8866e5-8153-4747-9a2d-886bd807d77f"],"itemData":{"DOI":"10.1016/j.ecoinf.2008.09.005","ISBN":"1574-9541","ISSN":"15749541","abstract":"Broad ecosystem based classifications are increasingly applied as a context to consider, understand, and manage biodiversity. The need for more spatially explicit, repeatable, transferable, transparent, and defensible environmental regionalization has become apparent. Increased computing power, sophisticated analysis software, and the availability of spatially explicit descriptions of the environment, principally derived from Earth observation data, have facilitated the development of statistical ecosystem regionalizations. These regionalizations are desired to produce environmentally unique ecoregions to provide the basis for stratification for ongoing biodiversity monitoring efforts. Using a suite of indicators of the physical environment, available energy such as vegetation production, and habitat suitability all derived from remote sensing technology at 1 km spatial resolution, we undertook an environmental regionalization using a two-stage multivariate classification of terrestrial Canada. A relatively large number of classes were initially derived (100) and a hierarchical clustering approach was then applied to derive a 40 level classification. These clusters where then used to assess which clusters were the most dissimilar to the majority thus providing indication of the most unique environmental domains across Canada. Secondly, a 14 class stratification was then produced to emulate the current ecozone stratification commonly used in Canada. Results indicated that a number of unique clusters exits across Canada, specifically the forest/urban-industrial/cropland mosaic in the southern portion of Ontario, the mixed wood forests in south-central Ontario and western Quebec, the foothills of south western Alberta, regions of the southern Arctic and the northern Boreal shield (particularly the areas south of Hudson Bay and Labrador). A resemblance between the 14 class stratification and the ecozone classification for Canada is evident; locations of within and between ecozone heterogeneity are also indicated. A critical key benefit of utilising ecoregions quantitatively using key indicators, such as those derived from remote sensing observations, is the capacity to establish, and quantify, how well particular networks of sites, or plot locations, represent the overall environment. As such, the incorporation of these types of methods, and remotely derived indicators, into biodiversity assessment is an important area of ongoing research. © 2008 Elsevier B…","author":[{"dropping-particle":"","family":"Coops","given":"Nicholas C.","non-dropping-particle":"","parse-names":false,"suffix":""},{"dropping-particle":"","family":"Wulder","given":"Michael A.","non-dropping-particle":"","parse-names":false,"suffix":""},{"dropping-particle":"","family":"Iwanicka","given":"Donald","non-dropping-particle":"","parse-names":false,"suffix":""}],"container-title":"Ecological Informatics","id":"wIwNUQcf/d3YdH273","issue":"1","issued":{"date-parts":[["2009"]]},"page":"8-22","title":"An environmental domain classification of Canada using earth observation data for biodiversity assessment","type":"article-journal","volume":"4"}},{"id":"haxmp8WB/hImchHxb","uris":["http://www.mendeley.com/documents/?uuid=72305c11-8966-439c-ac6f-4bbc14f9b8c8"],"uri":["http://www.mendeley.com/documents/?uuid=72305c11-8966-439c-ac6f-4bbc14f9b8c8"],"itemData":{"DOI":"10.1016/j.rse.2008.06.019","ISBN":"0034-4257","ISSN":"00344257","abstract":"Canada's national parks system includes 43 terrestrial parks covering 3% (276,275??km2) of the country's landmass and representing its full range of natural regions. Considering the vast and often remote areas under protection, Parks Canada Agency envisions Earth Observation technology to be the basis for a Park Ecological Integrity Observing System (Park-EIOS), and integral component of a larger national parks ecological integrity (EI) monitoring program. Park-EIOS is planned for operational use beginning in 2008 and includes coarse filter EI indicators corresponding to landscape pattern, succession and retrogression, net primary productivity, and focal species distributions within parks and their surrounding greater park ecosystems. A primary input to produce all four indicators is a time series of land cover information derived from medium (~ 30??m) resolution, Landsat-class sensors. This paper describes a generic, end-to-end change detection framework developed for Park-EIOS, labelled Automated Multi-temporal Updating through Signature Extension (AMUSE). AMUSE involves radiometric normalization steps, production of a baseline land cover, change vector analysis to identify changed pixels, and a new constrained signature extension approach to update the land cover of changed areas. We present the method and results applied to six pilot parks using time series of Landsat TM/ETM+ imagery from 1985-2005. Crown Copyright ?? 2009.","author":[{"dropping-particle":"","family":"Fraser","given":"R. H.","non-dropping-particle":"","parse-names":false,"suffix":""},{"dropping-particle":"","family":"Olthof","given":"I.","non-dropping-particle":"","parse-names":false,"suffix":""},{"dropping-particle":"","family":"Pouliot","given":"D.","non-dropping-particle":"","parse-names":false,"suffix":""}],"container-title":"Remote Sensing of Environment","id":"wIwNUQcf/8LFyXeRO","issue":"7","issued":{"date-parts":[["2009"]]},"page":"1397-1409","title":"Monitoring land cover change and ecological integrity in Canada's national parks","type":"article-journal","volume":"113"}}],"schema":"https://github.com/citation-style-language/schema/raw/master/csl-citation.json"} </w:instrText>
+        <w:instrText xml:space="preserve"> ADDIN ZOTERO_ITEM CSL_CITATION {"citationID":"hvOCOTFD","properties":{"formattedCitation":"(UNEP 2002, Alkemade et al. 2009, Coops et al. 2009, Fraser et al. 2009)","plainCitation":"(UNEP 2002, Alkemade et al. 2009, Coops et al. 2009, Fraser et al. 2009)","dontUpdate":true,"noteIndex":0},"citationItems":[{"id":"eIZIcQfW/7571LGpy","uris":["http://www.mendeley.com/documents/?uuid=0fe9e39a-0e8f-4746-9d7c-ad2dabe868ac"],"uri":["http://www.mendeley.com/documents/?uuid=0fe9e39a-0e8f-4746-9d7c-ad2dabe868ac"],"itemData":{"abstract":"Original references, sources and acknowledgements can be found in GEO-3. UNEP 1 T he year 1972 stands as a watershed in modern environmentalism. The first international conference on the environment — the United Nations Conference on the Human Environment — was convened in Stockholm in that year, bringing together 113 nations and other stakeholders to discuss issues of common concern. In the 30 years since then, the world has made great strides in placing the environment on the agenda at various levels — from international to local. Phrases such as 'think global and act local' have galvanized action at many different levels. The result has been a proliferation of environmental policies, new legislative regimes and institutions, perhaps an unspoken acknowledgement that the environment is too complex for humanity to address adequately in every sense. Decisions made since Stockholm now influence governance, business and economic activity at different levels, define international environmental law and its application in different countries, determine international and bilateral relations among different countries and regions, and influence individual and society lifestyle choices. But there are problems: some things have not progressed, for example, the environment is still at the periphery of socio-economic development. Poverty and excessive consumption — the twin evils of humankind that were highlighted in the previous two GEO reports — continue to put enormous pressure on the environment. The unfortunate result is that sustainable development remains largely theoretical for the majority of the world's population of more than 6 000 million people. The level of awareness and action has not been commensurate with the state of the global environment today; it continues to deteriorate. GEO-3 provides an overview of the main environmental developments over the past three decades, and how social, economic and other factors have contributed to the changes that have occurred. State of the environment and policy responses, 1972–2002","author":[{"dropping-particle":"","family":"UNEP","given":"","non-dropping-particle":"","parse-names":false,"suffix":""}],"container-title":"United Nations Environment Programme","id":"wIwNUQcf/p1VuIWru","issued":{"date-parts":[["2002"]]},"page":"20","title":"Global Environment Outlook (GEO 3). Past, present and future perspectives","type":"article-journal"}},{"id":"eIZIcQfW/jmCBp8f2","uris":["http://www.mendeley.com/documents/?uuid=e7f8c7fc-9a3d-4e31-8a17-49873db58c25"],"uri":["http://www.mendeley.com/documents/?uuid=e7f8c7fc-9a3d-4e31-8a17-49873db58c25"],"itemData":{"DOI":"10.1007/s10021-009-9229-5","ISBN":"1002100992","ISSN":"14329840","abstract":"Abstract:The GLOBIO3 model has been developed to assess human-induced changes in biodiversity, in the past, present, and future at regional and global scales. The model is built on simple cause-effect relationships between environmental drivers and biodiversity impacts, based on state-of-the-art knowledge. The mean abundance of original species relative to their abundance in undisturbed ecosystems (MSA) is used as the indicator for biodiversity. Changes in drivers are derived from the IMAGE 2.4 model. Drivers considered are land-cover change, land-use intensity, fragmentation, climate change, atmospheric nitrogen deposition, and infrastructure development. GLOBIO3 addresses (i) the impacts of environmental drivers on MSA and their relative importance; (ii) expected trends under various future scenarios; and (iii) the likely effects of various policy response options. GLOBIO3 has been used successfully in several integrated regional and global assessments. Three different global-scale policy options have been evaluated on their potential to reduce MSA loss. These options are: climate-change mitigation through expanded use of bio-energy, an increase in plantation forestry, and an increase in protected areas. We conclude that MSA loss is likely to continue during the coming decades. Plantation forestry may help to reduce the rate of loss, whereas climate-change mitigation through the extensive use of bioenergy crops will, in fact, increase this rate of loss. The protection of 20% of all large ecosystems leads to a small reduction in the rate of loss, provided that protection is effective and that currently degraded protected areas are restored","author":[{"dropping-particle":"","family":"Alkemade","given":"Rob","non-dropping-particle":"","parse-names":false,"suffix":""},{"dropping-particle":"","family":"Oorschot","given":"Mark","non-dropping-particle":"Van","parse-names":false,"suffix":""},{"dropping-particle":"","family":"Miles","given":"Lera","non-dropping-particle":"","parse-names":false,"suffix":""},{"dropping-particle":"","family":"Nellemann","given":"Christian","non-dropping-particle":"","parse-names":false,"suffix":""},{"dropping-particle":"","family":"Bakkenes","given":"Michel","non-dropping-particle":"","parse-names":false,"suffix":""},{"dropping-particle":"","family":"Brink","given":"Ben","non-dropping-particle":"Ten","parse-names":false,"suffix":""}],"container-title":"Ecosystems","id":"wIwNUQcf/5qqcAx5D","issue":"3","issued":{"date-parts":[["2009"]]},"page":"374-390","title":"GLOBIO3: A framework to investigate options for reducing global terrestrial biodiversity loss","type":"article-journal","volume":"12"}},{"id":"eIZIcQfW/2CAQaYoF","uris":["http://www.mendeley.com/documents/?uuid=2b8866e5-8153-4747-9a2d-886bd807d77f"],"uri":["http://www.mendeley.com/documents/?uuid=2b8866e5-8153-4747-9a2d-886bd807d77f"],"itemData":{"DOI":"10.1016/j.ecoinf.2008.09.005","ISBN":"1574-9541","ISSN":"15749541","abstract":"Broad ecosystem based classifications are increasingly applied as a context to consider, understand, and manage biodiversity. The need for more spatially explicit, repeatable, transferable, transparent, and defensible environmental regionalization has become apparent. Increased computing power, sophisticated analysis software, and the availability of spatially explicit descriptions of the environment, principally derived from Earth observation data, have facilitated the development of statistical ecosystem regionalizations. These regionalizations are desired to produce environmentally unique ecoregions to provide the basis for stratification for ongoing biodiversity monitoring efforts. Using a suite of indicators of the physical environment, available energy such as vegetation production, and habitat suitability all derived from remote sensing technology at 1 km spatial resolution, we undertook an environmental regionalization using a two-stage multivariate classification of terrestrial Canada. A relatively large number of classes were initially derived (100) and a hierarchical clustering approach was then applied to derive a 40 level classification. These clusters where then used to assess which clusters were the most dissimilar to the majority thus providing indication of the most unique environmental domains across Canada. Secondly, a 14 class stratification was then produced to emulate the current ecozone stratification commonly used in Canada. Results indicated that a number of unique clusters exits across Canada, specifically the forest/urban-industrial/cropland mosaic in the southern portion of Ontario, the mixed wood forests in south-central Ontario and western Quebec, the foothills of south western Alberta, regions of the southern Arctic and the northern Boreal shield (particularly the areas south of Hudson Bay and Labrador). A resemblance between the 14 class stratification and the ecozone classification for Canada is evident; locations of within and between ecozone heterogeneity are also indicated. A critical key benefit of utilising ecoregions quantitatively using key indicators, such as those derived from remote sensing observations, is the capacity to establish, and quantify, how well particular networks of sites, or plot locations, represent the overall environment. As such, the incorporation of these types of methods, and remotely derived indicators, into biodiversity assessment is an important area of ongoing research. © 2008 Elsevier B…","author":[{"dropping-particle":"","family":"Coops","given":"Nicholas C.","non-dropping-particle":"","parse-names":false,"suffix":""},{"dropping-particle":"","family":"Wulder","given":"Michael A.","non-dropping-particle":"","parse-names":false,"suffix":""},{"dropping-particle":"","family":"Iwanicka","given":"Donald","non-dropping-particle":"","parse-names":false,"suffix":""}],"container-title":"Ecological Informatics","id":"wIwNUQcf/d3YdH273","issue":"1","issued":{"date-parts":[["2009"]]},"page":"8-22","title":"An environmental domain classification of Canada using earth observation data for biodiversity assessment","type":"article-journal","volume":"4"}},{"id":"eIZIcQfW/3fjXY8AP","uris":["http://www.mendeley.com/documents/?uuid=72305c11-8966-439c-ac6f-4bbc14f9b8c8"],"uri":["http://www.mendeley.com/documents/?uuid=72305c11-8966-439c-ac6f-4bbc14f9b8c8"],"itemData":{"DOI":"10.1016/j.rse.2008.06.019","ISBN":"0034-4257","ISSN":"00344257","abstract":"Canada's national parks system includes 43 terrestrial parks covering 3% (276,275??km2) of the country's landmass and representing its full range of natural regions. Considering the vast and often remote areas under protection, Parks Canada Agency envisions Earth Observation technology to be the basis for a Park Ecological Integrity Observing System (Park-EIOS), and integral component of a larger national parks ecological integrity (EI) monitoring program. Park-EIOS is planned for operational use beginning in 2008 and includes coarse filter EI indicators corresponding to landscape pattern, succession and retrogression, net primary productivity, and focal species distributions within parks and their surrounding greater park ecosystems. A primary input to produce all four indicators is a time series of land cover information derived from medium (~ 30??m) resolution, Landsat-class sensors. This paper describes a generic, end-to-end change detection framework developed for Park-EIOS, labelled Automated Multi-temporal Updating through Signature Extension (AMUSE). AMUSE involves radiometric normalization steps, production of a baseline land cover, change vector analysis to identify changed pixels, and a new constrained signature extension approach to update the land cover of changed areas. We present the method and results applied to six pilot parks using time series of Landsat TM/ETM+ imagery from 1985-2005. Crown Copyright ?? 2009.","author":[{"dropping-particle":"","family":"Fraser","given":"R. H.","non-dropping-particle":"","parse-names":false,"suffix":""},{"dropping-particle":"","family":"Olthof","given":"I.","non-dropping-particle":"","parse-names":false,"suffix":""},{"dropping-particle":"","family":"Pouliot","given":"D.","non-dropping-particle":"","parse-names":false,"suffix":""}],"container-title":"Remote Sensing of Environment","id":"wIwNUQcf/8LFyXeRO","issue":"7","issued":{"date-parts":[["2009"]]},"page":"1397-1409","title":"Monitoring land cover change and ecological integrity in Canada's national parks","type":"article-journal","volume":"113"}}],"schema":"https://github.com/citation-style-language/schema/raw/master/csl-citation.json"} </w:instrText>
       </w:r>
       <w:r>
         <w:fldChar w:fldCharType="separate"/>
@@ -2218,7 +2218,7 @@
         <w:rPr>
           <w:lang w:val="en-CA"/>
         </w:rPr>
-        <w:instrText xml:space="preserve"> ADDIN ZOTERO_ITEM CSL_CITATION {"citationID":"gmuX8Kod","properties":{"formattedCitation":"(Haines et al. 2008, Leroux and Kerr 2013)","plainCitation":"(Haines et al. 2008, Leroux and Kerr 2013)","noteIndex":0},"citationItems":[{"id":"haxmp8WB/viuKG02q","uris":["http://www.mendeley.com/documents/?uuid=33bb612f-8cad-4df3-8863-85964a75067e"],"uri":["http://www.mendeley.com/documents/?uuid=33bb612f-8cad-4df3-8863-85964a75067e"],"itemData":{"DOI":"10.1111/j.1755-263X.2008.00024.x","ISBN":"5634255287","ISSN":"1755263X","author":[{"dropping-particle":"","family":"Haines","given":"Aaron M.","non-dropping-particle":"","parse-names":false,"suffix":""},{"dropping-particle":"","family":"Leu","given":"Matthias","non-dropping-particle":"","parse-names":false,"suffix":""},{"dropping-particle":"","family":"Svancara","given":"Leona K.","non-dropping-particle":"","parse-names":false,"suffix":""},{"dropping-particle":"","family":"Scott","given":"J. Michael","non-dropping-particle":"","parse-names":false,"suffix":""},{"dropping-particle":"","family":"Reese","given":"Kerry P.","non-dropping-particle":"","parse-names":false,"suffix":""}],"container-title":"Conservation Letters","id":"wIwNUQcf/fTOYR5og","issue":"4","issued":{"date-parts":[["2008"]]},"page":"165-172","title":"A theoretical approach to using human footprint data to assess landscape level conservation efforts","type":"article-journal","volume":"1"}},{"id":"haxmp8WB/F6U6rh0E","uris":["http://www.mendeley.com/documents/?uuid=526d8853-8529-4d57-b837-792e84091a8d"],"uri":["http://www.mendeley.com/documents/?uuid=526d8853-8529-4d57-b837-792e84091a8d"],"itemData":{"DOI":"10.1111/j.1523-1739.2012.01953.x","ISBN":"1523-1739","ISSN":"08888892","PMID":"23088594","abstract":"Protected areas’ chief conservation objectives are to include species within their boundaries and protect them from negative external pressures. Many protected areas are not achieving these goals, perhaps in part due to land development inside and outside protected areas. We conducted spatial analyses to evaluate the ability of Canadian protected areas to mitigate the effects of nearby land development. We investigated correlations of national patterns of land development in and around protected areas and then examined national patterns of roads, urban area, and croplands in protected areas. We calculated the amount of developed land in protected areas and within 25–100 km of protected-area borders, the density of roads, and extent of urban and cropland area in protected areas. We constructed logistic-regression models to test whether development in a protected area was associated with landscape and protected-area characteristics. Land development was far less extensive inside than outside protected areas. However, several protected areas, particularly small southern areas near small urban centers had substantial development inside their boundaries, and nearly half of protected areas had roads. The cumulative extent of development within 50 km of protected areas was the best predictor of the probability of land development in protected areas. Canadian First Nations, industries, government, and nongovernmental organizations are currently planning an unprecedented number of new protected areas. Careful management of areas beyond protected-area boundaries may prove critical to meeting their long-term conservation objectives. Desarrollo de Tierras Dentro y Alrededor de Áreas Protegidas en la Frontera Silvestre","author":[{"dropping-particle":"","family":"Leroux","given":"Shawn J.","non-dropping-particle":"","parse-names":false,"suffix":""},{"dropping-particle":"","family":"Kerr","given":"Jeremy T.","non-dropping-particle":"","parse-names":false,"suffix":""}],"container-title":"Conservation Biology","id":"wIwNUQcf/SFLULBK4","issue":"1","issued":{"date-parts":[["2013"]]},"page":"166-176","title":"Land Development in and around Protected Areas at the Wilderness Frontier","type":"article-journal","volume":"27"}}],"schema":"https://github.com/citation-style-language/schema/raw/master/csl-citation.json"} </w:instrText>
+        <w:instrText xml:space="preserve"> ADDIN ZOTERO_ITEM CSL_CITATION {"citationID":"gmuX8Kod","properties":{"formattedCitation":"(Haines et al. 2008, Leroux and Kerr 2013)","plainCitation":"(Haines et al. 2008, Leroux and Kerr 2013)","noteIndex":0},"citationItems":[{"id":"eIZIcQfW/c9OC0KkV","uris":["http://www.mendeley.com/documents/?uuid=33bb612f-8cad-4df3-8863-85964a75067e"],"uri":["http://www.mendeley.com/documents/?uuid=33bb612f-8cad-4df3-8863-85964a75067e"],"itemData":{"DOI":"10.1111/j.1755-263X.2008.00024.x","ISBN":"5634255287","ISSN":"1755263X","author":[{"dropping-particle":"","family":"Haines","given":"Aaron M.","non-dropping-particle":"","parse-names":false,"suffix":""},{"dropping-particle":"","family":"Leu","given":"Matthias","non-dropping-particle":"","parse-names":false,"suffix":""},{"dropping-particle":"","family":"Svancara","given":"Leona K.","non-dropping-particle":"","parse-names":false,"suffix":""},{"dropping-particle":"","family":"Scott","given":"J. Michael","non-dropping-particle":"","parse-names":false,"suffix":""},{"dropping-particle":"","family":"Reese","given":"Kerry P.","non-dropping-particle":"","parse-names":false,"suffix":""}],"container-title":"Conservation Letters","id":"wIwNUQcf/fTOYR5og","issue":"4","issued":{"date-parts":[["2008"]]},"page":"165-172","title":"A theoretical approach to using human footprint data to assess landscape level conservation efforts","type":"article-journal","volume":"1"}},{"id":"eIZIcQfW/X3uInxon","uris":["http://www.mendeley.com/documents/?uuid=526d8853-8529-4d57-b837-792e84091a8d"],"uri":["http://www.mendeley.com/documents/?uuid=526d8853-8529-4d57-b837-792e84091a8d"],"itemData":{"DOI":"10.1111/j.1523-1739.2012.01953.x","ISBN":"1523-1739","ISSN":"08888892","PMID":"23088594","abstract":"Protected areas’ chief conservation objectives are to include species within their boundaries and protect them from negative external pressures. Many protected areas are not achieving these goals, perhaps in part due to land development inside and outside protected areas. We conducted spatial analyses to evaluate the ability of Canadian protected areas to mitigate the effects of nearby land development. We investigated correlations of national patterns of land development in and around protected areas and then examined national patterns of roads, urban area, and croplands in protected areas. We calculated the amount of developed land in protected areas and within 25–100 km of protected-area borders, the density of roads, and extent of urban and cropland area in protected areas. We constructed logistic-regression models to test whether development in a protected area was associated with landscape and protected-area characteristics. Land development was far less extensive inside than outside protected areas. However, several protected areas, particularly small southern areas near small urban centers had substantial development inside their boundaries, and nearly half of protected areas had roads. The cumulative extent of development within 50 km of protected areas was the best predictor of the probability of land development in protected areas. Canadian First Nations, industries, government, and nongovernmental organizations are currently planning an unprecedented number of new protected areas. Careful management of areas beyond protected-area boundaries may prove critical to meeting their long-term conservation objectives. Desarrollo de Tierras Dentro y Alrededor de Áreas Protegidas en la Frontera Silvestre","author":[{"dropping-particle":"","family":"Leroux","given":"Shawn J.","non-dropping-particle":"","parse-names":false,"suffix":""},{"dropping-particle":"","family":"Kerr","given":"Jeremy T.","non-dropping-particle":"","parse-names":false,"suffix":""}],"container-title":"Conservation Biology","id":"wIwNUQcf/SFLULBK4","issue":"1","issued":{"date-parts":[["2013"]]},"page":"166-176","title":"Land Development in and around Protected Areas at the Wilderness Frontier","type":"article-journal","volume":"27"}}],"schema":"https://github.com/citation-style-language/schema/raw/master/csl-citation.json"} </w:instrText>
       </w:r>
       <w:r>
         <w:rPr>
@@ -2260,7 +2260,7 @@
         <w:rPr>
           <w:lang w:val="en-CA"/>
         </w:rPr>
-        <w:instrText xml:space="preserve"> ADDIN ZOTERO_ITEM CSL_CITATION {"citationID":"mincjm1I","properties":{"formattedCitation":"(Myers et al. 2000, Wiens et al. 2009, Leroux et al. 2010)","plainCitation":"(Myers et al. 2000, Wiens et al. 2009, Leroux et al. 2010)","noteIndex":0},"citationItems":[{"id":"haxmp8WB/VgHCdiTf","uris":["http://www.mendeley.com/documents/?uuid=463165b7-226a-4fde-826b-c230611ef104"],"uri":["http://www.mendeley.com/documents/?uuid=463165b7-226a-4fde-826b-c230611ef104"],"itemData":{"DOI":"10.1038/35002501","ISBN":"0028-0836","ISSN":"00280836","PMID":"10706275","abstract":"Conservationists are far from able to assist all species under threat, if only for lack of funding. This places a premium on priorities: how can we support the most species at the least cost? One way is to identify 'biodiversity hotspots' where exceptional concentrations of endemic species are undergoing exceptional loss of habitat. As many as 44% of all species of vascular plants and 35% of all species in four vertebrate groups are confined to 25 hotspots comprising only 1.4% of the land surface of the Earth. This opens the way for a 'silver bullet' strategy on the part of conservation planners, focusing on these hotspots in proportion to their share of the world's species at risk.","author":[{"dropping-particle":"","family":"Myers","given":"N.","non-dropping-particle":"","parse-names":false,"suffix":""},{"dropping-particle":"","family":"Mittermeier","given":"R.A.","non-dropping-particle":"","parse-names":false,"suffix":""},{"dropping-particle":"","family":"Mittermeier","given":"C.G.","non-dropping-particle":"","parse-names":false,"suffix":""},{"dropping-particle":"","family":"Fonseca","given":"G.A.B.","non-dropping-particle":"da","parse-names":false,"suffix":""},{"dropping-particle":"","family":"Kent","given":"J","non-dropping-particle":"","parse-names":false,"suffix":""}],"container-title":"Nature","id":"wIwNUQcf/L4RGD4i8","issue":"6772","issued":{"date-parts":[["2000"]]},"page":"853-858","title":"Biodiversity hotspots for conservation priorities","type":"article-journal","volume":"403"}},{"id":"haxmp8WB/e6Mn4ZdK","uris":["http://www.mendeley.com/documents/?uuid=b300fd5c-90bc-4b0c-8368-ceb02fdaccb9"],"uri":["http://www.mendeley.com/documents/?uuid=b300fd5c-90bc-4b0c-8368-ceb02fdaccb9"],"itemData":{"DOI":"10.1016/j.rse.2008.06.020","ISBN":"0034-4257","ISSN":"00344257","abstract":"A major focus of conservation is on protecting areas to ensure the persistence of biological diversity. Because such areas may be large, not easily accessible, subject to change, and sensitive to the surrounding landscape, remote sensing can be a valuable tool in establishing and managing protected areas. We describe three case studies to illustrate how remote sensing can contribute to setting priorities for conservation actions, monitoring the status of conservation targets, and evaluating the effectiveness of conservation strategies. In the Connecticut River watershed, remote sensing has been used to assess flood regimes and identify key areas of floodplain forests and their context for conservation planning. At Eglin Air Force Base in Florida, remote sensing has provided information to assess the effectiveness of management strategies to restore fire to the longleaf pine sandhills ecosystem, control invasive species, and prioritize annual prescribed burns. In eastern US forests, remote sensing is being used to evaluate the ecological condition and changes at properties where direct access would be difficult. As the resolution and capacities of remote-sensing technology continue to develop, however, several issues are becoming increasingly important. It is essential that the spatial and temporal resolution of remote-sensing data be matched to the relevant scales of biodiversity, major threats, and management actions. Data layers must be compatible, both in scale and in measurement properties, and key patterns must be distinguished from irrelevant detail, especially at the finer scales of application in local management. Combining remote sensing with ground surveys can expand the array of information used in management and contribute to the ecological interpretation of remote-sensing data. Because conservation funds are always limited, remote sensing also must be cost effective. This requires balancing the wealth of detail afforded by ever-finer resolution of remote-sensing data with what is actually needed to implement sound conservation and management. Remote sensing is a valuable tool, but it is not a panacea for all of the challenges of conservation monitoring and management.","author":[{"dropping-particle":"","family":"Wiens","given":"John","non-dropping-particle":"","parse-names":false,"suffix":""},{"dropping-particle":"","family":"Sutter","given":"Robert","non-dropping-particle":"","parse-names":false,"suffix":""},{"dropping-particle":"","family":"Anderson","given":"Mark","non-dropping-particle":"","parse-names":false,"suffix":""},{"dropping-particle":"","family":"Blanchard","given":"Jon","non-dropping-particle":"","parse-names":false,"suffix":""},{"dropping-particle":"","family":"Barnett","given":"Analie","non-dropping-particle":"","parse-names":false,"suffix":""},{"dropping-particle":"","family":"Aguilar-Amuchastegui","given":"Naikoa","non-dropping-particle":"","parse-names":false,"suffix":""},{"dropping-particle":"","family":"Avery","given":"Chadwick","non-dropping-particle":"","parse-names":false,"suffix":""},{"dropping-particle":"","family":"Laine","given":"Stephen","non-dropping-particle":"","parse-names":false,"suffix":""}],"container-title":"Remote Sensing of Environment","id":"wIwNUQcf/Kijwpfpe","issue":"7","issued":{"date-parts":[["2009"]]},"page":"1370-1381","title":"Selecting and conserving lands for biodiversity: The role of remote sensing","type":"article-journal","volume":"113"}},{"id":"haxmp8WB/HATQrb8a","uris":["http://www.mendeley.com/documents/?uuid=07e737af-745c-4fcd-bee0-7802154227ea"],"uri":["http://www.mendeley.com/documents/?uuid=07e737af-745c-4fcd-bee0-7802154227ea"],"itemData":{"DOI":"10.1016/j.biocon.2009.11.018","ISBN":"0006-3207","ISSN":"00063207","abstract":"Protected areas are considered fundamental to the preservation of nature. The International Union for Conservation of Nature (IUCN) has standardized categories for protected areas designation, which are intended to represent varying levels of regulatory protection. We evaluate whether the present assignment of protected areas to IUCN categories corresponds to the expected gradient of naturalness in a globally consistent manner. Our proxy of naturalness was a global map of human influence known as Human Footprint (HF). Higher HF values represent less intact natural areas. Our final sample of protected areas included 21,186 IUCN-designated sites that were ???1 km2. We used multiple linear regression to test for the effect of IUCN categories on mean HF while accounting for biome and protected area size. The present assignment of protected areas to IUCN categories does not correspond to the expected gradient of naturalness. We observed that IUCN Category Ia areas have higher HF than expected and Category VI protected areas have unexpectedly low HF; Category VI protected areas also are generally larger than protected areas of other categories. Reporting of area protected in different IUCN categories is one measure of progress towards meeting commitments under the Convention on Biological Diversity, yet because IUCN categories are not interpreted consistently across the globe, this is not a reliable metric. Further, despite the social, economic and ecological importance of protected areas with a very low HF, our results suggest that the availability of such areas within the global protected areas network is very limited. ?? 2009 Elsevier Ltd. All rights reserved.","author":[{"dropping-particle":"","family":"Leroux","given":"Shawn J.","non-dropping-particle":"","parse-names":false,"suffix":""},{"dropping-particle":"","family":"Krawchuk","given":"Meg A.","non-dropping-particle":"","parse-names":false,"suffix":""},{"dropping-particle":"","family":"Schmiegelow","given":"Fiona","non-dropping-particle":"","parse-names":false,"suffix":""},{"dropping-particle":"","family":"Cumming","given":"Steven G.","non-dropping-particle":"","parse-names":false,"suffix":""},{"dropping-particle":"","family":"Lisgo","given":"Kim","non-dropping-particle":"","parse-names":false,"suffix":""},{"dropping-particle":"","family":"Anderson","given":"Lee G.","non-dropping-particle":"","parse-names":false,"suffix":""},{"dropping-particle":"","family":"Petkova","given":"Mirela","non-dropping-particle":"","parse-names":false,"suffix":""}],"container-title":"Biological Conservation","id":"wIwNUQcf/hWe3rfP4","issue":"3","issued":{"date-parts":[["2010"]]},"page":"609-616","title":"Global protected areas and IUCN designations: Do the categories match the conditions?","type":"article-journal","volume":"143"}}],"schema":"https://github.com/citation-style-language/schema/raw/master/csl-citation.json"} </w:instrText>
+        <w:instrText xml:space="preserve"> ADDIN ZOTERO_ITEM CSL_CITATION {"citationID":"mincjm1I","properties":{"formattedCitation":"(Myers et al. 2000, Wiens et al. 2009, Leroux et al. 2010)","plainCitation":"(Myers et al. 2000, Wiens et al. 2009, Leroux et al. 2010)","noteIndex":0},"citationItems":[{"id":"eIZIcQfW/Yc9IB1vk","uris":["http://www.mendeley.com/documents/?uuid=463165b7-226a-4fde-826b-c230611ef104"],"uri":["http://www.mendeley.com/documents/?uuid=463165b7-226a-4fde-826b-c230611ef104"],"itemData":{"DOI":"10.1038/35002501","ISBN":"0028-0836","ISSN":"00280836","PMID":"10706275","abstract":"Conservationists are far from able to assist all species under threat, if only for lack of funding. This places a premium on priorities: how can we support the most species at the least cost? One way is to identify 'biodiversity hotspots' where exceptional concentrations of endemic species are undergoing exceptional loss of habitat. As many as 44% of all species of vascular plants and 35% of all species in four vertebrate groups are confined to 25 hotspots comprising only 1.4% of the land surface of the Earth. This opens the way for a 'silver bullet' strategy on the part of conservation planners, focusing on these hotspots in proportion to their share of the world's species at risk.","author":[{"dropping-particle":"","family":"Myers","given":"N.","non-dropping-particle":"","parse-names":false,"suffix":""},{"dropping-particle":"","family":"Mittermeier","given":"R.A.","non-dropping-particle":"","parse-names":false,"suffix":""},{"dropping-particle":"","family":"Mittermeier","given":"C.G.","non-dropping-particle":"","parse-names":false,"suffix":""},{"dropping-particle":"","family":"Fonseca","given":"G.A.B.","non-dropping-particle":"da","parse-names":false,"suffix":""},{"dropping-particle":"","family":"Kent","given":"J","non-dropping-particle":"","parse-names":false,"suffix":""}],"container-title":"Nature","id":"wIwNUQcf/L4RGD4i8","issue":"6772","issued":{"date-parts":[["2000"]]},"page":"853-858","title":"Biodiversity hotspots for conservation priorities","type":"article-journal","volume":"403"}},{"id":"eIZIcQfW/fkAdC2Pv","uris":["http://www.mendeley.com/documents/?uuid=b300fd5c-90bc-4b0c-8368-ceb02fdaccb9"],"uri":["http://www.mendeley.com/documents/?uuid=b300fd5c-90bc-4b0c-8368-ceb02fdaccb9"],"itemData":{"DOI":"10.1016/j.rse.2008.06.020","ISBN":"0034-4257","ISSN":"00344257","abstract":"A major focus of conservation is on protecting areas to ensure the persistence of biological diversity. Because such areas may be large, not easily accessible, subject to change, and sensitive to the surrounding landscape, remote sensing can be a valuable tool in establishing and managing protected areas. We describe three case studies to illustrate how remote sensing can contribute to setting priorities for conservation actions, monitoring the status of conservation targets, and evaluating the effectiveness of conservation strategies. In the Connecticut River watershed, remote sensing has been used to assess flood regimes and identify key areas of floodplain forests and their context for conservation planning. At Eglin Air Force Base in Florida, remote sensing has provided information to assess the effectiveness of management strategies to restore fire to the longleaf pine sandhills ecosystem, control invasive species, and prioritize annual prescribed burns. In eastern US forests, remote sensing is being used to evaluate the ecological condition and changes at properties where direct access would be difficult. As the resolution and capacities of remote-sensing technology continue to develop, however, several issues are becoming increasingly important. It is essential that the spatial and temporal resolution of remote-sensing data be matched to the relevant scales of biodiversity, major threats, and management actions. Data layers must be compatible, both in scale and in measurement properties, and key patterns must be distinguished from irrelevant detail, especially at the finer scales of application in local management. Combining remote sensing with ground surveys can expand the array of information used in management and contribute to the ecological interpretation of remote-sensing data. Because conservation funds are always limited, remote sensing also must be cost effective. This requires balancing the wealth of detail afforded by ever-finer resolution of remote-sensing data with what is actually needed to implement sound conservation and management. Remote sensing is a valuable tool, but it is not a panacea for all of the challenges of conservation monitoring and management.","author":[{"dropping-particle":"","family":"Wiens","given":"John","non-dropping-particle":"","parse-names":false,"suffix":""},{"dropping-particle":"","family":"Sutter","given":"Robert","non-dropping-particle":"","parse-names":false,"suffix":""},{"dropping-particle":"","family":"Anderson","given":"Mark","non-dropping-particle":"","parse-names":false,"suffix":""},{"dropping-particle":"","family":"Blanchard","given":"Jon","non-dropping-particle":"","parse-names":false,"suffix":""},{"dropping-particle":"","family":"Barnett","given":"Analie","non-dropping-particle":"","parse-names":false,"suffix":""},{"dropping-particle":"","family":"Aguilar-Amuchastegui","given":"Naikoa","non-dropping-particle":"","parse-names":false,"suffix":""},{"dropping-particle":"","family":"Avery","given":"Chadwick","non-dropping-particle":"","parse-names":false,"suffix":""},{"dropping-particle":"","family":"Laine","given":"Stephen","non-dropping-particle":"","parse-names":false,"suffix":""}],"container-title":"Remote Sensing of Environment","id":"wIwNUQcf/Kijwpfpe","issue":"7","issued":{"date-parts":[["2009"]]},"page":"1370-1381","title":"Selecting and conserving lands for biodiversity: The role of remote sensing","type":"article-journal","volume":"113"}},{"id":"eIZIcQfW/TGx3GKwc","uris":["http://www.mendeley.com/documents/?uuid=07e737af-745c-4fcd-bee0-7802154227ea"],"uri":["http://www.mendeley.com/documents/?uuid=07e737af-745c-4fcd-bee0-7802154227ea"],"itemData":{"DOI":"10.1016/j.biocon.2009.11.018","ISBN":"0006-3207","ISSN":"00063207","abstract":"Protected areas are considered fundamental to the preservation of nature. The International Union for Conservation of Nature (IUCN) has standardized categories for protected areas designation, which are intended to represent varying levels of regulatory protection. We evaluate whether the present assignment of protected areas to IUCN categories corresponds to the expected gradient of naturalness in a globally consistent manner. Our proxy of naturalness was a global map of human influence known as Human Footprint (HF). Higher HF values represent less intact natural areas. Our final sample of protected areas included 21,186 IUCN-designated sites that were ???1 km2. We used multiple linear regression to test for the effect of IUCN categories on mean HF while accounting for biome and protected area size. The present assignment of protected areas to IUCN categories does not correspond to the expected gradient of naturalness. We observed that IUCN Category Ia areas have higher HF than expected and Category VI protected areas have unexpectedly low HF; Category VI protected areas also are generally larger than protected areas of other categories. Reporting of area protected in different IUCN categories is one measure of progress towards meeting commitments under the Convention on Biological Diversity, yet because IUCN categories are not interpreted consistently across the globe, this is not a reliable metric. Further, despite the social, economic and ecological importance of protected areas with a very low HF, our results suggest that the availability of such areas within the global protected areas network is very limited. ?? 2009 Elsevier Ltd. All rights reserved.","author":[{"dropping-particle":"","family":"Leroux","given":"Shawn J.","non-dropping-particle":"","parse-names":false,"suffix":""},{"dropping-particle":"","family":"Krawchuk","given":"Meg A.","non-dropping-particle":"","parse-names":false,"suffix":""},{"dropping-particle":"","family":"Schmiegelow","given":"Fiona","non-dropping-particle":"","parse-names":false,"suffix":""},{"dropping-particle":"","family":"Cumming","given":"Steven G.","non-dropping-particle":"","parse-names":false,"suffix":""},{"dropping-particle":"","family":"Lisgo","given":"Kim","non-dropping-particle":"","parse-names":false,"suffix":""},{"dropping-particle":"","family":"Anderson","given":"Lee G.","non-dropping-particle":"","parse-names":false,"suffix":""},{"dropping-particle":"","family":"Petkova","given":"Mirela","non-dropping-particle":"","parse-names":false,"suffix":""}],"container-title":"Biological Conservation","id":"wIwNUQcf/hWe3rfP4","issue":"3","issued":{"date-parts":[["2010"]]},"page":"609-616","title":"Global protected areas and IUCN designations: Do the categories match the conditions?","type":"article-journal","volume":"143"}}],"schema":"https://github.com/citation-style-language/schema/raw/master/csl-citation.json"} </w:instrText>
       </w:r>
       <w:r>
         <w:rPr>
@@ -2299,7 +2299,7 @@
         <w:fldChar w:fldCharType="begin" w:fldLock="1"/>
       </w:r>
       <w:r>
-        <w:instrText xml:space="preserve"> ADDIN ZOTERO_ITEM CSL_CITATION {"citationID":"YoIa7Vcv","properties":{"formattedCitation":"(FSC 2015)","plainCitation":"(FSC 2015)","noteIndex":0},"citationItems":[{"id":"haxmp8WB/DpvKTOYn","uris":["http://www.mendeley.com/documents/?uuid=79c31e2f-478b-4740-9e61-6f4a091a5cc4"],"uri":["http://www.mendeley.com/documents/?uuid=79c31e2f-478b-4740-9e61-6f4a091a5cc4"],"itemData":{"ISBN":"2283676630","author":[{"dropping-particle":"","family":"FSC","given":"","non-dropping-particle":"","parse-names":false,"suffix":""}],"id":"ITEM-1","issued":{"date-parts":[["2015"]]},"number-of-pages":"10","publisher":"Forest Stewardship Council","title":"FSC Principles and Criteria for Forest Stewardship","type":"book","volume":"FSC-STD-01"}}],"schema":"https://github.com/citation-style-language/schema/raw/master/csl-citation.json"} </w:instrText>
+        <w:instrText xml:space="preserve"> ADDIN ZOTERO_ITEM CSL_CITATION {"citationID":"YoIa7Vcv","properties":{"formattedCitation":"(FSC 2015)","plainCitation":"(FSC 2015)","noteIndex":0},"citationItems":[{"id":"eIZIcQfW/JgFPxxE9","uris":["http://www.mendeley.com/documents/?uuid=79c31e2f-478b-4740-9e61-6f4a091a5cc4"],"uri":["http://www.mendeley.com/documents/?uuid=79c31e2f-478b-4740-9e61-6f4a091a5cc4"],"itemData":{"ISBN":"2283676630","author":[{"dropping-particle":"","family":"FSC","given":"","non-dropping-particle":"","parse-names":false,"suffix":""}],"id":"ITEM-1","issued":{"date-parts":[["2015"]]},"number-of-pages":"10","publisher":"Forest Stewardship Council","title":"FSC Principles and Criteria for Forest Stewardship","type":"book","volume":"FSC-STD-01"}}],"schema":"https://github.com/citation-style-language/schema/raw/master/csl-citation.json"} </w:instrText>
       </w:r>
       <w:r>
         <w:fldChar w:fldCharType="separate"/>
@@ -2320,7 +2320,7 @@
         <w:fldChar w:fldCharType="begin" w:fldLock="1"/>
       </w:r>
       <w:r>
-        <w:instrText xml:space="preserve"> ADDIN ZOTERO_ITEM CSL_CITATION {"citationID":"EXggGyLP","properties":{"formattedCitation":"(Rotherham 2016)","plainCitation":"(Rotherham 2016)","noteIndex":0},"citationItems":[{"id":"haxmp8WB/v82D5jHp","uris":["http://www.mendeley.com/documents/?uuid=784a1676-0d33-4ec6-a8bd-4df8e30e3315"],"uri":["http://www.mendeley.com/documents/?uuid=784a1676-0d33-4ec6-a8bd-4df8e30e3315"],"itemData":{"author":[{"dropping-particle":"","family":"Rotherham","given":"Tony","non-dropping-particle":"","parse-names":false,"suffix":""}],"container-title":"Canadian Forest Industries","id":"ITEM-1","issued":{"date-parts":[["2016"]]},"page":"21-23","title":"Forest certification: trends and turbulence","type":"article-magazine"}}],"schema":"https://github.com/citation-style-language/schema/raw/master/csl-citation.json"} </w:instrText>
+        <w:instrText xml:space="preserve"> ADDIN ZOTERO_ITEM CSL_CITATION {"citationID":"EXggGyLP","properties":{"formattedCitation":"(Rotherham 2016)","plainCitation":"(Rotherham 2016)","noteIndex":0},"citationItems":[{"id":"eIZIcQfW/oSK1CNsC","uris":["http://www.mendeley.com/documents/?uuid=784a1676-0d33-4ec6-a8bd-4df8e30e3315"],"uri":["http://www.mendeley.com/documents/?uuid=784a1676-0d33-4ec6-a8bd-4df8e30e3315"],"itemData":{"author":[{"dropping-particle":"","family":"Rotherham","given":"Tony","non-dropping-particle":"","parse-names":false,"suffix":""}],"container-title":"Canadian Forest Industries","id":"ITEM-1","issued":{"date-parts":[["2016"]]},"page":"21-23","title":"Forest certification: trends and turbulence","type":"article-magazine"}}],"schema":"https://github.com/citation-style-language/schema/raw/master/csl-citation.json"} </w:instrText>
       </w:r>
       <w:r>
         <w:fldChar w:fldCharType="separate"/>
@@ -2383,7 +2383,7 @@
         <w:fldChar w:fldCharType="begin"/>
       </w:r>
       <w:r>
-        <w:instrText xml:space="preserve"> ADDIN ZOTERO_ITEM CSL_CITATION {"citationID":"UPlYHYzW","properties":{"formattedCitation":"(Bernier et al. 2017, Venier et al. 2018)","plainCitation":"(Bernier et al. 2017, Venier et al. 2018)","noteIndex":0},"citationItems":[{"id":"haxmp8WB/Bt7EMMNs","uris":["http://zotero.org/users/3805542/items/B2Q6U2TD"],"uri":["http://zotero.org/users/3805542/items/B2Q6U2TD"],"itemData":{"id":8,"type":"article-journal","abstract":"The United Nations Food and Agriculture Organization (FAO) has been reporting country-l­evel area in primary forests in its Global Forest Resource Assessment since 2005. The FAO definition of a primary forest (naturally regenerated forest of native species where there are no clearly visible indications of human activities and the ecological processes are not significantly disturbed) is generally accepted as authoritative and is being used in policy ­making. However, problems with this definition undermine our capacity to obtain globally coherent estimates. In addition, the current reporting on primary forests fails to consider the complementarily of non-­primary forests toward the maintenance of ecosystem services. These issues undermine the appropriate tracking of changes in primary and non-p­ rimary forests, and the assessment of impacts of such changes on ecosystem services. We present the case for an operational reconsideration of the primary forest concept and discuss how alternatives or ­supplements might be developed.","container-title":"Ecological Applications","DOI":"10.1002/eap.1477","ISSN":"10510761","issue":"2","journalAbbreviation":"Ecol Appl","language":"en","page":"349-354","source":"DOI.org (Crossref)","title":"Moving beyond the concept of “primary forest” as a metric of forest environment quality","volume":"27","author":[{"family":"Bernier","given":"P. Y."},{"family":"Paré","given":"D."},{"family":"Stinson","given":"G."},{"family":"Bridge","given":"S. R. J."},{"family":"Kishchuk","given":"B. E."},{"family":"Lemprière","given":"T. C."},{"family":"Thiffault","given":"E."},{"family":"Titus","given":"B. D."},{"family":"Vasbinder","given":"W."}],"issued":{"date-parts":[["2017",3]]}}},{"id":"haxmp8WB/VuPx9V2l","uris":["http://zotero.org/users/3805542/items/87XYXXAV"],"uri":["http://zotero.org/users/3805542/items/87XYXXAV"],"itemData":{"id":6,"type":"article-journal","abstract":"Loss of global forest, and in particular forest that has little human disturbance, is a standard against which we measure progress to conserve Earth’s forests. The value of intact forest landscapes has taken hold in the global psyche. We provide a brief history of the intact forest landscape concept and discuss how this has moved to an operational deﬁnition used as a global and regional metric of forest conservation. We distinguish between a conceptual intact forest landscape and an operational deﬁnition. For the purposes of this paper we will use the term IFL to mean the operational deﬁnition and intact forest landscapes to mean the conceptual idea. We provide an overview of the science that supports the value of intact forest landscapes in a Canadian boreal context and analyse issues with using a standard operationalized IFL deﬁnition to both measure and promote conservation of forests at global and regional scales. We found many arguments for protecting large, intact forest landscapes that are relevant to the Canadian boreal forest, including conservation of biodiversity, ecological processes and ecosystem services, existence values, application of the precautionary principle, and the need for scientiﬁc benchmarks. But it is clear that the standard operational IFL size threshold of 50 000 ha in the boreal forest is inadequate to meet these broad conservation objectives. However, the concept of intact forest being large enough to allow for all natural processes and biodiversity is likely not logistically feasible in Canada’s managed boreal forest. The scale at which the most extensive processes (e.g., ﬁre and insects) occur and species (e.g., woodland caribou) function is likely too large. Management options incorporating local knowledge of conservation needs and the speciﬁcs of ecosystem function and composition are more likely to be effective in conservation than rigid IFL requirements. A standardized approach is useful for global tracking of IFLs but it is not the best approach to meet more regional forest conservation goals. Intact forest landscapes have exceptional value but should be managed in the context of integrated land use planning that includes protected areas, sustainable forest management, species at risk management, and ecosystem restoration.","container-title":"Environmental Reviews","DOI":"10.1139/er-2018-0041","ISSN":"1181-8700, 1208-6053","issue":"4","journalAbbreviation":"Environ. Rev.","language":"en","page":"369-377","source":"DOI.org (Crossref)","title":"A review of the intact forest landscape concept in the Canadian boreal forest: its history, value, and measurement","title-short":"A review of the intact forest landscape concept in the Canadian boreal forest","volume":"26","author":[{"family":"Venier","given":"L.A."},{"family":"Walton","given":"R."},{"family":"Thompson","given":"I.D."},{"family":"Arsenault","given":"A."},{"family":"Titus","given":"B.D."}],"issued":{"date-parts":[["2018",12]]}}}],"schema":"https://github.com/citation-style-language/schema/raw/master/csl-citation.json"} </w:instrText>
+        <w:instrText xml:space="preserve"> ADDIN ZOTERO_ITEM CSL_CITATION {"citationID":"UPlYHYzW","properties":{"formattedCitation":"(Bernier et al. 2017, Venier et al. 2018)","plainCitation":"(Bernier et al. 2017, Venier et al. 2018)","noteIndex":0},"citationItems":[{"id":"eIZIcQfW/l7i3a5TQ","uris":["http://zotero.org/users/3805542/items/B2Q6U2TD"],"uri":["http://zotero.org/users/3805542/items/B2Q6U2TD"],"itemData":{"id":8,"type":"article-journal","abstract":"The United Nations Food and Agriculture Organization (FAO) has been reporting country-l­evel area in primary forests in its Global Forest Resource Assessment since 2005. The FAO definition of a primary forest (naturally regenerated forest of native species where there are no clearly visible indications of human activities and the ecological processes are not significantly disturbed) is generally accepted as authoritative and is being used in policy ­making. However, problems with this definition undermine our capacity to obtain globally coherent estimates. In addition, the current reporting on primary forests fails to consider the complementarily of non-­primary forests toward the maintenance of ecosystem services. These issues undermine the appropriate tracking of changes in primary and non-p­ rimary forests, and the assessment of impacts of such changes on ecosystem services. We present the case for an operational reconsideration of the primary forest concept and discuss how alternatives or ­supplements might be developed.","container-title":"Ecological Applications","DOI":"10.1002/eap.1477","ISSN":"10510761","issue":"2","journalAbbreviation":"Ecol Appl","language":"en","page":"349-354","source":"DOI.org (Crossref)","title":"Moving beyond the concept of “primary forest” as a metric of forest environment quality","volume":"27","author":[{"family":"Bernier","given":"P. Y."},{"family":"Paré","given":"D."},{"family":"Stinson","given":"G."},{"family":"Bridge","given":"S. R. J."},{"family":"Kishchuk","given":"B. E."},{"family":"Lemprière","given":"T. C."},{"family":"Thiffault","given":"E."},{"family":"Titus","given":"B. D."},{"family":"Vasbinder","given":"W."}],"issued":{"date-parts":[["2017",3]]}}},{"id":"eIZIcQfW/MnZBnRhP","uris":["http://zotero.org/users/3805542/items/87XYXXAV"],"uri":["http://zotero.org/users/3805542/items/87XYXXAV"],"itemData":{"id":6,"type":"article-journal","abstract":"Loss of global forest, and in particular forest that has little human disturbance, is a standard against which we measure progress to conserve Earth’s forests. The value of intact forest landscapes has taken hold in the global psyche. We provide a brief history of the intact forest landscape concept and discuss how this has moved to an operational deﬁnition used as a global and regional metric of forest conservation. We distinguish between a conceptual intact forest landscape and an operational deﬁnition. For the purposes of this paper we will use the term IFL to mean the operational deﬁnition and intact forest landscapes to mean the conceptual idea. We provide an overview of the science that supports the value of intact forest landscapes in a Canadian boreal context and analyse issues with using a standard operationalized IFL deﬁnition to both measure and promote conservation of forests at global and regional scales. We found many arguments for protecting large, intact forest landscapes that are relevant to the Canadian boreal forest, including conservation of biodiversity, ecological processes and ecosystem services, existence values, application of the precautionary principle, and the need for scientiﬁc benchmarks. But it is clear that the standard operational IFL size threshold of 50 000 ha in the boreal forest is inadequate to meet these broad conservation objectives. However, the concept of intact forest being large enough to allow for all natural processes and biodiversity is likely not logistically feasible in Canada’s managed boreal forest. The scale at which the most extensive processes (e.g., ﬁre and insects) occur and species (e.g., woodland caribou) function is likely too large. Management options incorporating local knowledge of conservation needs and the speciﬁcs of ecosystem function and composition are more likely to be effective in conservation than rigid IFL requirements. A standardized approach is useful for global tracking of IFLs but it is not the best approach to meet more regional forest conservation goals. Intact forest landscapes have exceptional value but should be managed in the context of integrated land use planning that includes protected areas, sustainable forest management, species at risk management, and ecosystem restoration.","container-title":"Environmental Reviews","DOI":"10.1139/er-2018-0041","ISSN":"1181-8700, 1208-6053","issue":"4","journalAbbreviation":"Environ. Rev.","language":"en","page":"369-377","source":"DOI.org (Crossref)","title":"A review of the intact forest landscape concept in the Canadian boreal forest: its history, value, and measurement","title-short":"A review of the intact forest landscape concept in the Canadian boreal forest","volume":"26","author":[{"family":"Venier","given":"L.A."},{"family":"Walton","given":"R."},{"family":"Thompson","given":"I.D."},{"family":"Arsenault","given":"A."},{"family":"Titus","given":"B.D."}],"issued":{"date-parts":[["2018",12]]}}}],"schema":"https://github.com/citation-style-language/schema/raw/master/csl-citation.json"} </w:instrText>
       </w:r>
       <w:r>
         <w:fldChar w:fldCharType="separate"/>
@@ -2564,7 +2564,7 @@
         <w:rPr>
           <w:rFonts w:asciiTheme="minorHAnsi" w:hAnsiTheme="minorHAnsi" w:cstheme="minorHAnsi"/>
         </w:rPr>
-        <w:instrText xml:space="preserve"> ADDIN ZOTERO_ITEM CSL_CITATION {"citationID":"4rXf0sZ0","properties":{"formattedCitation":"(McCloskey and Spalding 1989)","plainCitation":"(McCloskey and Spalding 1989)","noteIndex":0},"citationItems":[{"id":"haxmp8WB/AuUsMUvt","uris":["http://www.mendeley.com/documents/?uuid=45bf6252-55d1-4e10-b0e2-1cf828586fae"],"uri":["http://www.mendeley.com/documents/?uuid=45bf6252-55d1-4e10-b0e2-1cf828586fae"],"itemData":{"ISSN":"00447447","abstract":"GNV157 - World Wilderness Areas Theme: Human Related The \"Reconnaissance-Level Inventory of the Amount of Wilderness in the World\" basically shows areas which are hardly touched by mankind. For this data set called World Wilderness Areas, wilderness has been defined as \"undeveloped land still primarily shaped by the forces of nature\". The World Wilderness Areas data set was created by the Sierra Club and the Center for Earth Resource Analysis of the World Bank. UNEP/GRID built a global data set from the many individual country data files. The base maps used were the Jet Navigation Charts (scale 1:2,000,000) and Operational Navigation Charts (scale 1:1,000,000) of the U. S. Defense Mapping Agency. These maps show increasing levels of detail in respect to human constructs, to provide orienting landmarks, as areas become sparsely settled and remote. In searching for \"empty quarters\", all areas showing roads, settlements, airports and other constructs were eliminated. Areas of agricultural development and logging were removed by eliminating proximity zones of 6 km. distance from around roads and settlements. Finally, all remaining wilderness areas with a surface area less than 400,000 hectares were not included in the map. Under the definitions used, about one-third of the total land surface of the globe is still wilderness. This amounts to almost 50 million square kilometers. The continents with the most wilderness are Antarctica (not shown on map), Eurasia, Africa and North America. Individual countries with the most wilderness are the Commonwealth of Independent States (34% wilderness), Canada (65%), Australia (30%), Denmark's Greenland (99%), China (Tibet) (24%), Brazil (24%), Algeria (59%), Mauritania (69%) and Saudi Arabia (28%). The World Wilderness Areas data set is in the ARC/INFO vector format. The coverage shows only the polygons which fall under the definition of wilderness; polygons are coded with a '1'. The coverage is in the Geographic or Latitude/Longitude reference system, and extends from 83.62 degrees North to -55.65 degrees South latitude, and -180 West longitude to 180 degrees East longitude. It can easily be overlain with other coverages showing (e.g., \"WBDTEMP3\") national boundaries. In uncompressed ARC/INFO 'EXPORT' format, the data set comprises 3.5 megabytes. The coverage has 1089 polygons and 1310 arcs. The reference to this data set is: \"McCloskey, J.M. and H. Spalding, 1989. A reconnaissance level inventory of the amount of wild…","author":[{"dropping-particle":"","family":"McCloskey","given":"J. Michael","non-dropping-particle":"","parse-names":false,"suffix":""},{"dropping-particle":"","family":"Spalding","given":"Heather","non-dropping-particle":"","parse-names":false,"suffix":""}],"container-title":"Ambio","id":"ITEM-1","issue":"4","issued":{"date-parts":[["1989"]]},"page":"221-227","title":"A Reconnaissance-Level Inventory of the Amount of Wilderness Remaining in the World","type":"article-journal","volume":"18"}}],"schema":"https://github.com/citation-style-language/schema/raw/master/csl-citation.json"} </w:instrText>
+        <w:instrText xml:space="preserve"> ADDIN ZOTERO_ITEM CSL_CITATION {"citationID":"4rXf0sZ0","properties":{"formattedCitation":"(McCloskey and Spalding 1989)","plainCitation":"(McCloskey and Spalding 1989)","noteIndex":0},"citationItems":[{"id":"eIZIcQfW/7KtFKr8z","uris":["http://www.mendeley.com/documents/?uuid=45bf6252-55d1-4e10-b0e2-1cf828586fae"],"uri":["http://www.mendeley.com/documents/?uuid=45bf6252-55d1-4e10-b0e2-1cf828586fae"],"itemData":{"ISSN":"00447447","abstract":"GNV157 - World Wilderness Areas Theme: Human Related The \"Reconnaissance-Level Inventory of the Amount of Wilderness in the World\" basically shows areas which are hardly touched by mankind. For this data set called World Wilderness Areas, wilderness has been defined as \"undeveloped land still primarily shaped by the forces of nature\". The World Wilderness Areas data set was created by the Sierra Club and the Center for Earth Resource Analysis of the World Bank. UNEP/GRID built a global data set from the many individual country data files. The base maps used were the Jet Navigation Charts (scale 1:2,000,000) and Operational Navigation Charts (scale 1:1,000,000) of the U. S. Defense Mapping Agency. These maps show increasing levels of detail in respect to human constructs, to provide orienting landmarks, as areas become sparsely settled and remote. In searching for \"empty quarters\", all areas showing roads, settlements, airports and other constructs were eliminated. Areas of agricultural development and logging were removed by eliminating proximity zones of 6 km. distance from around roads and settlements. Finally, all remaining wilderness areas with a surface area less than 400,000 hectares were not included in the map. Under the definitions used, about one-third of the total land surface of the globe is still wilderness. This amounts to almost 50 million square kilometers. The continents with the most wilderness are Antarctica (not shown on map), Eurasia, Africa and North America. Individual countries with the most wilderness are the Commonwealth of Independent States (34% wilderness), Canada (65%), Australia (30%), Denmark's Greenland (99%), China (Tibet) (24%), Brazil (24%), Algeria (59%), Mauritania (69%) and Saudi Arabia (28%). The World Wilderness Areas data set is in the ARC/INFO vector format. The coverage shows only the polygons which fall under the definition of wilderness; polygons are coded with a '1'. The coverage is in the Geographic or Latitude/Longitude reference system, and extends from 83.62 degrees North to -55.65 degrees South latitude, and -180 West longitude to 180 degrees East longitude. It can easily be overlain with other coverages showing (e.g., \"WBDTEMP3\") national boundaries. In uncompressed ARC/INFO 'EXPORT' format, the data set comprises 3.5 megabytes. The coverage has 1089 polygons and 1310 arcs. The reference to this data set is: \"McCloskey, J.M. and H. Spalding, 1989. A reconnaissance level inventory of the amount of wild…","author":[{"dropping-particle":"","family":"McCloskey","given":"J. Michael","non-dropping-particle":"","parse-names":false,"suffix":""},{"dropping-particle":"","family":"Spalding","given":"Heather","non-dropping-particle":"","parse-names":false,"suffix":""}],"container-title":"Ambio","id":"ITEM-1","issue":"4","issued":{"date-parts":[["1989"]]},"page":"221-227","title":"A Reconnaissance-Level Inventory of the Amount of Wilderness Remaining in the World","type":"article-journal","volume":"18"}}],"schema":"https://github.com/citation-style-language/schema/raw/master/csl-citation.json"} </w:instrText>
       </w:r>
       <w:r>
         <w:rPr>
@@ -2646,7 +2646,7 @@
         <w:rPr>
           <w:rFonts w:asciiTheme="minorHAnsi" w:hAnsiTheme="minorHAnsi" w:cstheme="minorHAnsi"/>
         </w:rPr>
-        <w:instrText xml:space="preserve"> ADDIN ZOTERO_ITEM CSL_CITATION {"citationID":"mY8sZD7t","properties":{"formattedCitation":"(Bryant 1997)","plainCitation":"(Bryant 1997)","noteIndex":0},"citationItems":[{"id":"haxmp8WB/EQp4ggcr","uris":["http://www.mendeley.com/documents/?uuid=d6dba7ee-47c6-4974-a88b-8525782b40ba"],"uri":["http://www.mendeley.com/documents/?uuid=d6dba7ee-47c6-4974-a88b-8525782b40ba"],"itemData":{"ISBN":"1569731985","author":[{"dropping-particle":"","family":"Bryant","given":"","non-dropping-particle":"","parse-names":false,"suffix":""}],"id":"ITEM-1","issued":{"date-parts":[["1997"]]},"number-of-pages":"54","publisher":"World Resources Institute","title":"The Last Frontier Forests","type":"report"}}],"schema":"https://github.com/citation-style-language/schema/raw/master/csl-citation.json"} </w:instrText>
+        <w:instrText xml:space="preserve"> ADDIN ZOTERO_ITEM CSL_CITATION {"citationID":"mY8sZD7t","properties":{"formattedCitation":"(Bryant 1997)","plainCitation":"(Bryant 1997)","noteIndex":0},"citationItems":[{"id":"eIZIcQfW/ga8ihehZ","uris":["http://www.mendeley.com/documents/?uuid=d6dba7ee-47c6-4974-a88b-8525782b40ba"],"uri":["http://www.mendeley.com/documents/?uuid=d6dba7ee-47c6-4974-a88b-8525782b40ba"],"itemData":{"ISBN":"1569731985","author":[{"dropping-particle":"","family":"Bryant","given":"","non-dropping-particle":"","parse-names":false,"suffix":""}],"id":"ITEM-1","issued":{"date-parts":[["1997"]]},"number-of-pages":"54","publisher":"World Resources Institute","title":"The Last Frontier Forests","type":"report"}}],"schema":"https://github.com/citation-style-language/schema/raw/master/csl-citation.json"} </w:instrText>
       </w:r>
       <w:r>
         <w:rPr>
@@ -2733,7 +2733,7 @@
         <w:rPr>
           <w:rFonts w:asciiTheme="minorHAnsi" w:hAnsiTheme="minorHAnsi" w:cstheme="minorHAnsi"/>
         </w:rPr>
-        <w:instrText xml:space="preserve"> ADDIN ZOTERO_ITEM CSL_CITATION {"citationID":"wdAR3Dwo","properties":{"formattedCitation":"(Innes and Er 2002)","plainCitation":"(Innes and Er 2002)","noteIndex":0},"citationItems":[{"id":"haxmp8WB/OMxc728m","uris":["http://www.mendeley.com/documents/?uuid=ded6a8e4-2ca1-424d-8e0e-e314ac76339f"],"uri":["http://www.mendeley.com/documents/?uuid=ded6a8e4-2ca1-424d-8e0e-e314ac76339f"],"itemData":{"author":[{"dropping-particle":"","family":"Innes","given":"J.L.","non-dropping-particle":"","parse-names":false,"suffix":""},{"dropping-particle":"","family":"Er","given":"K.B.H.","non-dropping-particle":"","parse-names":false,"suffix":""}],"container-title":"BioScience","id":"ITEM-1","issue":"12","issued":{"date-parts":[["2002"]]},"page":"1095-1109","title":"Questionable Utility of the Frontier Forest Concept","type":"article-journal","volume":"52"}}],"schema":"https://github.com/citation-style-language/schema/raw/master/csl-citation.json"} </w:instrText>
+        <w:instrText xml:space="preserve"> ADDIN ZOTERO_ITEM CSL_CITATION {"citationID":"wdAR3Dwo","properties":{"formattedCitation":"(Innes and Er 2002)","plainCitation":"(Innes and Er 2002)","noteIndex":0},"citationItems":[{"id":"eIZIcQfW/T6wwj5jm","uris":["http://www.mendeley.com/documents/?uuid=ded6a8e4-2ca1-424d-8e0e-e314ac76339f"],"uri":["http://www.mendeley.com/documents/?uuid=ded6a8e4-2ca1-424d-8e0e-e314ac76339f"],"itemData":{"author":[{"dropping-particle":"","family":"Innes","given":"J.L.","non-dropping-particle":"","parse-names":false,"suffix":""},{"dropping-particle":"","family":"Er","given":"K.B.H.","non-dropping-particle":"","parse-names":false,"suffix":""}],"container-title":"BioScience","id":"ITEM-1","issue":"12","issued":{"date-parts":[["2002"]]},"page":"1095-1109","title":"Questionable Utility of the Frontier Forest Concept","type":"article-journal","volume":"52"}}],"schema":"https://github.com/citation-style-language/schema/raw/master/csl-citation.json"} </w:instrText>
       </w:r>
       <w:r>
         <w:rPr>
@@ -2790,7 +2790,7 @@
         <w:rPr>
           <w:rFonts w:asciiTheme="minorHAnsi" w:hAnsiTheme="minorHAnsi" w:cstheme="minorHAnsi"/>
         </w:rPr>
-        <w:instrText xml:space="preserve"> ADDIN ZOTERO_ITEM CSL_CITATION {"citationID":"YoTbCEOB","properties":{"formattedCitation":"(Potapov et al. 2008b)","plainCitation":"(Potapov et al. 2008b)","noteIndex":0},"citationItems":[{"id":"haxmp8WB/CbYWZyjC","uris":["http://www.mendeley.com/documents/?uuid=aba70846-886d-4bad-915f-06bd1a6afa1f"],"uri":["http://www.mendeley.com/documents/?uuid=aba70846-886d-4bad-915f-06bd1a6afa1f"],"itemData":{"DOI":"Artn 51","ISBN":"9783902451057","ISSN":"17083087","abstract":"Protection of large natural forest landscapes is a highly important task to help fulfill different international strategic initiatives to protect forest biodiversity, to reduce carbon emissions from deforestation and forest degradation, and to stimulate sustainable forest management practices. This paper introduces a new approach for mapping large intact forest landscapes (IFL), defined as an unbroken expanse of natural ecosystems within areas of current forest extent, without signs of significant human activity, and having an area of at least 500 km 2 . We have created a global IFL map using existing fine-scale maps and a global coverage of high spatial resolution satellite imagery. We estimate the global area of IFL within the current extent of forest ecosystems (forest zone) to be 13.1 million km 2 or 23.5% of the forest zone. The vast majority of IFL are found in two biomes: Dense Tropical and Subtropical Forests (45.3%) and Boreal Forests (43.8%). The lowest proportion of IFL is found in Temperate Broadleaf and Mixed Forests. The IFL exist in 66 of the 149 countries that together make up the forest zone. Three of them—Canada, Russia, and Brazil—contain 63.8% of the total IFL area. Of the world's IFL area, 18.9% has some form of protection, but only 9.7% is strictly protected, i.e., belongs to IUCN protected areas categories I–III. The world IFL map presented here is intended to underpin the development of a general strategy for nature conservation at the global and regional scales. It also defines a baseline for monitoring deforestation and forest degradation that is well suited for use with operational and cost-effective satellite data. All project results and IFL maps are available on a dedicated web site (http://www.intactforests.org).","author":[{"dropping-particle":"","family":"Potapov","given":"Peter","non-dropping-particle":"","parse-names":false,"suffix":""},{"dropping-particle":"","family":"Yaroshenko","given":"Aleksey","non-dropping-particle":"","parse-names":false,"suffix":""},{"dropping-particle":"","family":"Turubanova","given":"Svetlana","non-dropping-particle":"","parse-names":false,"suffix":""},{"dropping-particle":"","family":"Dubinin","given":"Maxim","non-dropping-particle":"","parse-names":false,"suffix":""},{"dropping-particle":"","family":"Laestadius","given":"Lars","non-dropping-particle":"","parse-names":false,"suffix":""},{"dropping-particle":"","family":"Thies","given":"Christoph","non-dropping-particle":"","parse-names":false,"suffix":""},{"dropping-particle":"","family":"Aksenov","given":"Dmitry","non-dropping-particle":"","parse-names":false,"suffix":""},{"dropping-particle":"","family":"Egorov","given":"Aleksey","non-dropping-particle":"","parse-names":false,"suffix":""},{"dropping-particle":"","family":"Yesipova","given":"Yelena","non-dropping-particle":"","parse-names":false,"suffix":""},{"dropping-particle":"","family":"Glushkov","given":"Igor","non-dropping-particle":"","parse-names":false,"suffix":""},{"dropping-particle":"","family":"Karpachevskiy","given":"Mikhail","non-dropping-particle":"","parse-names":false,"suffix":""},{"dropping-particle":"","family":"Kostikova","given":"Anna","non-dropping-particle":"","parse-names":false,"suffix":""},{"dropping-particle":"","family":"Manisha","given":"Alexander","non-dropping-particle":"","parse-names":false,"suffix":""},{"dropping-particle":"","family":"Tsybikova","given":"Ekaterina","non-dropping-particle":"","parse-names":false,"suffix":""},{"dropping-particle":"","family":"Zhuravleva","given":"Ilona","non-dropping-particle":"","parse-names":false,"suffix":""}],"container-title":"Ecology and Society","id":"ITEM-1","issue":"2","issued":{"date-parts":[["2008"]]},"title":"Mapping the world's intact forest landscapes by remote sensing","type":"article-journal","volume":"13"}}],"schema":"https://github.com/citation-style-language/schema/raw/master/csl-citation.json"} </w:instrText>
+        <w:instrText xml:space="preserve"> ADDIN ZOTERO_ITEM CSL_CITATION {"citationID":"YoTbCEOB","properties":{"formattedCitation":"(Potapov et al. 2008b)","plainCitation":"(Potapov et al. 2008b)","dontUpdate":true,"noteIndex":0},"citationItems":[{"id":"eIZIcQfW/kOasg7Jr","uris":["http://www.mendeley.com/documents/?uuid=aba70846-886d-4bad-915f-06bd1a6afa1f"],"uri":["http://www.mendeley.com/documents/?uuid=aba70846-886d-4bad-915f-06bd1a6afa1f"],"itemData":{"DOI":"Artn 51","ISBN":"9783902451057","ISSN":"17083087","abstract":"Protection of large natural forest landscapes is a highly important task to help fulfill different international strategic initiatives to protect forest biodiversity, to reduce carbon emissions from deforestation and forest degradation, and to stimulate sustainable forest management practices. This paper introduces a new approach for mapping large intact forest landscapes (IFL), defined as an unbroken expanse of natural ecosystems within areas of current forest extent, without signs of significant human activity, and having an area of at least 500 km 2 . We have created a global IFL map using existing fine-scale maps and a global coverage of high spatial resolution satellite imagery. We estimate the global area of IFL within the current extent of forest ecosystems (forest zone) to be 13.1 million km 2 or 23.5% of the forest zone. The vast majority of IFL are found in two biomes: Dense Tropical and Subtropical Forests (45.3%) and Boreal Forests (43.8%). The lowest proportion of IFL is found in Temperate Broadleaf and Mixed Forests. The IFL exist in 66 of the 149 countries that together make up the forest zone. Three of them—Canada, Russia, and Brazil—contain 63.8% of the total IFL area. Of the world's IFL area, 18.9% has some form of protection, but only 9.7% is strictly protected, i.e., belongs to IUCN protected areas categories I–III. The world IFL map presented here is intended to underpin the development of a general strategy for nature conservation at the global and regional scales. It also defines a baseline for monitoring deforestation and forest degradation that is well suited for use with operational and cost-effective satellite data. All project results and IFL maps are available on a dedicated web site (http://www.intactforests.org).","author":[{"dropping-particle":"","family":"Potapov","given":"Peter","non-dropping-particle":"","parse-names":false,"suffix":""},{"dropping-particle":"","family":"Yaroshenko","given":"Aleksey","non-dropping-particle":"","parse-names":false,"suffix":""},{"dropping-particle":"","family":"Turubanova","given":"Svetlana","non-dropping-particle":"","parse-names":false,"suffix":""},{"dropping-particle":"","family":"Dubinin","given":"Maxim","non-dropping-particle":"","parse-names":false,"suffix":""},{"dropping-particle":"","family":"Laestadius","given":"Lars","non-dropping-particle":"","parse-names":false,"suffix":""},{"dropping-particle":"","family":"Thies","given":"Christoph","non-dropping-particle":"","parse-names":false,"suffix":""},{"dropping-particle":"","family":"Aksenov","given":"Dmitry","non-dropping-particle":"","parse-names":false,"suffix":""},{"dropping-particle":"","family":"Egorov","given":"Aleksey","non-dropping-particle":"","parse-names":false,"suffix":""},{"dropping-particle":"","family":"Yesipova","given":"Yelena","non-dropping-particle":"","parse-names":false,"suffix":""},{"dropping-particle":"","family":"Glushkov","given":"Igor","non-dropping-particle":"","parse-names":false,"suffix":""},{"dropping-particle":"","family":"Karpachevskiy","given":"Mikhail","non-dropping-particle":"","parse-names":false,"suffix":""},{"dropping-particle":"","family":"Kostikova","given":"Anna","non-dropping-particle":"","parse-names":false,"suffix":""},{"dropping-particle":"","family":"Manisha","given":"Alexander","non-dropping-particle":"","parse-names":false,"suffix":""},{"dropping-particle":"","family":"Tsybikova","given":"Ekaterina","non-dropping-particle":"","parse-names":false,"suffix":""},{"dropping-particle":"","family":"Zhuravleva","given":"Ilona","non-dropping-particle":"","parse-names":false,"suffix":""}],"container-title":"Ecology and Society","id":"ITEM-1","issue":"2","issued":{"date-parts":[["2008"]]},"title":"Mapping the world's intact forest landscapes by remote sensing","type":"article-journal","volume":"13"}}],"schema":"https://github.com/citation-style-language/schema/raw/master/csl-citation.json"} </w:instrText>
       </w:r>
       <w:r>
         <w:rPr>
@@ -3097,7 +3097,7 @@
         <w:rPr>
           <w:rFonts w:asciiTheme="minorHAnsi" w:hAnsiTheme="minorHAnsi" w:cstheme="minorHAnsi"/>
         </w:rPr>
-        <w:instrText xml:space="preserve"> ADDIN ZOTERO_ITEM CSL_CITATION {"citationID":"ZyBD4HZ4","properties":{"formattedCitation":"(Sanderson et al. 2002)","plainCitation":"(Sanderson et al. 2002)","noteIndex":0},"citationItems":[{"id":"haxmp8WB/Eccduu7z","uris":["http://www.mendeley.com/documents/?uuid=e1d7fb60-ac06-402e-8d28-5f5900be7187"],"uri":["http://www.mendeley.com/documents/?uuid=e1d7fb60-ac06-402e-8d28-5f5900be7187"],"itemData":{"DOI":"10.1641/0006-3568(2002)052[0891:THFATL]2.0.CO;2","ISBN":"0006-3568","ISSN":"0006-3568","PMID":"3905","abstract":"Discusses the impact of human influence on ecosystems. Consumption demands of the human population; Reference to the cumulative effect of local changes on nature as the 'anthropocene' geological epoc; Negligence by the human community of its influence on nature; Presentation of a 'human footprint map' that illustrates the global phenomenom of human influence on nature; Data used to develop the map, including human population density, land transformation, human access, and power infrastructure.","author":[{"dropping-particle":"","family":"Sanderson","given":"E.W.","non-dropping-particle":"","parse-names":false,"suffix":""},{"dropping-particle":"","family":"Jaiteh","given":"M.","non-dropping-particle":"","parse-names":false,"suffix":""},{"dropping-particle":"","family":"Levy","given":"M.A.","non-dropping-particle":"","parse-names":false,"suffix":""},{"dropping-particle":"","family":"Redford","given":"K.H.","non-dropping-particle":"","parse-names":false,"suffix":""},{"dropping-particle":"","family":"Wannebo","given":"A.V.","non-dropping-particle":"","parse-names":false,"suffix":""},{"dropping-particle":"","family":"Woolmer","given":"G.","non-dropping-particle":"","parse-names":false,"suffix":""}],"container-title":"BioScience","id":"ITEM-1","issue":"10","issued":{"date-parts":[["2002"]]},"page":"891-904","title":"The Human Footprint and the Last of the Wild","type":"article-journal","volume":"52"}}],"schema":"https://github.com/citation-style-language/schema/raw/master/csl-citation.json"} </w:instrText>
+        <w:instrText xml:space="preserve"> ADDIN ZOTERO_ITEM CSL_CITATION {"citationID":"ZyBD4HZ4","properties":{"formattedCitation":"(Sanderson et al. 2002)","plainCitation":"(Sanderson et al. 2002)","noteIndex":0},"citationItems":[{"id":"eIZIcQfW/xtR5uxTs","uris":["http://www.mendeley.com/documents/?uuid=e1d7fb60-ac06-402e-8d28-5f5900be7187"],"uri":["http://www.mendeley.com/documents/?uuid=e1d7fb60-ac06-402e-8d28-5f5900be7187"],"itemData":{"DOI":"10.1641/0006-3568(2002)052[0891:THFATL]2.0.CO;2","ISBN":"0006-3568","ISSN":"0006-3568","PMID":"3905","abstract":"Discusses the impact of human influence on ecosystems. Consumption demands of the human population; Reference to the cumulative effect of local changes on nature as the 'anthropocene' geological epoc; Negligence by the human community of its influence on nature; Presentation of a 'human footprint map' that illustrates the global phenomenom of human influence on nature; Data used to develop the map, including human population density, land transformation, human access, and power infrastructure.","author":[{"dropping-particle":"","family":"Sanderson","given":"E.W.","non-dropping-particle":"","parse-names":false,"suffix":""},{"dropping-particle":"","family":"Jaiteh","given":"M.","non-dropping-particle":"","parse-names":false,"suffix":""},{"dropping-particle":"","family":"Levy","given":"M.A.","non-dropping-particle":"","parse-names":false,"suffix":""},{"dropping-particle":"","family":"Redford","given":"K.H.","non-dropping-particle":"","parse-names":false,"suffix":""},{"dropping-particle":"","family":"Wannebo","given":"A.V.","non-dropping-particle":"","parse-names":false,"suffix":""},{"dropping-particle":"","family":"Woolmer","given":"G.","non-dropping-particle":"","parse-names":false,"suffix":""}],"container-title":"BioScience","id":"ITEM-1","issue":"10","issued":{"date-parts":[["2002"]]},"page":"891-904","title":"The Human Footprint and the Last of the Wild","type":"article-journal","volume":"52"}}],"schema":"https://github.com/citation-style-language/schema/raw/master/csl-citation.json"} </w:instrText>
       </w:r>
       <w:r>
         <w:rPr>
@@ -3172,7 +3172,7 @@
         <w:rPr>
           <w:rFonts w:asciiTheme="minorHAnsi" w:hAnsiTheme="minorHAnsi" w:cstheme="minorHAnsi"/>
         </w:rPr>
-        <w:instrText xml:space="preserve"> ADDIN ZOTERO_ITEM CSL_CITATION {"citationID":"s3mW3BTm","properties":{"formattedCitation":"(Venter et al. 2016a)","plainCitation":"(Venter et al. 2016a)","noteIndex":0},"citationItems":[{"id":"haxmp8WB/PqxxQmRj","uris":["http://www.mendeley.com/documents/?uuid=e0d05688-523a-48ce-9ce1-5d625ecf886d"],"uri":["http://www.mendeley.com/documents/?uuid=e0d05688-523a-48ce-9ce1-5d625ecf886d"],"itemData":{"DOI":"10.1038/SDATA.2016.67","ISSN":"2052-4463","abstract":"Remotely-sensed and bottom-up survey information were compiled on eight variables measuring the direct and indirect human pressures on the environment globally in 1993 and 2009. This represents not only the most current information of its type, but also the first temporally-consistent set of Human Footprint maps. Data on human pressures were acquired or developed for: 1) built environments, 2) population density, 3) electric infrastructure, 4) crop lands, 5) pasture lands, 6) roads, 7) railways, and 8) navigable waterways. Pressures were then overlaid to create the standardized Human Footprint maps for all non-Antarctic land areas. A validation analysis using scored pressures from 3114 × 1 km2 random sample plots revealed strong agreement with the Human Footprint maps.We anticipate that the Human Footprint maps will find a range of uses as proxies for human disturbance of natural systems. The updated maps should provide an increased understanding of the human pressures that drive macro-ecological patterns, as well as for tracking","author":[{"dropping-particle":"","family":"Venter","given":"Oscar","non-dropping-particle":"","parse-names":false,"suffix":""},{"dropping-particle":"","family":"Sanderson","given":"Eric W.","non-dropping-particle":"","parse-names":false,"suffix":""},{"dropping-particle":"","family":"Magrach","given":"Ainhoa","non-dropping-particle":"","parse-names":false,"suffix":""},{"dropping-particle":"","family":"Allan","given":"James R.","non-dropping-particle":"","parse-names":false,"suffix":""},{"dropping-particle":"","family":"Beher","given":"Jutta","non-dropping-particle":"","parse-names":false,"suffix":""},{"dropping-particle":"","family":"Jones","given":"Kendall R.","non-dropping-particle":"","parse-names":false,"suffix":""},{"dropping-particle":"","family":"Possingham","given":"Hugh P.","non-dropping-particle":"","parse-names":false,"suffix":""},{"dropping-particle":"","family":"Laurance","given":"William F.","non-dropping-particle":"","parse-names":false,"suffix":""},{"dropping-particle":"","family":"Wood","given":"Peter","non-dropping-particle":"","parse-names":false,"suffix":""},{"dropping-particle":"","family":"Fekete","given":"Balázs M.","non-dropping-particle":"","parse-names":false,"suffix":""},{"dropping-particle":"","family":"Levy","given":"Marc A.","non-dropping-particle":"","parse-names":false,"suffix":""},{"dropping-particle":"","family":"Watson","given":"James E.M.","non-dropping-particle":"","parse-names":false,"suffix":""}],"container-title":"Scientific Data","id":"ITEM-1","issued":{"date-parts":[["2016"]]},"page":"273-281","title":"Global terrestrial Human Footprint maps for 1993 and 2009","type":"article-journal","volume":"3"}}],"schema":"https://github.com/citation-style-language/schema/raw/master/csl-citation.json"} </w:instrText>
+        <w:instrText xml:space="preserve"> ADDIN ZOTERO_ITEM CSL_CITATION {"citationID":"s3mW3BTm","properties":{"formattedCitation":"(Venter et al. 2016a)","plainCitation":"(Venter et al. 2016a)","noteIndex":0},"citationItems":[{"id":"eIZIcQfW/x3mi43PC","uris":["http://www.mendeley.com/documents/?uuid=e0d05688-523a-48ce-9ce1-5d625ecf886d"],"uri":["http://www.mendeley.com/documents/?uuid=e0d05688-523a-48ce-9ce1-5d625ecf886d"],"itemData":{"DOI":"10.1038/SDATA.2016.67","ISSN":"2052-4463","abstract":"Remotely-sensed and bottom-up survey information were compiled on eight variables measuring the direct and indirect human pressures on the environment globally in 1993 and 2009. This represents not only the most current information of its type, but also the first temporally-consistent set of Human Footprint maps. Data on human pressures were acquired or developed for: 1) built environments, 2) population density, 3) electric infrastructure, 4) crop lands, 5) pasture lands, 6) roads, 7) railways, and 8) navigable waterways. Pressures were then overlaid to create the standardized Human Footprint maps for all non-Antarctic land areas. A validation analysis using scored pressures from 3114 × 1 km2 random sample plots revealed strong agreement with the Human Footprint maps.We anticipate that the Human Footprint maps will find a range of uses as proxies for human disturbance of natural systems. The updated maps should provide an increased understanding of the human pressures that drive macro-ecological patterns, as well as for tracking","author":[{"dropping-particle":"","family":"Venter","given":"Oscar","non-dropping-particle":"","parse-names":false,"suffix":""},{"dropping-particle":"","family":"Sanderson","given":"Eric W.","non-dropping-particle":"","parse-names":false,"suffix":""},{"dropping-particle":"","family":"Magrach","given":"Ainhoa","non-dropping-particle":"","parse-names":false,"suffix":""},{"dropping-particle":"","family":"Allan","given":"James R.","non-dropping-particle":"","parse-names":false,"suffix":""},{"dropping-particle":"","family":"Beher","given":"Jutta","non-dropping-particle":"","parse-names":false,"suffix":""},{"dropping-particle":"","family":"Jones","given":"Kendall R.","non-dropping-particle":"","parse-names":false,"suffix":""},{"dropping-particle":"","family":"Possingham","given":"Hugh P.","non-dropping-particle":"","parse-names":false,"suffix":""},{"dropping-particle":"","family":"Laurance","given":"William F.","non-dropping-particle":"","parse-names":false,"suffix":""},{"dropping-particle":"","family":"Wood","given":"Peter","non-dropping-particle":"","parse-names":false,"suffix":""},{"dropping-particle":"","family":"Fekete","given":"Balázs M.","non-dropping-particle":"","parse-names":false,"suffix":""},{"dropping-particle":"","family":"Levy","given":"Marc A.","non-dropping-particle":"","parse-names":false,"suffix":""},{"dropping-particle":"","family":"Watson","given":"James E.M.","non-dropping-particle":"","parse-names":false,"suffix":""}],"container-title":"Scientific Data","id":"ITEM-1","issued":{"date-parts":[["2016"]]},"page":"273-281","title":"Global terrestrial Human Footprint maps for 1993 and 2009","type":"article-journal","volume":"3"}}],"schema":"https://github.com/citation-style-language/schema/raw/master/csl-citation.json"} </w:instrText>
       </w:r>
       <w:r>
         <w:rPr>
@@ -3259,7 +3259,7 @@
         <w:rPr>
           <w:rFonts w:asciiTheme="minorHAnsi" w:hAnsiTheme="minorHAnsi" w:cstheme="minorHAnsi"/>
         </w:rPr>
-        <w:instrText xml:space="preserve"> ADDIN ZOTERO_ITEM CSL_CITATION {"citationID":"jbBdDSmE","properties":{"formattedCitation":"(Ellis and Ramankutty 2008)","plainCitation":"(Ellis and Ramankutty 2008)","noteIndex":0},"citationItems":[{"id":"haxmp8WB/MDWdAPdt","uris":["http://zotero.org/users/3805542/items/3CKSUZ98"],"uri":["http://zotero.org/users/3805542/items/3CKSUZ98"],"itemData":{"id":38,"type":"article-journal","container-title":"Frontiers in Ecology and the Environment","DOI":"10.1890/070062","ISSN":"1540-9295","issue":"8","journalAbbreviation":"Frontiers in Ecology and the Environment","language":"en","page":"439-447","source":"DOI.org (Crossref)","title":"Putting people in the map: anthropogenic biomes of the world","title-short":"Putting people in the map","volume":"6","author":[{"family":"Ellis","given":"Erle C"},{"family":"Ramankutty","given":"Navin"}],"issued":{"date-parts":[["2008",10]]}}}],"schema":"https://github.com/citation-style-language/schema/raw/master/csl-citation.json"} </w:instrText>
+        <w:instrText xml:space="preserve"> ADDIN ZOTERO_ITEM CSL_CITATION {"citationID":"jbBdDSmE","properties":{"formattedCitation":"(Ellis and Ramankutty 2008)","plainCitation":"(Ellis and Ramankutty 2008)","noteIndex":0},"citationItems":[{"id":"eIZIcQfW/JRJHquMi","uris":["http://zotero.org/users/3805542/items/3CKSUZ98"],"uri":["http://zotero.org/users/3805542/items/3CKSUZ98"],"itemData":{"id":38,"type":"article-journal","container-title":"Frontiers in Ecology and the Environment","DOI":"10.1890/070062","ISSN":"1540-9295","issue":"8","journalAbbreviation":"Frontiers in Ecology and the Environment","language":"en","page":"439-447","source":"DOI.org (Crossref)","title":"Putting people in the map: anthropogenic biomes of the world","title-short":"Putting people in the map","volume":"6","author":[{"family":"Ellis","given":"Erle C"},{"family":"Ramankutty","given":"Navin"}],"issued":{"date-parts":[["2008",10]]}}}],"schema":"https://github.com/citation-style-language/schema/raw/master/csl-citation.json"} </w:instrText>
       </w:r>
       <w:r>
         <w:rPr>
@@ -3364,7 +3364,7 @@
         <w:rPr>
           <w:rFonts w:asciiTheme="minorHAnsi" w:hAnsiTheme="minorHAnsi" w:cstheme="minorHAnsi"/>
         </w:rPr>
-        <w:instrText xml:space="preserve"> ADDIN ZOTERO_ITEM CSL_CITATION {"citationID":"O7THQqko","properties":{"formattedCitation":"(Kennedy et al. 2019)","plainCitation":"(Kennedy et al. 2019)","noteIndex":0},"citationItems":[{"id":"haxmp8WB/P2Pznm8K","uris":["http://zotero.org/users/3805542/items/X2E5Z79B"],"uri":["http://zotero.org/users/3805542/items/X2E5Z79B"],"itemData":{"id":2,"type":"article-journal","abstract":"An increasing number of international initiatives aim to reconcile development with conservation. Crucial to successful implementation of these initiatives is a comprehensive understanding of the current ecological condition of landscapes and their spatial distributions. Here, we provide a cumulative measure of human modification of terrestrial lands based on modeling the physical extents of 13 anthropogenic stressors and their estimated impacts using spatially explicit global datasets with a median year of 2016. We quantified the degree of land modification and the amount and spatial configuration of low modified lands (i.e., natural areas relatively free from human alteration) across all ecoregions and biomes. We identified that fewer unmodified lands remain than previously reported and that most of the world is in a state of intermediate modification, with 52% of ecoregions classified as moderately modified. Given that these moderately modified ecoregions fall within critical land use thresholds, we propose that they warrant elevated attention and require proactive spatial planning to maintain biodiversity and ecosystem function before important environmental values are lost.","container-title":"Global Change Biology","DOI":"10.1111/gcb.14549","ISSN":"13541013","issue":"3","journalAbbreviation":"Glob Change Biol","language":"en","page":"811-826","source":"DOI.org (Crossref)","title":"Managing the middle: A shift in conservation priorities based on the global human modification gradient","title-short":"Managing the middle","volume":"25","author":[{"family":"Kennedy","given":"Christina M."},{"family":"Oakleaf","given":"James R."},{"family":"Theobald","given":"David M."},{"family":"Baruch-Mordo","given":"Sharon"},{"family":"Kiesecker","given":"Joseph"}],"issued":{"date-parts":[["2019",3]]}}}],"schema":"https://github.com/citation-style-language/schema/raw/master/csl-citation.json"} </w:instrText>
+        <w:instrText xml:space="preserve"> ADDIN ZOTERO_ITEM CSL_CITATION {"citationID":"O7THQqko","properties":{"formattedCitation":"(Kennedy et al. 2019)","plainCitation":"(Kennedy et al. 2019)","noteIndex":0},"citationItems":[{"id":"eIZIcQfW/89BxhmSD","uris":["http://zotero.org/users/3805542/items/X2E5Z79B"],"uri":["http://zotero.org/users/3805542/items/X2E5Z79B"],"itemData":{"id":2,"type":"article-journal","abstract":"An increasing number of international initiatives aim to reconcile development with conservation. Crucial to successful implementation of these initiatives is a comprehensive understanding of the current ecological condition of landscapes and their spatial distributions. Here, we provide a cumulative measure of human modification of terrestrial lands based on modeling the physical extents of 13 anthropogenic stressors and their estimated impacts using spatially explicit global datasets with a median year of 2016. We quantified the degree of land modification and the amount and spatial configuration of low modified lands (i.e., natural areas relatively free from human alteration) across all ecoregions and biomes. We identified that fewer unmodified lands remain than previously reported and that most of the world is in a state of intermediate modification, with 52% of ecoregions classified as moderately modified. Given that these moderately modified ecoregions fall within critical land use thresholds, we propose that they warrant elevated attention and require proactive spatial planning to maintain biodiversity and ecosystem function before important environmental values are lost.","container-title":"Global Change Biology","DOI":"10.1111/gcb.14549","ISSN":"13541013","issue":"3","journalAbbreviation":"Glob Change Biol","language":"en","page":"811-826","source":"DOI.org (Crossref)","title":"Managing the middle: A shift in conservation priorities based on the global human modification gradient","title-short":"Managing the middle","volume":"25","author":[{"family":"Kennedy","given":"Christina M."},{"family":"Oakleaf","given":"James R."},{"family":"Theobald","given":"David M."},{"family":"Baruch-Mordo","given":"Sharon"},{"family":"Kiesecker","given":"Joseph"}],"issued":{"date-parts":[["2019",3]]}}}],"schema":"https://github.com/citation-style-language/schema/raw/master/csl-citation.json"} </w:instrText>
       </w:r>
       <w:r>
         <w:rPr>
@@ -3421,7 +3421,7 @@
         <w:rPr>
           <w:rFonts w:asciiTheme="minorHAnsi" w:hAnsiTheme="minorHAnsi" w:cstheme="minorHAnsi"/>
         </w:rPr>
-        <w:instrText xml:space="preserve"> ADDIN ZOTERO_ITEM CSL_CITATION {"citationID":"TasnI1kX","properties":{"formattedCitation":"(Jacobson et al. 2019)","plainCitation":"(Jacobson et al. 2019)","noteIndex":0},"citationItems":[{"id":"haxmp8WB/GUQv4T7m","uris":["http://zotero.org/users/3805542/items/A3QPDC4Z"],"uri":["http://zotero.org/users/3805542/items/A3QPDC4Z"],"itemData":{"id":4,"type":"article-journal","container-title":"Scientific Reports","DOI":"10.1038/s41598-019-50558-6","ISSN":"2045-2322","issue":"1","journalAbbreviation":"Sci Rep","language":"en","page":"14179","source":"DOI.org (Crossref)","title":"Global areas of low human impact (‘Low Impact Areas’) and fragmentation of the natural world","volume":"9","author":[{"family":"Jacobson","given":"Andrew P."},{"family":"Riggio","given":"Jason"},{"family":"M. Tait","given":"Alexander"},{"family":"E. M. Baillie","given":"Jonathan"}],"issued":{"date-parts":[["2019",12]]}}}],"schema":"https://github.com/citation-style-language/schema/raw/master/csl-citation.json"} </w:instrText>
+        <w:instrText xml:space="preserve"> ADDIN ZOTERO_ITEM CSL_CITATION {"citationID":"TasnI1kX","properties":{"formattedCitation":"(Jacobson et al. 2019)","plainCitation":"(Jacobson et al. 2019)","noteIndex":0},"citationItems":[{"id":"eIZIcQfW/2lNOlWS9","uris":["http://zotero.org/users/3805542/items/A3QPDC4Z"],"uri":["http://zotero.org/users/3805542/items/A3QPDC4Z"],"itemData":{"id":4,"type":"article-journal","container-title":"Scientific Reports","DOI":"10.1038/s41598-019-50558-6","ISSN":"2045-2322","issue":"1","journalAbbreviation":"Sci Rep","language":"en","page":"14179","source":"DOI.org (Crossref)","title":"Global areas of low human impact (‘Low Impact Areas’) and fragmentation of the natural world","volume":"9","author":[{"family":"Jacobson","given":"Andrew P."},{"family":"Riggio","given":"Jason"},{"family":"M. Tait","given":"Alexander"},{"family":"E. M. Baillie","given":"Jonathan"}],"issued":{"date-parts":[["2019",12]]}}}],"schema":"https://github.com/citation-style-language/schema/raw/master/csl-citation.json"} </w:instrText>
       </w:r>
       <w:r>
         <w:rPr>
@@ -3716,7 +3716,7 @@
         <w:rPr>
           <w:rFonts w:asciiTheme="minorHAnsi" w:hAnsiTheme="minorHAnsi" w:cstheme="minorHAnsi"/>
         </w:rPr>
-        <w:instrText xml:space="preserve"> ADDIN ZOTERO_ITEM CSL_CITATION {"citationID":"sxOpDiHn","properties":{"formattedCitation":"(Brandt 2009)","plainCitation":"(Brandt 2009)","noteIndex":0},"citationItems":[{"id":"haxmp8WB/l0oXIHuu","uris":["http://www.mendeley.com/documents/?uuid=76f76752-6225-4933-b3f5-df2bc7bd229d"],"uri":["http://www.mendeley.com/documents/?uuid=76f76752-6225-4933-b3f5-df2bc7bd229d"],"itemData":{"DOI":"10.1139/A09-004","ISSN":"1208-6053","author":[{"dropping-particle":"","family":"Brandt","given":"J.P.","non-dropping-particle":"","parse-names":false,"suffix":""}],"container-title":"Environmental Reviews","id":"ITEM-1","issue":"NA","issued":{"date-parts":[["2009"]]},"page":"101-161","title":"The extent of the North American boreal zone","type":"article-journal","volume":"17"}}],"schema":"https://github.com/citation-style-language/schema/raw/master/csl-citation.json"} </w:instrText>
+        <w:instrText xml:space="preserve"> ADDIN ZOTERO_ITEM CSL_CITATION {"citationID":"sxOpDiHn","properties":{"formattedCitation":"(Brandt 2009)","plainCitation":"(Brandt 2009)","noteIndex":0},"citationItems":[{"id":"eIZIcQfW/MI78kaRS","uris":["http://www.mendeley.com/documents/?uuid=76f76752-6225-4933-b3f5-df2bc7bd229d"],"uri":["http://www.mendeley.com/documents/?uuid=76f76752-6225-4933-b3f5-df2bc7bd229d"],"itemData":{"DOI":"10.1139/A09-004","ISSN":"1208-6053","author":[{"dropping-particle":"","family":"Brandt","given":"J.P.","non-dropping-particle":"","parse-names":false,"suffix":""}],"container-title":"Environmental Reviews","id":"ITEM-1","issue":"NA","issued":{"date-parts":[["2009"]]},"page":"101-161","title":"The extent of the North American boreal zone","type":"article-journal","volume":"17"}}],"schema":"https://github.com/citation-style-language/schema/raw/master/csl-citation.json"} </w:instrText>
       </w:r>
       <w:r>
         <w:rPr>
@@ -4016,7 +4016,7 @@
         <w:rPr>
           <w:rFonts w:asciiTheme="minorHAnsi" w:hAnsiTheme="minorHAnsi" w:cstheme="minorHAnsi"/>
         </w:rPr>
-        <w:instrText xml:space="preserve"> ADDIN ZOTERO_ITEM CSL_CITATION {"citationID":"1MxIjzFR","properties":{"formattedCitation":"(Bryant 1997)","plainCitation":"(Bryant 1997)","noteIndex":0},"citationItems":[{"id":"haxmp8WB/EQp4ggcr","uris":["http://www.mendeley.com/documents/?uuid=d6dba7ee-47c6-4974-a88b-8525782b40ba"],"uri":["http://www.mendeley.com/documents/?uuid=d6dba7ee-47c6-4974-a88b-8525782b40ba"],"itemData":{"ISBN":"1569731985","author":[{"dropping-particle":"","family":"Bryant","given":"","non-dropping-particle":"","parse-names":false,"suffix":""}],"id":"ITEM-1","issued":{"date-parts":[["1997"]]},"number-of-pages":"54","publisher":"World Resources Institute","title":"The Last Frontier Forests","type":"report"}}],"schema":"https://github.com/citation-style-language/schema/raw/master/csl-citation.json"} </w:instrText>
+        <w:instrText xml:space="preserve"> ADDIN ZOTERO_ITEM CSL_CITATION {"citationID":"1MxIjzFR","properties":{"formattedCitation":"(Bryant 1997)","plainCitation":"(Bryant 1997)","noteIndex":0},"citationItems":[{"id":"eIZIcQfW/ga8ihehZ","uris":["http://www.mendeley.com/documents/?uuid=d6dba7ee-47c6-4974-a88b-8525782b40ba"],"uri":["http://www.mendeley.com/documents/?uuid=d6dba7ee-47c6-4974-a88b-8525782b40ba"],"itemData":{"ISBN":"1569731985","author":[{"dropping-particle":"","family":"Bryant","given":"","non-dropping-particle":"","parse-names":false,"suffix":""}],"id":"ITEM-1","issued":{"date-parts":[["1997"]]},"number-of-pages":"54","publisher":"World Resources Institute","title":"The Last Frontier Forests","type":"report"}}],"schema":"https://github.com/citation-style-language/schema/raw/master/csl-citation.json"} </w:instrText>
       </w:r>
       <w:r>
         <w:rPr>
@@ -4142,7 +4142,7 @@
         <w:rPr>
           <w:rFonts w:asciiTheme="minorHAnsi" w:hAnsiTheme="minorHAnsi" w:cstheme="minorHAnsi"/>
         </w:rPr>
-        <w:instrText xml:space="preserve"> ADDIN ZOTERO_ITEM CSL_CITATION {"citationID":"CBuS2diw","properties":{"formattedCitation":"(Potapov et al. 2008b, 2017)","plainCitation":"(Potapov et al. 2008b, 2017)","noteIndex":0},"citationItems":[{"id":"haxmp8WB/CbYWZyjC","uris":["http://www.mendeley.com/documents/?uuid=aba70846-886d-4bad-915f-06bd1a6afa1f"],"uri":["http://www.mendeley.com/documents/?uuid=aba70846-886d-4bad-915f-06bd1a6afa1f"],"itemData":{"DOI":"Artn 51","ISBN":"9783902451057","ISSN":"17083087","abstract":"Protection of large natural forest landscapes is a highly important task to help fulfill different international strategic initiatives to protect forest biodiversity, to reduce carbon emissions from deforestation and forest degradation, and to stimulate sustainable forest management practices. This paper introduces a new approach for mapping large intact forest landscapes (IFL), defined as an unbroken expanse of natural ecosystems within areas of current forest extent, without signs of significant human activity, and having an area of at least 500 km 2 . We have created a global IFL map using existing fine-scale maps and a global coverage of high spatial resolution satellite imagery. We estimate the global area of IFL within the current extent of forest ecosystems (forest zone) to be 13.1 million km 2 or 23.5% of the forest zone. The vast majority of IFL are found in two biomes: Dense Tropical and Subtropical Forests (45.3%) and Boreal Forests (43.8%). The lowest proportion of IFL is found in Temperate Broadleaf and Mixed Forests. The IFL exist in 66 of the 149 countries that together make up the forest zone. Three of them—Canada, Russia, and Brazil—contain 63.8% of the total IFL area. Of the world's IFL area, 18.9% has some form of protection, but only 9.7% is strictly protected, i.e., belongs to IUCN protected areas categories I–III. The world IFL map presented here is intended to underpin the development of a general strategy for nature conservation at the global and regional scales. It also defines a baseline for monitoring deforestation and forest degradation that is well suited for use with operational and cost-effective satellite data. All project results and IFL maps are available on a dedicated web site (http://www.intactforests.org).","author":[{"dropping-particle":"","family":"Potapov","given":"Peter","non-dropping-particle":"","parse-names":false,"suffix":""},{"dropping-particle":"","family":"Yaroshenko","given":"Aleksey","non-dropping-particle":"","parse-names":false,"suffix":""},{"dropping-particle":"","family":"Turubanova","given":"Svetlana","non-dropping-particle":"","parse-names":false,"suffix":""},{"dropping-particle":"","family":"Dubinin","given":"Maxim","non-dropping-particle":"","parse-names":false,"suffix":""},{"dropping-particle":"","family":"Laestadius","given":"Lars","non-dropping-particle":"","parse-names":false,"suffix":""},{"dropping-particle":"","family":"Thies","given":"Christoph","non-dropping-particle":"","parse-names":false,"suffix":""},{"dropping-particle":"","family":"Aksenov","given":"Dmitry","non-dropping-particle":"","parse-names":false,"suffix":""},{"dropping-particle":"","family":"Egorov","given":"Aleksey","non-dropping-particle":"","parse-names":false,"suffix":""},{"dropping-particle":"","family":"Yesipova","given":"Yelena","non-dropping-particle":"","parse-names":false,"suffix":""},{"dropping-particle":"","family":"Glushkov","given":"Igor","non-dropping-particle":"","parse-names":false,"suffix":""},{"dropping-particle":"","family":"Karpachevskiy","given":"Mikhail","non-dropping-particle":"","parse-names":false,"suffix":""},{"dropping-particle":"","family":"Kostikova","given":"Anna","non-dropping-particle":"","parse-names":false,"suffix":""},{"dropping-particle":"","family":"Manisha","given":"Alexander","non-dropping-particle":"","parse-names":false,"suffix":""},{"dropping-particle":"","family":"Tsybikova","given":"Ekaterina","non-dropping-particle":"","parse-names":false,"suffix":""},{"dropping-particle":"","family":"Zhuravleva","given":"Ilona","non-dropping-particle":"","parse-names":false,"suffix":""}],"container-title":"Ecology and Society","id":"wIwNUQcf/FOUjfllg","issue":"2","issued":{"date-parts":[["2008"]]},"title":"Mapping the world's intact forest landscapes by remote sensing","type":"article-journal","volume":"13"}},{"id":"haxmp8WB/0TuhVbhg","uris":["http://www.mendeley.com/documents/?uuid=cdbb5b8b-d2a1-4247-bd9a-a023c31fdd14"],"uri":["http://www.mendeley.com/documents/?uuid=cdbb5b8b-d2a1-4247-bd9a-a023c31fdd14"],"itemData":{"DOI":"10.1126/sciadv.1600821","ISSN":"2375-2548","author":[{"dropping-particle":"","family":"Potapov","given":"Peter","non-dropping-particle":"","parse-names":false,"suffix":""},{"dropping-particle":"","family":"Hansen","given":"Matthew C","non-dropping-particle":"","parse-names":false,"suffix":""},{"dropping-particle":"","family":"Laestadius","given":"Lars","non-dropping-particle":"","parse-names":false,"suffix":""},{"dropping-particle":"","family":"Turubanova","given":"Svetlana","non-dropping-particle":"","parse-names":false,"suffix":""},{"dropping-particle":"","family":"Yaroshenko","given":"Alexey","non-dropping-particle":"","parse-names":false,"suffix":""},{"dropping-particle":"","family":"Thies","given":"Christoph","non-dropping-particle":"","parse-names":false,"suffix":""},{"dropping-particle":"","family":"Smith","given":"Wynet","non-dropping-particle":"","parse-names":false,"suffix":""},{"dropping-particle":"","family":"Zhuravleva","given":"Ilona","non-dropping-particle":"","parse-names":false,"suffix":""},{"dropping-particle":"","family":"Komarova","given":"Anna","non-dropping-particle":"","parse-names":false,"suffix":""},{"dropping-particle":"","family":"Minnemeyer","given":"Susan","non-dropping-particle":"","parse-names":false,"suffix":""},{"dropping-particle":"","family":"Esipova","given":"Elena","non-dropping-particle":"","parse-names":false,"suffix":""}],"container-title":"Science Advances","id":"wIwNUQcf/SwU8ENYx","issue":"JANUARY","issued":{"date-parts":[["2017"]]},"page":"1-13","title":"The last frontiers of wilderness : Tracking loss of intact forest landscapes from 2000 to 2013","type":"article-journal"}}],"schema":"https://github.com/citation-style-language/schema/raw/master/csl-citation.json"} </w:instrText>
+        <w:instrText xml:space="preserve"> ADDIN ZOTERO_ITEM CSL_CITATION {"citationID":"CBuS2diw","properties":{"formattedCitation":"(Potapov et al. 2008b, 2017)","plainCitation":"(Potapov et al. 2008b, 2017)","noteIndex":0},"citationItems":[{"id":"eIZIcQfW/kOasg7Jr","uris":["http://www.mendeley.com/documents/?uuid=aba70846-886d-4bad-915f-06bd1a6afa1f"],"uri":["http://www.mendeley.com/documents/?uuid=aba70846-886d-4bad-915f-06bd1a6afa1f"],"itemData":{"DOI":"Artn 51","ISBN":"9783902451057","ISSN":"17083087","abstract":"Protection of large natural forest landscapes is a highly important task to help fulfill different international strategic initiatives to protect forest biodiversity, to reduce carbon emissions from deforestation and forest degradation, and to stimulate sustainable forest management practices. This paper introduces a new approach for mapping large intact forest landscapes (IFL), defined as an unbroken expanse of natural ecosystems within areas of current forest extent, without signs of significant human activity, and having an area of at least 500 km 2 . We have created a global IFL map using existing fine-scale maps and a global coverage of high spatial resolution satellite imagery. We estimate the global area of IFL within the current extent of forest ecosystems (forest zone) to be 13.1 million km 2 or 23.5% of the forest zone. The vast majority of IFL are found in two biomes: Dense Tropical and Subtropical Forests (45.3%) and Boreal Forests (43.8%). The lowest proportion of IFL is found in Temperate Broadleaf and Mixed Forests. The IFL exist in 66 of the 149 countries that together make up the forest zone. Three of them—Canada, Russia, and Brazil—contain 63.8% of the total IFL area. Of the world's IFL area, 18.9% has some form of protection, but only 9.7% is strictly protected, i.e., belongs to IUCN protected areas categories I–III. The world IFL map presented here is intended to underpin the development of a general strategy for nature conservation at the global and regional scales. It also defines a baseline for monitoring deforestation and forest degradation that is well suited for use with operational and cost-effective satellite data. All project results and IFL maps are available on a dedicated web site (http://www.intactforests.org).","author":[{"dropping-particle":"","family":"Potapov","given":"Peter","non-dropping-particle":"","parse-names":false,"suffix":""},{"dropping-particle":"","family":"Yaroshenko","given":"Aleksey","non-dropping-particle":"","parse-names":false,"suffix":""},{"dropping-particle":"","family":"Turubanova","given":"Svetlana","non-dropping-particle":"","parse-names":false,"suffix":""},{"dropping-particle":"","family":"Dubinin","given":"Maxim","non-dropping-particle":"","parse-names":false,"suffix":""},{"dropping-particle":"","family":"Laestadius","given":"Lars","non-dropping-particle":"","parse-names":false,"suffix":""},{"dropping-particle":"","family":"Thies","given":"Christoph","non-dropping-particle":"","parse-names":false,"suffix":""},{"dropping-particle":"","family":"Aksenov","given":"Dmitry","non-dropping-particle":"","parse-names":false,"suffix":""},{"dropping-particle":"","family":"Egorov","given":"Aleksey","non-dropping-particle":"","parse-names":false,"suffix":""},{"dropping-particle":"","family":"Yesipova","given":"Yelena","non-dropping-particle":"","parse-names":false,"suffix":""},{"dropping-particle":"","family":"Glushkov","given":"Igor","non-dropping-particle":"","parse-names":false,"suffix":""},{"dropping-particle":"","family":"Karpachevskiy","given":"Mikhail","non-dropping-particle":"","parse-names":false,"suffix":""},{"dropping-particle":"","family":"Kostikova","given":"Anna","non-dropping-particle":"","parse-names":false,"suffix":""},{"dropping-particle":"","family":"Manisha","given":"Alexander","non-dropping-particle":"","parse-names":false,"suffix":""},{"dropping-particle":"","family":"Tsybikova","given":"Ekaterina","non-dropping-particle":"","parse-names":false,"suffix":""},{"dropping-particle":"","family":"Zhuravleva","given":"Ilona","non-dropping-particle":"","parse-names":false,"suffix":""}],"container-title":"Ecology and Society","id":"wIwNUQcf/FOUjfllg","issue":"2","issued":{"date-parts":[["2008"]]},"title":"Mapping the world's intact forest landscapes by remote sensing","type":"article-journal","volume":"13"}},{"id":"eIZIcQfW/bkHeODjH","uris":["http://www.mendeley.com/documents/?uuid=cdbb5b8b-d2a1-4247-bd9a-a023c31fdd14"],"uri":["http://www.mendeley.com/documents/?uuid=cdbb5b8b-d2a1-4247-bd9a-a023c31fdd14"],"itemData":{"DOI":"10.1126/sciadv.1600821","ISSN":"2375-2548","author":[{"dropping-particle":"","family":"Potapov","given":"Peter","non-dropping-particle":"","parse-names":false,"suffix":""},{"dropping-particle":"","family":"Hansen","given":"Matthew C","non-dropping-particle":"","parse-names":false,"suffix":""},{"dropping-particle":"","family":"Laestadius","given":"Lars","non-dropping-particle":"","parse-names":false,"suffix":""},{"dropping-particle":"","family":"Turubanova","given":"Svetlana","non-dropping-particle":"","parse-names":false,"suffix":""},{"dropping-particle":"","family":"Yaroshenko","given":"Alexey","non-dropping-particle":"","parse-names":false,"suffix":""},{"dropping-particle":"","family":"Thies","given":"Christoph","non-dropping-particle":"","parse-names":false,"suffix":""},{"dropping-particle":"","family":"Smith","given":"Wynet","non-dropping-particle":"","parse-names":false,"suffix":""},{"dropping-particle":"","family":"Zhuravleva","given":"Ilona","non-dropping-particle":"","parse-names":false,"suffix":""},{"dropping-particle":"","family":"Komarova","given":"Anna","non-dropping-particle":"","parse-names":false,"suffix":""},{"dropping-particle":"","family":"Minnemeyer","given":"Susan","non-dropping-particle":"","parse-names":false,"suffix":""},{"dropping-particle":"","family":"Esipova","given":"Elena","non-dropping-particle":"","parse-names":false,"suffix":""}],"container-title":"Science Advances","id":"wIwNUQcf/SwU8ENYx","issue":"JANUARY","issued":{"date-parts":[["2017"]]},"page":"1-13","title":"The last frontiers of wilderness : Tracking loss of intact forest landscapes from 2000 to 2013","type":"article-journal"}}],"schema":"https://github.com/citation-style-language/schema/raw/master/csl-citation.json"} </w:instrText>
       </w:r>
       <w:r>
         <w:rPr>
@@ -4265,7 +4265,7 @@
           <w:rFonts w:asciiTheme="minorHAnsi" w:hAnsiTheme="minorHAnsi" w:cstheme="minorHAnsi"/>
           <w:lang w:val="en-CA"/>
         </w:rPr>
-        <w:instrText xml:space="preserve"> ADDIN ZOTERO_ITEM CSL_CITATION {"citationID":"OJDlgG8W","properties":{"formattedCitation":"(Lee et al. 2010, Smith and Cheng 2016)","plainCitation":"(Lee et al. 2010, Smith and Cheng 2016)","noteIndex":0},"citationItems":[{"id":"haxmp8WB/vADnPuFJ","uris":["http://www.mendeley.com/documents/?uuid=1f1c7488-d71a-4a64-8199-9130124d560e"],"uri":["http://www.mendeley.com/documents/?uuid=1f1c7488-d71a-4a64-8199-9130124d560e"],"itemData":{"author":[{"dropping-particle":"","family":"Lee","given":"Peter","non-dropping-particle":"","parse-names":false,"suffix":""},{"dropping-particle":"","family":"Hanneman","given":"Matthew","non-dropping-particle":"","parse-names":false,"suffix":""},{"dropping-particle":"","family":"Gysbers","given":"Jeannette","non-dropping-particle":"","parse-names":false,"suffix":""},{"dropping-particle":"","family":"Cheng","given":"Ryan","non-dropping-particle":"","parse-names":false,"suffix":""},{"dropping-particle":"","family":"Smith","given":"Wynet","non-dropping-particle":"","parse-names":false,"suffix":""}],"container-title":"Global Forest Watch Canada","id":"wIwNUQcf/jhTfYPLk","issued":{"date-parts":[["2010"]]},"number-of-pages":"74","title":"Atlas of Canada's Intact Forest Landscapes","type":"report"}},{"id":"haxmp8WB/LfRJxkLc","uris":["http://www.mendeley.com/documents/?uuid=07f0a5ec-bf5f-453e-ac66-b98a490d844a"],"uri":["http://www.mendeley.com/documents/?uuid=07f0a5ec-bf5f-453e-ac66-b98a490d844a"],"itemData":{"author":[{"dropping-particle":"","family":"Smith","given":"Wynet","non-dropping-particle":"","parse-names":false,"suffix":""},{"dropping-particle":"","family":"Cheng","given":"Ryan","non-dropping-particle":"","parse-names":false,"suffix":""}],"id":"wIwNUQcf/XQtIsklk","issue":"August 2015","issued":{"date-parts":[["2016"]]},"number-of-pages":"26pp","publisher":"Global Forest Watch Canada","title":"Canada's Intact Fore St Landscapes Updated To 2013","type":"report"}}],"schema":"https://github.com/citation-style-language/schema/raw/master/csl-citation.json"} </w:instrText>
+        <w:instrText xml:space="preserve"> ADDIN ZOTERO_ITEM CSL_CITATION {"citationID":"OJDlgG8W","properties":{"formattedCitation":"(Lee et al. 2010, Smith and Cheng 2016)","plainCitation":"(Lee et al. 2010, Smith and Cheng 2016)","noteIndex":0},"citationItems":[{"id":"eIZIcQfW/22pe4I8K","uris":["http://www.mendeley.com/documents/?uuid=1f1c7488-d71a-4a64-8199-9130124d560e"],"uri":["http://www.mendeley.com/documents/?uuid=1f1c7488-d71a-4a64-8199-9130124d560e"],"itemData":{"author":[{"dropping-particle":"","family":"Lee","given":"Peter","non-dropping-particle":"","parse-names":false,"suffix":""},{"dropping-particle":"","family":"Hanneman","given":"Matthew","non-dropping-particle":"","parse-names":false,"suffix":""},{"dropping-particle":"","family":"Gysbers","given":"Jeannette","non-dropping-particle":"","parse-names":false,"suffix":""},{"dropping-particle":"","family":"Cheng","given":"Ryan","non-dropping-particle":"","parse-names":false,"suffix":""},{"dropping-particle":"","family":"Smith","given":"Wynet","non-dropping-particle":"","parse-names":false,"suffix":""}],"container-title":"Global Forest Watch Canada","id":"wIwNUQcf/jhTfYPLk","issued":{"date-parts":[["2010"]]},"number-of-pages":"74","title":"Atlas of Canada's Intact Forest Landscapes","type":"report"}},{"id":"eIZIcQfW/IsuqhdxL","uris":["http://www.mendeley.com/documents/?uuid=07f0a5ec-bf5f-453e-ac66-b98a490d844a"],"uri":["http://www.mendeley.com/documents/?uuid=07f0a5ec-bf5f-453e-ac66-b98a490d844a"],"itemData":{"author":[{"dropping-particle":"","family":"Smith","given":"Wynet","non-dropping-particle":"","parse-names":false,"suffix":""},{"dropping-particle":"","family":"Cheng","given":"Ryan","non-dropping-particle":"","parse-names":false,"suffix":""}],"id":"wIwNUQcf/XQtIsklk","issue":"August 2015","issued":{"date-parts":[["2016"]]},"number-of-pages":"26pp","publisher":"Global Forest Watch Canada","title":"Canada's Intact Fore St Landscapes Updated To 2013","type":"report"}}],"schema":"https://github.com/citation-style-language/schema/raw/master/csl-citation.json"} </w:instrText>
       </w:r>
       <w:r>
         <w:rPr>
@@ -4375,7 +4375,7 @@
         <w:rPr>
           <w:rFonts w:asciiTheme="minorHAnsi" w:hAnsiTheme="minorHAnsi" w:cstheme="minorHAnsi"/>
         </w:rPr>
-        <w:instrText xml:space="preserve"> ADDIN ZOTERO_ITEM CSL_CITATION {"citationID":"Lhp7iyZd","properties":{"formattedCitation":"(Jacobson et al. 2019)","plainCitation":"(Jacobson et al. 2019)","noteIndex":0},"citationItems":[{"id":"haxmp8WB/GUQv4T7m","uris":["http://zotero.org/users/3805542/items/A3QPDC4Z"],"uri":["http://zotero.org/users/3805542/items/A3QPDC4Z"],"itemData":{"id":4,"type":"article-journal","container-title":"Scientific Reports","DOI":"10.1038/s41598-019-50558-6","ISSN":"2045-2322","issue":"1","journalAbbreviation":"Sci Rep","language":"en","page":"14179","source":"DOI.org (Crossref)","title":"Global areas of low human impact (‘Low Impact Areas’) and fragmentation of the natural world","volume":"9","author":[{"family":"Jacobson","given":"Andrew P."},{"family":"Riggio","given":"Jason"},{"family":"M. Tait","given":"Alexander"},{"family":"E. M. Baillie","given":"Jonathan"}],"issued":{"date-parts":[["2019",12]]}}}],"schema":"https://github.com/citation-style-language/schema/raw/master/csl-citation.json"} </w:instrText>
+        <w:instrText xml:space="preserve"> ADDIN ZOTERO_ITEM CSL_CITATION {"citationID":"Lhp7iyZd","properties":{"formattedCitation":"(Jacobson et al. 2019)","plainCitation":"(Jacobson et al. 2019)","noteIndex":0},"citationItems":[{"id":"eIZIcQfW/2lNOlWS9","uris":["http://zotero.org/users/3805542/items/A3QPDC4Z"],"uri":["http://zotero.org/users/3805542/items/A3QPDC4Z"],"itemData":{"id":4,"type":"article-journal","container-title":"Scientific Reports","DOI":"10.1038/s41598-019-50558-6","ISSN":"2045-2322","issue":"1","journalAbbreviation":"Sci Rep","language":"en","page":"14179","source":"DOI.org (Crossref)","title":"Global areas of low human impact (‘Low Impact Areas’) and fragmentation of the natural world","volume":"9","author":[{"family":"Jacobson","given":"Andrew P."},{"family":"Riggio","given":"Jason"},{"family":"M. Tait","given":"Alexander"},{"family":"E. M. Baillie","given":"Jonathan"}],"issued":{"date-parts":[["2019",12]]}}}],"schema":"https://github.com/citation-style-language/schema/raw/master/csl-citation.json"} </w:instrText>
       </w:r>
       <w:r>
         <w:rPr>
@@ -4429,7 +4429,7 @@
         <w:rPr>
           <w:rFonts w:asciiTheme="minorHAnsi" w:hAnsiTheme="minorHAnsi" w:cstheme="minorHAnsi"/>
         </w:rPr>
-        <w:instrText xml:space="preserve"> ADDIN ZOTERO_ITEM CSL_CITATION {"citationID":"k9X6fIdG","properties":{"formattedCitation":"(Kennedy et al. 2019)","plainCitation":"(Kennedy et al. 2019)","noteIndex":0},"citationItems":[{"id":"haxmp8WB/P2Pznm8K","uris":["http://zotero.org/users/3805542/items/X2E5Z79B"],"uri":["http://zotero.org/users/3805542/items/X2E5Z79B"],"itemData":{"id":2,"type":"article-journal","abstract":"An increasing number of international initiatives aim to reconcile development with conservation. Crucial to successful implementation of these initiatives is a comprehensive understanding of the current ecological condition of landscapes and their spatial distributions. Here, we provide a cumulative measure of human modification of terrestrial lands based on modeling the physical extents of 13 anthropogenic stressors and their estimated impacts using spatially explicit global datasets with a median year of 2016. We quantified the degree of land modification and the amount and spatial configuration of low modified lands (i.e., natural areas relatively free from human alteration) across all ecoregions and biomes. We identified that fewer unmodified lands remain than previously reported and that most of the world is in a state of intermediate modification, with 52% of ecoregions classified as moderately modified. Given that these moderately modified ecoregions fall within critical land use thresholds, we propose that they warrant elevated attention and require proactive spatial planning to maintain biodiversity and ecosystem function before important environmental values are lost.","container-title":"Global Change Biology","DOI":"10.1111/gcb.14549","ISSN":"13541013","issue":"3","journalAbbreviation":"Glob Change Biol","language":"en","page":"811-826","source":"DOI.org (Crossref)","title":"Managing the middle: A shift in conservation priorities based on the global human modification gradient","title-short":"Managing the middle","volume":"25","author":[{"family":"Kennedy","given":"Christina M."},{"family":"Oakleaf","given":"James R."},{"family":"Theobald","given":"David M."},{"family":"Baruch-Mordo","given":"Sharon"},{"family":"Kiesecker","given":"Joseph"}],"issued":{"date-parts":[["2019",3]]}}}],"schema":"https://github.com/citation-style-language/schema/raw/master/csl-citation.json"} </w:instrText>
+        <w:instrText xml:space="preserve"> ADDIN ZOTERO_ITEM CSL_CITATION {"citationID":"k9X6fIdG","properties":{"formattedCitation":"(Kennedy et al. 2019)","plainCitation":"(Kennedy et al. 2019)","noteIndex":0},"citationItems":[{"id":"eIZIcQfW/89BxhmSD","uris":["http://zotero.org/users/3805542/items/X2E5Z79B"],"uri":["http://zotero.org/users/3805542/items/X2E5Z79B"],"itemData":{"id":2,"type":"article-journal","abstract":"An increasing number of international initiatives aim to reconcile development with conservation. Crucial to successful implementation of these initiatives is a comprehensive understanding of the current ecological condition of landscapes and their spatial distributions. Here, we provide a cumulative measure of human modification of terrestrial lands based on modeling the physical extents of 13 anthropogenic stressors and their estimated impacts using spatially explicit global datasets with a median year of 2016. We quantified the degree of land modification and the amount and spatial configuration of low modified lands (i.e., natural areas relatively free from human alteration) across all ecoregions and biomes. We identified that fewer unmodified lands remain than previously reported and that most of the world is in a state of intermediate modification, with 52% of ecoregions classified as moderately modified. Given that these moderately modified ecoregions fall within critical land use thresholds, we propose that they warrant elevated attention and require proactive spatial planning to maintain biodiversity and ecosystem function before important environmental values are lost.","container-title":"Global Change Biology","DOI":"10.1111/gcb.14549","ISSN":"13541013","issue":"3","journalAbbreviation":"Glob Change Biol","language":"en","page":"811-826","source":"DOI.org (Crossref)","title":"Managing the middle: A shift in conservation priorities based on the global human modification gradient","title-short":"Managing the middle","volume":"25","author":[{"family":"Kennedy","given":"Christina M."},{"family":"Oakleaf","given":"James R."},{"family":"Theobald","given":"David M."},{"family":"Baruch-Mordo","given":"Sharon"},{"family":"Kiesecker","given":"Joseph"}],"issued":{"date-parts":[["2019",3]]}}}],"schema":"https://github.com/citation-style-language/schema/raw/master/csl-citation.json"} </w:instrText>
       </w:r>
       <w:r>
         <w:rPr>
@@ -4483,7 +4483,7 @@
         <w:rPr>
           <w:rFonts w:asciiTheme="minorHAnsi" w:hAnsiTheme="minorHAnsi" w:cstheme="minorHAnsi"/>
         </w:rPr>
-        <w:instrText xml:space="preserve"> ADDIN ZOTERO_ITEM CSL_CITATION {"citationID":"wrH6uhSr","properties":{"formattedCitation":"(Venter et al. 2016a, 2016b)","plainCitation":"(Venter et al. 2016a, 2016b)","noteIndex":0},"citationItems":[{"id":"haxmp8WB/PqxxQmRj","uris":["http://www.mendeley.com/documents/?uuid=e0d05688-523a-48ce-9ce1-5d625ecf886d"],"uri":["http://www.mendeley.com/documents/?uuid=e0d05688-523a-48ce-9ce1-5d625ecf886d"],"itemData":{"DOI":"10.1038/SDATA.2016.67","ISSN":"2052-4463","abstract":"Remotely-sensed and bottom-up survey information were compiled on eight variables measuring the direct and indirect human pressures on the environment globally in 1993 and 2009. This represents not only the most current information of its type, but also the first temporally-consistent set of Human Footprint maps. Data on human pressures were acquired or developed for: 1) built environments, 2) population density, 3) electric infrastructure, 4) crop lands, 5) pasture lands, 6) roads, 7) railways, and 8) navigable waterways. Pressures were then overlaid to create the standardized Human Footprint maps for all non-Antarctic land areas. A validation analysis using scored pressures from 3114 × 1 km2 random sample plots revealed strong agreement with the Human Footprint maps.We anticipate that the Human Footprint maps will find a range of uses as proxies for human disturbance of natural systems. The updated maps should provide an increased understanding of the human pressures that drive macro-ecological patterns, as well as for tracking","author":[{"dropping-particle":"","family":"Venter","given":"Oscar","non-dropping-particle":"","parse-names":false,"suffix":""},{"dropping-particle":"","family":"Sanderson","given":"Eric W.","non-dropping-particle":"","parse-names":false,"suffix":""},{"dropping-particle":"","family":"Magrach","given":"Ainhoa","non-dropping-particle":"","parse-names":false,"suffix":""},{"dropping-particle":"","family":"Allan","given":"James R.","non-dropping-particle":"","parse-names":false,"suffix":""},{"dropping-particle":"","family":"Beher","given":"Jutta","non-dropping-particle":"","parse-names":false,"suffix":""},{"dropping-particle":"","family":"Jones","given":"Kendall R.","non-dropping-particle":"","parse-names":false,"suffix":""},{"dropping-particle":"","family":"Possingham","given":"Hugh P.","non-dropping-particle":"","parse-names":false,"suffix":""},{"dropping-particle":"","family":"Laurance","given":"William F.","non-dropping-particle":"","parse-names":false,"suffix":""},{"dropping-particle":"","family":"Wood","given":"Peter","non-dropping-particle":"","parse-names":false,"suffix":""},{"dropping-particle":"","family":"Fekete","given":"Balázs M.","non-dropping-particle":"","parse-names":false,"suffix":""},{"dropping-particle":"","family":"Levy","given":"Marc A.","non-dropping-particle":"","parse-names":false,"suffix":""},{"dropping-particle":"","family":"Watson","given":"James E.M.","non-dropping-particle":"","parse-names":false,"suffix":""}],"container-title":"Scientific Data","id":"wIwNUQcf/VKrdHFzU","issued":{"date-parts":[["2016"]]},"page":"273-281","title":"Global terrestrial Human Footprint maps for 1993 and 2009","type":"article-journal","volume":"3"}},{"id":"haxmp8WB/lciwViDA","uris":["http://www.mendeley.com/documents/?uuid=cb910632-7067-43e7-a8de-3b923bf37eee"],"uri":["http://www.mendeley.com/documents/?uuid=cb910632-7067-43e7-a8de-3b923bf37eee"],"itemData":{"DOI":"10.1038/ncomms12558","ISBN":"3509","ISSN":"2041-1723","PMID":"27552116","abstract":"Human pressures on the environment are changing spatially and temporally, with profound implications for the planet's biodiversity and human economies. Here we use recently available data on infrastructure, land cover and human access into natural areas to construct a globally standardized measure of the cumulative human footprint on the terrestrial environment at 1 km 2 resolution from 1993 to 2009. We note that while the human popu-lation has increased by 23% and the world economy has grown 153%, the human footprint has increased by just 9%. Still, 75% the planet's land surface is experiencing measurable human pressures. Moreover, pressures are perversely intense, widespread and rapidly intensifying in places with high biodiversity. Encouragingly, we discover decreases in environ-mental pressures in the wealthiest countries and those with strong control of corruption. Clearly the human footprint on Earth is changing, yet there are still opportunities for conservation gains.","author":[{"dropping-particle":"","family":"Venter","given":"Oscar","non-dropping-particle":"","parse-names":false,"suffix":""},{"dropping-particle":"","family":"Sanderson","given":"Eric W","non-dropping-particle":"","parse-names":false,"suffix":""},{"dropping-particle":"","family":"Magrach","given":"Ainhoa","non-dropping-particle":"","parse-names":false,"suffix":""},{"dropping-particle":"","family":"Allan","given":"James R","non-dropping-particle":"","parse-names":false,"suffix":""},{"dropping-particle":"","family":"Beher","given":"Jutta","non-dropping-particle":"","parse-names":false,"suffix":""},{"dropping-particle":"","family":"Jones","given":"Kendall R","non-dropping-particle":"","parse-names":false,"suffix":""},{"dropping-particle":"","family":"Possingham","given":"Hugh P","non-dropping-particle":"","parse-names":false,"suffix":""},{"dropping-particle":"","family":"Laurance","given":"William F","non-dropping-particle":"","parse-names":false,"suffix":""},{"dropping-particle":"","family":"Wood","given":"Peter","non-dropping-particle":"","parse-names":false,"suffix":""},{"dropping-particle":"","family":"Fekete","given":"Balázs M","non-dropping-particle":"","parse-names":false,"suffix":""},{"dropping-particle":"","family":"Levy","given":"Marc A","non-dropping-particle":"","parse-names":false,"suffix":""},{"dropping-particle":"","family":"Watson","given":"James E M","non-dropping-particle":"","parse-names":false,"suffix":""}],"container-title":"Nature Communications","id":"wIwNUQcf/6EtFS8qS","issued":{"date-parts":[["2016"]]},"page":"1-11","title":"Sixteen years of change in the global terrestrial human footprint and implications for biodiversity conservation","type":"article-journal","volume":"7"}}],"schema":"https://github.com/citation-style-language/schema/raw/master/csl-citation.json"} </w:instrText>
+        <w:instrText xml:space="preserve"> ADDIN ZOTERO_ITEM CSL_CITATION {"citationID":"wrH6uhSr","properties":{"formattedCitation":"(Venter et al. 2016a, 2016b)","plainCitation":"(Venter et al. 2016a, 2016b)","noteIndex":0},"citationItems":[{"id":"eIZIcQfW/x3mi43PC","uris":["http://www.mendeley.com/documents/?uuid=e0d05688-523a-48ce-9ce1-5d625ecf886d"],"uri":["http://www.mendeley.com/documents/?uuid=e0d05688-523a-48ce-9ce1-5d625ecf886d"],"itemData":{"DOI":"10.1038/SDATA.2016.67","ISSN":"2052-4463","abstract":"Remotely-sensed and bottom-up survey information were compiled on eight variables measuring the direct and indirect human pressures on the environment globally in 1993 and 2009. This represents not only the most current information of its type, but also the first temporally-consistent set of Human Footprint maps. Data on human pressures were acquired or developed for: 1) built environments, 2) population density, 3) electric infrastructure, 4) crop lands, 5) pasture lands, 6) roads, 7) railways, and 8) navigable waterways. Pressures were then overlaid to create the standardized Human Footprint maps for all non-Antarctic land areas. A validation analysis using scored pressures from 3114 × 1 km2 random sample plots revealed strong agreement with the Human Footprint maps.We anticipate that the Human Footprint maps will find a range of uses as proxies for human disturbance of natural systems. The updated maps should provide an increased understanding of the human pressures that drive macro-ecological patterns, as well as for tracking","author":[{"dropping-particle":"","family":"Venter","given":"Oscar","non-dropping-particle":"","parse-names":false,"suffix":""},{"dropping-particle":"","family":"Sanderson","given":"Eric W.","non-dropping-particle":"","parse-names":false,"suffix":""},{"dropping-particle":"","family":"Magrach","given":"Ainhoa","non-dropping-particle":"","parse-names":false,"suffix":""},{"dropping-particle":"","family":"Allan","given":"James R.","non-dropping-particle":"","parse-names":false,"suffix":""},{"dropping-particle":"","family":"Beher","given":"Jutta","non-dropping-particle":"","parse-names":false,"suffix":""},{"dropping-particle":"","family":"Jones","given":"Kendall R.","non-dropping-particle":"","parse-names":false,"suffix":""},{"dropping-particle":"","family":"Possingham","given":"Hugh P.","non-dropping-particle":"","parse-names":false,"suffix":""},{"dropping-particle":"","family":"Laurance","given":"William F.","non-dropping-particle":"","parse-names":false,"suffix":""},{"dropping-particle":"","family":"Wood","given":"Peter","non-dropping-particle":"","parse-names":false,"suffix":""},{"dropping-particle":"","family":"Fekete","given":"Balázs M.","non-dropping-particle":"","parse-names":false,"suffix":""},{"dropping-particle":"","family":"Levy","given":"Marc A.","non-dropping-particle":"","parse-names":false,"suffix":""},{"dropping-particle":"","family":"Watson","given":"James E.M.","non-dropping-particle":"","parse-names":false,"suffix":""}],"container-title":"Scientific Data","id":"wIwNUQcf/VKrdHFzU","issued":{"date-parts":[["2016"]]},"page":"273-281","title":"Global terrestrial Human Footprint maps for 1993 and 2009","type":"article-journal","volume":"3"}},{"id":"eIZIcQfW/idORUqnS","uris":["http://www.mendeley.com/documents/?uuid=cb910632-7067-43e7-a8de-3b923bf37eee"],"uri":["http://www.mendeley.com/documents/?uuid=cb910632-7067-43e7-a8de-3b923bf37eee"],"itemData":{"DOI":"10.1038/ncomms12558","ISBN":"3509","ISSN":"2041-1723","PMID":"27552116","abstract":"Human pressures on the environment are changing spatially and temporally, with profound implications for the planet's biodiversity and human economies. Here we use recently available data on infrastructure, land cover and human access into natural areas to construct a globally standardized measure of the cumulative human footprint on the terrestrial environment at 1 km 2 resolution from 1993 to 2009. We note that while the human popu-lation has increased by 23% and the world economy has grown 153%, the human footprint has increased by just 9%. Still, 75% the planet's land surface is experiencing measurable human pressures. Moreover, pressures are perversely intense, widespread and rapidly intensifying in places with high biodiversity. Encouragingly, we discover decreases in environ-mental pressures in the wealthiest countries and those with strong control of corruption. Clearly the human footprint on Earth is changing, yet there are still opportunities for conservation gains.","author":[{"dropping-particle":"","family":"Venter","given":"Oscar","non-dropping-particle":"","parse-names":false,"suffix":""},{"dropping-particle":"","family":"Sanderson","given":"Eric W","non-dropping-particle":"","parse-names":false,"suffix":""},{"dropping-particle":"","family":"Magrach","given":"Ainhoa","non-dropping-particle":"","parse-names":false,"suffix":""},{"dropping-particle":"","family":"Allan","given":"James R","non-dropping-particle":"","parse-names":false,"suffix":""},{"dropping-particle":"","family":"Beher","given":"Jutta","non-dropping-particle":"","parse-names":false,"suffix":""},{"dropping-particle":"","family":"Jones","given":"Kendall R","non-dropping-particle":"","parse-names":false,"suffix":""},{"dropping-particle":"","family":"Possingham","given":"Hugh P","non-dropping-particle":"","parse-names":false,"suffix":""},{"dropping-particle":"","family":"Laurance","given":"William F","non-dropping-particle":"","parse-names":false,"suffix":""},{"dropping-particle":"","family":"Wood","given":"Peter","non-dropping-particle":"","parse-names":false,"suffix":""},{"dropping-particle":"","family":"Fekete","given":"Balázs M","non-dropping-particle":"","parse-names":false,"suffix":""},{"dropping-particle":"","family":"Levy","given":"Marc A","non-dropping-particle":"","parse-names":false,"suffix":""},{"dropping-particle":"","family":"Watson","given":"James E M","non-dropping-particle":"","parse-names":false,"suffix":""}],"container-title":"Nature Communications","id":"wIwNUQcf/6EtFS8qS","issued":{"date-parts":[["2016"]]},"page":"1-11","title":"Sixteen years of change in the global terrestrial human footprint and implications for biodiversity conservation","type":"article-journal","volume":"7"}}],"schema":"https://github.com/citation-style-language/schema/raw/master/csl-citation.json"} </w:instrText>
       </w:r>
       <w:r>
         <w:rPr>
@@ -4526,7 +4526,7 @@
         <w:rPr>
           <w:rFonts w:asciiTheme="minorHAnsi" w:hAnsiTheme="minorHAnsi" w:cstheme="minorHAnsi"/>
         </w:rPr>
-        <w:instrText xml:space="preserve"> ADDIN ZOTERO_ITEM CSL_CITATION {"citationID":"q66uSJD1","properties":{"formattedCitation":"(Ellis and Ramankutty 2008, Ellis et al. 2010)","plainCitation":"(Ellis and Ramankutty 2008, Ellis et al. 2010)","noteIndex":0},"citationItems":[{"id":"haxmp8WB/MDWdAPdt","uris":["http://zotero.org/users/3805542/items/3CKSUZ98"],"uri":["http://zotero.org/users/3805542/items/3CKSUZ98"],"itemData":{"id":38,"type":"article-journal","container-title":"Frontiers in Ecology and the Environment","DOI":"10.1890/070062","ISSN":"1540-9295","issue":"8","journalAbbreviation":"Frontiers in Ecology and the Environment","language":"en","page":"439-447","source":"DOI.org (Crossref)","title":"Putting people in the map: anthropogenic biomes of the world","title-short":"Putting people in the map","volume":"6","author":[{"family":"Ellis","given":"Erle C"},{"family":"Ramankutty","given":"Navin"}],"issued":{"date-parts":[["2008",10]]}}},{"id":"haxmp8WB/EEhUqH2N","uris":["http://zotero.org/users/3805542/items/7J9GYICD"],"uri":["http://zotero.org/users/3805542/items/7J9GYICD"],"itemData":{"id":39,"type":"article-journal","abstract":"Aim To map and characterize anthropogenic transformation of the terrestrial biosphere before and during the Industrial Revolution, from 1700 to 2000.","container-title":"Global Ecology and Biogeography","DOI":"10.1111/j.1466-8238.2010.00540.x","ISSN":"1466822X, 14668238","language":"en","page":"no-no","source":"DOI.org (Crossref)","title":"Anthropogenic transformation of the biomes, 1700 to 2000: Anthropogenic transformation of the biomes","title-short":"Anthropogenic transformation of the biomes, 1700 to 2000","author":[{"family":"Ellis","given":"Erle C."},{"family":"Klein Goldewijk","given":"Kees"},{"family":"Siebert","given":"Stefan"},{"family":"Lightman","given":"Deborah"},{"family":"Ramankutty","given":"Navin"}],"issued":{"date-parts":[["2010",6]]}}}],"schema":"https://github.com/citation-style-language/schema/raw/master/csl-citation.json"} </w:instrText>
+        <w:instrText xml:space="preserve"> ADDIN ZOTERO_ITEM CSL_CITATION {"citationID":"q66uSJD1","properties":{"formattedCitation":"(Ellis and Ramankutty 2008, Ellis et al. 2010)","plainCitation":"(Ellis and Ramankutty 2008, Ellis et al. 2010)","noteIndex":0},"citationItems":[{"id":"eIZIcQfW/JRJHquMi","uris":["http://zotero.org/users/3805542/items/3CKSUZ98"],"uri":["http://zotero.org/users/3805542/items/3CKSUZ98"],"itemData":{"id":38,"type":"article-journal","container-title":"Frontiers in Ecology and the Environment","DOI":"10.1890/070062","ISSN":"1540-9295","issue":"8","journalAbbreviation":"Frontiers in Ecology and the Environment","language":"en","page":"439-447","source":"DOI.org (Crossref)","title":"Putting people in the map: anthropogenic biomes of the world","title-short":"Putting people in the map","volume":"6","author":[{"family":"Ellis","given":"Erle C"},{"family":"Ramankutty","given":"Navin"}],"issued":{"date-parts":[["2008",10]]}}},{"id":"eIZIcQfW/MvfORhFH","uris":["http://zotero.org/users/3805542/items/7J9GYICD"],"uri":["http://zotero.org/users/3805542/items/7J9GYICD"],"itemData":{"id":39,"type":"article-journal","abstract":"Aim To map and characterize anthropogenic transformation of the terrestrial biosphere before and during the Industrial Revolution, from 1700 to 2000.","container-title":"Global Ecology and Biogeography","DOI":"10.1111/j.1466-8238.2010.00540.x","ISSN":"1466822X, 14668238","language":"en","page":"no-no","source":"DOI.org (Crossref)","title":"Anthropogenic transformation of the biomes, 1700 to 2000: Anthropogenic transformation of the biomes","title-short":"Anthropogenic transformation of the biomes, 1700 to 2000","author":[{"family":"Ellis","given":"Erle C."},{"family":"Klein Goldewijk","given":"Kees"},{"family":"Siebert","given":"Stefan"},{"family":"Lightman","given":"Deborah"},{"family":"Ramankutty","given":"Navin"}],"issued":{"date-parts":[["2010",6]]}}}],"schema":"https://github.com/citation-style-language/schema/raw/master/csl-citation.json"} </w:instrText>
       </w:r>
       <w:r>
         <w:rPr>
@@ -4580,7 +4580,7 @@
         <w:rPr>
           <w:rFonts w:asciiTheme="minorHAnsi" w:hAnsiTheme="minorHAnsi" w:cstheme="minorHAnsi"/>
         </w:rPr>
-        <w:instrText xml:space="preserve"> ADDIN ZOTERO_ITEM CSL_CITATION {"citationID":"8NJPxMCZ","properties":{"formattedCitation":"(Lee and Cheng 2014)","plainCitation":"(Lee and Cheng 2014)","noteIndex":0},"citationItems":[{"id":"haxmp8WB/UqZvEFuI","uris":["http://www.mendeley.com/documents/?uuid=3ad9b0be-2f4f-42ca-99ff-1c075ff89e75"],"uri":["http://www.mendeley.com/documents/?uuid=3ad9b0be-2f4f-42ca-99ff-1c075ff89e75"],"itemData":{"author":[{"dropping-particle":"","family":"Lee","given":"Peter","non-dropping-particle":"","parse-names":false,"suffix":""},{"dropping-particle":"","family":"Cheng","given":"Ryan","non-dropping-particle":"","parse-names":false,"suffix":""}],"id":"ITEM-1","issued":{"date-parts":[["2014"]]},"publisher":"Global Forest Watch Canada","title":"Human Access in Canada’s Landscapes Introduction Summary","type":"report"}}],"schema":"https://github.com/citation-style-language/schema/raw/master/csl-citation.json"} </w:instrText>
+        <w:instrText xml:space="preserve"> ADDIN ZOTERO_ITEM CSL_CITATION {"citationID":"8NJPxMCZ","properties":{"formattedCitation":"(Lee and Cheng 2014)","plainCitation":"(Lee and Cheng 2014)","noteIndex":0},"citationItems":[{"id":"eIZIcQfW/aB7DQDJm","uris":["http://www.mendeley.com/documents/?uuid=3ad9b0be-2f4f-42ca-99ff-1c075ff89e75"],"uri":["http://www.mendeley.com/documents/?uuid=3ad9b0be-2f4f-42ca-99ff-1c075ff89e75"],"itemData":{"author":[{"dropping-particle":"","family":"Lee","given":"Peter","non-dropping-particle":"","parse-names":false,"suffix":""},{"dropping-particle":"","family":"Cheng","given":"Ryan","non-dropping-particle":"","parse-names":false,"suffix":""}],"id":"ITEM-1","issued":{"date-parts":[["2014"]]},"publisher":"Global Forest Watch Canada","title":"Human Access in Canada’s Landscapes Introduction Summary","type":"report"}}],"schema":"https://github.com/citation-style-language/schema/raw/master/csl-citation.json"} </w:instrText>
       </w:r>
       <w:r>
         <w:rPr>
@@ -5375,7 +5375,7 @@
           <w:rFonts w:asciiTheme="minorHAnsi" w:hAnsiTheme="minorHAnsi" w:cstheme="minorHAnsi"/>
           <w:color w:val="000000"/>
         </w:rPr>
-        <w:instrText xml:space="preserve"> ADDIN ZOTERO_ITEM CSL_CITATION {"citationID":"g5ndxauk","properties":{"formattedCitation":"(Hijmans 2016)","plainCitation":"(Hijmans 2016)","noteIndex":0},"citationItems":[{"id":"haxmp8WB/952NdiMk","uris":["http://www.mendeley.com/documents/?uuid=6934d1d3-b299-4ce4-92c6-f2f1ad7b0348"],"uri":["http://www.mendeley.com/documents/?uuid=6934d1d3-b299-4ce4-92c6-f2f1ad7b0348"],"itemData":{"author":[{"dropping-particle":"","family":"Hijmans","given":"R. J.","non-dropping-particle":"","parse-names":false,"suffix":""}],"id":"ITEM-1","issued":{"date-parts":[["2016"]]},"number":"R package version 2.5.8","title":"raster: Geographic Data Analysis and Modeling","type":"article"}}],"schema":"https://github.com/citation-style-language/schema/raw/master/csl-citation.json"} </w:instrText>
+        <w:instrText xml:space="preserve"> ADDIN ZOTERO_ITEM CSL_CITATION {"citationID":"g5ndxauk","properties":{"formattedCitation":"(Hijmans 2016)","plainCitation":"(Hijmans 2016)","noteIndex":0},"citationItems":[{"id":"eIZIcQfW/m2DsQkaS","uris":["http://www.mendeley.com/documents/?uuid=6934d1d3-b299-4ce4-92c6-f2f1ad7b0348"],"uri":["http://www.mendeley.com/documents/?uuid=6934d1d3-b299-4ce4-92c6-f2f1ad7b0348"],"itemData":{"author":[{"dropping-particle":"","family":"Hijmans","given":"R. J.","non-dropping-particle":"","parse-names":false,"suffix":""}],"id":"ITEM-1","issued":{"date-parts":[["2016"]]},"number":"R package version 2.5.8","title":"raster: Geographic Data Analysis and Modeling","type":"article"}}],"schema":"https://github.com/citation-style-language/schema/raw/master/csl-citation.json"} </w:instrText>
       </w:r>
       <w:r>
         <w:rPr>
@@ -5388,19 +5388,90 @@
         <w:rPr>
           <w:rFonts w:cs="Calibri"/>
         </w:rPr>
-        <w:t>(Hijmans 20</w:t>
+        <w:t>(Hijmans 2016)</w:t>
+      </w:r>
+      <w:r>
+        <w:rPr>
+          <w:rFonts w:asciiTheme="minorHAnsi" w:hAnsiTheme="minorHAnsi" w:cstheme="minorHAnsi"/>
+          <w:color w:val="000000"/>
+        </w:rPr>
+        <w:fldChar w:fldCharType="end"/>
+      </w:r>
+      <w:r>
+        <w:rPr>
+          <w:rFonts w:asciiTheme="minorHAnsi" w:hAnsiTheme="minorHAnsi" w:cstheme="minorHAnsi"/>
+          <w:color w:val="000000"/>
+        </w:rPr>
+        <w:t xml:space="preserve"> in </w:t>
+      </w:r>
+      <w:r>
+        <w:rPr>
+          <w:rFonts w:asciiTheme="minorHAnsi" w:hAnsiTheme="minorHAnsi" w:cstheme="minorHAnsi"/>
+          <w:color w:val="000000"/>
+        </w:rPr>
+        <w:t>R</w:t>
+      </w:r>
+      <w:r>
+        <w:rPr>
+          <w:rFonts w:asciiTheme="minorHAnsi" w:hAnsiTheme="minorHAnsi" w:cstheme="minorHAnsi"/>
+          <w:color w:val="000000"/>
+        </w:rPr>
+        <w:t xml:space="preserve"> </w:t>
+      </w:r>
+      <w:r>
+        <w:rPr>
+          <w:rFonts w:asciiTheme="minorHAnsi" w:hAnsiTheme="minorHAnsi" w:cstheme="minorHAnsi"/>
+          <w:color w:val="000000"/>
+        </w:rPr>
+        <w:t>4</w:t>
+      </w:r>
+      <w:r>
+        <w:rPr>
+          <w:rFonts w:asciiTheme="minorHAnsi" w:hAnsiTheme="minorHAnsi" w:cstheme="minorHAnsi"/>
+          <w:color w:val="000000"/>
+        </w:rPr>
+        <w:t>.</w:t>
+      </w:r>
+      <w:r>
+        <w:rPr>
+          <w:rFonts w:asciiTheme="minorHAnsi" w:hAnsiTheme="minorHAnsi" w:cstheme="minorHAnsi"/>
+          <w:color w:val="000000"/>
+        </w:rPr>
+        <w:t>0.0</w:t>
+      </w:r>
+      <w:r>
+        <w:rPr>
+          <w:rFonts w:asciiTheme="minorHAnsi" w:hAnsiTheme="minorHAnsi" w:cstheme="minorHAnsi"/>
+          <w:color w:val="000000"/>
+        </w:rPr>
+        <w:t xml:space="preserve"> </w:t>
+      </w:r>
+      <w:r>
+        <w:rPr>
+          <w:rFonts w:asciiTheme="minorHAnsi" w:hAnsiTheme="minorHAnsi" w:cstheme="minorHAnsi"/>
+          <w:color w:val="000000"/>
+        </w:rPr>
+        <w:fldChar w:fldCharType="begin" w:fldLock="1"/>
+      </w:r>
+      <w:r>
+        <w:rPr>
+          <w:rFonts w:asciiTheme="minorHAnsi" w:hAnsiTheme="minorHAnsi" w:cstheme="minorHAnsi"/>
+          <w:color w:val="000000"/>
+        </w:rPr>
+        <w:instrText xml:space="preserve"> ADDIN ZOTERO_ITEM CSL_CITATION {"citationID":"iyyKINK1","properties":{"formattedCitation":"(Team n.d.)","plainCitation":"(Team n.d.)","noteIndex":0},"citationItems":[{"id":"eIZIcQfW/4bW0uTE2","uris":["http://www.mendeley.com/documents/?uuid=69dd404e-2329-4113-95e9-08575d6b58f1"],"uri":["http://www.mendeley.com/documents/?uuid=69dd404e-2329-4113-95e9-08575d6b58f1"],"itemData":{"author":[{"dropping-particle":"","family":"Team","given":"R Core","non-dropping-particle":"","parse-names":false,"suffix":""}],"id":"ITEM-1","issued":{"date-parts":[["0"]]},"number":"3.4.3","publisher":"R Foundation for Statistical Computing","publisher-place":"Vienna","title":"R: A language and environment for statistical computing","type":"article"}}],"schema":"https://github.com/citation-style-language/schema/raw/master/csl-citation.json"} </w:instrText>
+      </w:r>
+      <w:r>
+        <w:rPr>
+          <w:rFonts w:asciiTheme="minorHAnsi" w:hAnsiTheme="minorHAnsi" w:cstheme="minorHAnsi"/>
+          <w:color w:val="000000"/>
+        </w:rPr>
+        <w:fldChar w:fldCharType="separate"/>
       </w:r>
       <w:r>
         <w:rPr>
           <w:rFonts w:cs="Calibri"/>
         </w:rPr>
-        <w:t>20</w:t>
-      </w:r>
-      <w:r>
-        <w:rPr>
-          <w:rFonts w:cs="Calibri"/>
-        </w:rPr>
-        <w:t>)</w:t>
+        <w:t>(Team n.d.)</w:t>
       </w:r>
       <w:r>
         <w:rPr>
@@ -5412,149 +5483,42 @@
       <w:r>
         <w:rPr>
           <w:rFonts w:asciiTheme="minorHAnsi" w:hAnsiTheme="minorHAnsi" w:cstheme="minorHAnsi"/>
-          <w:color w:val="000000"/>
-        </w:rPr>
-        <w:t xml:space="preserve"> in </w:t>
-      </w:r>
-      <w:r>
-        <w:rPr>
-          <w:rFonts w:asciiTheme="minorHAnsi" w:hAnsiTheme="minorHAnsi" w:cstheme="minorHAnsi"/>
-          <w:color w:val="000000"/>
-        </w:rPr>
-        <w:t>R</w:t>
-      </w:r>
-      <w:r>
-        <w:rPr>
-          <w:rFonts w:asciiTheme="minorHAnsi" w:hAnsiTheme="minorHAnsi" w:cstheme="minorHAnsi"/>
-          <w:color w:val="000000"/>
-        </w:rPr>
-        <w:t xml:space="preserve"> </w:t>
-      </w:r>
-      <w:r>
-        <w:rPr>
-          <w:rFonts w:asciiTheme="minorHAnsi" w:hAnsiTheme="minorHAnsi" w:cstheme="minorHAnsi"/>
-          <w:color w:val="000000"/>
-        </w:rPr>
-        <w:t>4</w:t>
-      </w:r>
-      <w:r>
-        <w:rPr>
-          <w:rFonts w:asciiTheme="minorHAnsi" w:hAnsiTheme="minorHAnsi" w:cstheme="minorHAnsi"/>
-          <w:color w:val="000000"/>
+        </w:rPr>
+        <w:t>. For the CIFL, GIFL and HF</w:t>
+      </w:r>
+      <w:r>
+        <w:rPr>
+          <w:rFonts w:asciiTheme="minorHAnsi" w:hAnsiTheme="minorHAnsi" w:cstheme="minorHAnsi"/>
+        </w:rPr>
+        <w:t>P</w:t>
+      </w:r>
+      <w:r>
+        <w:rPr>
+          <w:rFonts w:asciiTheme="minorHAnsi" w:hAnsiTheme="minorHAnsi" w:cstheme="minorHAnsi"/>
+        </w:rPr>
+        <w:t xml:space="preserve"> maps, we used the most recent map</w:t>
+      </w:r>
+      <w:r>
+        <w:rPr>
+          <w:rFonts w:asciiTheme="minorHAnsi" w:hAnsiTheme="minorHAnsi" w:cstheme="minorHAnsi"/>
+        </w:rPr>
+        <w:t>s for the</w:t>
+      </w:r>
+      <w:r>
+        <w:rPr>
+          <w:rFonts w:asciiTheme="minorHAnsi" w:hAnsiTheme="minorHAnsi" w:cstheme="minorHAnsi"/>
+        </w:rPr>
+        <w:t xml:space="preserve"> comparisons</w:t>
+      </w:r>
+      <w:r>
+        <w:rPr>
+          <w:rFonts w:asciiTheme="minorHAnsi" w:hAnsiTheme="minorHAnsi" w:cstheme="minorHAnsi"/>
         </w:rPr>
         <w:t>.</w:t>
       </w:r>
       <w:r>
         <w:rPr>
           <w:rFonts w:asciiTheme="minorHAnsi" w:hAnsiTheme="minorHAnsi" w:cstheme="minorHAnsi"/>
-          <w:color w:val="000000"/>
-        </w:rPr>
-        <w:t>0.0</w:t>
-      </w:r>
-      <w:r>
-        <w:rPr>
-          <w:rFonts w:asciiTheme="minorHAnsi" w:hAnsiTheme="minorHAnsi" w:cstheme="minorHAnsi"/>
-          <w:color w:val="000000"/>
-        </w:rPr>
-        <w:t xml:space="preserve"> </w:t>
-      </w:r>
-      <w:r>
-        <w:rPr>
-          <w:rFonts w:asciiTheme="minorHAnsi" w:hAnsiTheme="minorHAnsi" w:cstheme="minorHAnsi"/>
-          <w:color w:val="000000"/>
-        </w:rPr>
-        <w:fldChar w:fldCharType="begin" w:fldLock="1"/>
-      </w:r>
-      <w:r>
-        <w:rPr>
-          <w:rFonts w:asciiTheme="minorHAnsi" w:hAnsiTheme="minorHAnsi" w:cstheme="minorHAnsi"/>
-          <w:color w:val="000000"/>
-        </w:rPr>
-        <w:instrText xml:space="preserve"> ADDIN ZOTERO_ITEM CSL_CITATION {"citationID":"iyyKINK1","properties":{"formattedCitation":"(Team n.d.)","plainCitation":"(Team n.d.)","noteIndex":0},"citationItems":[{"id":"haxmp8WB/JE9BadfZ","uris":["http://www.mendeley.com/documents/?uuid=69dd404e-2329-4113-95e9-08575d6b58f1"],"uri":["http://www.mendeley.com/documents/?uuid=69dd404e-2329-4113-95e9-08575d6b58f1"],"itemData":{"author":[{"dropping-particle":"","family":"Team","given":"R Core","non-dropping-particle":"","parse-names":false,"suffix":""}],"id":"ITEM-1","issued":{"date-parts":[["0"]]},"number":"3.4.3","publisher":"R Foundation for Statistical Computing","publisher-place":"Vienna","title":"R: A language and environment for statistical computing","type":"article"}}],"schema":"https://github.com/citation-style-language/schema/raw/master/csl-citation.json"} </w:instrText>
-      </w:r>
-      <w:r>
-        <w:rPr>
-          <w:rFonts w:asciiTheme="minorHAnsi" w:hAnsiTheme="minorHAnsi" w:cstheme="minorHAnsi"/>
-          <w:color w:val="000000"/>
-        </w:rPr>
-        <w:fldChar w:fldCharType="separate"/>
-      </w:r>
-      <w:r>
-        <w:rPr>
-          <w:rFonts w:cs="Calibri"/>
-        </w:rPr>
-        <w:t>(</w:t>
-      </w:r>
-      <w:r>
-        <w:rPr>
-          <w:rFonts w:cs="Calibri"/>
-        </w:rPr>
-        <w:t xml:space="preserve">R Core </w:t>
-      </w:r>
-      <w:r>
-        <w:rPr>
-          <w:rFonts w:cs="Calibri"/>
-        </w:rPr>
-        <w:t xml:space="preserve">Team </w:t>
-      </w:r>
-      <w:r>
-        <w:rPr>
-          <w:rFonts w:cs="Calibri"/>
-        </w:rPr>
-        <w:t>2020</w:t>
-      </w:r>
-      <w:r>
-        <w:rPr>
-          <w:rFonts w:cs="Calibri"/>
-        </w:rPr>
-        <w:t>)</w:t>
-      </w:r>
-      <w:r>
-        <w:rPr>
-          <w:rFonts w:asciiTheme="minorHAnsi" w:hAnsiTheme="minorHAnsi" w:cstheme="minorHAnsi"/>
-          <w:color w:val="000000"/>
-        </w:rPr>
-        <w:fldChar w:fldCharType="end"/>
-      </w:r>
-      <w:r>
-        <w:rPr>
-          <w:rFonts w:asciiTheme="minorHAnsi" w:hAnsiTheme="minorHAnsi" w:cstheme="minorHAnsi"/>
-        </w:rPr>
-        <w:t>. For the CIFL, GIFL and HF</w:t>
-      </w:r>
-      <w:r>
-        <w:rPr>
-          <w:rFonts w:asciiTheme="minorHAnsi" w:hAnsiTheme="minorHAnsi" w:cstheme="minorHAnsi"/>
-        </w:rPr>
-        <w:t>P</w:t>
-      </w:r>
-      <w:r>
-        <w:rPr>
-          <w:rFonts w:asciiTheme="minorHAnsi" w:hAnsiTheme="minorHAnsi" w:cstheme="minorHAnsi"/>
-        </w:rPr>
-        <w:t xml:space="preserve"> maps, we used the most recent map</w:t>
-      </w:r>
-      <w:r>
-        <w:rPr>
-          <w:rFonts w:asciiTheme="minorHAnsi" w:hAnsiTheme="minorHAnsi" w:cstheme="minorHAnsi"/>
-        </w:rPr>
-        <w:t>s for the</w:t>
-      </w:r>
-      <w:r>
-        <w:rPr>
-          <w:rFonts w:asciiTheme="minorHAnsi" w:hAnsiTheme="minorHAnsi" w:cstheme="minorHAnsi"/>
-        </w:rPr>
-        <w:t xml:space="preserve"> comparisons</w:t>
-      </w:r>
-      <w:r>
-        <w:rPr>
-          <w:rFonts w:asciiTheme="minorHAnsi" w:hAnsiTheme="minorHAnsi" w:cstheme="minorHAnsi"/>
-        </w:rPr>
-        <w:t>.</w:t>
-      </w:r>
-      <w:r>
-        <w:rPr>
-          <w:rFonts w:asciiTheme="minorHAnsi" w:hAnsiTheme="minorHAnsi" w:cstheme="minorHAnsi"/>
         </w:rPr>
         <w:t xml:space="preserve"> We restricted the spatial extent of the analysis to the intersection of the </w:t>
       </w:r>
@@ -5586,13 +5550,13 @@
         <w:rPr>
           <w:rFonts w:asciiTheme="minorHAnsi" w:hAnsiTheme="minorHAnsi" w:cstheme="minorHAnsi"/>
         </w:rPr>
+        <w:t xml:space="preserve">each </w:t>
+      </w:r>
+      <w:r>
+        <w:rPr>
+          <w:rFonts w:asciiTheme="minorHAnsi" w:hAnsiTheme="minorHAnsi" w:cstheme="minorHAnsi"/>
+        </w:rPr>
         <w:lastRenderedPageBreak/>
-        <w:t xml:space="preserve">each </w:t>
-      </w:r>
-      <w:r>
-        <w:rPr>
-          <w:rFonts w:asciiTheme="minorHAnsi" w:hAnsiTheme="minorHAnsi" w:cstheme="minorHAnsi"/>
-        </w:rPr>
         <w:t>map pair), w</w:t>
       </w:r>
       <w:r>
@@ -6215,7 +6179,7 @@
           <w:rFonts w:cs="Calibri"/>
           <w:color w:val="000000" w:themeColor="text1"/>
         </w:rPr>
-        <w:instrText xml:space="preserve"> ADDIN ZOTERO_ITEM CSL_CITATION {"citationID":"XVPpgySM","properties":{"formattedCitation":"(Lee and Boutin 2006)","plainCitation":"(Lee and Boutin 2006)","noteIndex":0},"citationItems":[{"id":"haxmp8WB/NQSOi9df","uris":["http://www.mendeley.com/documents/?uuid=86338fa1-8b54-4dc3-8e76-b5847b8d4e01"],"uri":["http://www.mendeley.com/documents/?uuid=86338fa1-8b54-4dc3-8e76-b5847b8d4e01"],"itemData":{"DOI":"10.1016/j.jenvman.2005.03.016","ISBN":"2","ISSN":"03014797","PMID":"16112795","abstract":"This study examined the fate of seismic lines utilized in oil and gas exploration in Canada's western Boreal Plains. It retrospectively followed the persistence, recovery and developmental transition of seismic lines established between the 1960s and the mid-1970s through to 2003. We examined lines that passed through three forest types; aspen, white spruce, and lowland black spruce. In general, the recovery rates of seismic lines to woody vegetation were low. After 35 years, 8.2% of seismic lines across all forest types had recovered to greater than 50% cover of woody vegetation. Only the upland forest types recovered; aspen and white spruce. Most seismic lines (</w:instrText>
+        <w:instrText xml:space="preserve"> ADDIN ZOTERO_ITEM CSL_CITATION {"citationID":"XVPpgySM","properties":{"formattedCitation":"(Lee and Boutin 2006)","plainCitation":"(Lee and Boutin 2006)","noteIndex":0},"citationItems":[{"id":"eIZIcQfW/0A5KVxGp","uris":["http://www.mendeley.com/documents/?uuid=86338fa1-8b54-4dc3-8e76-b5847b8d4e01"],"uri":["http://www.mendeley.com/documents/?uuid=86338fa1-8b54-4dc3-8e76-b5847b8d4e01"],"itemData":{"DOI":"10.1016/j.jenvman.2005.03.016","ISBN":"2","ISSN":"03014797","PMID":"16112795","abstract":"This study examined the fate of seismic lines utilized in oil and gas exploration in Canada's western Boreal Plains. It retrospectively followed the persistence, recovery and developmental transition of seismic lines established between the 1960s and the mid-1970s through to 2003. We examined lines that passed through three forest types; aspen, white spruce, and lowland black spruce. In general, the recovery rates of seismic lines to woody vegetation were low. After 35 years, 8.2% of seismic lines across all forest types had recovered to greater than 50% cover of woody vegetation. Only the upland forest types recovered; aspen and white spruce. Most seismic lines (</w:instrText>
       </w:r>
       <w:r>
         <w:rPr>
@@ -6340,7 +6304,7 @@
           <w:rFonts w:cs="Calibri"/>
           <w:color w:val="000000" w:themeColor="text1"/>
         </w:rPr>
-        <w:instrText xml:space="preserve"> ADDIN ZOTERO_ITEM CSL_CITATION {"citationID":"7S8jX04W","properties":{"formattedCitation":"(Alberta Biodiversity Monitoring Institute 2017)","plainCitation":"(Alberta Biodiversity Monitoring Institute 2017)","noteIndex":0},"citationItems":[{"id":"haxmp8WB/XmAgmICh","uris":["http://www.mendeley.com/documents/?uuid=d8347865-0ff5-4666-98d6-77153cb9ad28"],"uri":["http://www.mendeley.com/documents/?uuid=d8347865-0ff5-4666-98d6-77153cb9ad28"],"itemData":{"author":[{"dropping-particle":"","family":"Alberta Biodiversity Monitoring Institute","given":"","non-dropping-particle":"","parse-names":false,"suffix":""}],"id":"ITEM-1","issue":"March","issued":{"date-parts":[["2017"]]},"page":"1-202","title":"Human Footprint Inventory 2014","type":"article-journal","volume":"2017"}}],"schema":"https://github.com/citation-style-language/schema/raw/master/csl-citation.json"} </w:instrText>
+        <w:instrText xml:space="preserve"> ADDIN ZOTERO_ITEM CSL_CITATION {"citationID":"7S8jX04W","properties":{"formattedCitation":"(Alberta Biodiversity Monitoring Institute 2017)","plainCitation":"(Alberta Biodiversity Monitoring Institute 2017)","noteIndex":0},"citationItems":[{"id":"eIZIcQfW/XzC5SnY6","uris":["http://www.mendeley.com/documents/?uuid=d8347865-0ff5-4666-98d6-77153cb9ad28"],"uri":["http://www.mendeley.com/documents/?uuid=d8347865-0ff5-4666-98d6-77153cb9ad28"],"itemData":{"author":[{"dropping-particle":"","family":"Alberta Biodiversity Monitoring Institute","given":"","non-dropping-particle":"","parse-names":false,"suffix":""}],"id":"ITEM-1","issue":"March","issued":{"date-parts":[["2017"]]},"page":"1-202","title":"Human Footprint Inventory 2014","type":"article-journal","volume":"2017"}}],"schema":"https://github.com/citation-style-language/schema/raw/master/csl-citation.json"} </w:instrText>
       </w:r>
       <w:r>
         <w:rPr>
@@ -6479,7 +6443,7 @@
           <w:rFonts w:cs="Calibri"/>
           <w:color w:val="000000" w:themeColor="text1"/>
         </w:rPr>
-        <w:instrText xml:space="preserve"> ADDIN ZOTERO_ITEM CSL_CITATION {"citationID":"aQtIKW7x","properties":{"formattedCitation":"(Alberta Biodiversity Monitoring Institute 2017)","plainCitation":"(Alberta Biodiversity Monitoring Institute 2017)","noteIndex":0},"citationItems":[{"id":"haxmp8WB/XmAgmICh","uris":["http://www.mendeley.com/documents/?uuid=d8347865-0ff5-4666-98d6-77153cb9ad28"],"uri":["http://www.mendeley.com/documents/?uuid=d8347865-0ff5-4666-98d6-77153cb9ad28"],"itemData":{"author":[{"dropping-particle":"","family":"Alberta Biodiversity Monitoring Institute","given":"","non-dropping-particle":"","parse-names":false,"suffix":""}],"id":"ITEM-1","issue":"March","issued":{"date-parts":[["2017"]]},"page":"1-202","title":"Human Footprint Inventory 2014","type":"article-journal","volume":"2017"}}],"schema":"https://github.com/citation-style-language/schema/raw/master/csl-citation.json"} </w:instrText>
+        <w:instrText xml:space="preserve"> ADDIN ZOTERO_ITEM CSL_CITATION {"citationID":"aQtIKW7x","properties":{"formattedCitation":"(Alberta Biodiversity Monitoring Institute 2017)","plainCitation":"(Alberta Biodiversity Monitoring Institute 2017)","noteIndex":0},"citationItems":[{"id":"eIZIcQfW/XzC5SnY6","uris":["http://www.mendeley.com/documents/?uuid=d8347865-0ff5-4666-98d6-77153cb9ad28"],"uri":["http://www.mendeley.com/documents/?uuid=d8347865-0ff5-4666-98d6-77153cb9ad28"],"itemData":{"author":[{"dropping-particle":"","family":"Alberta Biodiversity Monitoring Institute","given":"","non-dropping-particle":"","parse-names":false,"suffix":""}],"id":"ITEM-1","issue":"March","issued":{"date-parts":[["2017"]]},"page":"1-202","title":"Human Footprint Inventory 2014","type":"article-journal","volume":"2017"}}],"schema":"https://github.com/citation-style-language/schema/raw/master/csl-citation.json"} </w:instrText>
       </w:r>
       <w:r>
         <w:rPr>
@@ -7784,7 +7748,7 @@
         <w:fldChar w:fldCharType="begin" w:fldLock="1"/>
       </w:r>
       <w:r>
-        <w:instrText xml:space="preserve"> ADDIN ZOTERO_ITEM CSL_CITATION {"citationID":"0dHUK775","properties":{"formattedCitation":"(Lee 2008)","plainCitation":"(Lee 2008)","noteIndex":0},"citationItems":[{"id":"haxmp8WB/dIXntsNK","uris":["http://www.mendeley.com/documents/?uuid=bf32709a-757b-4a3f-80e6-53b4a1925df6"],"uri":["http://www.mendeley.com/documents/?uuid=bf32709a-757b-4a3f-80e6-53b4a1925df6"],"itemData":{"author":[{"dropping-particle":"","family":"Lee","given":"PG","non-dropping-particle":"","parse-names":false,"suffix":""}],"container-title":"Ecology and Society","id":"ITEM-1","issue":"1","issued":{"date-parts":[["2008"]]},"title":"Caution against using intact forest-landscapes data at regional scales","type":"article-journal","volume":"14"}}],"schema":"https://github.com/citation-style-language/schema/raw/master/csl-citation.json"} </w:instrText>
+        <w:instrText xml:space="preserve"> ADDIN ZOTERO_ITEM CSL_CITATION {"citationID":"0dHUK775","properties":{"formattedCitation":"(Lee 2008)","plainCitation":"(Lee 2008)","noteIndex":0},"citationItems":[{"id":"eIZIcQfW/75ZK2lvF","uris":["http://www.mendeley.com/documents/?uuid=bf32709a-757b-4a3f-80e6-53b4a1925df6"],"uri":["http://www.mendeley.com/documents/?uuid=bf32709a-757b-4a3f-80e6-53b4a1925df6"],"itemData":{"author":[{"dropping-particle":"","family":"Lee","given":"PG","non-dropping-particle":"","parse-names":false,"suffix":""}],"container-title":"Ecology and Society","id":"ITEM-1","issue":"1","issued":{"date-parts":[["2008"]]},"title":"Caution against using intact forest-landscapes data at regional scales","type":"article-journal","volume":"14"}}],"schema":"https://github.com/citation-style-language/schema/raw/master/csl-citation.json"} </w:instrText>
       </w:r>
       <w:r>
         <w:fldChar w:fldCharType="separate"/>
@@ -8274,7 +8238,7 @@
         <w:rPr>
           <w:rFonts w:asciiTheme="minorHAnsi" w:hAnsiTheme="minorHAnsi" w:cstheme="minorHAnsi"/>
         </w:rPr>
-        <w:instrText xml:space="preserve"> ADDIN ZOTERO_ITEM CSL_CITATION {"citationID":"QV0jKqgn","properties":{"formattedCitation":"(Brandt 2009)","plainCitation":"(Brandt 2009)","noteIndex":0},"citationItems":[{"id":"haxmp8WB/l0oXIHuu","uris":["http://www.mendeley.com/documents/?uuid=76f76752-6225-4933-b3f5-df2bc7bd229d"],"uri":["http://www.mendeley.com/documents/?uuid=76f76752-6225-4933-b3f5-df2bc7bd229d"],"itemData":{"DOI":"10.1139/A09-004","ISSN":"1208-6053","author":[{"dropping-particle":"","family":"Brandt","given":"J.P.","non-dropping-particle":"","parse-names":false,"suffix":""}],"container-title":"Environmental Reviews","id":"ITEM-1","issue":"NA","issued":{"date-parts":[["2009"]]},"page":"101-161","title":"The extent of the North American boreal zone","type":"article-journal","volume":"17"}}],"schema":"https://github.com/citation-style-language/schema/raw/master/csl-citation.json"} </w:instrText>
+        <w:instrText xml:space="preserve"> ADDIN ZOTERO_ITEM CSL_CITATION {"citationID":"QV0jKqgn","properties":{"formattedCitation":"(Brandt 2009)","plainCitation":"(Brandt 2009)","noteIndex":0},"citationItems":[{"id":"eIZIcQfW/MI78kaRS","uris":["http://www.mendeley.com/documents/?uuid=76f76752-6225-4933-b3f5-df2bc7bd229d"],"uri":["http://www.mendeley.com/documents/?uuid=76f76752-6225-4933-b3f5-df2bc7bd229d"],"itemData":{"DOI":"10.1139/A09-004","ISSN":"1208-6053","author":[{"dropping-particle":"","family":"Brandt","given":"J.P.","non-dropping-particle":"","parse-names":false,"suffix":""}],"container-title":"Environmental Reviews","id":"ITEM-1","issue":"NA","issued":{"date-parts":[["2009"]]},"page":"101-161","title":"The extent of the North American boreal zone","type":"article-journal","volume":"17"}}],"schema":"https://github.com/citation-style-language/schema/raw/master/csl-citation.json"} </w:instrText>
       </w:r>
       <w:r>
         <w:rPr>
@@ -9656,13 +9620,37 @@
         <w:rPr>
           <w:rFonts w:cstheme="minorHAnsi"/>
         </w:rPr>
-        <w:t>There is growing interest in</w:t>
+        <w:t xml:space="preserve">There is </w:t>
       </w:r>
       <w:r>
         <w:rPr>
           <w:rFonts w:cstheme="minorHAnsi"/>
         </w:rPr>
-        <w:t xml:space="preserve"> the proactive use of intactness maps for conservation planning </w:t>
+        <w:t>increas</w:t>
+      </w:r>
+      <w:r>
+        <w:rPr>
+          <w:rFonts w:cstheme="minorHAnsi"/>
+        </w:rPr>
+        <w:t>ing interest in</w:t>
+      </w:r>
+      <w:r>
+        <w:rPr>
+          <w:rFonts w:cstheme="minorHAnsi"/>
+        </w:rPr>
+        <w:t xml:space="preserve"> the use of intactness maps for conservation planning</w:t>
+      </w:r>
+      <w:r>
+        <w:rPr>
+          <w:rFonts w:cstheme="minorHAnsi"/>
+        </w:rPr>
+        <w:t>, especially in regions with</w:t>
+      </w:r>
+      <w:r>
+        <w:rPr>
+          <w:rFonts w:cstheme="minorHAnsi"/>
+        </w:rPr>
+        <w:t xml:space="preserve"> </w:t>
       </w:r>
       <w:r>
         <w:rPr>
@@ -9690,7 +9678,7 @@
           <w:rFonts w:cstheme="minorHAnsi"/>
           <w:lang w:val="en-CA"/>
         </w:rPr>
-        <w:instrText xml:space="preserve"> ADDIN ZOTERO_ITEM CSL_CITATION {"citationID":"eirbnCER","properties":{"formattedCitation":"(Brandt et al. 2013, Venier et al. 2014)","plainCitation":"(Brandt et al. 2013, Venier et al. 2014)","noteIndex":0},"citationItems":[{"id":"haxmp8WB/paPIOOrJ","uris":["http://www.mendeley.com/documents/?uuid=f3e98ded-6040-4b55-b433-0458766ed5a2"],"uri":["http://www.mendeley.com/documents/?uuid=f3e98ded-6040-4b55-b433-0458766ed5a2"],"itemData":{"author":[{"dropping-particle":"","family":"Brandt","given":"J P","non-dropping-particle":"","parse-names":false,"suffix":""},{"dropping-particle":"","family":"Flannigan","given":"M D","non-dropping-particle":"","parse-names":false,"suffix":""},{"dropping-particle":"","family":"Maynard","given":"D G","non-dropping-particle":"","parse-names":false,"suffix":""},{"dropping-particle":"","family":"Thompson","given":"I D","non-dropping-particle":"","parse-names":false,"suffix":""}],"container-title":"Environmental Reviews","id":"wIwNUQcf/kC8dE2SP","issue":"December","issued":{"date-parts":[["2013"]]},"page":"207-226","title":"An introduction to Canada’s boreal zone : ecosystem processes, health, sustainability, and environmental issues","type":"article-journal","volume":"226"}},{"id":"haxmp8WB/epDsrBwX","uris":["http://www.mendeley.com/documents/?uuid=4458ee20-3369-42f2-9c60-212c0ce3bfa3"],"uri":["http://www.mendeley.com/documents/?uuid=4458ee20-3369-42f2-9c60-212c0ce3bfa3"],"itemData":{"author":[{"dropping-particle":"","family":"Venier","given":"L A","non-dropping-particle":"","parse-names":false,"suffix":""},{"dropping-particle":"","family":"Thompson","given":"I D","non-dropping-particle":"","parse-names":false,"suffix":""},{"dropping-particle":"","family":"Fleming","given":"R","non-dropping-particle":"","parse-names":false,"suffix":""},{"dropping-particle":"","family":"Malcolm","given":"J","non-dropping-particle":"","parse-names":false,"suffix":""},{"dropping-particle":"","family":"Aubin","given":"I","non-dropping-particle":"","parse-names":false,"suffix":""},{"dropping-particle":"","family":"Trofymow","given":"J A","non-dropping-particle":"","parse-names":false,"suffix":""},{"dropping-particle":"","family":"Langor","given":"D","non-dropping-particle":"","parse-names":false,"suffix":""},{"dropping-particle":"","family":"Sturrock","given":"R","non-dropping-particle":"","parse-names":false,"suffix":""},{"dropping-particle":"","family":"Patry","given":"C","non-dropping-particle":"","parse-names":false,"suffix":""},{"dropping-particle":"","family":"Outerbridge","given":"R O","non-dropping-particle":"","parse-names":false,"suffix":""},{"dropping-particle":"","family":"Holmes","given":"S B","non-dropping-particle":"","parse-names":false,"suffix":""},{"dropping-particle":"","family":"Haeussler","given":"S","non-dropping-particle":"","parse-names":false,"suffix":""},{"dropping-particle":"De","family":"Grandpré","given":"L","non-dropping-particle":"","parse-names":false,"suffix":""},{"dropping-particle":"","family":"Chen","given":"H Y H","non-dropping-particle":"","parse-names":false,"suffix":""},{"dropping-particle":"","family":"Bayne","given":"E","non-dropping-particle":"","parse-names":false,"suffix":""},{"dropping-particle":"","family":"Arsenault","given":"A","non-dropping-particle":"","parse-names":false,"suffix":""},{"dropping-particle":"","family":"Brandt","given":"J P","non-dropping-particle":"","parse-names":false,"suffix":""}],"container-title":"Environmental Reviews","id":"wIwNUQcf/qM8NJNhI","issue":"September","issued":{"date-parts":[["2014"]]},"page":"457-490","title":"Effects of natural resource development on the terrestrial biodiversity of Canadian boreal forests 1","type":"article-journal","volume":"490"}}],"schema":"https://github.com/citation-style-language/schema/raw/master/csl-citation.json"} </w:instrText>
+        <w:instrText xml:space="preserve"> ADDIN ZOTERO_ITEM CSL_CITATION {"citationID":"eirbnCER","properties":{"formattedCitation":"(Brandt et al. 2013, Venier et al. 2014)","plainCitation":"(Brandt et al. 2013, Venier et al. 2014)","noteIndex":0},"citationItems":[{"id":"eIZIcQfW/UvA0fBp9","uris":["http://www.mendeley.com/documents/?uuid=f3e98ded-6040-4b55-b433-0458766ed5a2"],"uri":["http://www.mendeley.com/documents/?uuid=f3e98ded-6040-4b55-b433-0458766ed5a2"],"itemData":{"author":[{"dropping-particle":"","family":"Brandt","given":"J P","non-dropping-particle":"","parse-names":false,"suffix":""},{"dropping-particle":"","family":"Flannigan","given":"M D","non-dropping-particle":"","parse-names":false,"suffix":""},{"dropping-particle":"","family":"Maynard","given":"D G","non-dropping-particle":"","parse-names":false,"suffix":""},{"dropping-particle":"","family":"Thompson","given":"I D","non-dropping-particle":"","parse-names":false,"suffix":""}],"container-title":"Environmental Reviews","id":"wIwNUQcf/kC8dE2SP","issue":"December","issued":{"date-parts":[["2013"]]},"page":"207-226","title":"An introduction to Canada’s boreal zone : ecosystem processes, health, sustainability, and environmental issues","type":"article-journal","volume":"226"}},{"id":"eIZIcQfW/HFHorrUa","uris":["http://www.mendeley.com/documents/?uuid=4458ee20-3369-42f2-9c60-212c0ce3bfa3"],"uri":["http://www.mendeley.com/documents/?uuid=4458ee20-3369-42f2-9c60-212c0ce3bfa3"],"itemData":{"author":[{"dropping-particle":"","family":"Venier","given":"L A","non-dropping-particle":"","parse-names":false,"suffix":""},{"dropping-particle":"","family":"Thompson","given":"I D","non-dropping-particle":"","parse-names":false,"suffix":""},{"dropping-particle":"","family":"Fleming","given":"R","non-dropping-particle":"","parse-names":false,"suffix":""},{"dropping-particle":"","family":"Malcolm","given":"J","non-dropping-particle":"","parse-names":false,"suffix":""},{"dropping-particle":"","family":"Aubin","given":"I","non-dropping-particle":"","parse-names":false,"suffix":""},{"dropping-particle":"","family":"Trofymow","given":"J A","non-dropping-particle":"","parse-names":false,"suffix":""},{"dropping-particle":"","family":"Langor","given":"D","non-dropping-particle":"","parse-names":false,"suffix":""},{"dropping-particle":"","family":"Sturrock","given":"R","non-dropping-particle":"","parse-names":false,"suffix":""},{"dropping-particle":"","family":"Patry","given":"C","non-dropping-particle":"","parse-names":false,"suffix":""},{"dropping-particle":"","family":"Outerbridge","given":"R O","non-dropping-particle":"","parse-names":false,"suffix":""},{"dropping-particle":"","family":"Holmes","given":"S B","non-dropping-particle":"","parse-names":false,"suffix":""},{"dropping-particle":"","family":"Haeussler","given":"S","non-dropping-particle":"","parse-names":false,"suffix":""},{"dropping-particle":"De","family":"Grandpré","given":"L","non-dropping-particle":"","parse-names":false,"suffix":""},{"dropping-particle":"","family":"Chen","given":"H Y H","non-dropping-particle":"","parse-names":false,"suffix":""},{"dropping-particle":"","family":"Bayne","given":"E","non-dropping-particle":"","parse-names":false,"suffix":""},{"dropping-particle":"","family":"Arsenault","given":"A","non-dropping-particle":"","parse-names":false,"suffix":""},{"dropping-particle":"","family":"Brandt","given":"J P","non-dropping-particle":"","parse-names":false,"suffix":""}],"container-title":"Environmental Reviews","id":"wIwNUQcf/qM8NJNhI","issue":"September","issued":{"date-parts":[["2014"]]},"page":"457-490","title":"Effects of natural resource development on the terrestrial biodiversity of Canadian boreal forests 1","type":"article-journal","volume":"490"}}],"schema":"https://github.com/citation-style-language/schema/raw/master/csl-citation.json"} </w:instrText>
       </w:r>
       <w:r>
         <w:rPr>
@@ -9703,7 +9691,20 @@
         <w:rPr>
           <w:rFonts w:cs="Calibri"/>
         </w:rPr>
-        <w:t>(Brandt et al. 2013, Venier et al. 2014)</w:t>
+        <w:t>(</w:t>
+      </w:r>
+      <w:r>
+        <w:rPr>
+          <w:rFonts w:cs="Calibri"/>
+          <w:color w:val="FF0000"/>
+        </w:rPr>
+        <w:t>Brandt et al. 2013, Venier et al. 2014</w:t>
+      </w:r>
+      <w:r>
+        <w:rPr>
+          <w:rFonts w:cs="Calibri"/>
+        </w:rPr>
+        <w:t>)</w:t>
       </w:r>
       <w:r>
         <w:rPr>
@@ -9808,7 +9809,7 @@
         <w:rPr>
           <w:rFonts w:asciiTheme="minorHAnsi" w:hAnsiTheme="minorHAnsi" w:cstheme="minorHAnsi"/>
         </w:rPr>
-        <w:instrText xml:space="preserve"> ADDIN ZOTERO_ITEM CSL_CITATION {"citationID":"B9AFHSP9","properties":{"formattedCitation":"(Bradshaw et al. 2009, Leroux and Kerr 2013, Venier et al. 2014)","plainCitation":"(Bradshaw et al. 2009, Leroux and Kerr 2013, Venier et al. 2014)","noteIndex":0},"citationItems":[{"id":"haxmp8WB/ceYSf7wf","uris":["http://www.mendeley.com/documents/?uuid=63fa0efa-3eaf-4160-821c-f5646f704d47"],"uri":["http://www.mendeley.com/documents/?uuid=63fa0efa-3eaf-4160-821c-f5646f704d47"],"itemData":{"DOI":"10.1016/j.tree.2009.03.019","ISBN":"0169-5347","ISSN":"01695347","PMID":"19679372","abstract":"Containing approximately one-third of all remaining global forests, the boreal ecosystem is a crucial store of carbon and a haven for diverse biological communities. Historically, fire and insects primarily drove the natural dynamics of this biome. However, human-mediated disturbances have increased in these forests during recent years, resulting in extensive forest loss for some regions, whereas others face heavy forest fragmentation or threat of exploitation. Current management practices are not likely to maintain the attendant boreal forest communities, nor are they adequate to mitigate climate change effects. There is an urgent need to preserve existing boreal forests and restore degraded areas if we are to avoid losing this relatively intact biodiversity haven and major global carbon sink. © 2009 Elsevier Ltd. All rights reserved.","author":[{"dropping-particle":"","family":"Bradshaw","given":"Corey J A","non-dropping-particle":"","parse-names":false,"suffix":""},{"dropping-particle":"","family":"Warkentin","given":"Ian G.","non-dropping-particle":"","parse-names":false,"suffix":""},{"dropping-particle":"","family":"Sodhi","given":"Navjot S.","non-dropping-particle":"","parse-names":false,"suffix":""}],"container-title":"Trends in Ecology and Evolution","id":"wIwNUQcf/5u6jQpeU","issue":"10","issued":{"date-parts":[["2009"]]},"page":"541-548","title":"Urgent preservation of boreal carbon stocks and biodiversity","type":"article-journal","volume":"24"}},{"id":"haxmp8WB/F6U6rh0E","uris":["http://www.mendeley.com/documents/?uuid=526d8853-8529-4d57-b837-792e84091a8d"],"uri":["http://www.mendeley.com/documents/?uuid=526d8853-8529-4d57-b837-792e84091a8d"],"itemData":{"DOI":"10.1111/j.1523-1739.2012.01953.x","ISBN":"1523-1739","ISSN":"08888892","PMID":"23088594","abstract":"Protected areas’ chief conservation objectives are to include species within their boundaries and protect them from negative external pressures. Many protected areas are not achieving these goals, perhaps in part due to land development inside and outside protected areas. We conducted spatial analyses to evaluate the ability of Canadian protected areas to mitigate the effects of nearby land development. We investigated correlations of national patterns of land development in and around protected areas and then examined national patterns of roads, urban area, and croplands in protected areas. We calculated the amount of developed land in protected areas and within 25–100 km of protected-area borders, the density of roads, and extent of urban and cropland area in protected areas. We constructed logistic-regression models to test whether development in a protected area was associated with landscape and protected-area characteristics. Land development was far less extensive inside than outside protected areas. However, several protected areas, particularly small southern areas near small urban centers had substantial development inside their boundaries, and nearly half of protected areas had roads. The cumulative extent of development within 50 km of protected areas was the best predictor of the probability of land development in protected areas. Canadian First Nations, industries, government, and nongovernmental organizations are currently planning an unprecedented number of new protected areas. Careful management of areas beyond protected-area boundaries may prove critical to meeting their long-term conservation objectives. Desarrollo de Tierras Dentro y Alrededor de Áreas Protegidas en la Frontera Silvestre","author":[{"dropping-particle":"","family":"Leroux","given":"Shawn J.","non-dropping-particle":"","parse-names":false,"suffix":""},{"dropping-particle":"","family":"Kerr","given":"Jeremy T.","non-dropping-particle":"","parse-names":false,"suffix":""}],"container-title":"Conservation Biology","id":"wIwNUQcf/SFLULBK4","issue":"1","issued":{"date-parts":[["2013"]]},"page":"166-176","title":"Land Development in and around Protected Areas at the Wilderness Frontier","type":"article-journal","volume":"27"}},{"id":"haxmp8WB/epDsrBwX","uris":["http://www.mendeley.com/documents/?uuid=4458ee20-3369-42f2-9c60-212c0ce3bfa3"],"uri":["http://www.mendeley.com/documents/?uuid=4458ee20-3369-42f2-9c60-212c0ce3bfa3"],"itemData":{"author":[{"dropping-particle":"","family":"Venier","given":"L A","non-dropping-particle":"","parse-names":false,"suffix":""},{"dropping-particle":"","family":"Thompson","given":"I D","non-dropping-particle":"","parse-names":false,"suffix":""},{"dropping-particle":"","family":"Fleming","given":"R","non-dropping-particle":"","parse-names":false,"suffix":""},{"dropping-particle":"","family":"Malcolm","given":"J","non-dropping-particle":"","parse-names":false,"suffix":""},{"dropping-particle":"","family":"Aubin","given":"I","non-dropping-particle":"","parse-names":false,"suffix":""},{"dropping-particle":"","family":"Trofymow","given":"J A","non-dropping-particle":"","parse-names":false,"suffix":""},{"dropping-particle":"","family":"Langor","given":"D","non-dropping-particle":"","parse-names":false,"suffix":""},{"dropping-particle":"","family":"Sturrock","given":"R","non-dropping-particle":"","parse-names":false,"suffix":""},{"dropping-particle":"","family":"Patry","given":"C","non-dropping-particle":"","parse-names":false,"suffix":""},{"dropping-particle":"","family":"Outerbridge","given":"R O","non-dropping-particle":"","parse-names":false,"suffix":""},{"dropping-particle":"","family":"Holmes","given":"S B","non-dropping-particle":"","parse-names":false,"suffix":""},{"dropping-particle":"","family":"Haeussler","given":"S","non-dropping-particle":"","parse-names":false,"suffix":""},{"dropping-particle":"De","family":"Grandpré","given":"L","non-dropping-particle":"","parse-names":false,"suffix":""},{"dropping-particle":"","family":"Chen","given":"H Y H","non-dropping-particle":"","parse-names":false,"suffix":""},{"dropping-particle":"","family":"Bayne","given":"E","non-dropping-particle":"","parse-names":false,"suffix":""},{"dropping-particle":"","family":"Arsenault","given":"A","non-dropping-particle":"","parse-names":false,"suffix":""},{"dropping-particle":"","family":"Brandt","given":"J P","non-dropping-particle":"","parse-names":false,"suffix":""}],"container-title":"Environmental Reviews","id":"wIwNUQcf/qM8NJNhI","issue":"September","issued":{"date-parts":[["2014"]]},"page":"457-490","title":"Effects of natural resource development on the terrestrial biodiversity of Canadian boreal forests 1","type":"article-journal","volume":"490"}}],"schema":"https://github.com/citation-style-language/schema/raw/master/csl-citation.json"} </w:instrText>
+        <w:instrText xml:space="preserve"> ADDIN ZOTERO_ITEM CSL_CITATION {"citationID":"B9AFHSP9","properties":{"formattedCitation":"(Bradshaw et al. 2009, Leroux and Kerr 2013, Venier et al. 2014)","plainCitation":"(Bradshaw et al. 2009, Leroux and Kerr 2013, Venier et al. 2014)","noteIndex":0},"citationItems":[{"id":"eIZIcQfW/E6pGlm0i","uris":["http://www.mendeley.com/documents/?uuid=63fa0efa-3eaf-4160-821c-f5646f704d47"],"uri":["http://www.mendeley.com/documents/?uuid=63fa0efa-3eaf-4160-821c-f5646f704d47"],"itemData":{"DOI":"10.1016/j.tree.2009.03.019","ISBN":"0169-5347","ISSN":"01695347","PMID":"19679372","abstract":"Containing approximately one-third of all remaining global forests, the boreal ecosystem is a crucial store of carbon and a haven for diverse biological communities. Historically, fire and insects primarily drove the natural dynamics of this biome. However, human-mediated disturbances have increased in these forests during recent years, resulting in extensive forest loss for some regions, whereas others face heavy forest fragmentation or threat of exploitation. Current management practices are not likely to maintain the attendant boreal forest communities, nor are they adequate to mitigate climate change effects. There is an urgent need to preserve existing boreal forests and restore degraded areas if we are to avoid losing this relatively intact biodiversity haven and major global carbon sink. © 2009 Elsevier Ltd. All rights reserved.","author":[{"dropping-particle":"","family":"Bradshaw","given":"Corey J A","non-dropping-particle":"","parse-names":false,"suffix":""},{"dropping-particle":"","family":"Warkentin","given":"Ian G.","non-dropping-particle":"","parse-names":false,"suffix":""},{"dropping-particle":"","family":"Sodhi","given":"Navjot S.","non-dropping-particle":"","parse-names":false,"suffix":""}],"container-title":"Trends in Ecology and Evolution","id":"wIwNUQcf/5u6jQpeU","issue":"10","issued":{"date-parts":[["2009"]]},"page":"541-548","title":"Urgent preservation of boreal carbon stocks and biodiversity","type":"article-journal","volume":"24"}},{"id":"eIZIcQfW/X3uInxon","uris":["http://www.mendeley.com/documents/?uuid=526d8853-8529-4d57-b837-792e84091a8d"],"uri":["http://www.mendeley.com/documents/?uuid=526d8853-8529-4d57-b837-792e84091a8d"],"itemData":{"DOI":"10.1111/j.1523-1739.2012.01953.x","ISBN":"1523-1739","ISSN":"08888892","PMID":"23088594","abstract":"Protected areas’ chief conservation objectives are to include species within their boundaries and protect them from negative external pressures. Many protected areas are not achieving these goals, perhaps in part due to land development inside and outside protected areas. We conducted spatial analyses to evaluate the ability of Canadian protected areas to mitigate the effects of nearby land development. We investigated correlations of national patterns of land development in and around protected areas and then examined national patterns of roads, urban area, and croplands in protected areas. We calculated the amount of developed land in protected areas and within 25–100 km of protected-area borders, the density of roads, and extent of urban and cropland area in protected areas. We constructed logistic-regression models to test whether development in a protected area was associated with landscape and protected-area characteristics. Land development was far less extensive inside than outside protected areas. However, several protected areas, particularly small southern areas near small urban centers had substantial development inside their boundaries, and nearly half of protected areas had roads. The cumulative extent of development within 50 km of protected areas was the best predictor of the probability of land development in protected areas. Canadian First Nations, industries, government, and nongovernmental organizations are currently planning an unprecedented number of new protected areas. Careful management of areas beyond protected-area boundaries may prove critical to meeting their long-term conservation objectives. Desarrollo de Tierras Dentro y Alrededor de Áreas Protegidas en la Frontera Silvestre","author":[{"dropping-particle":"","family":"Leroux","given":"Shawn J.","non-dropping-particle":"","parse-names":false,"suffix":""},{"dropping-particle":"","family":"Kerr","given":"Jeremy T.","non-dropping-particle":"","parse-names":false,"suffix":""}],"container-title":"Conservation Biology","id":"wIwNUQcf/SFLULBK4","issue":"1","issued":{"date-parts":[["2013"]]},"page":"166-176","title":"Land Development in and around Protected Areas at the Wilderness Frontier","type":"article-journal","volume":"27"}},{"id":"eIZIcQfW/HFHorrUa","uris":["http://www.mendeley.com/documents/?uuid=4458ee20-3369-42f2-9c60-212c0ce3bfa3"],"uri":["http://www.mendeley.com/documents/?uuid=4458ee20-3369-42f2-9c60-212c0ce3bfa3"],"itemData":{"author":[{"dropping-particle":"","family":"Venier","given":"L A","non-dropping-particle":"","parse-names":false,"suffix":""},{"dropping-particle":"","family":"Thompson","given":"I D","non-dropping-particle":"","parse-names":false,"suffix":""},{"dropping-particle":"","family":"Fleming","given":"R","non-dropping-particle":"","parse-names":false,"suffix":""},{"dropping-particle":"","family":"Malcolm","given":"J","non-dropping-particle":"","parse-names":false,"suffix":""},{"dropping-particle":"","family":"Aubin","given":"I","non-dropping-particle":"","parse-names":false,"suffix":""},{"dropping-particle":"","family":"Trofymow","given":"J A","non-dropping-particle":"","parse-names":false,"suffix":""},{"dropping-particle":"","family":"Langor","given":"D","non-dropping-particle":"","parse-names":false,"suffix":""},{"dropping-particle":"","family":"Sturrock","given":"R","non-dropping-particle":"","parse-names":false,"suffix":""},{"dropping-particle":"","family":"Patry","given":"C","non-dropping-particle":"","parse-names":false,"suffix":""},{"dropping-particle":"","family":"Outerbridge","given":"R O","non-dropping-particle":"","parse-names":false,"suffix":""},{"dropping-particle":"","family":"Holmes","given":"S B","non-dropping-particle":"","parse-names":false,"suffix":""},{"dropping-particle":"","family":"Haeussler","given":"S","non-dropping-particle":"","parse-names":false,"suffix":""},{"dropping-particle":"De","family":"Grandpré","given":"L","non-dropping-particle":"","parse-names":false,"suffix":""},{"dropping-particle":"","family":"Chen","given":"H Y H","non-dropping-particle":"","parse-names":false,"suffix":""},{"dropping-particle":"","family":"Bayne","given":"E","non-dropping-particle":"","parse-names":false,"suffix":""},{"dropping-particle":"","family":"Arsenault","given":"A","non-dropping-particle":"","parse-names":false,"suffix":""},{"dropping-particle":"","family":"Brandt","given":"J P","non-dropping-particle":"","parse-names":false,"suffix":""}],"container-title":"Environmental Reviews","id":"wIwNUQcf/qM8NJNhI","issue":"September","issued":{"date-parts":[["2014"]]},"page":"457-490","title":"Effects of natural resource development on the terrestrial biodiversity of Canadian boreal forests 1","type":"article-journal","volume":"490"}}],"schema":"https://github.com/citation-style-language/schema/raw/master/csl-citation.json"} </w:instrText>
       </w:r>
       <w:r>
         <w:rPr>
@@ -9877,7 +9878,7 @@
         <w:rPr>
           <w:rFonts w:asciiTheme="minorHAnsi" w:hAnsiTheme="minorHAnsi" w:cstheme="minorHAnsi"/>
         </w:rPr>
-        <w:instrText xml:space="preserve"> ADDIN ZOTERO_ITEM CSL_CITATION {"citationID":"nrL4g2Rg","properties":{"formattedCitation":"(Haines et al. 2008, Lee et al. 2010, Watson et al. 2016, Dinerstein et al. 2017)","plainCitation":"(Haines et al. 2008, Lee et al. 2010, Watson et al. 2016, Dinerstein et al. 2017)","noteIndex":0},"citationItems":[{"id":"haxmp8WB/viuKG02q","uris":["http://www.mendeley.com/documents/?uuid=33bb612f-8cad-4df3-8863-85964a75067e"],"uri":["http://www.mendeley.com/documents/?uuid=33bb612f-8cad-4df3-8863-85964a75067e"],"itemData":{"DOI":"10.1111/j.1755-263X.2008.00024.x","ISBN":"5634255287","ISSN":"1755263X","author":[{"dropping-particle":"","family":"Haines","given":"Aaron M.","non-dropping-particle":"","parse-names":false,"suffix":""},{"dropping-particle":"","family":"Leu","given":"Matthias","non-dropping-particle":"","parse-names":false,"suffix":""},{"dropping-particle":"","family":"Svancara","given":"Leona K.","non-dropping-particle":"","parse-names":false,"suffix":""},{"dropping-particle":"","family":"Scott","given":"J. Michael","non-dropping-particle":"","parse-names":false,"suffix":""},{"dropping-particle":"","family":"Reese","given":"Kerry P.","non-dropping-particle":"","parse-names":false,"suffix":""}],"container-title":"Conservation Letters","id":"wIwNUQcf/fTOYR5og","issue":"4","issued":{"date-parts":[["2008"]]},"page":"165-172","title":"A theoretical approach to using human footprint data to assess landscape level conservation efforts","type":"article-journal","volume":"1"}},{"id":"haxmp8WB/vADnPuFJ","uris":["http://www.mendeley.com/documents/?uuid=1f1c7488-d71a-4a64-8199-9130124d560e"],"uri":["http://www.mendeley.com/documents/?uuid=1f1c7488-d71a-4a64-8199-9130124d560e"],"itemData":{"author":[{"dropping-particle":"","family":"Lee","given":"Peter","non-dropping-particle":"","parse-names":false,"suffix":""},{"dropping-particle":"","family":"Hanneman","given":"Matthew","non-dropping-particle":"","parse-names":false,"suffix":""},{"dropping-particle":"","family":"Gysbers","given":"Jeannette","non-dropping-particle":"","parse-names":false,"suffix":""},{"dropping-particle":"","family":"Cheng","given":"Ryan","non-dropping-particle":"","parse-names":false,"suffix":""},{"dropping-particle":"","family":"Smith","given":"Wynet","non-dropping-particle":"","parse-names":false,"suffix":""}],"container-title":"Global Forest Watch Canada","id":"wIwNUQcf/jhTfYPLk","issued":{"date-parts":[["2010"]]},"number-of-pages":"74","title":"Atlas of Canada's Intact Forest Landscapes","type":"report"}},{"id":"haxmp8WB/BbMUAsVa","uris":["http://www.mendeley.com/documents/?uuid=bb318894-3daa-45f4-9a30-ae0e9da0bef1"],"uri":["http://www.mendeley.com/documents/?uuid=bb318894-3daa-45f4-9a30-ae0e9da0bef1"],"itemData":{"DOI":"10.1016/j.cub.2016.08.049","ISBN":"0960-9822","ISSN":"09609822","PMID":"27618267","abstract":"Humans have altered terrestrial ecosystems for millennia [1], yet wilderness areas still remain as vital refugia where natural ecological and evolutionary processes operate with minimal human disturbance [2???4], underpinning key regional- and planetary-scale functions [5, 6]. Despite the myriad values of wilderness areas???as critical strongholds for endangered biodiversity [7], for carbon storage and sequestration [8], for buffering and regulating local climates [9], and for supporting many of the world's most politically and economically marginalized communities [10]???they are almost entirely ignored in multilateral environmental agreements. This is because they are assumed to be relatively free from threatening processes and therefore are not a priority for conservation efforts [11, 12]. Here we challenge this assertion using new comparable maps of global wilderness following methods established in the original ???last of the wild??? analysis [13] to examine the change in extent since the early 1990s. We demonstrate alarming losses comprising one-tenth (3.3 million km2) of global wilderness areas over the last two decades, particularly in the Amazon (30%) and central Africa (14%). We assess increases in the protection of wilderness over the same time frame and show that these efforts are failing to keep pace with the rate of wilderness loss, which is nearly double the rate of??protection. Our findings underscore an immediate need for international policies to recognize the??vital values of wilderness and the unprecedented threats they face and to underscore urgent large-scale, multifaceted actions needed to maintain them.","author":[{"dropping-particle":"","family":"Watson","given":"James E M","non-dropping-particle":"","parse-names":false,"suffix":""},{"dropping-particle":"","family":"Shanahan","given":"Danielle F.","non-dropping-particle":"","parse-names":false,"suffix":""},{"dropping-particle":"","family":"Marco","given":"Moreno","non-dropping-particle":"Di","parse-names":false,"suffix":""},{"dropping-particle":"","family":"Allan","given":"James","non-dropping-particle":"","parse-names":false,"suffix":""},{"dropping-particle":"","family":"Laurance","given":"William F.","non-dropping-particle":"","parse-names":false,"suffix":""},{"dropping-particle":"","family":"Sanderson","given":"Eric W.","non-dropping-particle":"","parse-names":false,"suffix":""},{"dropping-particle":"","family":"Mackey","given":"Brendan","non-dropping-particle":"","parse-names":false,"suffix":""},{"dropping-particle":"","family":"Venter","given":"Oscar","non-dropping-particle":"","parse-names":false,"suffix":""}],"container-title":"Current Biology","id":"wIwNUQcf/f0g7h6ot","issue":"21","issued":{"date-parts":[["2016"]]},"page":"2929-2934","title":"Catastrophic Declines in Wilderness Areas Undermine Global Environment Targets","type":"article-journal","volume":"26"}},{"id":"haxmp8WB/0zsPsbcf","uris":["http://www.mendeley.com/documents/?uuid=97132e17-790c-4a60-982c-eefbf5b78cdd"],"uri":["http://www.mendeley.com/documents/?uuid=97132e17-790c-4a60-982c-eefbf5b78cdd"],"itemData":{"DOI":"10.1093/biosci/bix014","ISBN":"2076792171","ISSN":"15253244","PMID":"28608869","abstract":"We assess progress toward the protection of 50% of the terrestrial biosphere to address the species-extinction crisis and conserve a global ecological heritage for future generations. Using a map of Earth's 846 terrestrial ecoregions, we show that 98 ecoregions (12%) exceed Half Protected; 313 ecoregions (37%) fall short of Half Protected but have sufficient unaltered habitat remaining to reach the target; and 207 ecoregions (24%) are in peril, where an average of only 4% of natural habitat remains. We propose a Global Deal for Nature-a companion to the Paris Climate Deal-to promote increased habitat protection and restoration, national- and ecoregion-scale conservation strategies, and the empowerment of indigenous peoples to protect their sovereign lands. The goal of such an accord would be to protect half the terrestrial realm by 2050 to halt the extinction crisis while sustaining human livelihoods.","author":[{"dropping-particle":"","family":"Dinerstein","given":"Eric","non-dropping-particle":"","parse-names":false,"suffix":""},{"dropping-particle":"","family":"Olson","given":"David","non-dropping-particle":"","parse-names":false,"suffix":""},{"dropping-particle":"","family":"Joshi","given":"Anup","non-dropping-particle":"","parse-names":false,"suffix":""},{"dropping-particle":"","family":"Vynne","given":"Carly","non-dropping-particle":"","parse-names":false,"suffix":""},{"dropping-particle":"","family":"Burgess","given":"Neil D.","non-dropping-particle":"","parse-names":false,"suffix":""},{"dropping-particle":"","family":"Wikramanayake","given":"Eric","non-dropping-particle":"","parse-names":false,"suffix":""},{"dropping-particle":"","family":"Hahn","given":"Nathan","non-dropping-particle":"","parse-names":false,"suffix":""},{"dropping-particle":"","family":"Palminteri","given":"Suzanne","non-dropping-particle":"","parse-names":false,"suffix":""},{"dropping-particle":"","family":"Hedao","given":"Prashant","non-dropping-particle":"","parse-names":false,"suffix":""},{"dropping-particle":"","family":"Noss","given":"Reed","non-dropping-particle":"","parse-names":false,"suffix":""},{"dropping-particle":"","family":"Hansen","given":"Matt","non-dropping-particle":"","parse-names":false,"suffix":""},{"dropping-particle":"","family":"Locke","given":"Harvey","non-dropping-particle":"","parse-names":false,"suffix":""},{"dropping-particle":"","family":"Ellis","given":"Erle C.","non-dropping-particle":"","parse-names":false,"suffix":""},{"dropping-particle":"","family":"Jones","given":"Benjamin","non-dropping-particle":"","parse-names":false,"suffix":""},{"dropping-particle":"","family":"Barber","given":"Charles Victor","non-dropping-particle":"","parse-names":false,"suffix":""},{"dropping-particle":"","family":"Hayes","given":"Randy","non-dropping-particle":"","parse-names":false,"suffix":""},{"dropping-particle":"","family":"Kormos","given":"Cyril","non-dropping-particle":"","parse-names":false,"suffix":""},{"dropping-particle":"","family":"Martin","given":"Vance","non-dropping-particle":"","parse-names":false,"suffix":""},{"dropping-particle":"","family":"Crist","given":"Eileen","non-dropping-particle":"","parse-names":false,"suffix":""},{"dropping-particle":"","family":"Sechrest","given":"Wes","non-dropping-particle":"","parse-names":false,"suffix":""},{"dropping-particle":"","family":"Price","given":"Lori","non-dropping-particle":"","parse-names":false,"suffix":""},{"dropping-particle":"","family":"Baillie","given":"Jonathan E.M.","non-dropping-particle":"","parse-names":false,"suffix":""},{"dropping-particle":"","family":"Weeden","given":"Don","non-dropping-particle":"","parse-names":false,"suffix":""},{"dropping-particle":"","family":"Suckling","given":"Kierán","non-dropping-particle":"","parse-names":false,"suffix":""},{"dropping-particle":"","family":"Davis","given":"Crystal","non-dropping-particle":"","parse-names":false,"suffix":""},{"dropping-particle":"","family":"Sizer","given":"Nigel","non-dropping-particle":"","parse-names":false,"suffix":""},{"dropping-particle":"","family":"Moore","given":"Rebecca","non-dropping-particle":"","parse-names":false,"suffix":""},{"dropping-particle":"","family":"Thau","given":"David","non-dropping-particle":"","parse-names":false,"suffix":""},{"dropping-particle":"","family":"Birch","given":"Tanya","non-dropping-particle":"","parse-names":false,"suffix":""},{"dropping-particle":"","family":"Potapov","given":"Peter","non-dropping-particle":"","parse-names":false,"suffix":""},{"dropping-particle":"","family":"Turubanova","given":"Svetlana","non-dropping-particle":"","parse-names":false,"suffix":""},{"dropping-particle":"","family":"Tyukavina","given":"Alexandra","non-dropping-particle":"","parse-names":false,"suffix":""},{"dropping-particle":"","family":"Souza","given":"Nadia","non-dropping-particle":"De","parse-names":false,"suffix":""},{"dropping-particle":"","family":"Pintea","given":"Lilian","non-dropping-particle":"","parse-names":false,"suffix":""},{"dropping-particle":"","family":"Brito","given":"Joscrossed C.","non-dropping-particle":"","parse-names":false,"suffix":""},{"dropping-particle":"","family":"Llewellyn","given":"Othman A.","non-dropping-particle":"","parse-names":false,"suffix":""},{"dropping-particle":"","family":"Miller","given":"Anthony G.","non-dropping-particle":"","parse-names":false,"suffix":""},{"dropping-particle":"","family":"Patzelt","given":"Annette","non-dropping-particle":"","parse-names":false,"suffix":""},{"dropping-particle":"","family":"Ghazanfar","given":"Shahina A.","non-dropping-particle":"","parse-names":false,"suffix":""},{"dropping-particle":"","family":"Timberlake","given":"Jonathan","non-dropping-particle":"","parse-names":false,"suffix":""},{"dropping-particle":"","family":"Klöser","given":"Heinz","non-dropping-particle":"","parse-names":false,"suffix":""},{"dropping-particle":"","family":"Shennan-Farpón","given":"Yara","non-dropping-particle":"","parse-names":false,"suffix":""},{"dropping-particle":"","family":"Kindt","given":"Roeland","non-dropping-particle":"","parse-names":false,"suffix":""},{"dropping-particle":"","family":"Lillesø","given":"Jens Peter Barnekow","non-dropping-particle":"","parse-names":false,"suffix":""},{"dropping-particle":"","family":"Breugel","given":"Paulo","non-dropping-particle":"Van","parse-names":false,"suffix":""},{"dropping-particle":"","family":"Graudal","given":"Lars","non-dropping-particle":"","parse-names":false,"suffix":""},{"dropping-particle":"","family":"Voge","given":"Maianna","non-dropping-particle":"","parse-names":false,"suffix":""},{"dropping-particle":"","family":"Al-Shammari","given":"Khalaf F.","non-dropping-particle":"","parse-names":false,"suffix":""},{"dropping-particle":"","family":"Saleem","given":"Muhammad","non-dropping-particle":"","parse-names":false,"suffix":""}],"container-title":"BioScience","id":"wIwNUQcf/9NTDWGjc","issue":"6","issued":{"date-parts":[["2017"]]},"page":"534-545","title":"An Ecoregion-Based Approach to Protecting Half the Terrestrial Realm","type":"article-journal","volume":"67"}}],"schema":"https://github.com/citation-style-language/schema/raw/master/csl-citation.json"} </w:instrText>
+        <w:instrText xml:space="preserve"> ADDIN ZOTERO_ITEM CSL_CITATION {"citationID":"nrL4g2Rg","properties":{"formattedCitation":"(Haines et al. 2008, Lee et al. 2010, Watson et al. 2016, Dinerstein et al. 2017)","plainCitation":"(Haines et al. 2008, Lee et al. 2010, Watson et al. 2016, Dinerstein et al. 2017)","noteIndex":0},"citationItems":[{"id":"eIZIcQfW/c9OC0KkV","uris":["http://www.mendeley.com/documents/?uuid=33bb612f-8cad-4df3-8863-85964a75067e"],"uri":["http://www.mendeley.com/documents/?uuid=33bb612f-8cad-4df3-8863-85964a75067e"],"itemData":{"DOI":"10.1111/j.1755-263X.2008.00024.x","ISBN":"5634255287","ISSN":"1755263X","author":[{"dropping-particle":"","family":"Haines","given":"Aaron M.","non-dropping-particle":"","parse-names":false,"suffix":""},{"dropping-particle":"","family":"Leu","given":"Matthias","non-dropping-particle":"","parse-names":false,"suffix":""},{"dropping-particle":"","family":"Svancara","given":"Leona K.","non-dropping-particle":"","parse-names":false,"suffix":""},{"dropping-particle":"","family":"Scott","given":"J. Michael","non-dropping-particle":"","parse-names":false,"suffix":""},{"dropping-particle":"","family":"Reese","given":"Kerry P.","non-dropping-particle":"","parse-names":false,"suffix":""}],"container-title":"Conservation Letters","id":"wIwNUQcf/fTOYR5og","issue":"4","issued":{"date-parts":[["2008"]]},"page":"165-172","title":"A theoretical approach to using human footprint data to assess landscape level conservation efforts","type":"article-journal","volume":"1"}},{"id":"eIZIcQfW/22pe4I8K","uris":["http://www.mendeley.com/documents/?uuid=1f1c7488-d71a-4a64-8199-9130124d560e"],"uri":["http://www.mendeley.com/documents/?uuid=1f1c7488-d71a-4a64-8199-9130124d560e"],"itemData":{"author":[{"dropping-particle":"","family":"Lee","given":"Peter","non-dropping-particle":"","parse-names":false,"suffix":""},{"dropping-particle":"","family":"Hanneman","given":"Matthew","non-dropping-particle":"","parse-names":false,"suffix":""},{"dropping-particle":"","family":"Gysbers","given":"Jeannette","non-dropping-particle":"","parse-names":false,"suffix":""},{"dropping-particle":"","family":"Cheng","given":"Ryan","non-dropping-particle":"","parse-names":false,"suffix":""},{"dropping-particle":"","family":"Smith","given":"Wynet","non-dropping-particle":"","parse-names":false,"suffix":""}],"container-title":"Global Forest Watch Canada","id":"wIwNUQcf/jhTfYPLk","issued":{"date-parts":[["2010"]]},"number-of-pages":"74","title":"Atlas of Canada's Intact Forest Landscapes","type":"report"}},{"id":"eIZIcQfW/rvwS4lMa","uris":["http://www.mendeley.com/documents/?uuid=bb318894-3daa-45f4-9a30-ae0e9da0bef1"],"uri":["http://www.mendeley.com/documents/?uuid=bb318894-3daa-45f4-9a30-ae0e9da0bef1"],"itemData":{"DOI":"10.1016/j.cub.2016.08.049","ISBN":"0960-9822","ISSN":"09609822","PMID":"27618267","abstract":"Humans have altered terrestrial ecosystems for millennia [1], yet wilderness areas still remain as vital refugia where natural ecological and evolutionary processes operate with minimal human disturbance [2???4], underpinning key regional- and planetary-scale functions [5, 6]. Despite the myriad values of wilderness areas???as critical strongholds for endangered biodiversity [7], for carbon storage and sequestration [8], for buffering and regulating local climates [9], and for supporting many of the world's most politically and economically marginalized communities [10]???they are almost entirely ignored in multilateral environmental agreements. This is because they are assumed to be relatively free from threatening processes and therefore are not a priority for conservation efforts [11, 12]. Here we challenge this assertion using new comparable maps of global wilderness following methods established in the original ???last of the wild??? analysis [13] to examine the change in extent since the early 1990s. We demonstrate alarming losses comprising one-tenth (3.3 million km2) of global wilderness areas over the last two decades, particularly in the Amazon (30%) and central Africa (14%). We assess increases in the protection of wilderness over the same time frame and show that these efforts are failing to keep pace with the rate of wilderness loss, which is nearly double the rate of??protection. Our findings underscore an immediate need for international policies to recognize the??vital values of wilderness and the unprecedented threats they face and to underscore urgent large-scale, multifaceted actions needed to maintain them.","author":[{"dropping-particle":"","family":"Watson","given":"James E M","non-dropping-particle":"","parse-names":false,"suffix":""},{"dropping-particle":"","family":"Shanahan","given":"Danielle F.","non-dropping-particle":"","parse-names":false,"suffix":""},{"dropping-particle":"","family":"Marco","given":"Moreno","non-dropping-particle":"Di","parse-names":false,"suffix":""},{"dropping-particle":"","family":"Allan","given":"James","non-dropping-particle":"","parse-names":false,"suffix":""},{"dropping-particle":"","family":"Laurance","given":"William F.","non-dropping-particle":"","parse-names":false,"suffix":""},{"dropping-particle":"","family":"Sanderson","given":"Eric W.","non-dropping-particle":"","parse-names":false,"suffix":""},{"dropping-particle":"","family":"Mackey","given":"Brendan","non-dropping-particle":"","parse-names":false,"suffix":""},{"dropping-particle":"","family":"Venter","given":"Oscar","non-dropping-particle":"","parse-names":false,"suffix":""}],"container-title":"Current Biology","id":"wIwNUQcf/f0g7h6ot","issue":"21","issued":{"date-parts":[["2016"]]},"page":"2929-2934","title":"Catastrophic Declines in Wilderness Areas Undermine Global Environment Targets","type":"article-journal","volume":"26"}},{"id":"eIZIcQfW/PIAVhbxe","uris":["http://www.mendeley.com/documents/?uuid=97132e17-790c-4a60-982c-eefbf5b78cdd"],"uri":["http://www.mendeley.com/documents/?uuid=97132e17-790c-4a60-982c-eefbf5b78cdd"],"itemData":{"DOI":"10.1093/biosci/bix014","ISBN":"2076792171","ISSN":"15253244","PMID":"28608869","abstract":"We assess progress toward the protection of 50% of the terrestrial biosphere to address the species-extinction crisis and conserve a global ecological heritage for future generations. Using a map of Earth's 846 terrestrial ecoregions, we show that 98 ecoregions (12%) exceed Half Protected; 313 ecoregions (37%) fall short of Half Protected but have sufficient unaltered habitat remaining to reach the target; and 207 ecoregions (24%) are in peril, where an average of only 4% of natural habitat remains. We propose a Global Deal for Nature-a companion to the Paris Climate Deal-to promote increased habitat protection and restoration, national- and ecoregion-scale conservation strategies, and the empowerment of indigenous peoples to protect their sovereign lands. The goal of such an accord would be to protect half the terrestrial realm by 2050 to halt the extinction crisis while sustaining human livelihoods.","author":[{"dropping-particle":"","family":"Dinerstein","given":"Eric","non-dropping-particle":"","parse-names":false,"suffix":""},{"dropping-particle":"","family":"Olson","given":"David","non-dropping-particle":"","parse-names":false,"suffix":""},{"dropping-particle":"","family":"Joshi","given":"Anup","non-dropping-particle":"","parse-names":false,"suffix":""},{"dropping-particle":"","family":"Vynne","given":"Carly","non-dropping-particle":"","parse-names":false,"suffix":""},{"dropping-particle":"","family":"Burgess","given":"Neil D.","non-dropping-particle":"","parse-names":false,"suffix":""},{"dropping-particle":"","family":"Wikramanayake","given":"Eric","non-dropping-particle":"","parse-names":false,"suffix":""},{"dropping-particle":"","family":"Hahn","given":"Nathan","non-dropping-particle":"","parse-names":false,"suffix":""},{"dropping-particle":"","family":"Palminteri","given":"Suzanne","non-dropping-particle":"","parse-names":false,"suffix":""},{"dropping-particle":"","family":"Hedao","given":"Prashant","non-dropping-particle":"","parse-names":false,"suffix":""},{"dropping-particle":"","family":"Noss","given":"Reed","non-dropping-particle":"","parse-names":false,"suffix":""},{"dropping-particle":"","family":"Hansen","given":"Matt","non-dropping-particle":"","parse-names":false,"suffix":""},{"dropping-particle":"","family":"Locke","given":"Harvey","non-dropping-particle":"","parse-names":false,"suffix":""},{"dropping-particle":"","family":"Ellis","given":"Erle C.","non-dropping-particle":"","parse-names":false,"suffix":""},{"dropping-particle":"","family":"Jones","given":"Benjamin","non-dropping-particle":"","parse-names":false,"suffix":""},{"dropping-particle":"","family":"Barber","given":"Charles Victor","non-dropping-particle":"","parse-names":false,"suffix":""},{"dropping-particle":"","family":"Hayes","given":"Randy","non-dropping-particle":"","parse-names":false,"suffix":""},{"dropping-particle":"","family":"Kormos","given":"Cyril","non-dropping-particle":"","parse-names":false,"suffix":""},{"dropping-particle":"","family":"Martin","given":"Vance","non-dropping-particle":"","parse-names":false,"suffix":""},{"dropping-particle":"","family":"Crist","given":"Eileen","non-dropping-particle":"","parse-names":false,"suffix":""},{"dropping-particle":"","family":"Sechrest","given":"Wes","non-dropping-particle":"","parse-names":false,"suffix":""},{"dropping-particle":"","family":"Price","given":"Lori","non-dropping-particle":"","parse-names":false,"suffix":""},{"dropping-particle":"","family":"Baillie","given":"Jonathan E.M.","non-dropping-particle":"","parse-names":false,"suffix":""},{"dropping-particle":"","family":"Weeden","given":"Don","non-dropping-particle":"","parse-names":false,"suffix":""},{"dropping-particle":"","family":"Suckling","given":"Kierán","non-dropping-particle":"","parse-names":false,"suffix":""},{"dropping-particle":"","family":"Davis","given":"Crystal","non-dropping-particle":"","parse-names":false,"suffix":""},{"dropping-particle":"","family":"Sizer","given":"Nigel","non-dropping-particle":"","parse-names":false,"suffix":""},{"dropping-particle":"","family":"Moore","given":"Rebecca","non-dropping-particle":"","parse-names":false,"suffix":""},{"dropping-particle":"","family":"Thau","given":"David","non-dropping-particle":"","parse-names":false,"suffix":""},{"dropping-particle":"","family":"Birch","given":"Tanya","non-dropping-particle":"","parse-names":false,"suffix":""},{"dropping-particle":"","family":"Potapov","given":"Peter","non-dropping-particle":"","parse-names":false,"suffix":""},{"dropping-particle":"","family":"Turubanova","given":"Svetlana","non-dropping-particle":"","parse-names":false,"suffix":""},{"dropping-particle":"","family":"Tyukavina","given":"Alexandra","non-dropping-particle":"","parse-names":false,"suffix":""},{"dropping-particle":"","family":"Souza","given":"Nadia","non-dropping-particle":"De","parse-names":false,"suffix":""},{"dropping-particle":"","family":"Pintea","given":"Lilian","non-dropping-particle":"","parse-names":false,"suffix":""},{"dropping-particle":"","family":"Brito","given":"Joscrossed C.","non-dropping-particle":"","parse-names":false,"suffix":""},{"dropping-particle":"","family":"Llewellyn","given":"Othman A.","non-dropping-particle":"","parse-names":false,"suffix":""},{"dropping-particle":"","family":"Miller","given":"Anthony G.","non-dropping-particle":"","parse-names":false,"suffix":""},{"dropping-particle":"","family":"Patzelt","given":"Annette","non-dropping-particle":"","parse-names":false,"suffix":""},{"dropping-particle":"","family":"Ghazanfar","given":"Shahina A.","non-dropping-particle":"","parse-names":false,"suffix":""},{"dropping-particle":"","family":"Timberlake","given":"Jonathan","non-dropping-particle":"","parse-names":false,"suffix":""},{"dropping-particle":"","family":"Klöser","given":"Heinz","non-dropping-particle":"","parse-names":false,"suffix":""},{"dropping-particle":"","family":"Shennan-Farpón","given":"Yara","non-dropping-particle":"","parse-names":false,"suffix":""},{"dropping-particle":"","family":"Kindt","given":"Roeland","non-dropping-particle":"","parse-names":false,"suffix":""},{"dropping-particle":"","family":"Lillesø","given":"Jens Peter Barnekow","non-dropping-particle":"","parse-names":false,"suffix":""},{"dropping-particle":"","family":"Breugel","given":"Paulo","non-dropping-particle":"Van","parse-names":false,"suffix":""},{"dropping-particle":"","family":"Graudal","given":"Lars","non-dropping-particle":"","parse-names":false,"suffix":""},{"dropping-particle":"","family":"Voge","given":"Maianna","non-dropping-particle":"","parse-names":false,"suffix":""},{"dropping-particle":"","family":"Al-Shammari","given":"Khalaf F.","non-dropping-particle":"","parse-names":false,"suffix":""},{"dropping-particle":"","family":"Saleem","given":"Muhammad","non-dropping-particle":"","parse-names":false,"suffix":""}],"container-title":"BioScience","id":"wIwNUQcf/9NTDWGjc","issue":"6","issued":{"date-parts":[["2017"]]},"page":"534-545","title":"An Ecoregion-Based Approach to Protecting Half the Terrestrial Realm","type":"article-journal","volume":"67"}}],"schema":"https://github.com/citation-style-language/schema/raw/master/csl-citation.json"} </w:instrText>
       </w:r>
       <w:r>
         <w:rPr>
@@ -9908,6 +9909,13 @@
       <w:r>
         <w:rPr>
           <w:rFonts w:asciiTheme="minorHAnsi" w:hAnsiTheme="minorHAnsi" w:cstheme="minorHAnsi"/>
+          <w:lang w:val="en-CA"/>
+        </w:rPr>
+        <w:t xml:space="preserve">This has resulted in a number of new global and regional datasets that purport to identify intact areas or their opposite cumulative human pressures. </w:t>
+      </w:r>
+      <w:r>
+        <w:rPr>
+          <w:rFonts w:asciiTheme="minorHAnsi" w:hAnsiTheme="minorHAnsi" w:cstheme="minorHAnsi"/>
         </w:rPr>
         <w:t xml:space="preserve">We compared </w:t>
       </w:r>
@@ -10203,7 +10211,7 @@
         <w:rPr>
           <w:rFonts w:asciiTheme="minorHAnsi" w:hAnsiTheme="minorHAnsi" w:cstheme="minorHAnsi"/>
         </w:rPr>
-        <w:instrText xml:space="preserve"> ADDIN ZOTERO_ITEM CSL_CITATION {"citationID":"siAnir2g","properties":{"formattedCitation":"(Lee 2008)","plainCitation":"(Lee 2008)","noteIndex":0},"citationItems":[{"id":"haxmp8WB/dIXntsNK","uris":["http://www.mendeley.com/documents/?uuid=bf32709a-757b-4a3f-80e6-53b4a1925df6"],"uri":["http://www.mendeley.com/documents/?uuid=bf32709a-757b-4a3f-80e6-53b4a1925df6"],"itemData":{"author":[{"dropping-particle":"","family":"Lee","given":"PG","non-dropping-particle":"","parse-names":false,"suffix":""}],"container-title":"Ecology and Society","id":"ITEM-1","issue":"1","issued":{"date-parts":[["2008"]]},"title":"Caution against using intact forest-landscapes data at regional scales","type":"article-journal","volume":"14"}}],"schema":"https://github.com/citation-style-language/schema/raw/master/csl-citation.json"} </w:instrText>
+        <w:instrText xml:space="preserve"> ADDIN ZOTERO_ITEM CSL_CITATION {"citationID":"siAnir2g","properties":{"formattedCitation":"(Lee 2008)","plainCitation":"(Lee 2008)","noteIndex":0},"citationItems":[{"id":"eIZIcQfW/75ZK2lvF","uris":["http://www.mendeley.com/documents/?uuid=bf32709a-757b-4a3f-80e6-53b4a1925df6"],"uri":["http://www.mendeley.com/documents/?uuid=bf32709a-757b-4a3f-80e6-53b4a1925df6"],"itemData":{"author":[{"dropping-particle":"","family":"Lee","given":"PG","non-dropping-particle":"","parse-names":false,"suffix":""}],"container-title":"Ecology and Society","id":"ITEM-1","issue":"1","issued":{"date-parts":[["2008"]]},"title":"Caution against using intact forest-landscapes data at regional scales","type":"article-journal","volume":"14"}}],"schema":"https://github.com/citation-style-language/schema/raw/master/csl-citation.json"} </w:instrText>
       </w:r>
       <w:r>
         <w:rPr>
@@ -10503,7 +10511,7 @@
         <w:rPr>
           <w:rFonts w:asciiTheme="minorHAnsi" w:hAnsiTheme="minorHAnsi" w:cstheme="minorHAnsi"/>
         </w:rPr>
-        <w:instrText xml:space="preserve"> ADDIN ZOTERO_ITEM CSL_CITATION {"citationID":"oTezp1g6","properties":{"formattedCitation":"(White et al. 2017)","plainCitation":"(White et al. 2017)","noteIndex":0},"citationItems":[{"id":"haxmp8WB/gFrmes09","uris":["http://www.mendeley.com/documents/?uuid=00e851b0-0fe9-4477-8079-9260b4c9e4e0"],"uri":["http://www.mendeley.com/documents/?uuid=00e851b0-0fe9-4477-8079-9260b4c9e4e0"],"itemData":{"DOI":"10.1016/j.rse.2017.03.035","ISSN":"00344257","author":[{"dropping-particle":"","family":"White","given":"J.C.","non-dropping-particle":"","parse-names":false,"suffix":""},{"dropping-particle":"","family":"Wulder","given":"M.A.","non-dropping-particle":"","parse-names":false,"suffix":""},{"dropping-particle":"","family":"Hermosilla","given":"T.","non-dropping-particle":"","parse-names":false,"suffix":""},{"dropping-particle":"","family":"Coops","given":"N.C.","non-dropping-particle":"","parse-names":false,"suffix":""},{"dropping-particle":"","family":"Hobart","given":"G.W.","non-dropping-particle":"","parse-names":false,"suffix":""}],"container-title":"Remote Sensing of Environment","id":"ITEM-1","issued":{"date-parts":[["2017"]]},"page":"303-321","title":"Annual characterization of 25 years of forest disturbance and recovery in Canada with Landsat","type":"article-journal","volume":"194"}}],"schema":"https://github.com/citation-style-language/schema/raw/master/csl-citation.json"} </w:instrText>
+        <w:instrText xml:space="preserve"> ADDIN ZOTERO_ITEM CSL_CITATION {"citationID":"oTezp1g6","properties":{"formattedCitation":"(White et al. 2017)","plainCitation":"(White et al. 2017)","noteIndex":0},"citationItems":[{"id":"eIZIcQfW/gNc9Qq2H","uris":["http://www.mendeley.com/documents/?uuid=00e851b0-0fe9-4477-8079-9260b4c9e4e0"],"uri":["http://www.mendeley.com/documents/?uuid=00e851b0-0fe9-4477-8079-9260b4c9e4e0"],"itemData":{"DOI":"10.1016/j.rse.2017.03.035","ISSN":"00344257","author":[{"dropping-particle":"","family":"White","given":"J.C.","non-dropping-particle":"","parse-names":false,"suffix":""},{"dropping-particle":"","family":"Wulder","given":"M.A.","non-dropping-particle":"","parse-names":false,"suffix":""},{"dropping-particle":"","family":"Hermosilla","given":"T.","non-dropping-particle":"","parse-names":false,"suffix":""},{"dropping-particle":"","family":"Coops","given":"N.C.","non-dropping-particle":"","parse-names":false,"suffix":""},{"dropping-particle":"","family":"Hobart","given":"G.W.","non-dropping-particle":"","parse-names":false,"suffix":""}],"container-title":"Remote Sensing of Environment","id":"ITEM-1","issued":{"date-parts":[["2017"]]},"page":"303-321","title":"Annual characterization of 25 years of forest disturbance and recovery in Canada with Landsat","type":"article-journal","volume":"194"}}],"schema":"https://github.com/citation-style-language/schema/raw/master/csl-citation.json"} </w:instrText>
       </w:r>
       <w:r>
         <w:rPr>
@@ -10611,7 +10619,14 @@
         <w:rPr>
           <w:rFonts w:asciiTheme="minorHAnsi" w:hAnsiTheme="minorHAnsi" w:cstheme="minorHAnsi"/>
         </w:rPr>
-        <w:t>changing, including the boreal plains of western Canada, and southern parts of the boreal shield in Ontario and Quebec</w:t>
+        <w:t xml:space="preserve">changing, including the boreal plains of </w:t>
+      </w:r>
+      <w:r>
+        <w:rPr>
+          <w:rFonts w:asciiTheme="minorHAnsi" w:hAnsiTheme="minorHAnsi" w:cstheme="minorHAnsi"/>
+        </w:rPr>
+        <w:lastRenderedPageBreak/>
+        <w:t>western Canada, and southern parts of the boreal shield in Ontario and Quebec</w:t>
       </w:r>
       <w:r>
         <w:rPr>
@@ -10629,7 +10644,7 @@
         <w:rPr>
           <w:rFonts w:asciiTheme="minorHAnsi" w:hAnsiTheme="minorHAnsi" w:cstheme="minorHAnsi"/>
         </w:rPr>
-        <w:instrText xml:space="preserve"> ADDIN ZOTERO_ITEM CSL_CITATION {"citationID":"te8Sf0IY","properties":{"formattedCitation":"(Government of Quebec (Minister of Natural Resources and Wildlife) 2009, OMNR 2013)","plainCitation":"(Government of Quebec (Minister of Natural Resources and Wildlife) 2009, OMNR 2013)","noteIndex":0},"citationItems":[{"id":"haxmp8WB/cQng2RQj","uris":["http://www.mendeley.com/documents/?uuid=f7b38be4-0b1f-4d21-8cde-81f371de09c7"],"uri":["http://www.mendeley.com/documents/?uuid=f7b38be4-0b1f-4d21-8cde-81f371de09c7"],"itemData":{"author":[{"dropping-particle":"","family":"Government of Quebec (Minister of Natural Resources and Wildlife)","given":"","non-dropping-particle":"","parse-names":false,"suffix":""}],"id":"wIwNUQcf/nauFLQYN","issued":{"date-parts":[["2009"]]},"number-of-pages":"36","publisher":"Working document, Ressources naturelles et Faune Québec","publisher-place":"Quebec","title":"Plan Nord - For a socially responsible and sustainable form of economic development","type":"report"}},{"id":"haxmp8WB/6qmYpsfz","uris":["http://www.mendeley.com/documents/?uuid=84f1900d-5cef-4be0-9bd1-743a223717e2"],"uri":["http://www.mendeley.com/documents/?uuid=84f1900d-5cef-4be0-9bd1-743a223717e2"],"itemData":{"author":[{"dropping-particle":"","family":"OMNR","given":"","non-dropping-particle":"","parse-names":false,"suffix":""}],"id":"wIwNUQcf/ajYUCQNM","issued":{"date-parts":[["2013"]]},"number-of-pages":"15","publisher":"Ontario Ministry of Natural Resources","title":"An Introduction to the Far North Land Use Strategy Table of Contents","type":"report"}}],"schema":"https://github.com/citation-style-language/schema/raw/master/csl-citation.json"} </w:instrText>
+        <w:instrText xml:space="preserve"> ADDIN ZOTERO_ITEM CSL_CITATION {"citationID":"te8Sf0IY","properties":{"formattedCitation":"(Government of Quebec (Minister of Natural Resources and Wildlife) 2009, OMNR 2013)","plainCitation":"(Government of Quebec (Minister of Natural Resources and Wildlife) 2009, OMNR 2013)","noteIndex":0},"citationItems":[{"id":"eIZIcQfW/pzGtr9eZ","uris":["http://www.mendeley.com/documents/?uuid=f7b38be4-0b1f-4d21-8cde-81f371de09c7"],"uri":["http://www.mendeley.com/documents/?uuid=f7b38be4-0b1f-4d21-8cde-81f371de09c7"],"itemData":{"author":[{"dropping-particle":"","family":"Government of Quebec (Minister of Natural Resources and Wildlife)","given":"","non-dropping-particle":"","parse-names":false,"suffix":""}],"id":"wIwNUQcf/nauFLQYN","issued":{"date-parts":[["2009"]]},"number-of-pages":"36","publisher":"Working document, Ressources naturelles et Faune Québec","publisher-place":"Quebec","title":"Plan Nord - For a socially responsible and sustainable form of economic development","type":"report"}},{"id":"eIZIcQfW/h2OhGhc8","uris":["http://www.mendeley.com/documents/?uuid=84f1900d-5cef-4be0-9bd1-743a223717e2"],"uri":["http://www.mendeley.com/documents/?uuid=84f1900d-5cef-4be0-9bd1-743a223717e2"],"itemData":{"author":[{"dropping-particle":"","family":"OMNR","given":"","non-dropping-particle":"","parse-names":false,"suffix":""}],"id":"wIwNUQcf/ajYUCQNM","issued":{"date-parts":[["2013"]]},"number-of-pages":"15","publisher":"Ontario Ministry of Natural Resources","title":"An Introduction to the Far North Land Use Strategy Table of Contents","type":"report"}}],"schema":"https://github.com/citation-style-language/schema/raw/master/csl-citation.json"} </w:instrText>
       </w:r>
       <w:r>
         <w:rPr>
@@ -10668,7 +10683,6 @@
         <w:rPr>
           <w:rFonts w:asciiTheme="minorHAnsi" w:hAnsiTheme="minorHAnsi" w:cstheme="minorHAnsi"/>
         </w:rPr>
-        <w:lastRenderedPageBreak/>
         <w:t>Methodological differences among map</w:t>
       </w:r>
       <w:r>
@@ -10909,7 +10923,7 @@
         <w:rPr>
           <w:rFonts w:asciiTheme="minorHAnsi" w:hAnsiTheme="minorHAnsi" w:cstheme="minorHAnsi"/>
         </w:rPr>
-        <w:instrText xml:space="preserve"> ADDIN ZOTERO_ITEM CSL_CITATION {"citationID":"2JWGbzoR","properties":{"formattedCitation":"(Potapov et al. 2017)","plainCitation":"(Potapov et al. 2017)","noteIndex":0},"citationItems":[{"id":"haxmp8WB/0TuhVbhg","uris":["http://www.mendeley.com/documents/?uuid=cdbb5b8b-d2a1-4247-bd9a-a023c31fdd14"],"uri":["http://www.mendeley.com/documents/?uuid=cdbb5b8b-d2a1-4247-bd9a-a023c31fdd14"],"itemData":{"DOI":"10.1126/sciadv.1600821","ISSN":"2375-2548","author":[{"dropping-particle":"","family":"Potapov","given":"Peter","non-dropping-particle":"","parse-names":false,"suffix":""},{"dropping-particle":"","family":"Hansen","given":"Matthew C","non-dropping-particle":"","parse-names":false,"suffix":""},{"dropping-particle":"","family":"Laestadius","given":"Lars","non-dropping-particle":"","parse-names":false,"suffix":""},{"dropping-particle":"","family":"Turubanova","given":"Svetlana","non-dropping-particle":"","parse-names":false,"suffix":""},{"dropping-particle":"","family":"Yaroshenko","given":"Alexey","non-dropping-particle":"","parse-names":false,"suffix":""},{"dropping-particle":"","family":"Thies","given":"Christoph","non-dropping-particle":"","parse-names":false,"suffix":""},{"dropping-particle":"","family":"Smith","given":"Wynet","non-dropping-particle":"","parse-names":false,"suffix":""},{"dropping-particle":"","family":"Zhuravleva","given":"Ilona","non-dropping-particle":"","parse-names":false,"suffix":""},{"dropping-particle":"","family":"Komarova","given":"Anna","non-dropping-particle":"","parse-names":false,"suffix":""},{"dropping-particle":"","family":"Minnemeyer","given":"Susan","non-dropping-particle":"","parse-names":false,"suffix":""},{"dropping-particle":"","family":"Esipova","given":"Elena","non-dropping-particle":"","parse-names":false,"suffix":""}],"container-title":"Science Advances","id":"ITEM-1","issue":"JANUARY","issued":{"date-parts":[["2017"]]},"page":"1-13","title":"The last frontiers of wilderness : Tracking loss of intact forest landscapes from 2000 to 2013","type":"article-journal"}}],"schema":"https://github.com/citation-style-language/schema/raw/master/csl-citation.json"} </w:instrText>
+        <w:instrText xml:space="preserve"> ADDIN ZOTERO_ITEM CSL_CITATION {"citationID":"2JWGbzoR","properties":{"formattedCitation":"(Potapov et al. 2017)","plainCitation":"(Potapov et al. 2017)","noteIndex":0},"citationItems":[{"id":"eIZIcQfW/bkHeODjH","uris":["http://www.mendeley.com/documents/?uuid=cdbb5b8b-d2a1-4247-bd9a-a023c31fdd14"],"uri":["http://www.mendeley.com/documents/?uuid=cdbb5b8b-d2a1-4247-bd9a-a023c31fdd14"],"itemData":{"DOI":"10.1126/sciadv.1600821","ISSN":"2375-2548","author":[{"dropping-particle":"","family":"Potapov","given":"Peter","non-dropping-particle":"","parse-names":false,"suffix":""},{"dropping-particle":"","family":"Hansen","given":"Matthew C","non-dropping-particle":"","parse-names":false,"suffix":""},{"dropping-particle":"","family":"Laestadius","given":"Lars","non-dropping-particle":"","parse-names":false,"suffix":""},{"dropping-particle":"","family":"Turubanova","given":"Svetlana","non-dropping-particle":"","parse-names":false,"suffix":""},{"dropping-particle":"","family":"Yaroshenko","given":"Alexey","non-dropping-particle":"","parse-names":false,"suffix":""},{"dropping-particle":"","family":"Thies","given":"Christoph","non-dropping-particle":"","parse-names":false,"suffix":""},{"dropping-particle":"","family":"Smith","given":"Wynet","non-dropping-particle":"","parse-names":false,"suffix":""},{"dropping-particle":"","family":"Zhuravleva","given":"Ilona","non-dropping-particle":"","parse-names":false,"suffix":""},{"dropping-particle":"","family":"Komarova","given":"Anna","non-dropping-particle":"","parse-names":false,"suffix":""},{"dropping-particle":"","family":"Minnemeyer","given":"Susan","non-dropping-particle":"","parse-names":false,"suffix":""},{"dropping-particle":"","family":"Esipova","given":"Elena","non-dropping-particle":"","parse-names":false,"suffix":""}],"container-title":"Science Advances","id":"ITEM-1","issue":"JANUARY","issued":{"date-parts":[["2017"]]},"page":"1-13","title":"The last frontiers of wilderness : Tracking loss of intact forest landscapes from 2000 to 2013","type":"article-journal"}}],"schema":"https://github.com/citation-style-language/schema/raw/master/csl-citation.json"} </w:instrText>
       </w:r>
       <w:r>
         <w:rPr>
@@ -10969,7 +10983,7 @@
         <w:rPr>
           <w:rFonts w:asciiTheme="minorHAnsi" w:hAnsiTheme="minorHAnsi" w:cstheme="minorHAnsi"/>
         </w:rPr>
-        <w:instrText xml:space="preserve"> ADDIN ZOTERO_ITEM CSL_CITATION {"citationID":"pyvDzaI6","properties":{"formattedCitation":"(Smith and Cheng 2016)","plainCitation":"(Smith and Cheng 2016)","noteIndex":0},"citationItems":[{"id":"haxmp8WB/LfRJxkLc","uris":["http://www.mendeley.com/documents/?uuid=07f0a5ec-bf5f-453e-ac66-b98a490d844a"],"uri":["http://www.mendeley.com/documents/?uuid=07f0a5ec-bf5f-453e-ac66-b98a490d844a"],"itemData":{"author":[{"dropping-particle":"","family":"Smith","given":"Wynet","non-dropping-particle":"","parse-names":false,"suffix":""},{"dropping-particle":"","family":"Cheng","given":"Ryan","non-dropping-particle":"","parse-names":false,"suffix":""}],"id":"ITEM-1","issue":"August 2015","issued":{"date-parts":[["2016"]]},"number-of-pages":"26pp","publisher":"Global Forest Watch Canada","title":"Canada's Intact Fore St Landscapes Updated To 2013","type":"report"}}],"schema":"https://github.com/citation-style-language/schema/raw/master/csl-citation.json"} </w:instrText>
+        <w:instrText xml:space="preserve"> ADDIN ZOTERO_ITEM CSL_CITATION {"citationID":"pyvDzaI6","properties":{"formattedCitation":"(Smith and Cheng 2016)","plainCitation":"(Smith and Cheng 2016)","noteIndex":0},"citationItems":[{"id":"eIZIcQfW/IsuqhdxL","uris":["http://www.mendeley.com/documents/?uuid=07f0a5ec-bf5f-453e-ac66-b98a490d844a"],"uri":["http://www.mendeley.com/documents/?uuid=07f0a5ec-bf5f-453e-ac66-b98a490d844a"],"itemData":{"author":[{"dropping-particle":"","family":"Smith","given":"Wynet","non-dropping-particle":"","parse-names":false,"suffix":""},{"dropping-particle":"","family":"Cheng","given":"Ryan","non-dropping-particle":"","parse-names":false,"suffix":""}],"id":"ITEM-1","issue":"August 2015","issued":{"date-parts":[["2016"]]},"number-of-pages":"26pp","publisher":"Global Forest Watch Canada","title":"Canada's Intact Fore St Landscapes Updated To 2013","type":"report"}}],"schema":"https://github.com/citation-style-language/schema/raw/master/csl-citation.json"} </w:instrText>
       </w:r>
       <w:r>
         <w:rPr>
@@ -11077,7 +11091,7 @@
         <w:rPr>
           <w:rFonts w:asciiTheme="minorHAnsi" w:hAnsiTheme="minorHAnsi" w:cstheme="minorHAnsi"/>
         </w:rPr>
-        <w:instrText xml:space="preserve"> ADDIN ZOTERO_ITEM CSL_CITATION {"citationID":"vZgOtqws","properties":{"formattedCitation":"(Haddad et al. 2015)","plainCitation":"(Haddad et al. 2015)","noteIndex":0},"citationItems":[{"id":"haxmp8WB/NEw38woQ","uris":["http://www.mendeley.com/documents/?uuid=f9f2c911-43d0-4298-b190-d1fcae73ec2c"],"uri":["http://www.mendeley.com/documents/?uuid=f9f2c911-43d0-4298-b190-d1fcae73ec2c"],"itemData":{"DOI":"10.1126/sciadv.1500052","ISBN":"doi : 10.1126/sciadv.1500052","ISSN":"2375-2548","PMID":"26601154","abstract":"We conducted an analysis of global forest cover to reveal that 70% of remaining forest is within 1 km of the forest’s edge, subject to the degrading effects of fragmentation. A synthesis of fragmentation experiments spanning multiple biomes and scales, five continents, and 35 years demonstrates that habitat fragmentation reduces biodiversity by 13 to 75% and impairs key ecosystem functions by decreasing biomass and altering nutrient cycles. Effects are greatest in the smallest and most isolated fragments, and they magnify with the passage of time. These findings indicate an urgent need for conservation and restoration measures to improve landscape connectivity, which will reduce extinction rates and help maintain ecosystem services.","author":[{"dropping-particle":"","family":"Haddad","given":"N. M.","non-dropping-particle":"","parse-names":false,"suffix":""},{"dropping-particle":"","family":"Brudvig","given":"L. A.","non-dropping-particle":"","parse-names":false,"suffix":""},{"dropping-particle":"","family":"Clobert","given":"J.","non-dropping-particle":"","parse-names":false,"suffix":""},{"dropping-particle":"","family":"Davies","given":"K. F.","non-dropping-particle":"","parse-names":false,"suffix":""},{"dropping-particle":"","family":"Gonzalez","given":"A.","non-dropping-particle":"","parse-names":false,"suffix":""},{"dropping-particle":"","family":"Holt","given":"R. D.","non-dropping-particle":"","parse-names":false,"suffix":""},{"dropping-particle":"","family":"Lovejoy","given":"T. E.","non-dropping-particle":"","parse-names":false,"suffix":""},{"dropping-particle":"","family":"Sexton","given":"J. O.","non-dropping-particle":"","parse-names":false,"suffix":""},{"dropping-particle":"","family":"Austin","given":"M. P.","non-dropping-particle":"","parse-names":false,"suffix":""},{"dropping-particle":"","family":"Collins","given":"C. D.","non-dropping-particle":"","parse-names":false,"suffix":""},{"dropping-particle":"","family":"Cook","given":"W. M.","non-dropping-particle":"","parse-names":false,"suffix":""},{"dropping-particle":"","family":"Damschen","given":"E. I.","non-dropping-particle":"","parse-names":false,"suffix":""},{"dropping-particle":"","family":"Ewers","given":"R. M.","non-dropping-particle":"","parse-names":false,"suffix":""},{"dropping-particle":"","family":"Foster","given":"B. L.","non-dropping-particle":"","parse-names":false,"suffix":""},{"dropping-particle":"","family":"Jenkins","given":"C. N.","non-dropping-particle":"","parse-names":false,"suffix":""},{"dropping-particle":"","family":"King","given":"A. J.","non-dropping-particle":"","parse-names":false,"suffix":""},{"dropping-particle":"","family":"Laurance","given":"W. F.","non-dropping-particle":"","parse-names":false,"suffix":""},{"dropping-particle":"","family":"Levey","given":"D. J.","non-dropping-particle":"","parse-names":false,"suffix":""},{"dropping-particle":"","family":"Margules","given":"C. R.","non-dropping-particle":"","parse-names":false,"suffix":""},{"dropping-particle":"","family":"Melbourne","given":"B. A.","non-dropping-particle":"","parse-names":false,"suffix":""},{"dropping-particle":"","family":"Nicholls","given":"A. O.","non-dropping-particle":"","parse-names":false,"suffix":""},{"dropping-particle":"","family":"Orrock","given":"J. L.","non-dropping-particle":"","parse-names":false,"suffix":""},{"dropping-particle":"","family":"Song","given":"D.-X.","non-dropping-particle":"","parse-names":false,"suffix":""},{"dropping-particle":"","family":"Townshend","given":"J. R.","non-dropping-particle":"","parse-names":false,"suffix":""}],"container-title":"Science Advances","id":"ITEM-1","issue":"2","issued":{"date-parts":[["2015"]]},"page":"e1500052-e1500052","title":"Habitat fragmentation and its lasting impact on Earth's ecosystems","type":"article-journal","volume":"1"}}],"schema":"https://github.com/citation-style-language/schema/raw/master/csl-citation.json"} </w:instrText>
+        <w:instrText xml:space="preserve"> ADDIN ZOTERO_ITEM CSL_CITATION {"citationID":"vZgOtqws","properties":{"formattedCitation":"(Haddad et al. 2015)","plainCitation":"(Haddad et al. 2015)","noteIndex":0},"citationItems":[{"id":"eIZIcQfW/2sZo5c60","uris":["http://www.mendeley.com/documents/?uuid=f9f2c911-43d0-4298-b190-d1fcae73ec2c"],"uri":["http://www.mendeley.com/documents/?uuid=f9f2c911-43d0-4298-b190-d1fcae73ec2c"],"itemData":{"DOI":"10.1126/sciadv.1500052","ISBN":"doi : 10.1126/sciadv.1500052","ISSN":"2375-2548","PMID":"26601154","abstract":"We conducted an analysis of global forest cover to reveal that 70% of remaining forest is within 1 km of the forest’s edge, subject to the degrading effects of fragmentation. A synthesis of fragmentation experiments spanning multiple biomes and scales, five continents, and 35 years demonstrates that habitat fragmentation reduces biodiversity by 13 to 75% and impairs key ecosystem functions by decreasing biomass and altering nutrient cycles. Effects are greatest in the smallest and most isolated fragments, and they magnify with the passage of time. These findings indicate an urgent need for conservation and restoration measures to improve landscape connectivity, which will reduce extinction rates and help maintain ecosystem services.","author":[{"dropping-particle":"","family":"Haddad","given":"N. M.","non-dropping-particle":"","parse-names":false,"suffix":""},{"dropping-particle":"","family":"Brudvig","given":"L. A.","non-dropping-particle":"","parse-names":false,"suffix":""},{"dropping-particle":"","family":"Clobert","given":"J.","non-dropping-particle":"","parse-names":false,"suffix":""},{"dropping-particle":"","family":"Davies","given":"K. F.","non-dropping-particle":"","parse-names":false,"suffix":""},{"dropping-particle":"","family":"Gonzalez","given":"A.","non-dropping-particle":"","parse-names":false,"suffix":""},{"dropping-particle":"","family":"Holt","given":"R. D.","non-dropping-particle":"","parse-names":false,"suffix":""},{"dropping-particle":"","family":"Lovejoy","given":"T. E.","non-dropping-particle":"","parse-names":false,"suffix":""},{"dropping-particle":"","family":"Sexton","given":"J. O.","non-dropping-particle":"","parse-names":false,"suffix":""},{"dropping-particle":"","family":"Austin","given":"M. P.","non-dropping-particle":"","parse-names":false,"suffix":""},{"dropping-particle":"","family":"Collins","given":"C. D.","non-dropping-particle":"","parse-names":false,"suffix":""},{"dropping-particle":"","family":"Cook","given":"W. M.","non-dropping-particle":"","parse-names":false,"suffix":""},{"dropping-particle":"","family":"Damschen","given":"E. I.","non-dropping-particle":"","parse-names":false,"suffix":""},{"dropping-particle":"","family":"Ewers","given":"R. M.","non-dropping-particle":"","parse-names":false,"suffix":""},{"dropping-particle":"","family":"Foster","given":"B. L.","non-dropping-particle":"","parse-names":false,"suffix":""},{"dropping-particle":"","family":"Jenkins","given":"C. N.","non-dropping-particle":"","parse-names":false,"suffix":""},{"dropping-particle":"","family":"King","given":"A. J.","non-dropping-particle":"","parse-names":false,"suffix":""},{"dropping-particle":"","family":"Laurance","given":"W. F.","non-dropping-particle":"","parse-names":false,"suffix":""},{"dropping-particle":"","family":"Levey","given":"D. J.","non-dropping-particle":"","parse-names":false,"suffix":""},{"dropping-particle":"","family":"Margules","given":"C. R.","non-dropping-particle":"","parse-names":false,"suffix":""},{"dropping-particle":"","family":"Melbourne","given":"B. A.","non-dropping-particle":"","parse-names":false,"suffix":""},{"dropping-particle":"","family":"Nicholls","given":"A. O.","non-dropping-particle":"","parse-names":false,"suffix":""},{"dropping-particle":"","family":"Orrock","given":"J. L.","non-dropping-particle":"","parse-names":false,"suffix":""},{"dropping-particle":"","family":"Song","given":"D.-X.","non-dropping-particle":"","parse-names":false,"suffix":""},{"dropping-particle":"","family":"Townshend","given":"J. R.","non-dropping-particle":"","parse-names":false,"suffix":""}],"container-title":"Science Advances","id":"ITEM-1","issue":"2","issued":{"date-parts":[["2015"]]},"page":"e1500052-e1500052","title":"Habitat fragmentation and its lasting impact on Earth's ecosystems","type":"article-journal","volume":"1"}}],"schema":"https://github.com/citation-style-language/schema/raw/master/csl-citation.json"} </w:instrText>
       </w:r>
       <w:r>
         <w:rPr>
@@ -11141,14 +11155,14 @@
         <w:rPr>
           <w:color w:val="000000" w:themeColor="text1"/>
         </w:rPr>
-        <w:t xml:space="preserve">. Two recent papers, with relevance to the boreal context, argue for a more sophisticated approach to the assessment of the loss of ecological value from forests. In the first, Bernier et al. 2017 review the concept of "primary forest" and its use by the FAO for reporting country-level statistics. Of particular concern is the lack of a consistent operational definition resulting in substantial differences in they way primary forest areas are defined and measured within each country. They note that more recent approaches, such as Intact Forest Landscapes, provide more consistency by using satellite imagery but do not consider regional differences in ecosystem processes that can result in large differences in areas identified as intact (e.g., Lee 2009). The standard operational definition of an IFL, however, sets a minimum size threshold of 50 000 ha, which is arbitrary and disconnected from regional ecosystem processes. For example, the standard operational definition of an IFL, however, sets a minimum size threshold of 50 000 ha, which is arbitrary and disconnected from regional ecosystem processes. In the second paper, Venier et al. 2018 distinguish between conceptual and operational definitions of IFL and provide a historical review of intactness mapping, both globally and regionally. </w:t>
+        <w:t xml:space="preserve">. Two recent papers, with relevance to the boreal context, argue for a more sophisticated approach to the assessment of the loss of ecological value from forests. In the first, Bernier et al. 2017 review the concept of "primary forest" and its use by the FAO for reporting country-level statistics. Of particular concern is the lack of a consistent operational definition resulting in substantial differences in they way primary forest areas are defined and measured within each country. They note that more recent approaches, such as Intact Forest Landscapes, provide more consistency by using satellite imagery but do not consider regional differences in ecosystem processes that can result in large differences in areas identified as intact (e.g., Lee 2009). The standard operational definition of an IFL, however, sets a minimum size threshold of 50 000 ha, which is arbitrary and disconnected from regional ecosystem processes. For example, the standard operational definition of an IFL, however, sets a minimum size threshold of 50 000 ha, which is arbitrary and disconnected from regional ecosystem </w:t>
       </w:r>
       <w:r>
         <w:rPr>
           <w:color w:val="000000" w:themeColor="text1"/>
         </w:rPr>
         <w:lastRenderedPageBreak/>
-        <w:t>Both papers point out limitations in the criteria used to map intact areas. Specifically, the minimum size threshold of 50,000 ha is too small for wide ranging species such as caribou and wolverine and for ecosystem processes such as wildfire which can in the boreal region is considered arbitrary and not connected to regional ecosystem processes such as wildfires that can exceed 1 000 000 ha.</w:t>
+        <w:t>processes. In the second paper, Venier et al. 2018 distinguish between conceptual and operational definitions of IFL and provide a historical review of intactness mapping, both globally and regionally. Both papers point out limitations in the criteria used to map intact areas. Specifically, the minimum size threshold of 50,000 ha is too small for wide ranging species such as caribou and wolverine and for ecosystem processes such as wildfire which can in the boreal region is considered arbitrary and not connected to regional ecosystem processes such as wildfires that can exceed 1 000 000 ha.</w:t>
       </w:r>
       <w:r>
         <w:rPr>
@@ -11275,7 +11289,7 @@
         <w:fldChar w:fldCharType="begin" w:fldLock="1"/>
       </w:r>
       <w:r>
-        <w:instrText xml:space="preserve"> ADDIN ZOTERO_ITEM CSL_CITATION {"citationID":"EDQxAGLV","properties":{"formattedCitation":"(Shepherd and Whittington 2006)","plainCitation":"(Shepherd and Whittington 2006)","noteIndex":0},"citationItems":[{"id":"haxmp8WB/NscHXYxw","uris":["http://www.mendeley.com/documents/?uuid=8cc87afa-3531-4b5c-93e7-63a138e6d8c6"],"uri":["http://www.mendeley.com/documents/?uuid=8cc87afa-3531-4b5c-93e7-63a138e6d8c6"],"itemData":{"DOI":"1","ISBN":"1708-3087","ISSN":"17083087","abstract":"Corridor restoration is increasingly being used to connect habitat in mountainous areas where rugged topography and increasing human activity fragment habitat. Wolves (Canis lupus) are a conservation priority because they avoid areas with high levels of human use and are ecologically important predators. We examined how corridor restoration through a golf course changes the distribution of wolves and their prey in Jasper National Park, Alberta, Canada. We followed and recorded wolf paths in the snow both within the corridor and in the surrounding landscape before and after a corridor was re-established. Track transects were used to estimate prey abundance and snow depths, and trail counters measured human activity. We compared resources on wolf paths to available movement routes using conditional logistic regression and also compared resources used by wolves before and after restoration. We addressed potential confounding effects of prey abundance, snow depths, and levels of human use by testing for changes in these variables. Prior to restoration, wolves traveled around the golf course and used the mountainside to connect valley-bottom habitat. Conversely, elk (Cervus elaphus) densities were highest in the golf course. After restoration, wolves shifted most of their movement to the golf course corridor, whereas elk dispersed along the corridor and mountainside. When traveling through the study area, wolves selected for areas with high prey abundance, low elevations, and low levels of human activity. Corridor restoration increased the area of high quality habitat available to wolves and increased their access to elk and deer at low elevations. Our results corroborate other studies suggesting that wolves and elk quickly adapt to landscape changes and that corridor restoration can improve habitat quality and reduce habitat fragmentation","author":[{"dropping-particle":"","family":"Shepherd","given":"Brenda","non-dropping-particle":"","parse-names":false,"suffix":""},{"dropping-particle":"","family":"Whittington","given":"Jesse","non-dropping-particle":"","parse-names":false,"suffix":""}],"container-title":"Ecology and Society","id":"ITEM-1","issue":"2","issued":{"date-parts":[["2006"]]},"page":"1","title":"Response of wolves to corridor restoration and human use management","type":"article-journal","volume":"11"}}],"schema":"https://github.com/citation-style-language/schema/raw/master/csl-citation.json"} </w:instrText>
+        <w:instrText xml:space="preserve"> ADDIN ZOTERO_ITEM CSL_CITATION {"citationID":"EDQxAGLV","properties":{"formattedCitation":"(Shepherd and Whittington 2006)","plainCitation":"(Shepherd and Whittington 2006)","noteIndex":0},"citationItems":[{"id":"eIZIcQfW/F5YG0OL5","uris":["http://www.mendeley.com/documents/?uuid=8cc87afa-3531-4b5c-93e7-63a138e6d8c6"],"uri":["http://www.mendeley.com/documents/?uuid=8cc87afa-3531-4b5c-93e7-63a138e6d8c6"],"itemData":{"DOI":"1","ISBN":"1708-3087","ISSN":"17083087","abstract":"Corridor restoration is increasingly being used to connect habitat in mountainous areas where rugged topography and increasing human activity fragment habitat. Wolves (Canis lupus) are a conservation priority because they avoid areas with high levels of human use and are ecologically important predators. We examined how corridor restoration through a golf course changes the distribution of wolves and their prey in Jasper National Park, Alberta, Canada. We followed and recorded wolf paths in the snow both within the corridor and in the surrounding landscape before and after a corridor was re-established. Track transects were used to estimate prey abundance and snow depths, and trail counters measured human activity. We compared resources on wolf paths to available movement routes using conditional logistic regression and also compared resources used by wolves before and after restoration. We addressed potential confounding effects of prey abundance, snow depths, and levels of human use by testing for changes in these variables. Prior to restoration, wolves traveled around the golf course and used the mountainside to connect valley-bottom habitat. Conversely, elk (Cervus elaphus) densities were highest in the golf course. After restoration, wolves shifted most of their movement to the golf course corridor, whereas elk dispersed along the corridor and mountainside. When traveling through the study area, wolves selected for areas with high prey abundance, low elevations, and low levels of human activity. Corridor restoration increased the area of high quality habitat available to wolves and increased their access to elk and deer at low elevations. Our results corroborate other studies suggesting that wolves and elk quickly adapt to landscape changes and that corridor restoration can improve habitat quality and reduce habitat fragmentation","author":[{"dropping-particle":"","family":"Shepherd","given":"Brenda","non-dropping-particle":"","parse-names":false,"suffix":""},{"dropping-particle":"","family":"Whittington","given":"Jesse","non-dropping-particle":"","parse-names":false,"suffix":""}],"container-title":"Ecology and Society","id":"ITEM-1","issue":"2","issued":{"date-parts":[["2006"]]},"page":"1","title":"Response of wolves to corridor restoration and human use management","type":"article-journal","volume":"11"}}],"schema":"https://github.com/citation-style-language/schema/raw/master/csl-citation.json"} </w:instrText>
       </w:r>
       <w:r>
         <w:fldChar w:fldCharType="separate"/>
@@ -11296,7 +11310,7 @@
         <w:fldChar w:fldCharType="begin" w:fldLock="1"/>
       </w:r>
       <w:r>
-        <w:instrText xml:space="preserve"> ADDIN ZOTERO_ITEM CSL_CITATION {"citationID":"6lbkq66S","properties":{"formattedCitation":"(Richardson and B\\uc0\\u233{}raud 2014)","plainCitation":"(Richardson and Béraud 2014)","noteIndex":0},"citationItems":[{"id":"haxmp8WB/nmlo1cAU","uris":["http://www.mendeley.com/documents/?uuid=e93b955b-67b9-413f-b8bb-819009f412a6"],"uri":["http://www.mendeley.com/documents/?uuid=e93b955b-67b9-413f-b8bb-819009f412a6"],"itemData":{"DOI":"10.1111/1365-2664.12332","ISBN":"1365-2664","ISSN":"13652664","abstract":"\\n\\n\\n\\n* Riparian forest harvesting impacts streams in many ways, from altering temperature regimes, shifting geomorphic structure, increasing sediment fluxes and affecting fish populations. However, we have noted considerable variation in the results between studies that led us to ask whether the effects of forest harvesting on streams were consistent between studies. We used meta-analysis of 34 replicated studies to address the effects of riparian logging on biological and chemical components of streams in contrast to control sites.\\n\\n\\n* We found that the overall effect sizes of several response variables in replicated studies were significantly higher than zero, especially benthic invertebrates, and nitrogen and potassium concentrations. However, there was a very large amount of variation in the effect sizes between studies, and for many measures, the effect sizes from different studies were positive or negative, indicating site-specific responses.\\n\\n\\n* We explored whether stream size, stream gradient and regional potential evapotranspiration could explain some of the effect size variation between studies. Relations with these environmental variables were weak, but suggestive that some of the context-specific, individual outcomes might be due to underlying environmental differences between sites.\\n\\n\\n* Synthesis and applications. Despite relatively low numbers of replicated studies, we found significant overall effects of riparian forest harvesting although the magnitude and direction of responses within individual studies were site specific. This lack of consistency in the direction of effect sizes suggests we need a more context-dependent approach to the protection of freshwaters from forest management.\\n\\n","author":[{"dropping-particle":"","family":"Richardson","given":"John S.","non-dropping-particle":"","parse-names":false,"suffix":""},{"dropping-particle":"","family":"Béraud","given":"Salomé","non-dropping-particle":"","parse-names":false,"suffix":""}],"container-title":"Journal of Applied Ecology","id":"ITEM-1","issue":"6","issued":{"date-parts":[["2014"]]},"page":"1712-1721","title":"Effects of riparian forest harvest on streams: A meta-analysis","type":"article-journal","volume":"51"}}],"schema":"https://github.com/citation-style-language/schema/raw/master/csl-citation.json"} </w:instrText>
+        <w:instrText xml:space="preserve"> ADDIN ZOTERO_ITEM CSL_CITATION {"citationID":"6lbkq66S","properties":{"formattedCitation":"(Richardson and B\\uc0\\u233{}raud 2014)","plainCitation":"(Richardson and Béraud 2014)","noteIndex":0},"citationItems":[{"id":"eIZIcQfW/s7SfA3EO","uris":["http://www.mendeley.com/documents/?uuid=e93b955b-67b9-413f-b8bb-819009f412a6"],"uri":["http://www.mendeley.com/documents/?uuid=e93b955b-67b9-413f-b8bb-819009f412a6"],"itemData":{"DOI":"10.1111/1365-2664.12332","ISBN":"1365-2664","ISSN":"13652664","abstract":"\\n\\n\\n\\n* Riparian forest harvesting impacts streams in many ways, from altering temperature regimes, shifting geomorphic structure, increasing sediment fluxes and affecting fish populations. However, we have noted considerable variation in the results between studies that led us to ask whether the effects of forest harvesting on streams were consistent between studies. We used meta-analysis of 34 replicated studies to address the effects of riparian logging on biological and chemical components of streams in contrast to control sites.\\n\\n\\n* We found that the overall effect sizes of several response variables in replicated studies were significantly higher than zero, especially benthic invertebrates, and nitrogen and potassium concentrations. However, there was a very large amount of variation in the effect sizes between studies, and for many measures, the effect sizes from different studies were positive or negative, indicating site-specific responses.\\n\\n\\n* We explored whether stream size, stream gradient and regional potential evapotranspiration could explain some of the effect size variation between studies. Relations with these environmental variables were weak, but suggestive that some of the context-specific, individual outcomes might be due to underlying environmental differences between sites.\\n\\n\\n* Synthesis and applications. Despite relatively low numbers of replicated studies, we found significant overall effects of riparian forest harvesting although the magnitude and direction of responses within individual studies were site specific. This lack of consistency in the direction of effect sizes suggests we need a more context-dependent approach to the protection of freshwaters from forest management.\\n\\n","author":[{"dropping-particle":"","family":"Richardson","given":"John S.","non-dropping-particle":"","parse-names":false,"suffix":""},{"dropping-particle":"","family":"Béraud","given":"Salomé","non-dropping-particle":"","parse-names":false,"suffix":""}],"container-title":"Journal of Applied Ecology","id":"ITEM-1","issue":"6","issued":{"date-parts":[["2014"]]},"page":"1712-1721","title":"Effects of riparian forest harvest on streams: A meta-analysis","type":"article-journal","volume":"51"}}],"schema":"https://github.com/citation-style-language/schema/raw/master/csl-citation.json"} </w:instrText>
       </w:r>
       <w:r>
         <w:fldChar w:fldCharType="separate"/>
@@ -11559,7 +11573,7 @@
         <w:rPr>
           <w:rFonts w:asciiTheme="minorHAnsi" w:hAnsiTheme="minorHAnsi" w:cstheme="minorHAnsi"/>
         </w:rPr>
-        <w:instrText xml:space="preserve"> ADDIN ZOTERO_ITEM CSL_CITATION {"citationID":"OR94CVnl","properties":{"formattedCitation":"(Lee 2008)","plainCitation":"(Lee 2008)","noteIndex":0},"citationItems":[{"id":"haxmp8WB/dIXntsNK","uris":["http://www.mendeley.com/documents/?uuid=bf32709a-757b-4a3f-80e6-53b4a1925df6"],"uri":["http://www.mendeley.com/documents/?uuid=bf32709a-757b-4a3f-80e6-53b4a1925df6"],"itemData":{"author":[{"dropping-particle":"","family":"Lee","given":"PG","non-dropping-particle":"","parse-names":false,"suffix":""}],"container-title":"Ecology and Society","id":"ITEM-1","issue":"1","issued":{"date-parts":[["2008"]]},"title":"Caution against using intact forest-landscapes data at regional scales","type":"article-journal","volume":"14"}}],"schema":"https://github.com/citation-style-language/schema/raw/master/csl-citation.json"} </w:instrText>
+        <w:instrText xml:space="preserve"> ADDIN ZOTERO_ITEM CSL_CITATION {"citationID":"OR94CVnl","properties":{"formattedCitation":"(Lee 2008)","plainCitation":"(Lee 2008)","noteIndex":0},"citationItems":[{"id":"eIZIcQfW/75ZK2lvF","uris":["http://www.mendeley.com/documents/?uuid=bf32709a-757b-4a3f-80e6-53b4a1925df6"],"uri":["http://www.mendeley.com/documents/?uuid=bf32709a-757b-4a3f-80e6-53b4a1925df6"],"itemData":{"author":[{"dropping-particle":"","family":"Lee","given":"PG","non-dropping-particle":"","parse-names":false,"suffix":""}],"container-title":"Ecology and Society","id":"ITEM-1","issue":"1","issued":{"date-parts":[["2008"]]},"title":"Caution against using intact forest-landscapes data at regional scales","type":"article-journal","volume":"14"}}],"schema":"https://github.com/citation-style-language/schema/raw/master/csl-citation.json"} </w:instrText>
       </w:r>
       <w:r>
         <w:rPr>
@@ -11814,7 +11828,7 @@
         <w:fldChar w:fldCharType="begin" w:fldLock="1"/>
       </w:r>
       <w:r>
-        <w:instrText xml:space="preserve"> ADDIN ZOTERO_ITEM CSL_CITATION {"citationID":"CEzCu9yZ","properties":{"formattedCitation":"(Environment Canada 2008)","plainCitation":"(Environment Canada 2008)","noteIndex":0},"citationItems":[{"id":"haxmp8WB/t0Rd31rf","uris":["http://www.mendeley.com/documents/?uuid=564f3677-cd7b-47f1-808b-e9149cd5710b"],"uri":["http://www.mendeley.com/documents/?uuid=564f3677-cd7b-47f1-808b-e9149cd5710b"],"itemData":{"DOI":"http://www.sararegistry.gc.ca/document/default_e.cfm?documentID=1761","ISBN":"9781100106809","abstract":"Woodland Caribou (Rangifer tarandus caribou), Boreal Population (herein referred to as boreal caribou), are formally listed as Threatened under the federal Species at Risk Act (SARA). The Act requires the Minister of Environment to prepare a Recovery Strategy for the species that includes, to the extent possible and based upon the best available information, an identifi cation of its Critical Habitat and/or, if there is insuffi cient information available, a Schedule of Studies to determine that information. In August 2007, Environment Canada (EC) launched a science-based review with the mandate to identify Critical Habitat to the extent possible, using the best available science and/or prepare a Schedule of Studies.","author":[{"dropping-particle":"","family":"Environment Canada","given":"","non-dropping-particle":"","parse-names":false,"suffix":""}],"id":"ITEM-1","issued":{"date-parts":[["2008"]]},"number-of-pages":"72 pp. plus 180 pp Appendices","title":"Scientific Review for the Identification of Critical Habitat for Woodland Caribou (Rangifer tarandus caribou), Boreal Population, in Canada","type":"book"}}],"schema":"https://github.com/citation-style-language/schema/raw/master/csl-citation.json"} </w:instrText>
+        <w:instrText xml:space="preserve"> ADDIN ZOTERO_ITEM CSL_CITATION {"citationID":"CEzCu9yZ","properties":{"formattedCitation":"(Environment Canada 2008)","plainCitation":"(Environment Canada 2008)","noteIndex":0},"citationItems":[{"id":"eIZIcQfW/dmIz7Lwp","uris":["http://www.mendeley.com/documents/?uuid=564f3677-cd7b-47f1-808b-e9149cd5710b"],"uri":["http://www.mendeley.com/documents/?uuid=564f3677-cd7b-47f1-808b-e9149cd5710b"],"itemData":{"DOI":"http://www.sararegistry.gc.ca/document/default_e.cfm?documentID=1761","ISBN":"9781100106809","abstract":"Woodland Caribou (Rangifer tarandus caribou), Boreal Population (herein referred to as boreal caribou), are formally listed as Threatened under the federal Species at Risk Act (SARA). The Act requires the Minister of Environment to prepare a Recovery Strategy for the species that includes, to the extent possible and based upon the best available information, an identifi cation of its Critical Habitat and/or, if there is insuffi cient information available, a Schedule of Studies to determine that information. In August 2007, Environment Canada (EC) launched a science-based review with the mandate to identify Critical Habitat to the extent possible, using the best available science and/or prepare a Schedule of Studies.","author":[{"dropping-particle":"","family":"Environment Canada","given":"","non-dropping-particle":"","parse-names":false,"suffix":""}],"id":"ITEM-1","issued":{"date-parts":[["2008"]]},"number-of-pages":"72 pp. plus 180 pp Appendices","title":"Scientific Review for the Identification of Critical Habitat for Woodland Caribou (Rangifer tarandus caribou), Boreal Population, in Canada","type":"book"}}],"schema":"https://github.com/citation-style-language/schema/raw/master/csl-citation.json"} </w:instrText>
       </w:r>
       <w:r>
         <w:fldChar w:fldCharType="separate"/>
@@ -11835,7 +11849,11 @@
         <w:t>and underestimate</w:t>
       </w:r>
       <w:r>
-        <w:t xml:space="preserve"> the amount of suitable h</w:t>
+        <w:t xml:space="preserve"> the amount of </w:t>
+      </w:r>
+      <w:r>
+        <w:lastRenderedPageBreak/>
+        <w:t>suitable h</w:t>
       </w:r>
       <w:r>
         <w:t>abitat.</w:t>
@@ -11907,14 +11925,7 @@
         <w:rPr>
           <w:rFonts w:asciiTheme="minorHAnsi" w:hAnsiTheme="minorHAnsi" w:cstheme="minorHAnsi"/>
         </w:rPr>
-        <w:t xml:space="preserve"> in the boreal region of both </w:t>
-      </w:r>
-      <w:r>
-        <w:rPr>
-          <w:rFonts w:asciiTheme="minorHAnsi" w:hAnsiTheme="minorHAnsi" w:cstheme="minorHAnsi"/>
-        </w:rPr>
-        <w:lastRenderedPageBreak/>
-        <w:t xml:space="preserve">Canada and </w:t>
+        <w:t xml:space="preserve"> in the boreal region of both Canada and </w:t>
       </w:r>
       <w:r>
         <w:rPr>
@@ -12125,7 +12136,7 @@
           <w:rFonts w:asciiTheme="minorHAnsi" w:hAnsiTheme="minorHAnsi" w:cstheme="minorHAnsi"/>
           <w:color w:val="000000"/>
         </w:rPr>
-        <w:instrText xml:space="preserve"> ADDIN ZOTERO_ITEM CSL_CITATION {"citationID":"ql0ephfJ","properties":{"formattedCitation":"(Brandt et al. 2013, Venier et al. 2014, Geist et al. 2017, White et al. 2017)","plainCitation":"(Brandt et al. 2013, Venier et al. 2014, Geist et al. 2017, White et al. 2017)","noteIndex":0},"citationItems":[{"id":"haxmp8WB/paPIOOrJ","uris":["http://www.mendeley.com/documents/?uuid=f3e98ded-6040-4b55-b433-0458766ed5a2"],"uri":["http://www.mendeley.com/documents/?uuid=f3e98ded-6040-4b55-b433-0458766ed5a2"],"itemData":{"author":[{"dropping-particle":"","family":"Brandt","given":"J P","non-dropping-particle":"","parse-names":false,"suffix":""},{"dropping-particle":"","family":"Flannigan","given":"M D","non-dropping-particle":"","parse-names":false,"suffix":""},{"dropping-particle":"","family":"Maynard","given":"D G","non-dropping-particle":"","parse-names":false,"suffix":""},{"dropping-particle":"","family":"Thompson","given":"I D","non-dropping-particle":"","parse-names":false,"suffix":""}],"container-title":"Environmental Reviews","id":"wIwNUQcf/kC8dE2SP","issue":"December","issued":{"date-parts":[["2013"]]},"page":"207-226","title":"An introduction to Canada’s boreal zone : ecosystem processes, health, sustainability, and environmental issues","type":"article-journal","volume":"226"}},{"id":"haxmp8WB/epDsrBwX","uris":["http://www.mendeley.com/documents/?uuid=4458ee20-3369-42f2-9c60-212c0ce3bfa3"],"uri":["http://www.mendeley.com/documents/?uuid=4458ee20-3369-42f2-9c60-212c0ce3bfa3"],"itemData":{"author":[{"dropping-particle":"","family":"Venier","given":"L A","non-dropping-particle":"","parse-names":false,"suffix":""},{"dropping-particle":"","family":"Thompson","given":"I D","non-dropping-particle":"","parse-names":false,"suffix":""},{"dropping-particle":"","family":"Fleming","given":"R","non-dropping-particle":"","parse-names":false,"suffix":""},{"dropping-particle":"","family":"Malcolm","given":"J","non-dropping-particle":"","parse-names":false,"suffix":""},{"dropping-particle":"","family":"Aubin","given":"I","non-dropping-particle":"","parse-names":false,"suffix":""},{"dropping-particle":"","family":"Trofymow","given":"J A","non-dropping-particle":"","parse-names":false,"suffix":""},{"dropping-particle":"","family":"Langor","given":"D","non-dropping-particle":"","parse-names":false,"suffix":""},{"dropping-particle":"","family":"Sturrock","given":"R","non-dropping-particle":"","parse-names":false,"suffix":""},{"dropping-particle":"","family":"Patry","given":"C","non-dropping-particle":"","parse-names":false,"suffix":""},{"dropping-particle":"","family":"Outerbridge","given":"R O","non-dropping-particle":"","parse-names":false,"suffix":""},{"dropping-particle":"","family":"Holmes","given":"S B","non-dropping-particle":"","parse-names":false,"suffix":""},{"dropping-particle":"","family":"Haeussler","given":"S","non-dropping-particle":"","parse-names":false,"suffix":""},{"dropping-particle":"De","family":"Grandpré","given":"L","non-dropping-particle":"","parse-names":false,"suffix":""},{"dropping-particle":"","family":"Chen","given":"H Y H","non-dropping-particle":"","parse-names":false,"suffix":""},{"dropping-particle":"","family":"Bayne","given":"E","non-dropping-particle":"","parse-names":false,"suffix":""},{"dropping-particle":"","family":"Arsenault","given":"A","non-dropping-particle":"","parse-names":false,"suffix":""},{"dropping-particle":"","family":"Brandt","given":"J P","non-dropping-particle":"","parse-names":false,"suffix":""}],"container-title":"Environmental Reviews","id":"wIwNUQcf/qM8NJNhI","issue":"September","issued":{"date-parts":[["2014"]]},"page":"457-490","title":"Effects of natural resource development on the terrestrial biodiversity of Canadian boreal forests 1","type":"article-journal","volume":"490"}},{"id":"haxmp8WB/dejqLceO","uris":["http://www.mendeley.com/documents/?uuid=8359f5a6-a402-4075-8e28-0aa7e32483f8"],"uri":["http://www.mendeley.com/documents/?uuid=8359f5a6-a402-4075-8e28-0aa7e32483f8"],"itemData":{"author":[{"dropping-particle":"","family":"Geist","given":"M","non-dropping-particle":"","parse-names":false,"suffix":""},{"dropping-particle":"","family":"Aisu","given":"M","non-dropping-particle":"","parse-names":false,"suffix":""},{"dropping-particle":"","family":"Lema","given":"P","non-dropping-particle":"","parse-names":false,"suffix":""},{"dropping-particle":"","family"</w:instrText>
+        <w:instrText xml:space="preserve"> ADDIN ZOTERO_ITEM CSL_CITATION {"citationID":"ql0ephfJ","properties":{"formattedCitation":"(Brandt et al. 2013, Venier et al. 2014, Geist et al. 2017, White et al. 2017)","plainCitation":"(Brandt et al. 2013, Venier et al. 2014, Geist et al. 2017, White et al. 2017)","noteIndex":0},"citationItems":[{"id":"eIZIcQfW/UvA0fBp9","uris":["http://www.mendeley.com/documents/?uuid=f3e98ded-6040-4b55-b433-0458766ed5a2"],"uri":["http://www.mendeley.com/documents/?uuid=f3e98ded-6040-4b55-b433-0458766ed5a2"],"itemData":{"author":[{"dropping-particle":"","family":"Brandt","given":"J P","non-dropping-particle":"","parse-names":false,"suffix":""},{"dropping-particle":"","family":"Flannigan","given":"M D","non-dropping-particle":"","parse-names":false,"suffix":""},{"dropping-particle":"","family":"Maynard","given":"D G","non-dropping-particle":"","parse-names":false,"suffix":""},{"dropping-particle":"","family":"Thompson","given":"I D","non-dropping-particle":"","parse-names":false,"suffix":""}],"container-title":"Environmental Reviews","id":"wIwNUQcf/kC8dE2SP","issue":"December","issued":{"date-parts":[["2013"]]},"page":"207-226","title":"An introduction to Canada’s boreal zone : ecosystem processes, health, sustainability, and environmental issues","type":"article-journal","volume":"226"}},{"id":"eIZIcQfW/HFHorrUa","uris":["http://www.mendeley.com/documents/?uuid=4458ee20-3369-42f2-9c60-212c0ce3bfa3"],"uri":["http://www.mendeley.com/documents/?uuid=4458ee20-3369-42f2-9c60-212c0ce3bfa3"],"itemData":{"author":[{"dropping-particle":"","family":"Venier","given":"L A","non-dropping-particle":"","parse-names":false,"suffix":""},{"dropping-particle":"","family":"Thompson","given":"I D","non-dropping-particle":"","parse-names":false,"suffix":""},{"dropping-particle":"","family":"Fleming","given":"R","non-dropping-particle":"","parse-names":false,"suffix":""},{"dropping-particle":"","family":"Malcolm","given":"J","non-dropping-particle":"","parse-names":false,"suffix":""},{"dropping-particle":"","family":"Aubin","given":"I","non-dropping-particle":"","parse-names":false,"suffix":""},{"dropping-particle":"","family":"Trofymow","given":"J A","non-dropping-particle":"","parse-names":false,"suffix":""},{"dropping-particle":"","family":"Langor","given":"D","non-dropping-particle":"","parse-names":false,"suffix":""},{"dropping-particle":"","family":"Sturrock","given":"R","non-dropping-particle":"","parse-names":false,"suffix":""},{"dropping-particle":"","family":"Patry","given":"C","non-dropping-particle":"","parse-names":false,"suffix":""},{"dropping-particle":"","family":"Outerbridge","given":"R O","non-dropping-particle":"","parse-names":false,"suffix":""},{"dropping-particle":"","family":"Holmes","given":"S B","non-dropping-particle":"","parse-names":false,"suffix":""},{"dropping-particle":"","family":"Haeussler","given":"S","non-dropping-particle":"","parse-names":false,"suffix":""},{"dropping-particle":"De","family":"Grandpré","given":"L","non-dropping-particle":"","parse-names":false,"suffix":""},{"dropping-particle":"","family":"Chen","given":"H Y H","non-dropping-particle":"","parse-names":false,"suffix":""},{"dropping-particle":"","family":"Bayne","given":"E","non-dropping-particle":"","parse-names":false,"suffix":""},{"dropping-particle":"","family":"Arsenault","given":"A","non-dropping-particle":"","parse-names":false,"suffix":""},{"dropping-particle":"","family":"Brandt","given":"J P","non-dropping-particle":"","parse-names":false,"suffix":""}],"container-title":"Environmental Reviews","id":"wIwNUQcf/qM8NJNhI","issue":"September","issued":{"date-parts":[["2014"]]},"page":"457-490","title":"Effects of natural resource development on the terrestrial biodiversity of Canadian boreal forests 1","type":"article-journal","volume":"490"}},{"id":"eIZIcQfW/MnjVQWGi","uris":["http://www.mendeley.com/documents/?uuid=8359f5a6-a402-4075-8e28-0aa7e32483f8"],"uri":["http://www.mendeley.com/documents/?uuid=8359f5a6-a402-4075-8e28-0aa7e32483f8"],"itemData":{"author":[{"dropping-particle":"","family":"Geist","given":"M","non-dropping-particle":"","parse-names":false,"suffix":""},{"dropping-particle":"","family":"Aisu","given":"M","non-dropping-particle":"","parse-names":false,"suffix":""},{"dropping-particle":"","family":"Lema","given":"P","non-dropping-particle":"","parse-names":false,"suffix":""},{"dropping-particle":"","family"</w:instrText>
       </w:r>
       <w:r>
         <w:rPr>
@@ -12133,7 +12144,7 @@
           <w:color w:val="000000"/>
           <w:lang w:val="fr-FR"/>
         </w:rPr>
-        <w:instrText xml:space="preserve">:"Trammell","given":"EJ","non-dropping-particle":"","parse-names":false,"suffix":""}],"id":"wIwNUQcf/qcqxglo2","issued":{"date-parts":[["2017"]]},"title":"Spatial estimates of surface mining footprints in northwest boreal ecoregions of Alaska and Canada","type":"report"}},{"id":"haxmp8WB/gFrmes09","uris":["http://www.mendeley.com/documents/?uuid=00e851b0-0fe9-4477-8079-9260b4c9e4e0"],"uri":["http://www.mendeley.com/documents/?uuid=00e851b0-0fe9-4477-8079-9260b4c9e4e0"],"itemData":{"DOI":"10.1016/j.rse.2017.03.035","ISSN":"00344257","author":[{"dropping-particle":"","family":"White","given":"J.C.","non-dropping-particle":"","parse-names":false,"suffix":""},{"dropping-particle":"","family":"Wulder","given":"M.A.","non-dropping-particle":"","parse-names":false,"suffix":""},{"dropping-particle":"","family":"Hermosilla","given":"T.","non-dropping-particle":"","parse-names":false,"suffix":""},{"dropping-particle":"","family":"Coops","given":"N.C.","non-dropping-particle":"","parse-names":false,"suffix":""},{"dropping-particle":"","family":"Hobart","given":"G.W.","non-dropping-particle":"","parse-names":false,"suffix":""}],"container-title":"Remote Sensing of Environment","id":"wIwNUQcf/riumjBm6","issued":{"date-parts":[["2017"]]},"page":"303-321","title":"Annual characterization of 25 years of forest disturbance and recovery in Canada with Landsat","type":"article-journal","volume":"194"}}],"schema":"https://github.com/citation-style-language/schema/raw/master/csl-citation.json"} </w:instrText>
+        <w:instrText xml:space="preserve">:"Trammell","given":"EJ","non-dropping-particle":"","parse-names":false,"suffix":""}],"id":"wIwNUQcf/qcqxglo2","issued":{"date-parts":[["2017"]]},"title":"Spatial estimates of surface mining footprints in northwest boreal ecoregions of Alaska and Canada","type":"report"}},{"id":"eIZIcQfW/gNc9Qq2H","uris":["http://www.mendeley.com/documents/?uuid=00e851b0-0fe9-4477-8079-9260b4c9e4e0"],"uri":["http://www.mendeley.com/documents/?uuid=00e851b0-0fe9-4477-8079-9260b4c9e4e0"],"itemData":{"DOI":"10.1016/j.rse.2017.03.035","ISSN":"00344257","author":[{"dropping-particle":"","family":"White","given":"J.C.","non-dropping-particle":"","parse-names":false,"suffix":""},{"dropping-particle":"","family":"Wulder","given":"M.A.","non-dropping-particle":"","parse-names":false,"suffix":""},{"dropping-particle":"","family":"Hermosilla","given":"T.","non-dropping-particle":"","parse-names":false,"suffix":""},{"dropping-particle":"","family":"Coops","given":"N.C.","non-dropping-particle":"","parse-names":false,"suffix":""},{"dropping-particle":"","family":"Hobart","given":"G.W.","non-dropping-particle":"","parse-names":false,"suffix":""}],"container-title":"Remote Sensing of Environment","id":"wIwNUQcf/riumjBm6","issued":{"date-parts":[["2017"]]},"page":"303-321","title":"Annual characterization of 25 years of forest disturbance and recovery in Canada with Landsat","type":"article-journal","volume":"194"}}],"schema":"https://github.com/citation-style-language/schema/raw/master/csl-citation.json"} </w:instrText>
       </w:r>
       <w:r>
         <w:rPr>
@@ -12286,7 +12297,7 @@
         <w:rPr>
           <w:rFonts w:cs="Calibri"/>
         </w:rPr>
-        <w:instrText xml:space="preserve"> ADDIN ZOTERO_ITEM CSL_CITATION {"citationID":"Yp2nxdZE","properties":{"formattedCitation":"(Lee and Boutin 2006, Van Rensen et al. 2015)","plainCitation":"(Lee and Boutin 2006, Van Rensen et al. 2015)","noteIndex":0},"citationItems":[{"id":"haxmp8WB/NQSOi9df","uris":["http://www.mendeley.com/documents/?uuid=86338fa1-8b54-4dc3-8e76-b5847b8d4e01"],"uri":["http://www.mendeley.com/documents/?uuid=86338fa1-8b54-4dc3-8e76-b5847b8d4e01"],"itemData":{"DOI":"10.1016/j.jenvman.2005.03.016","ISBN":"2","ISSN":"03014797","PMID":"16112795","abstract":"This study examined the fate of seismic lines utilized in oil and gas exploration in Canada's western Boreal Plains. It retrospectively followed the persistence, recovery and developmental transition of seismic lines established between the 1960s and the mid-1970s through to 2003. We examined lines that passed through three forest types; aspen, white spruce, and lowland black spruce. In general, the recovery rates of seismic lines to woody vegetation were low. After 35 years, 8.2% of seismic lines across all forest types had recovered to greater than 50% cover of woody vegetation. Only the upland forest types recovered; aspen and white spruce. Most seismic lines (</w:instrText>
+        <w:instrText xml:space="preserve"> ADDIN ZOTERO_ITEM CSL_CITATION {"citationID":"Yp2nxdZE","properties":{"formattedCitation":"(Lee and Boutin 2006, Van Rensen et al. 2015)","plainCitation":"(Lee and Boutin 2006, Van Rensen et al. 2015)","noteIndex":0},"citationItems":[{"id":"eIZIcQfW/0A5KVxGp","uris":["http://www.mendeley.com/documents/?uuid=86338fa1-8b54-4dc3-8e76-b5847b8d4e01"],"uri":["http://www.mendeley.com/documents/?uuid=86338fa1-8b54-4dc3-8e76-b5847b8d4e01"],"itemData":{"DOI":"10.1016/j.jenvman.2005.03.016","ISBN":"2","ISSN":"03014797","PMID":"16112795","abstract":"This study examined the fate of seismic lines utilized in oil and gas exploration in Canada's western Boreal Plains. It retrospectively followed the persistence, recovery and developmental transition of seismic lines established between the 1960s and the mid-1970s through to 2003. We examined lines that passed through three forest types; aspen, white spruce, and lowland black spruce. In general, the recovery rates of seismic lines to woody vegetation were low. After 35 years, 8.2% of seismic lines across all forest types had recovered to greater than 50% cover of woody vegetation. Only the upland forest types recovered; aspen and white spruce. Most seismic lines (</w:instrText>
       </w:r>
       <w:r>
         <w:rPr>
@@ -12310,7 +12321,7 @@
         <w:rPr>
           <w:rFonts w:cs="Calibri"/>
         </w:rPr>
-        <w:instrText xml:space="preserve">20% at 35 years). Transition to other anthropogenic developments such as roads, pipelines, buildings, and timber harvest blocks was 5% after 35 years. The pulse of industrial activity initiated in the mid-1990s greatly increased the transition rate of seismic to tracked access for a short period of time. The discussion focused on natural and anthropogenic factors that hinder recovery and on the management directions that would facilitate greater recovery rates. © 2005 Elsevier Ltd. All rights reserved.","author":[{"dropping-particle":"","family":"Lee","given":"Philip","non-dropping-particle":"","parse-names":false,"suffix":""},{"dropping-particle":"","family":"Boutin","given":"Stan","non-dropping-particle":"","parse-names":false,"suffix":""}],"container-title":"Journal of Environmental Management","id":"wIwNUQcf/MEzgbkb4","issue":"3","issued":{"date-parts":[["2006"]]},"page":"240-250","title":"Persistence and developmental transition of wide seismic lines in the western Boreal Plains of Canada","type":"article-journal","volume":"78"}},{"id":"haxmp8WB/lcKwyDJy","uris":["http://www.mendeley.com/documents/?uuid=a7212d1f-363c-47ac-819d-0848a1365321"],"uri":["http://www.mendeley.com/documents/?uuid=a7212d1f-363c-47ac-819d-0848a1365321"],"itemData":{"DOI":"10.1016/j.biocon.2015.01.020","ISSN":"00063207","abstract":"Mapping of oil reserves involves the use of seismic lines (linear disturbances) to determine both their location and extent. Conventional clearing techniques for seismic assessment have left a legacy of linear disturbances that cause habitat fragmentation. Little is known, however, about how local and landscape factors affect natural regeneration patterns of trees and shrubs on seismic lines that facilitate mapping and future projections of regeneration patterns. To understand factors affecting early forest regeneration and to predict future trends in regeneration of legacy seismic lines we used LiDAR, forest stand databases and a disturbance inventory of conventional seismic lines to model seismic line regeneration to a 3m height in a 1806km2 area in northeastern Alberta, Canada. Regeneration to 3m was inversely related to terrain wetness, line width, proximity to roads (as a proxy for human use of lines), and the lowland ecosites. Overall, terrain wetness and the presence of fen ecosites had the strongest negative effect on regeneration patterns; the wettest sites failed to recover even after 50years post-disturbance. Predictions of future regeneration rates on existing lines suggested that approximately one-third of existing linear disturbance footprints in this boreal landscape will remain un-regenerated 50years later resulting in persistent habitat fragmentation. Model predictions estimating regeneration probability are particularly valuable for estimating current and future forest regeneration trajectories on linear disturbances which are a conservation concern and a focus for restoration and planning by government, industry and conservation organizations.","author":[{"dropping-particle":"","family":"Rensen","given":"Cassidy K.","non-dropping-particle":"Van","parse-names":false,"suffix":""},{"dropping-particle":"","family":"Nielsen","given":"Scott E.","non-dropping-particle":"","parse-names":false,"suffix":""},{"dropping-particle":"","family":"White","given":"Barry","non-dropping-particle":"","parse-names":false,"suffix":""},{"dropping-particle":"","family":"Vinge","given":"Tim","non-dropping-particle":"","parse-names":false,"suffix":""},{"dropping-particle":"","family":"Lieffers","given":"Victor J.","non-dropping-particle":"","parse-names":false,"suffix":""}],"container-title":"Biological Conservation","id":"wIwNUQcf/zS4Sg6Mf","issued":{"date-parts":[["2015"]]},"page":"127-135","title":"Natural regeneration of forest vegetation on legacy seismic lines in boreal habitats in Alberta's oil sands region","type":"article-journal","volume":"184"}}],"schema":"https://github.com/citation-style-language/schema/raw/master/csl-citation.json"} </w:instrText>
+        <w:instrText xml:space="preserve">20% at 35 years). Transition to other anthropogenic developments such as roads, pipelines, buildings, and timber harvest blocks was 5% after 35 years. The pulse of industrial activity initiated in the mid-1990s greatly increased the transition rate of seismic to tracked access for a short period of time. The discussion focused on natural and anthropogenic factors that hinder recovery and on the management directions that would facilitate greater recovery rates. © 2005 Elsevier Ltd. All rights reserved.","author":[{"dropping-particle":"","family":"Lee","given":"Philip","non-dropping-particle":"","parse-names":false,"suffix":""},{"dropping-particle":"","family":"Boutin","given":"Stan","non-dropping-particle":"","parse-names":false,"suffix":""}],"container-title":"Journal of Environmental Management","id":"wIwNUQcf/MEzgbkb4","issue":"3","issued":{"date-parts":[["2006"]]},"page":"240-250","title":"Persistence and developmental transition of wide seismic lines in the western Boreal Plains of Canada","type":"article-journal","volume":"78"}},{"id":"eIZIcQfW/mErn3gJW","uris":["http://www.mendeley.com/documents/?uuid=a7212d1f-363c-47ac-819d-0848a1365321"],"uri":["http://www.mendeley.com/documents/?uuid=a7212d1f-363c-47ac-819d-0848a1365321"],"itemData":{"DOI":"10.1016/j.biocon.2015.01.020","ISSN":"00063207","abstract":"Mapping of oil reserves involves the use of seismic lines (linear disturbances) to determine both their location and extent. Conventional clearing techniques for seismic assessment have left a legacy of linear disturbances that cause habitat fragmentation. Little is known, however, about how local and landscape factors affect natural regeneration patterns of trees and shrubs on seismic lines that facilitate mapping and future projections of regeneration patterns. To understand factors affecting early forest regeneration and to predict future trends in regeneration of legacy seismic lines we used LiDAR, forest stand databases and a disturbance inventory of conventional seismic lines to model seismic line regeneration to a 3m height in a 1806km2 area in northeastern Alberta, Canada. Regeneration to 3m was inversely related to terrain wetness, line width, proximity to roads (as a proxy for human use of lines), and the lowland ecosites. Overall, terrain wetness and the presence of fen ecosites had the strongest negative effect on regeneration patterns; the wettest sites failed to recover even after 50years post-disturbance. Predictions of future regeneration rates on existing lines suggested that approximately one-third of existing linear disturbance footprints in this boreal landscape will remain un-regenerated 50years later resulting in persistent habitat fragmentation. Model predictions estimating regeneration probability are particularly valuable for estimating current and future forest regeneration trajectories on linear disturbances which are a conservation concern and a focus for restoration and planning by government, industry and conservation organizations.","author":[{"dropping-particle":"","family":"Rensen","given":"Cassidy K.","non-dropping-particle":"Van","parse-names":false,"suffix":""},{"dropping-particle":"","family":"Nielsen","given":"Scott E.","non-dropping-particle":"","parse-names":false,"suffix":""},{"dropping-particle":"","family":"White","given":"Barry","non-dropping-particle":"","parse-names":false,"suffix":""},{"dropping-particle":"","family":"Vinge","given":"Tim","non-dropping-particle":"","parse-names":false,"suffix":""},{"dropping-particle":"","family":"Lieffers","given":"Victor J.","non-dropping-particle":"","parse-names":false,"suffix":""}],"container-title":"Biological Conservation","id":"wIwNUQcf/zS4Sg6Mf","issued":{"date-parts":[["2015"]]},"page":"127-135","title":"Natural regeneration of forest vegetation on legacy seismic lines in boreal habitats in Alberta's oil sands region","type":"article-journal","volume":"184"}}],"schema":"https://github.com/citation-style-language/schema/raw/master/csl-citation.json"} </w:instrText>
       </w:r>
       <w:r>
         <w:rPr>
@@ -12532,7 +12543,7 @@
           <w:rFonts w:asciiTheme="minorHAnsi" w:hAnsiTheme="minorHAnsi" w:cstheme="minorHAnsi"/>
           <w:color w:val="000000"/>
         </w:rPr>
-        <w:instrText xml:space="preserve"> ADDIN ZOTERO_ITEM CSL_CITATION {"citationID":"YPwg99Sv","properties":{"formattedCitation":"(Hansen et al. 2013, White et al. 2017)","plainCitation":"(Hansen et al. 2013, White et al. 2017)","noteIndex":0},"citationItems":[{"id":"haxmp8WB/BJwBP2bg","uris":["http://www.mendeley.com/documents/?uuid=6ccbf895-2e41-4949-a0b8-ee1b90df4481"],"uri":["http://www.mendeley.com/documents/?uuid=6ccbf895-2e41-4949-a0b8-ee1b90df4481"],"itemData":{"DOI":"10.1126/science.1244693","ISBN":"1095-9203 (Electronic)\\n0036-8075 (Linking)","ISSN":"0036-8075","PMID":"24233722","abstract":"Quantification of global forest change has been lacking despite the recognized importance of forest ecosystem services. In this study, Earth observation satellite data were used to map global forest loss (2.3 million square kilometers) and gain (0.8 million square kilometers) from 2000 to 2012 at a spatial resolution of 30 meters. The tropics were the only climate domain to exhibit a trend, with forest loss increasing by 2101 square kilometers per year. Brazil's well-documented reduction in deforestation was offset by increasing forest loss in Indonesia, Malaysia, Paraguay, Bolivia, Zambia, Angola, and elsewhere. Intensive forestry practiced within subtropical forests resulted in the highest rates of forest change globally. Boreal forest loss due largely to fire and forestry was second to that in the tropics in absolute and proportional terms. These results depict a globally consistent and locally relevant record of forest change.","author":[{"dropping-particle":"","family":"Hansen","given":"M.C.","non-dropping-particle":"","parse-names":false,"suffix":""},{"dropping-particle":"","family":"Potapov","given":"P.V.","non-dropping-particle":"","parse-names":false,"suffix":""},{"dropping-particle":"","family":"Moore","given":"R.","non-dropping-particle":"","parse-names":false,"suffix":""},{"dropping-particle":"","family":"Hancher","given":"M.","non-dropping-particle":"","parse-names":false,"suffix":""},{"dropping-particle":"","family":"Turubanova","given":"S.A.","non-dropping-particle":"","parse-names":false,"suffix":""},{"dropping-particle":"","family":"Tyukavina","given":"A.","non-dropping-particle":"","parse-names":false,"suffix":""},{"dropping-particle":"","family":"Thau","given":"D.","non-dropping-particle":"","parse-names":false,"suffix":""},{"dropping-particle":"","family":"Stehman","given":"S.V.","non-dropping-particle":"","parse-names":false,"suffix":""},{"dropping-particle":"","family":"Goetz","given":"S.J.","non-dropping-particle":"","parse-names":false,"suffix":""},{"dropping-particle":"","family":"Loveland","given":"T.R.","non-dropping-particle":"","parse-names":false,"suffix":""},{"dropping-particle":"","family":"Kommareddy","given":"A","non-dropping-particle":"","parse-names":false,"suffix":""},{"dropping-particle":"","family":"Egorov","given":"A.","non-dropping-particle":"","parse-names":false,"suffix":""},{"dropping-particle":"","family":"Chini","given":"L.","non-dropping-particle":"","parse-names":false,"suffix":""},{"dropping-particle":"","family":"Justice","given":"C.O.","non-dropping-particle":"","parse-names":false,"suffix":""},{"dropping-particle":"","family":"Townshend","given":"J.R.G.","non-dropping-particle":"","parse-names":false,"suffix":""}],"container-title":"Science","id":"wIwNUQcf/TE7Z7eX7","issued":{"date-parts":[["2013"]]},"page":"850-854","title":"High-Resolution Global Maps of 21st-Century Forest Cover Change","type":"article-journal","volume":"342"}},{"id":"haxmp8WB/gFrmes09","uris":["http://www.mendeley.com/documents/?uuid=00e851b0-0fe9-4477-8079-9260b4c9e4e0"],"uri":["http://www.mendeley.com/documents/?uuid=00e851b0-0fe9-4477-8079-9260b4c9e4e0"],"itemData":{"DOI":"10.1016/j.rse.2017.03.035","ISSN":"00344257","author":[{"dropping-particle":"","family":"White","given":"J.C.","non-dropping-particle":"","parse-names":false,"suffix":""},{"dropping-particle":"","family":"Wulder","given":"M.A.","non-dropping-particle":"","parse-names":false,"suffix":""},{"dropping-particle":"","family":"Hermosilla","given":"T.","non-dropping-particle":"","parse-names":false,"suffix":""},{"dropping-particle":"","family":"Coops","given":"N.C.","non-dropping-particle":"","parse-names":false,"suffix":""},{"dropping-particle":"","family":"Hobart","given":"G.W.","non-dropping-particle":"","parse-names":false,"suffix":""}],"container-title":"Remote Sensing of Environment","id":"wIwNUQcf/riumjBm6","issued":{"date-parts":[["2017"]]},"page":"303-321","title":"Annual characterization of 25 years of forest disturbance and recovery in Canada with Landsat","type":"article-journal","volume":"194"}}],"schema":"https://github.com/citation-style-language/schema/raw/master/csl-citation.json"} </w:instrText>
+        <w:instrText xml:space="preserve"> ADDIN ZOTERO_ITEM CSL_CITATION {"citationID":"YPwg99Sv","properties":{"formattedCitation":"(Hansen et al. 2013, White et al. 2017)","plainCitation":"(Hansen et al. 2013, White et al. 2017)","noteIndex":0},"citationItems":[{"id":"eIZIcQfW/qrHCocSK","uris":["http://www.mendeley.com/documents/?uuid=6ccbf895-2e41-4949-a0b8-ee1b90df4481"],"uri":["http://www.mendeley.com/documents/?uuid=6ccbf895-2e41-4949-a0b8-ee1b90df4481"],"itemData":{"DOI":"10.1126/science.1244693","ISBN":"1095-9203 (Electronic)\\n0036-8075 (Linking)","ISSN":"0036-8075","PMID":"24233722","abstract":"Quantification of global forest change has been lacking despite the recognized importance of forest ecosystem services. In this study, Earth observation satellite data were used to map global forest loss (2.3 million square kilometers) and gain (0.8 million square kilometers) from 2000 to 2012 at a spatial resolution of 30 meters. The tropics were the only climate domain to exhibit a trend, with forest loss increasing by 2101 square kilometers per year. Brazil's well-documented reduction in deforestation was offset by increasing forest loss in Indonesia, Malaysia, Paraguay, Bolivia, Zambia, Angola, and elsewhere. Intensive forestry practiced within subtropical forests resulted in the highest rates of forest change globally. Boreal forest loss due largely to fire and forestry was second to that in the tropics in absolute and proportional terms. These results depict a globally consistent and locally relevant record of forest change.","author":[{"dropping-particle":"","family":"Hansen","given":"M.C.","non-dropping-particle":"","parse-names":false,"suffix":""},{"dropping-particle":"","family":"Potapov","given":"P.V.","non-dropping-particle":"","parse-names":false,"suffix":""},{"dropping-particle":"","family":"Moore","given":"R.","non-dropping-particle":"","parse-names":false,"suffix":""},{"dropping-particle":"","family":"Hancher","given":"M.","non-dropping-particle":"","parse-names":false,"suffix":""},{"dropping-particle":"","family":"Turubanova","given":"S.A.","non-dropping-particle":"","parse-names":false,"suffix":""},{"dropping-particle":"","family":"Tyukavina","given":"A.","non-dropping-particle":"","parse-names":false,"suffix":""},{"dropping-particle":"","family":"Thau","given":"D.","non-dropping-particle":"","parse-names":false,"suffix":""},{"dropping-particle":"","family":"Stehman","given":"S.V.","non-dropping-particle":"","parse-names":false,"suffix":""},{"dropping-particle":"","family":"Goetz","given":"S.J.","non-dropping-particle":"","parse-names":false,"suffix":""},{"dropping-particle":"","family":"Loveland","given":"T.R.","non-dropping-particle":"","parse-names":false,"suffix":""},{"dropping-particle":"","family":"Kommareddy","given":"A","non-dropping-particle":"","parse-names":false,"suffix":""},{"dropping-particle":"","family":"Egorov","given":"A.","non-dropping-particle":"","parse-names":false,"suffix":""},{"dropping-particle":"","family":"Chini","given":"L.","non-dropping-particle":"","parse-names":false,"suffix":""},{"dropping-particle":"","family":"Justice","given":"C.O.","non-dropping-particle":"","parse-names":false,"suffix":""},{"dropping-particle":"","family":"Townshend","given":"J.R.G.","non-dropping-particle":"","parse-names":false,"suffix":""}],"container-title":"Science","id":"wIwNUQcf/TE7Z7eX7","issued":{"date-parts":[["2013"]]},"page":"850-854","title":"High-Resolution Global Maps of 21st-Century Forest Cover Change","type":"article-journal","volume":"342"}},{"id":"eIZIcQfW/gNc9Qq2H","uris":["http://www.mendeley.com/documents/?uuid=00e851b0-0fe9-4477-8079-9260b4c9e4e0"],"uri":["http://www.mendeley.com/documents/?uuid=00e851b0-0fe9-4477-8079-9260b4c9e4e0"],"itemData":{"DOI":"10.1016/j.rse.2017.03.035","ISSN":"00344257","author":[{"dropping-particle":"","family":"White","given":"J.C.","non-dropping-particle":"","parse-names":false,"suffix":""},{"dropping-particle":"","family":"Wulder","given":"M.A.","non-dropping-particle":"","parse-names":false,"suffix":""},{"dropping-particle":"","family":"Hermosilla","given":"T.","non-dropping-particle":"","parse-names":false,"suffix":""},{"dropping-particle":"","family":"Coops","given":"N.C.","non-dropping-particle":"","parse-names":false,"suffix":""},{"dropping-particle":"","family":"Hobart","given":"G.W.","non-dropping-particle":"","parse-names":false,"suffix":""}],"container-title":"Remote Sensing of Environment","id":"wIwNUQcf/riumjBm6","issued":{"date-parts":[["2017"]]},"page":"303-321","title":"Annual characterization of 25 years of forest disturbance and recovery in Canada with Landsat","type":"article-journal","volume":"194"}}],"schema":"https://github.com/citation-style-language/schema/raw/master/csl-citation.json"} </w:instrText>
       </w:r>
       <w:r>
         <w:rPr>
@@ -12622,13 +12633,21 @@
           <w:rFonts w:asciiTheme="minorHAnsi" w:hAnsiTheme="minorHAnsi" w:cstheme="minorHAnsi"/>
           <w:color w:val="000000"/>
         </w:rPr>
-        <w:t xml:space="preserve"> of the intactness (UNUSED, WILD) were too </w:t>
+        <w:t xml:space="preserve"> of the </w:t>
       </w:r>
       <w:r>
         <w:rPr>
           <w:rFonts w:asciiTheme="minorHAnsi" w:hAnsiTheme="minorHAnsi" w:cstheme="minorHAnsi"/>
           <w:color w:val="000000"/>
         </w:rPr>
+        <w:lastRenderedPageBreak/>
+        <w:t xml:space="preserve">intactness (UNUSED, WILD) were too </w:t>
+      </w:r>
+      <w:r>
+        <w:rPr>
+          <w:rFonts w:asciiTheme="minorHAnsi" w:hAnsiTheme="minorHAnsi" w:cstheme="minorHAnsi"/>
+          <w:color w:val="000000"/>
+        </w:rPr>
         <w:t>coarse</w:t>
       </w:r>
       <w:r>
@@ -12636,15 +12655,7 @@
           <w:rFonts w:asciiTheme="minorHAnsi" w:hAnsiTheme="minorHAnsi" w:cstheme="minorHAnsi"/>
           <w:color w:val="000000"/>
         </w:rPr>
-        <w:t xml:space="preserve"> and relied on older landcover data (GLC2000) and so were </w:t>
-      </w:r>
-      <w:r>
-        <w:rPr>
-          <w:rFonts w:asciiTheme="minorHAnsi" w:hAnsiTheme="minorHAnsi" w:cstheme="minorHAnsi"/>
-          <w:color w:val="000000"/>
-        </w:rPr>
-        <w:lastRenderedPageBreak/>
-        <w:t>unable to reliably identify any of the recent industrial development activities. The FF map was also too coarse and out-of-date to identify disturbances post 1996.</w:t>
+        <w:t xml:space="preserve"> and relied on older landcover data (GLC2000) and so were unable to reliably identify any of the recent industrial development activities. The FF map was also too coarse and out-of-date to identify disturbances post 1996.</w:t>
       </w:r>
     </w:p>
     <w:p>
@@ -12722,7 +12733,7 @@
         <w:fldChar w:fldCharType="begin" w:fldLock="1"/>
       </w:r>
       <w:r>
-        <w:instrText xml:space="preserve"> ADDIN ZOTERO_ITEM CSL_CITATION {"citationID":"iyhhbgUG","properties":{"formattedCitation":"(Mittermeier et al. 2003)","plainCitation":"(Mittermeier et al. 2003)","noteIndex":0},"citationItems":[{"id":"haxmp8WB/4ya5VKJ7","uris":["http://www.mendeley.com/documents/?uuid=1cbba35d-f237-4a08-b174-dbbc2189ff75"],"uri":["http://www.mendeley.com/documents/?uuid=1cbba35d-f237-4a08-b174-dbbc2189ff75"],"itemData":{"DOI":"10.1073/pnas.1732458100","ISBN":"0027-8424","ISSN":"0027-8424","PMID":"12930898","abstract":"Human pressure threatens many species and ecosystems, so conservation efforts necessarily prioritize saving them. However, conservation should clearly be proactive wherever possible. In this article, we assess the biodiversity conservation value, and specifically the irreplaceability in terms of species endemism, of those of the planet's ecosystems that remain intact. We find that 24 wilderness areas, all &gt; or = 1 million hectares, are &gt; or = 70% intact and have human densities of less than or equal to five people per km2. This wilderness covers 44% of all land but is inhabited by only 3% of people. Given this sparse population, wilderness conservation is cost-effective, especially if ecosystem service value is incorporated. Soberingly, however, most wilderness is not speciose: only 18% of plants and 10% of terrestrial vertebrates are endemic to individual wildernesses, the majority restricted to Amazonia, Congo, New Guinea, the Miombo-Mopane woodlands, and the North American deserts. Global conservation strategy must target these five wildernesses while continuing to prioritize threatened biodiversity hotspots.","author":[{"dropping-particle":"","family":"Mittermeier","given":"R A","non-dropping-particle":"","parse-names":false,"suffix":""},{"dropping-particle":"","family":"Mittermeier","given":"C G","non-dropping-particle":"","parse-names":false,"suffix":""},{"dropping-particle":"","family":"Brooks","given":"T M","non-dropping-particle":"","parse-names":false,"suffix":""},{"dropping-particle":"","family":"Pilgrim","given":"J D","non-dropping-particle":"","parse-names":false,"suffix":""},{"dropping-particle":"","family":"Konstant","given":"W R","non-dropping-particle":"","parse-names":false,"suffix":""},{"dropping-particle":"","family":"Fonseca","given":"G a B","non-dropping-particle":"da","parse-names":false,"suffix":""},{"dropping-particle":"","family":"Kormos","given":"C","non-dropping-particle":"","parse-names":false,"suffix":""}],"container-title":"Proceedings of the National Academy of Sciences of the United States of America","id":"ITEM-1","issue":"18","issued":{"date-parts":[["2003"]]},"page":"10309-13","title":"Wilderness and biodiversity conservation.","type":"article-journal","volume":"100"}}],"schema":"https://github.com/citation-style-language/schema/raw/master/csl-citation.json"} </w:instrText>
+        <w:instrText xml:space="preserve"> ADDIN ZOTERO_ITEM CSL_CITATION {"citationID":"iyhhbgUG","properties":{"formattedCitation":"(Mittermeier et al. 2003)","plainCitation":"(Mittermeier et al. 2003)","noteIndex":0},"citationItems":[{"id":"eIZIcQfW/7btK3QN1","uris":["http://www.mendeley.com/documents/?uuid=1cbba35d-f237-4a08-b174-dbbc2189ff75"],"uri":["http://www.mendeley.com/documents/?uuid=1cbba35d-f237-4a08-b174-dbbc2189ff75"],"itemData":{"DOI":"10.1073/pnas.1732458100","ISBN":"0027-8424","ISSN":"0027-8424","PMID":"12930898","abstract":"Human pressure threatens many species and ecosystems, so conservation efforts necessarily prioritize saving them. However, conservation should clearly be proactive wherever possible. In this article, we assess the biodiversity conservation value, and specifically the irreplaceability in terms of species endemism, of those of the planet's ecosystems that remain intact. We find that 24 wilderness areas, all &gt; or = 1 million hectares, are &gt; or = 70% intact and have human densities of less than or equal to five people per km2. This wilderness covers 44% of all land but is inhabited by only 3% of people. Given this sparse population, wilderness conservation is cost-effective, especially if ecosystem service value is incorporated. Soberingly, however, most wilderness is not speciose: only 18% of plants and 10% of terrestrial vertebrates are endemic to individual wildernesses, the majority restricted to Amazonia, Congo, New Guinea, the Miombo-Mopane woodlands, and the North American deserts. Global conservation strategy must target these five wildernesses while continuing to prioritize threatened biodiversity hotspots.","author":[{"dropping-particle":"","family":"Mittermeier","given":"R A","non-dropping-particle":"","parse-names":false,"suffix":""},{"dropping-particle":"","family":"Mittermeier","given":"C G","non-dropping-particle":"","parse-names":false,"suffix":""},{"dropping-particle":"","family":"Brooks","given":"T M","non-dropping-particle":"","parse-names":false,"suffix":""},{"dropping-particle":"","family":"Pilgrim","given":"J D","non-dropping-particle":"","parse-names":false,"suffix":""},{"dropping-particle":"","family":"Konstant","given":"W R","non-dropping-particle":"","parse-names":false,"suffix":""},{"dropping-particle":"","family":"Fonseca","given":"G a B","non-dropping-particle":"da","parse-names":false,"suffix":""},{"dropping-particle":"","family":"Kormos","given":"C","non-dropping-particle":"","parse-names":false,"suffix":""}],"container-title":"Proceedings of the National Academy of Sciences of the United States of America","id":"ITEM-1","issue":"18","issued":{"date-parts":[["2003"]]},"page":"10309-13","title":"Wilderness and biodiversity conservation.","type":"article-journal","volume":"100"}}],"schema":"https://github.com/citation-style-language/schema/raw/master/csl-citation.json"} </w:instrText>
       </w:r>
       <w:r>
         <w:fldChar w:fldCharType="separate"/>
@@ -12770,7 +12781,15 @@
         <w:rPr>
           <w:rFonts w:asciiTheme="minorHAnsi" w:hAnsiTheme="minorHAnsi" w:cstheme="minorHAnsi"/>
         </w:rPr>
-        <w:t xml:space="preserve"> should be a priority for any systematic conservation planning exercises, in the boreal or elsewhere. Although we are not aware of other regional intactness maps in the boreal region of Canada, there exist </w:t>
+        <w:t xml:space="preserve"> should be a priority for any systematic conservation planning exercises, in the boreal or elsewhere. Although we are not aware of other regio</w:t>
+      </w:r>
+      <w:bookmarkStart w:id="1" w:name="_GoBack"/>
+      <w:bookmarkEnd w:id="1"/>
+      <w:r>
+        <w:rPr>
+          <w:rFonts w:asciiTheme="minorHAnsi" w:hAnsiTheme="minorHAnsi" w:cstheme="minorHAnsi"/>
+        </w:rPr>
+        <w:t xml:space="preserve">nal intactness maps in the boreal region of Canada, there exist </w:t>
       </w:r>
       <w:r>
         <w:rPr>
@@ -12782,13 +12801,67 @@
         <w:rPr>
           <w:rFonts w:asciiTheme="minorHAnsi" w:hAnsiTheme="minorHAnsi" w:cstheme="minorHAnsi"/>
         </w:rPr>
-        <w:t xml:space="preserve"> examples of regional maps in other parts of the world. For example, the GIFL methodology has also been applied at regional and national scales to map remaining inta</w:t>
-      </w:r>
-      <w:r>
-        <w:rPr>
-          <w:rFonts w:asciiTheme="minorHAnsi" w:hAnsiTheme="minorHAnsi" w:cstheme="minorHAnsi"/>
-        </w:rPr>
-        <w:t xml:space="preserve">ct forest landscapes in Russia </w:t>
+        <w:t xml:space="preserve"> examples of regional maps in other parts of the world. </w:t>
+      </w:r>
+      <w:r>
+        <w:rPr>
+          <w:rFonts w:asciiTheme="minorHAnsi" w:hAnsiTheme="minorHAnsi" w:cstheme="minorHAnsi"/>
+        </w:rPr>
+        <w:t>For example</w:t>
+      </w:r>
+      <w:r>
+        <w:rPr>
+          <w:rFonts w:asciiTheme="minorHAnsi" w:hAnsiTheme="minorHAnsi" w:cstheme="minorHAnsi"/>
+        </w:rPr>
+        <w:t>, the Human Footprint approach has been applied at regional scales in the United States</w:t>
+      </w:r>
+      <w:r>
+        <w:rPr>
+          <w:rFonts w:asciiTheme="minorHAnsi" w:hAnsiTheme="minorHAnsi" w:cstheme="minorHAnsi"/>
+        </w:rPr>
+        <w:t xml:space="preserve"> </w:t>
+      </w:r>
+      <w:r>
+        <w:rPr>
+          <w:rFonts w:asciiTheme="minorHAnsi" w:hAnsiTheme="minorHAnsi" w:cstheme="minorHAnsi"/>
+        </w:rPr>
+        <w:fldChar w:fldCharType="begin"/>
+      </w:r>
+      <w:r>
+        <w:rPr>
+          <w:rFonts w:asciiTheme="minorHAnsi" w:hAnsiTheme="minorHAnsi" w:cstheme="minorHAnsi"/>
+        </w:rPr>
+        <w:instrText xml:space="preserve"> ADDIN ZOTERO_ITEM CSL_CITATION {"citationID":"gpmROGa0","properties":{"formattedCitation":"(Leu et al. 2008, Woolmer et al. 2008)","plainCitation":"(Leu et al. 2008, Woolmer et al. 2008)","noteIndex":0},"citationItems":[{"id":"eIZIcQfW/oRsyk1y5","uris":["http://www.mendeley.com/documents/?uuid=1519059f-3db5-458f-9380-49f62af89f20"],"uri":["http://www.mendeley.com/documents/?uuid=1519059f-3db5-458f-9380-49f62af89f20"],"itemData":{"DOI":"10.1890/07-0480.1","ISBN":"1051-0761","ISSN":"10510761","PMID":"18686576","abstract":"Anthropogenic features such as urbanization, roads, and power lines, are increasing in western United States landscapes in response to rapidly growing human populations. However, their spatial effects have not been evaluated. Our goal was to model the human footprint across the western United States. We first delineated the actual area occupied by anthropogenic features, the physical effect area. Next, we developed the human footprint model based on the ecological effect area, the zone influenced by features beyond their physical presence, by combining seven input models: three models quantified top-down anthropogenic influences of synanthropic predators (avian predators, domestic dog and cat presence risk), and four models quantified bottom-up anthropogenic influences on habitat (invasion of exotic plants, human-caused fires, energy extraction, and anthropogenic wildland fragmentation). Using independent bird population data, we found bird abundance of four synanthropic species to correlate positively with human footprint intensity and negatively for three of the six species influenced by habitat fragmentation. We then evaluated the extent of the human footprint in relation to terrestrial (ecoregions) and aquatic systems (major rivers and lakes), regional management and conservation status, physical environment, and temporal changes in human actions. The physical effect area of anthropogenic features covered 13% of the western United States with agricultural land (9.8%) being most dominant. High-intensity human footprint areas (class 8-10) overlapped highly productive low-elevation private landholdings and covered 7% of the western United States compared to 48% for low-intensity areas (class 1-3), which were confined to low-productivity high-elevation federal landholdings. Areas within 1 km of rivers were more affected by the human footprint compared to lakes. Percentage human population growth was higher in low-intensity human footprint areas. The disproportional regional effects of the human footprint on landscapes in the western United States create a challenge to management of ecosystems and wildlife populations. Using footprint models, managers can plan land use actions, develop restoration scenarios, and identify areas of high conservation value at local landscapes within a regional context. Moreover, human footprint models serve as a tool to stratify landscapes for studies investigating floral and faunal response to human disturbance intensity g…","author":[{"dropping-particle":"","family":"Leu","given":"Matthias","non-dropping-particle":"","parse-names":false,"suffix":""},{"dropping-particle":"","family":"Hanser","given":"Steven E.","non-dropping-particle":"","parse-names":false,"suffix":""},{"dropping-particle":"","family":"Knick","given":"Steven T.","non-dropping-particle":"","parse-names":false,"suffix":""}],"container-title":"Ecological Applications","id":"wIwNUQcf/ULC1auAI","issue":"5","issued":{"date-parts":[["2008"]]},"page":"1119-1139","title":"The human footprint in the west: A large-scale analysis of anthropogenic impacts","type":"article-journal","volume":"18"}},{"id":"eIZIcQfW/07IwhPNx","uris":["http://www.mendeley.com/documents/?uuid=1f27dd6b-1042-40ba-89d6-4a585fc9d91a"],"uri":["http://www.mendeley.com/documents/?uuid=1f27dd6b-1042-40ba-89d6-4a585fc9d91a"],"itemData":{"DOI":"10.1016/j.landurbplan.2008.04.005","ISBN":"0169-2046","ISSN":"01692046","abstract":"Measuring and mapping human influence at the global scale suffers from problems of accuracy and resolution. To evaluate the magnitude of this problem we mapped the Human Footprint (HF) for the Northern Appalachian/Acadian ecoregion at a 90-m resolution using best available data on human settlement, access, land use change, and electrical power infrastructure. Such a map measures the magnitude of human transformation of a landscape, scaled between Human Footprint scores of 0 and 100. Comparison with a 1-km resolution Global Human Footprint map revealed similar spatial patterns of human influence. The correlation between HF scores, however, declined with the size of the area compared, with the rank correlation between ecoregional and global HF scores ranging between 0.67 for 100% of the ecoregion and 0.41 for 0.1% of the ecoregion. This indicates that rescaling the map to a finer resolution leads to improvements that increase as the planning area becomes smaller. The map reveals that 46% of the ecoregion has HF ??? 20 (compared to 59% in the global analysis) and 34% had HF &gt; 40 (compared to 21% in the global analysis). These results demonstrate the benefit of performing region-scale Human Footprint mapping to support conservation-based land use planning at the ecoregional to the local scale. This exercise also provides a data framework with which to model regionally plausible Future Human Footprint scenarios. These and other benefits of producing a regional-scale Human Footprint must be carefully weighed against the costs involved, in light of the region's conservation planning needs. ?? 2008 Elsevier B.V. All rights reserved.","author":[{"dropping-particle":"","family":"Woolmer","given":"Gillian","non-dropping-particle":"","parse-names":false,"suffix":""},{"dropping-particle":"","family":"Trombulak","given":"Stephen C.","non-dropping-particle":"","parse-names":false,"suffix":""},{"dropping-particle":"","family":"Ray","given":"Justina C.","non-dropping-particle":"","parse-names":false,"suffix":""},{"dropping-particle":"","family":"Doran","given":"Patrick J.","non-dropping-particle":"","parse-names":false,"suffix":""},{"dropping-particle":"","family":"Anderson","given":"Mark G.","non-dropping-particle":"","parse-names":false,"suffix":""},{"dropping-particle":"","family":"Baldwin","given":"Robert F.","non-dropping-particle":"","parse-names":false,"suffix":""},{"dropping-particle":"","family":"Morgan","given":"Alexis","non-dropping-particle":"","parse-names":false,"suffix":""},{"dropping-particle":"","family":"Sanderson","given":"Eric W.","non-dropping-particle":"","parse-names":false,"suffix":""}],"container-title":"Landscape and Urban Planning","id":"wIwNUQcf/AdkIWLKY","issue":"1","issued":{"date-parts":[["2008"]]},"page":"42-53","title":"Rescaling the Human Footprint: A tool for conservation planning at an ecoregional scale","type":"article-journal","volume":"87"}}],"schema":"https://github.com/citation-style-language/schema/raw/master/csl-citation.json"} </w:instrText>
+      </w:r>
+      <w:r>
+        <w:rPr>
+          <w:rFonts w:asciiTheme="minorHAnsi" w:hAnsiTheme="minorHAnsi" w:cstheme="minorHAnsi"/>
+        </w:rPr>
+        <w:fldChar w:fldCharType="separate"/>
+      </w:r>
+      <w:r>
+        <w:rPr>
+          <w:rFonts w:cs="Calibri"/>
+        </w:rPr>
+        <w:t>(Leu et al. 2008, Woolmer et al. 2008)</w:t>
+      </w:r>
+      <w:r>
+        <w:rPr>
+          <w:rFonts w:asciiTheme="minorHAnsi" w:hAnsiTheme="minorHAnsi" w:cstheme="minorHAnsi"/>
+        </w:rPr>
+        <w:fldChar w:fldCharType="end"/>
+      </w:r>
+      <w:r>
+        <w:rPr>
+          <w:rFonts w:asciiTheme="minorHAnsi" w:hAnsiTheme="minorHAnsi" w:cstheme="minorHAnsi"/>
+        </w:rPr>
+        <w:t>. Other recent related initiatives have aimed at characterizing landscape patterns, forest fragmentation, and forest change at</w:t>
+      </w:r>
+      <w:r>
+        <w:rPr>
+          <w:rFonts w:asciiTheme="minorHAnsi" w:hAnsiTheme="minorHAnsi" w:cstheme="minorHAnsi"/>
+        </w:rPr>
+        <w:t xml:space="preserve"> regional </w:t>
       </w:r>
       <w:r>
         <w:rPr>
@@ -12800,7 +12873,7 @@
         <w:rPr>
           <w:rFonts w:asciiTheme="minorHAnsi" w:hAnsiTheme="minorHAnsi" w:cstheme="minorHAnsi"/>
         </w:rPr>
-        <w:instrText xml:space="preserve"> ADDIN ZOTERO_ITEM CSL_CITATION {"citationID":"znc5Tzaz","properties":{"formattedCitation":"(Aksenov et al. 2002)","plainCitation":"(Aksenov et al. 2002)","noteIndex":0},"citationItems":[{"id":"haxmp8WB/X2GydZUJ","uris":["http://www.mendeley.com/documents/?uuid=1aa3b8c9-ca20-4f34-8cd0-3d687e61d88b"],"uri":["http://www.mendeley.com/documents/?uuid=1aa3b8c9-ca20-4f34-8cd0-3d687e61d88b"],"itemData":{"author":[{"dropping-particle":"","family":"Aksenov","given":"Dmitry","non-dropping-particle":"","parse-names":false,"suffix":""},{"dropping-particle":"","family":"Dobrynin","given":"Dmitry","non-dropping-particle":"","parse-names":false,"suffix":""},{"dropping-particle":"","family":"Dubinin","given":"Maxim","non-dropping-particle":"","parse-names":false,"suffix":""},{"dropping-particle":"","family":"Egorov","given":"Alexey","non-dropping-particle":"","parse-names":false,"suffix":""},{"dropping-particle":"","family":"Isaev","given":"Alexander","non-dropping-particle":"","parse-names":false,"suffix":""},{"dropping-particle":"","family":"Karpachevskiy","given":"Mikhail","non-dropping-particle":"","parse-names":false,"suffix":""},{"dropping-particle":"","family":"Laestadius","given":"Lars","non-dropping-particle":"","parse-names":false,"suffix":""},{"dropping-particle":"","family":"Potapov","given":"Petr","non-dropping-particle":"","parse-names":false,"suffix":""},{"dropping-particle":"","family":"Purekhovskiy","given":"Andrey","non-dropping-particle":"","parse-names":false,"suffix":""},{"dropping-particle":"","family":"Belozerova","given":"Yekaterina","non-dropping-particle":"","parse-names":false,"suffix":""},{"dropping-particle":"","family":"Braslavskaya","given":"Tatiana","non-dropping-particle":"","parse-names":false,"suffix":""},{"dropping-particle":"","family":"Dobrynin","given":"Alexander","non-dropping-particle":"","parse-names":false,"suffix":""},{"dropping-particle":"","family":"Dylyuk","given":"Sergey","non-dropping-particle":"","parse-names":false,"suffix":""},{"dropping-particle":"","family":"Esipova","given":"Yelena","non-dropping-particle":"","parse-names":false,"suffix":""},{"dropping-particle":"","family":"Gershenzon","given":"Olga","non-dropping-particle":"","parse-names":false,"suffix":""},{"dropping-particle":"","family":"Karyakin","given":"Igor","non-dropping-particle":"","parse-names":false,"suffix":""},{"dropping-particle":"","family":"Kirichok","given":"Yelena","non-dropping-particle":"","parse-names":false,"suffix":""},{"dropping-particle":"","family":"Kiselev","given":"Ruslan","non-dropping-particle":"","parse-names":false,"suffix":""},{"dropping-particle":"","family":"Kitov","given":"Alexander","non-dropping-particle":"","parse-names":false,"suffix":""},{"dropping-particle":"","family":"Kobyakov","given":"Konstantin","non-dropping-particle":"","parse-names":false,"suffix":""},{"dropping-particle":"","family":"Kozin","given":"Evgeny","non-dropping-particle":"","parse-names":false,"suffix":""},{"dropping-particle":"","family":"Krasilnikov","given":"Evgeny","non-dropping-particle":"","parse-names":false,"suffix":""},{"dropping-particle":"","family":"Krasnopeev","given":"Sergey","non-dropping-particle":"","parse-names":false,"suffix":""},{"dropping-particle":"","family":"Kuznetsova","given":"Yekaterina","non-dropping-particle":"","parse-names":false,"suffix":""},{"dropping-particle":"","family":"Laletin","given":"Andrey","non-dropping-particle":"","parse-names":false,"suffix":""},{"dropping-particle":"","family":"Jr","given":"Nikolay Lashchinsky","non-dropping-particle":"","parse-names":false,"suffix":""},{"dropping-particle":"","family":"Rozenberg","given":"Vsevolod","non-dropping-particle":"","parse-names":false,"suffix":""},{"dropping-particle":"","family":"Russo","given":"Bella","non-dropping-particle":"","parse-names":false,"suffix":""},{"dropping-particle":"","family":"Rybakova","given":"Natalia","non-dropping-particle":"","parse-names":false,"suffix":""},{"dropping-particle":"","family":"Sapozhnikov","given":"Anatoly","non-dropping-particle":"","parse-names":false,"suffix":""},{"dropping-particle":"","family":"Shchenin","given":"Nikolay","non-dropping-particle":"","parse-names":false,"suffix":""},{"dropping-particle":"","family":"Skvortsov","given":"Vladimir","non-dropping-particle":"","parse-names":false,"suffix":""},{"dropping-particle":"","family":"Smirnova","given":"Olga","non-dropping-particle":"","parse-names":false,"suffix":""},{"dropping-particle":"","family":"Sonyushkin","given":"Anton","non-dropping-particle":"","parse-names":false,"suffix":""},{"dropping-particle":"","family":"Vatrasov","given":"Dmitry","non-dropping-particle":"","parse-names":false,"suffix":""},{"dropping-particle":"","family":"Yaborov","given":"Vladimir","non-dropping-particle":"","parse-names":false,"suffix":""},{"dropping-particle":"","family":"Yakovlev","given":"Konstantin","non-dropping-particle":"","parse-names":false,"suffix":""},{"dropping-particle":"","family":"Yanitskaya","given":"Tatiana","non-dropping-particle":"","parse-names":false,"suffix":""},{"dropping-particle":"","family":"Yumakaev","given":"Alexander","non-dropping-particle":"","parse-names":false,"suffix":""}],"id":"ITEM-1","issued":{"date-parts":[["2002"]]},"number-of-pages":"72","publisher":"Global Forest Watch Russia","publisher-place":"Moscow","title":"Atlas of Russia's Intact Forest Landscapes","type":"report"}}],"schema":"https://github.com/citation-style-language/schema/raw/master/csl-citation.json"} </w:instrText>
+        <w:instrText xml:space="preserve"> ADDIN ZOTERO_ITEM CSL_CITATION {"citationID":"Babh2XB9","properties":{"formattedCitation":"(Raiter et al. 2017)","plainCitation":"(Raiter et al. 2017)","noteIndex":0},"citationItems":[{"id":"eIZIcQfW/DL3IXrhC","uris":["http://www.mendeley.com/documents/?uuid=55986599-9b29-485f-98d2-b6bf14861045"],"uri":["http://www.mendeley.com/documents/?uuid=55986599-9b29-485f-98d2-b6bf14861045"],"itemData":{"DOI":"10.1007/s10980-017-0558-z","ISSN":"15729761","abstract":"Context The acceleration of infrastructure development presents many challenges for the mitigation of ecological impacts. The type, extent, and cumulative effects of multiple developments must be quantified to enable mitigation. Objectives We quantified anthropogenic development footprints in a globally significant and relatively intact region. We identified the proportion accounted for by linear infrastructure (e.g. roads) including infrastructure that is currently unmapped; investigated the importance of key landscape drivers; and explored potential ramifications of offsite impacts (edge effects). Methods We quantified direct development footprints of linear and ‘hub’ infrastructure in the Great Western Woodlands (GWW) in south-western Australia, using digitisation and extrapolation from a stratified random sample of aerial imagery. We used spatial datasets and literature resources to identify predictors of development footprint extent and calculate hypothetical ‘edge effect zones’. Results Unmapped linear infrastructure, only detectable through manual digitisation, accounts for the greatest proportion of the direct development footprint. Across the 160,000 km2 GWW, the estimated development footprint is 690 km2, of which 67% consists of linear infrastructure and the remainder is ‘hub’ infrastructure. An estimated 150,000 km of linear infrastructure exists in the study area, equating to an average of *1 km per km2. Beyond the direct footprint, a further 4000–55,000 km2 (3–35% of the region) lies within edge effect zones. Conclusions This study highlights the pervasiveness of linear infrastructure and hence the importance of managing its cumulative impacts as a key component of landscape conservation. Our methodology can be applied to other relatively intact landscapes worldwide.","author":[{"dropping-particle":"","family":"Raiter","given":"Keren G.","non-dropping-particle":"","parse-names":false,"suffix":""},{"dropping-particle":"","family":"Prober","given":"Suzanne M.","non-dropping-particle":"","parse-names":false,"suffix":""},{"dropping-particle":"","family":"Hobbs","given":"Richard J.","non-dropping-particle":"","parse-names":false,"suffix":""},{"dropping-particle":"","family":"Possingham","given":"Hugh P.","non-dropping-particle":"","parse-names":false,"suffix":""}],"container-title":"Landscape Ecology","id":"ITEM-1","issue":"10","issued":{"date-parts":[["2017"]]},"page":"1969-1986","publisher":"Springer Netherlands","title":"Lines in the sand: quantifying the cumulative development footprint in the world’s largest remaining temperate woodland","type":"article-journal","volume":"32"}}],"schema":"https://github.com/citation-style-language/schema/raw/master/csl-citation.json"} </w:instrText>
       </w:r>
       <w:r>
         <w:rPr>
@@ -12812,7 +12885,7 @@
         <w:rPr>
           <w:rFonts w:cs="Calibri"/>
         </w:rPr>
-        <w:t>(Aksenov et al. 2002)</w:t>
+        <w:t>(Raiter et al. 2017)</w:t>
       </w:r>
       <w:r>
         <w:rPr>
@@ -12824,7 +12897,55 @@
         <w:rPr>
           <w:rFonts w:asciiTheme="minorHAnsi" w:hAnsiTheme="minorHAnsi" w:cstheme="minorHAnsi"/>
         </w:rPr>
-        <w:t xml:space="preserve">, Alaska </w:t>
+        <w:t>,</w:t>
+      </w:r>
+      <w:r>
+        <w:rPr>
+          <w:rFonts w:asciiTheme="minorHAnsi" w:hAnsiTheme="minorHAnsi" w:cstheme="minorHAnsi"/>
+        </w:rPr>
+        <w:t xml:space="preserve"> national</w:t>
+      </w:r>
+      <w:r>
+        <w:rPr>
+          <w:rFonts w:asciiTheme="minorHAnsi" w:hAnsiTheme="minorHAnsi" w:cstheme="minorHAnsi"/>
+        </w:rPr>
+        <w:t xml:space="preserve"> </w:t>
+      </w:r>
+      <w:r>
+        <w:rPr>
+          <w:rFonts w:asciiTheme="minorHAnsi" w:hAnsiTheme="minorHAnsi" w:cstheme="minorHAnsi"/>
+        </w:rPr>
+        <w:fldChar w:fldCharType="begin"/>
+      </w:r>
+      <w:r>
+        <w:rPr>
+          <w:rFonts w:asciiTheme="minorHAnsi" w:hAnsiTheme="minorHAnsi" w:cstheme="minorHAnsi"/>
+        </w:rPr>
+        <w:instrText xml:space="preserve"> ADDIN ZOTERO_ITEM CSL_CITATION {"citationID":"iaIoUucH","properties":{"formattedCitation":"(UNEP 2002, Wulder et al. 2008, Pasher et al. 2013, Guindon et al. 2014, White et al. 2017)","plainCitation":"(UNEP 2002, Wulder et al. 2008, Pasher et al. 2013, Guindon et al. 2014, White et al. 2017)","noteIndex":0},"citationItems":[{"id":"eIZIcQfW/7571LGpy","uris":["http://www.mendeley.com/documents/?uuid=0fe9e39a-0e8f-4746-9d7c-ad2dabe868ac"],"uri":["http://www.mendeley.com/documents/?uuid=0fe9e39a-0e8f-4746-9d7c-ad2dabe868ac"],"itemData":{"abstract":"Original references, sources and acknowledgements can be found in GEO-3. UNEP 1 T he year 1972 stands as a watershed in modern environmentalism. The first international conference on the environment — the United Nations Conference on the Human Environment — was convened in Stockholm in that year, bringing together 113 nations and other stakeholders to discuss issues of common concern. In the 30 years since then, the world has made great strides in placing the environment on the agenda at various levels — from international to local. Phrases such as 'think global and act local' have galvanized action at many different levels. The result has been a proliferation of environmental policies, new legislative regimes and institutions, perhaps an unspoken acknowledgement that the environment is too complex for humanity to address adequately in every sense. Decisions made since Stockholm now influence governance, business and economic activity at different levels, define international environmental law and its application in different countries, determine international and bilateral relations among different countries and regions, and influence individual and society lifestyle choices. But there are problems: some things have not progressed, for example, the environment is still at the periphery of socio-economic development. Poverty and excessive consumption — the twin evils of humankind that were highlighted in the previous two GEO reports — continue to put enormous pressure on the environment. The unfortunate result is that sustainable development remains largely theoretical for the majority of the world's population of more than 6 000 million people. The level of awareness and action has not been commensurate with the state of the global environment today; it continues to deteriorate. GEO-3 provides an overview of the main environmental developments over the past three decades, and how social, economic and other factors have contributed to the changes that have occurred. State of the environment and policy responses, 1972–2002","author":[{"dropping-particle":"","family":"UNEP","given":"","non-dropping-particle":"","parse-names":false,"suffix":""}],"container-title":"United Nations Environment Programme","id":"wIwNUQcf/p1VuIWru","issued":{"date-parts":[["2002"]]},"page":"20","title":"Global Environment Outlook (GEO 3). Past, present and future perspectives","type":"article-journal"}},{"id":"eIZIcQfW/eVVqFruB","uris":["http://www.mendeley.com/documents/?uuid=eee1b01f-44c4-4257-8fec-dde0e1bba416"],"uri":["http://www.mendeley.com/documents/?uuid=eee1b01f-44c4-4257-8fec-dde0e1bba416"],"itemData":{"DOI":"10.5589/m08-081","ISBN":"1712-7971","ISSN":"17127971","abstract":"Canada is one of the world’s largest nations, with a land area of nearly one billion hectares. This vast area is home to a number of unique ecosystems, comprised of different climate, land cover, topography, and disturbance characteristics. Depiction of forest composition, based on satellite-derived land cover, is a common means to characterize and identify trends in forest conditions and land use. Forest pattern analyses that consider the size, distribution, and connectivity of forest patches can provide insights to land use, habitat, and biodiversity. In this communication, we present the pattern characteristics of Canada’s forests as determined by the Earth Observation for Sustainable Development of Forests (EOSD) product, a new land cover classification of the forested area of Canada. The EOSD product (EOSD LC 2000) represents conditions circa the year 2000, mapping each 25m×25mpixel into one of 23 categories. We used the EOSD data to assess forest patterns nationally at four spatial extents: level 1, 13 000 km2 (corresponding to the area of a single 1:250 000 scale National Topographic System (NTS) map sheet); level 2, 800 km2 (corresponding to the area of a single 1:50 000 scale NTS map sheet); level 3, 1 km2; and level 4, 1 ha. For levels 1–3, a total of 95 landscape pattern metrics were calculated; for the 1 ha units, a subset of eight metrics were calculated. The results of this analysis indicate that Canada’s forest pattern varies by ecozone, with some ecozones characterized by large areas of contiguous forest (i.e., Boreal Shield, Atlantic Maritime, and Montane Cordillera), while other ecozones have less forest and are characterized by large numbers of small forest patches, reflecting the complex mosaic of land cover types present (Taiga Shield, Taiga Cordillera). Trends for the subset of metrics used to characterize national conditions are relatively consistent across levels 1–3. Level 4 metrics, where the analysis extent is 1 ha, are well-suited to regional or local analyses. As the first regional assessments of the patterns contained in the EOSD LC 2000, these measures of Canada’s forest landscape patterns add value to the national land cover baseline.","author":[{"dropping-particle":"","family":"Wulder","given":"Michael A.","non-dropping-particle":"","parse-names":false,"suffix":""},{"dropping-particle":"","family":"White","given":"Joanne C.","non-dropping-particle":"","parse-names":false,"suffix":""},{"dropping-particle":"","family":"Han","given":"Tian","non-dropping-particle":"","parse-names":false,"suffix":""},{"dropping-particle":"","family":"Coops","given":"Nicholas C.","non-dropping-particle":"","parse-names":false,"suffix":""},{"dropping-particle":"","family":"Cardille","given":"Jeffrey A.","non-dropping-particle":"","parse-names":false,"suffix":""},{"dropping-particle":"","family":"Holland","given":"Tara","non-dropping-particle":"","parse-names":false,"suffix":""},{"dropping-particle":"","family":"Grills","given":"Danny","non-dropping-particle":"","parse-names":false,"suffix":""}],"container-title":"Canadian Journal of Remote Sensing","id":"wIwNUQcf/jbkK1RLA","issue":"6","issued":{"date-parts":[["2008"]]},"page":"563-584","title":"Monitoring Canada’s forests. Part 2: National forest fragmentation and pattern","type":"article-journal","volume":"34"}},{"id":"eIZIcQfW/ZCDKz2Zx","uris":["http://www.mendeley.com/documents/?uuid=132b724b-3c81-4d4d-b8ae-1ef656b8de0b"],"uri":["http://www.mendeley.com/documents/?uuid=132b724b-3c81-4d4d-b8ae-1ef656b8de0b"],"itemData":{"DOI":"10.5589/m13-007","ISSN":"1712-7971","author":[{"dropping-particle":"","family":"Pasher","given":"Jon","non-dropping-particle":"","parse-names":false,"suffix":""},{"dropping-particle":"","family":"Seed","given":"Evan","non-dropping-particle":"","parse-names":false,"suffix":""},{"dropping-particle":"","family":"Duffe","given":"Jason","non-dropping-particle":"","parse-names":false,"suffix":""}],"container-title":"Canadian Journal of Remote Sensing","id":"wIwNUQcf/m4YG2X43","issue":"01","issued":{"date-parts":[["2013","2"]]},"page":"42-58","title":"Development of boreal ecosystem anthropogenic disturbance layers for Canada based on 2008 to 2010 Landsat imagery","type":"article-journal","volume":"39"}},{"id":"eIZIcQfW/uw7OyUJp","uris":["http://www.mendeley.com/documents/?uuid=f4d542fe-c4bb-4626-b157-08504bec1a2a"],"uri":["http://www.mendeley.com/documents/?uuid=f4d542fe-c4bb-4626-b157-08504bec1a2a"],"itemData":{"DOI":"10.1139/cjfr-2014-0229","ISBN":"0045-5067","ISSN":"0045-5067","abstract":"Disturbances such as fire and harvesting shape forest dynamics and must be accounted for when modelling forest properties. However, acquiring timely disturbance information for all of Canada's large forest area has always been challenging. Therefore, we developed an approach to detect annual forest change resulting from fire, harvesting, or flooding using Moderate Resolution Imaging Spectroradiometer (MODIS) imagery at 250 m spatial resolution across Canada and to estimate the withinpixel fractional change (FC). When this approach was applied to the period from 2000 to 2011, the accuracy of detection of burnt, harvested, or flooded areas against our validation dataset was 82%, 80%, and 85%, respectively. With FC, 77% of the area burnt and 82% of the area harvested within the validation dataset were correctly identified. The methodology was optimized to reduce the commission error but tended to omit smaller disturbances as a result. For example, the omitted area for harvest blocks greater than 80 ha was less than 14% but increased to between 38% and 50% for harvest blocks of 20 to 30 ha. Detection of burnt and harvested areas in some regions was hindered by persistent haze or cloud cover or by insect outbreaks. All resulting data layers are available as supplementary material.","author":[{"dropping-particle":"","family":"Guindon","given":"L","non-dropping-particle":"","parse-names":false,"suffix":""},{"dropping-particle":"","family":"Bernier","given":"P Y","non-dropping-particle":"","parse-names":false,"suffix":""},{"dropping-particle":"","family":"Beaudoin","given":"A","non-dropping-particle":"","parse-names":false,"suffix":""},{"dropping-particle":"","family":"Pouliot","given":"D","non-dropping-particle":"","parse-names":false,"suffix":""},{"dropping-particle":"","family":"Villemaire","given":"P","non-dropping-particle":"","parse-names":false,"suffix":""},{"dropping-particle":"","family":"Hall","given":"R J","non-dropping-particle":"","parse-names":false,"suffix":""},{"dropping-particle":"","family":"Latifovic","given":"R","non-dropping-particle":"","parse-names":false,"suffix":""},{"dropping-particle":"","family":"St-Amant","given":"R","non-dropping-particle":"","parse-names":false,"suffix":""}],"container-title":"Canadian Journal of Forest Research","id":"wIwNUQcf/Jg4NrcJO","issue":"12","issued":{"date-parts":[["2014"]]},"page":"1545-1554","title":"Annual mapping of large forest disturbances across Canada's forests using 250 m MODIS imagery from 2000 to 2011","type":"article-journal","volume":"44"}},{"id":"eIZIcQfW/gNc9Qq2H","uris":["http://www.mendeley.com/documents/?uuid=00e851b0-0fe9-4477-8079-9260b4c9e4e0"],"uri":["http://www.mendeley.com/documents/?uuid=00e851b0-0fe9-4477-8079-9260b4c9e4e0"],"itemData":{"DOI":"10.1016/j.rse.2017.03.035","ISSN":"00344257","author":[{"dropping-particle":"","family":"White","given":"J.C.","non-dropping-particle":"","parse-names":false,"suffix":""},{"dropping-particle":"","family":"Wulder","given":"M.A.","non-dropping-particle":"","parse-names":false,"suffix":""},{"dropping-particle":"","family":"Hermosilla","given":"T.","non-dropping-particle":"","parse-names":false,"suffix":""},{"dropping-particle":"","family":"Coops","given":"N.C.","non-dropping-particle":"","parse-names":false,"suffix":""},{"dropping-particle":"","family":"Hobart","given":"G.W.","non-dropping-particle":"","parse-names":false,"suffix":""}],"container-title":"Remote Sensing of Environment","id":"wIwNUQcf/riumjBm6","issued":{"date-parts":[["2017"]]},"page":"303-321","title":"Annual characterization of 25 years of forest disturbance and recovery in Canada with Landsat","type":"article-journal","volume":"194"}}],"schema":"https://github.com/citation-style-language/schema/raw/master/csl-citation.json"} </w:instrText>
+      </w:r>
+      <w:r>
+        <w:rPr>
+          <w:rFonts w:asciiTheme="minorHAnsi" w:hAnsiTheme="minorHAnsi" w:cstheme="minorHAnsi"/>
+        </w:rPr>
+        <w:fldChar w:fldCharType="separate"/>
+      </w:r>
+      <w:r>
+        <w:rPr>
+          <w:rFonts w:cs="Calibri"/>
+        </w:rPr>
+        <w:t>(UNEP 2002, Wulder et al. 2008, Pasher et al. 2013, Guindon et al. 2014, White et al. 2017)</w:t>
+      </w:r>
+      <w:r>
+        <w:rPr>
+          <w:rFonts w:asciiTheme="minorHAnsi" w:hAnsiTheme="minorHAnsi" w:cstheme="minorHAnsi"/>
+        </w:rPr>
+        <w:fldChar w:fldCharType="end"/>
+      </w:r>
+      <w:r>
+        <w:rPr>
+          <w:rFonts w:asciiTheme="minorHAnsi" w:hAnsiTheme="minorHAnsi" w:cstheme="minorHAnsi"/>
+        </w:rPr>
+        <w:t xml:space="preserve"> and global scales </w:t>
       </w:r>
       <w:r>
         <w:rPr>
@@ -12836,7 +12957,7 @@
         <w:rPr>
           <w:rFonts w:asciiTheme="minorHAnsi" w:hAnsiTheme="minorHAnsi" w:cstheme="minorHAnsi"/>
         </w:rPr>
-        <w:instrText xml:space="preserve"> ADDIN ZOTERO_ITEM CSL_CITATION {"citationID":"Jl49n3nE","properties":{"formattedCitation":"(Strittholt et al. 2006)","plainCitation":"(Strittholt et al. 2006)","noteIndex":0},"citationItems":[{"id":"haxmp8WB/KSFgVarV","uris":["http://www.mendeley.com/documents/?uuid=05f9192d-fd94-4000-a13f-c56b10d7d6cf"],"uri":["http://www.mendeley.com/documents/?uuid=05f9192d-fd94-4000-a13f-c56b10d7d6cf"],"itemData":{"ISBN":"1569736227","author":[{"dropping-particle":"","family":"Strittholt","given":"James","non-dropping-particle":"","parse-names":false,"suffix":""},{"dropping-particle":"","family":"Bergquist","given":"John","non-dropping-particle":"","parse-names":false,"suffix":""},{"dropping-particle":"","family":"Alvarez","given":"Mila","non-dropping-particle":"","parse-names":false,"suffix":""}],"id":"ITEM-1","issued":{"date-parts":[["2006"]]},"number-of-pages":"78","publisher":"World Resources Institute","title":"Mapping Undisturbed Landscapes in Alaska: Overview Report","type":"report"}}],"schema":"https://github.com/citation-style-language/schema/raw/master/csl-citation.json"} </w:instrText>
+        <w:instrText xml:space="preserve"> ADDIN ZOTERO_ITEM CSL_CITATION {"citationID":"fAHiFRcj","properties":{"formattedCitation":"(Hansen et al. 2013)","plainCitation":"(Hansen et al. 2013)","noteIndex":0},"citationItems":[{"id":"eIZIcQfW/qrHCocSK","uris":["http://www.mendeley.com/documents/?uuid=6ccbf895-2e41-4949-a0b8-ee1b90df4481"],"uri":["http://www.mendeley.com/documents/?uuid=6ccbf895-2e41-4949-a0b8-ee1b90df4481"],"itemData":{"DOI":"10.1126/science.1244693","ISBN":"1095-9203 (Electronic)\\n0036-8075 (Linking)","ISSN":"0036-8075","PMID":"24233722","abstract":"Quantification of global forest change has been lacking despite the recognized importance of forest ecosystem services. In this study, Earth observation satellite data were used to map global forest loss (2.3 million square kilometers) and gain (0.8 million square kilometers) from 2000 to 2012 at a spatial resolution of 30 meters. The tropics were the only climate domain to exhibit a trend, with forest loss increasing by 2101 square kilometers per year. Brazil's well-documented reduction in deforestation was offset by increasing forest loss in Indonesia, Malaysia, Paraguay, Bolivia, Zambia, Angola, and elsewhere. Intensive forestry practiced within subtropical forests resulted in the highest rates of forest change globally. Boreal forest loss due largely to fire and forestry was second to that in the tropics in absolute and proportional terms. These results depict a globally consistent and locally relevant record of forest change.","author":[{"dropping-particle":"","family":"Hansen","given":"M.C.","non-dropping-particle":"","parse-names":false,"suffix":""},{"dropping-particle":"","family":"Potapov","given":"P.V.","non-dropping-particle":"","parse-names":false,"suffix":""},{"dropping-particle":"","family":"Moore","given":"R.","non-dropping-particle":"","parse-names":false,"suffix":""},{"dropping-particle":"","family":"Hancher","given":"M.","non-dropping-particle":"","parse-names":false,"suffix":""},{"dropping-particle":"","family":"Turubanova","given":"S.A.","non-dropping-particle":"","parse-names":false,"suffix":""},{"dropping-particle":"","family":"Tyukavina","given":"A.","non-dropping-particle":"","parse-names":false,"suffix":""},{"dropping-particle":"","family":"Thau","given":"D.","non-dropping-particle":"","parse-names":false,"suffix":""},{"dropping-particle":"","family":"Stehman","given":"S.V.","non-dropping-particle":"","parse-names":false,"suffix":""},{"dropping-particle":"","family":"Goetz","given":"S.J.","non-dropping-particle":"","parse-names":false,"suffix":""},{"dropping-particle":"","family":"Loveland","given":"T.R.","non-dropping-particle":"","parse-names":false,"suffix":""},{"dropping-particle":"","family":"Kommareddy","given":"A","non-dropping-particle":"","parse-names":false,"suffix":""},{"dropping-particle":"","family":"Egorov","given":"A.","non-dropping-particle":"","parse-names":false,"suffix":""},{"dropping-particle":"","family":"Chini","given":"L.","non-dropping-particle":"","parse-names":false,"suffix":""},{"dropping-particle":"","family":"Justice","given":"C.O.","non-dropping-particle":"","parse-names":false,"suffix":""},{"dropping-particle":"","family":"Townshend","given":"J.R.G.","non-dropping-particle":"","parse-names":false,"suffix":""}],"container-title":"Science","id":"ITEM-1","issued":{"date-parts":[["2013"]]},"page":"850-854","title":"High-Resolution Global Maps of 21st-Century Forest Cover Change","type":"article-journal","volume":"342"}}],"schema":"https://github.com/citation-style-language/schema/raw/master/csl-citation.json"} </w:instrText>
       </w:r>
       <w:r>
         <w:rPr>
@@ -12848,7 +12969,7 @@
         <w:rPr>
           <w:rFonts w:cs="Calibri"/>
         </w:rPr>
-        <w:t>(Strittholt et al. 2006)</w:t>
+        <w:t>(Hansen et al. 2013)</w:t>
       </w:r>
       <w:r>
         <w:rPr>
@@ -12860,19 +12981,40 @@
         <w:rPr>
           <w:rFonts w:asciiTheme="minorHAnsi" w:hAnsiTheme="minorHAnsi" w:cstheme="minorHAnsi"/>
         </w:rPr>
-        <w:t xml:space="preserve">, and Venezuela </w:t>
-      </w:r>
-      <w:r>
-        <w:rPr>
-          <w:rFonts w:asciiTheme="minorHAnsi" w:hAnsiTheme="minorHAnsi" w:cstheme="minorHAnsi"/>
-        </w:rPr>
-        <w:fldChar w:fldCharType="begin" w:fldLock="1"/>
-      </w:r>
-      <w:r>
-        <w:rPr>
-          <w:rFonts w:asciiTheme="minorHAnsi" w:hAnsiTheme="minorHAnsi" w:cstheme="minorHAnsi"/>
-        </w:rPr>
-        <w:instrText xml:space="preserve"> ADDIN ZOTERO_ITEM CSL_CITATION {"citationID":"g6ZCZWAk","properties":{"formattedCitation":"(Bevilacqua et al. 2002)","plainCitation":"(Bevilacqua et al. 2002)","noteIndex":0},"citationItems":[{"id":"haxmp8WB/HWRgXGBE","uris":["http://www.mendeley.com/documents/?uuid=c29e25ff-297f-4105-a798-1a9fdc8a6a85"],"uri":["http://www.mendeley.com/documents/?uuid=c29e25ff-297f-4105-a798-1a9fdc8a6a85"],"itemData":{"ISBN":"1569735085","abstract":"Man has become increasingly aware of the absolute need to preserve nature, and to respect biodiversity as the only way to assure permanence of life on Earth. Thus, it is urgent not only to study animal and plant species, and ecosystems, but also the inner harmony by which they are linked. Venezuela, and mainly the Guayana region, has forest areas that offer multiple opportunities for sustainable development. In a way, we have the responsibility, that even surpasses national frontiers, to make this region become an important worldwide conservation element. And there are many risk factors that contribute to minimize the environmental characteristics of this strategic area, among them: indiscriminate logging, mining, agriculture, and population pressures. It is, therefore, necessary to study and record complete and updated information on this subject. The book that we are hereby presenting is the result of the study carried out by member institutions of the Global Forest Watch Venezuela and the World Resources Institute (WRI), who focused on Guayana as the “Venezuelan last frontier forest.” We trust this book will be welcome by the people responsible of the decision making issues that affect this important area of our national territory.","author":[{"dropping-particle":"","family":"Bevilacqua","given":"M.","non-dropping-particle":"","parse-names":false,"suffix":""},{"dropping-particle":"","family":"Cárdenas","given":"L.","non-dropping-particle":"","parse-names":false,"suffix":""},{"dropping-particle":"","family":"Flores","given":"A.L.","non-dropping-particle":"","parse-names":false,"suffix":""},{"dropping-particle":"","family":"Hernández","given":"L.","non-dropping-particle":"","parse-names":false,"suffix":""},{"dropping-particle":"","family":"Lares","given":"E.B.","non-dropping-particle":"","parse-names":false,"suffix":""},{"dropping-particle":"","family":"Mansutti","given":"A.R.","non-dropping-particle":"","parse-names":false,"suffix":""},{"dropping-particle":"","family":"Miranda","given":"M.","non-dropping-particle":"","parse-names":false,"suffix":""},{"dropping-particle":"","family":"Ochoa","given":"J.G.","non-dropping-particle":"","parse-names":false,"suffix":""},{"dropping-particle":"","family":"Rodríguez","given":"M.","non-dropping-particle":"","parse-names":false,"suffix":""},{"dropping-particle":"","family":"Selig","given":"E.","non-dropping-particle":"","parse-names":false,"suffix":""}],"id":"ITEM-1","issued":{"date-parts":[["2002"]]},"number-of-pages":"132","title":"The State of Venezuela’s Forests","type":"book"}}],"schema":"https://github.com/citation-style-language/schema/raw/master/csl-citation.json"} </w:instrText>
+        <w:t>.</w:t>
+      </w:r>
+    </w:p>
+    <w:p>
+      <w:pPr>
+        <w:spacing w:line="360" w:lineRule="auto"/>
+        <w:ind w:firstLine="720"/>
+        <w:rPr>
+          <w:rFonts w:asciiTheme="minorHAnsi" w:hAnsiTheme="minorHAnsi" w:cstheme="minorHAnsi"/>
+        </w:rPr>
+      </w:pPr>
+      <w:r>
+        <w:rPr>
+          <w:rFonts w:asciiTheme="minorHAnsi" w:hAnsiTheme="minorHAnsi" w:cstheme="minorHAnsi"/>
+        </w:rPr>
+        <w:t>More recently, contextual intactness has been suggested…</w:t>
+      </w:r>
+      <w:r>
+        <w:rPr>
+          <w:rFonts w:asciiTheme="minorHAnsi" w:hAnsiTheme="minorHAnsi" w:cstheme="minorHAnsi"/>
+        </w:rPr>
+        <w:t xml:space="preserve"> </w:t>
+      </w:r>
+      <w:r>
+        <w:rPr>
+          <w:rFonts w:asciiTheme="minorHAnsi" w:hAnsiTheme="minorHAnsi" w:cstheme="minorHAnsi"/>
+        </w:rPr>
+        <w:fldChar w:fldCharType="begin"/>
+      </w:r>
+      <w:r>
+        <w:rPr>
+          <w:rFonts w:asciiTheme="minorHAnsi" w:hAnsiTheme="minorHAnsi" w:cstheme="minorHAnsi"/>
+        </w:rPr>
+        <w:instrText xml:space="preserve"> ADDIN ZOTERO_ITEM CSL_CITATION {"citationID":"lHN4CDQh","properties":{"formattedCitation":"(Mokany et al. 2020)","plainCitation":"(Mokany et al. 2020)","noteIndex":0},"citationItems":[{"id":110,"uris":["http://zotero.org/users/3805542/items/5EE63MA7"],"uri":["http://zotero.org/users/3805542/items/5EE63MA7"],"itemData":{"id":110,"type":"article-journal","abstract":"Degradation and loss of natural habitat is the major driver of the current global biodiversity crisis. Most habitat conservation efforts to date have targeted small areas of highly threatened habitat, but emerging debate suggests that retaining large intact natural systems may be just as important. We reconcile these perspectives by integrating fine-resolution global data on habitat condition and species assemblage turnover to identify Earth’s high-value biodiversity habitat. These are areas in better condition than most other locations predicted to have once supported a similar assemblage of species and are found within both intact regions and human-dominated landscapes. However, only 18.6% of this high-value habitat is currently protected globally. Averting permanent biodiversity loss requires clear, spatially explicit targets for retaining these unprotected high-value habitats.","container-title":"Proceedings of the National Academy of Sciences","DOI":"10.1073/pnas.1918373117","ISSN":"0027-8424, 1091-6490","issue":"18","journalAbbreviation":"Proc Natl Acad Sci USA","language":"en","page":"9906-9911","source":"DOI.org (Crossref)","title":"Reconciling global priorities for conserving biodiversity habitat","volume":"117","author":[{"family":"Mokany","given":"Karel"},{"family":"Ferrier","given":"Simon"},{"family":"Harwood","given":"Thomas D."},{"family":"Ware","given":"Chris"},{"family":"Di Marco","given":"Moreno"},{"family":"Grantham","given":"Hedley S."},{"family":"Venter","given":"Oscar"},{"family":"Hoskins","given":"Andrew J."},{"family":"Watson","given":"James E. M."}],"issued":{"date-parts":[["2020",5,5]]}}}],"schema":"https://github.com/citation-style-language/schema/raw/master/csl-citation.json"} </w:instrText>
       </w:r>
       <w:r>
         <w:rPr>
@@ -12884,7 +13026,7 @@
         <w:rPr>
           <w:rFonts w:cs="Calibri"/>
         </w:rPr>
-        <w:t>(Bevilacqua et al. 2002)</w:t>
+        <w:t>(Mokany et al. 2020)</w:t>
       </w:r>
       <w:r>
         <w:rPr>
@@ -12892,11 +13034,20 @@
         </w:rPr>
         <w:fldChar w:fldCharType="end"/>
       </w:r>
-      <w:r>
-        <w:rPr>
-          <w:rFonts w:asciiTheme="minorHAnsi" w:hAnsiTheme="minorHAnsi" w:cstheme="minorHAnsi"/>
-        </w:rPr>
-        <w:t>. Similarly, the Human Footprint approach has been applied at regional scales in the United States</w:t>
+    </w:p>
+    <w:p>
+      <w:pPr>
+        <w:spacing w:line="360" w:lineRule="auto"/>
+        <w:ind w:firstLine="720"/>
+        <w:rPr>
+          <w:rFonts w:asciiTheme="minorHAnsi" w:hAnsiTheme="minorHAnsi" w:cstheme="minorHAnsi"/>
+        </w:rPr>
+      </w:pPr>
+      <w:r>
+        <w:rPr>
+          <w:rFonts w:asciiTheme="minorHAnsi" w:hAnsiTheme="minorHAnsi" w:cstheme="minorHAnsi"/>
+        </w:rPr>
+        <w:t>Ongoing debates…</w:t>
       </w:r>
       <w:r>
         <w:rPr>
@@ -12914,7 +13065,7 @@
         <w:rPr>
           <w:rFonts w:asciiTheme="minorHAnsi" w:hAnsiTheme="minorHAnsi" w:cstheme="minorHAnsi"/>
         </w:rPr>
-        <w:instrText xml:space="preserve"> ADDIN ZOTERO_ITEM CSL_CITATION {"citationID":"gpmROGa0","properties":{"formattedCitation":"(Leu et al. 2008, Woolmer et al. 2008)","plainCitation":"(Leu et al. 2008, Woolmer et al. 2008)","noteIndex":0},"citationItems":[{"id":"haxmp8WB/zf7oDQum","uris":["http://www.mendeley.com/documents/?uuid=1519059f-3db5-458f-9380-49f62af89f20"],"uri":["http://www.mendeley.com/documents/?uuid=1519059f-3db5-458f-9380-49f62af89f20"],"itemData":{"DOI":"10.1890/07-0480.1","ISBN":"1051-0761","ISSN":"10510761","PMID":"18686576","abstract":"Anthropogenic features such as urbanization, roads, and power lines, are increasing in western United States landscapes in response to rapidly growing human populations. However, their spatial effects have not been evaluated. Our goal was to model the human footprint across the western United States. We first delineated the actual area occupied by anthropogenic features, the physical effect area. Next, we developed the human footprint model based on the ecological effect area, the zone influenced by features beyond their physical presence, by combining seven input models: three models quantified top-down anthropogenic influences of synanthropic predators (avian predators, domestic dog and cat presence risk), and four models quantified bottom-up anthropogenic influences on habitat (invasion of exotic plants, human-caused fires, energy extraction, and anthropogenic wildland fragmentation). Using independent bird population data, we found bird abundance of four synanthropic species to correlate positively with human footprint intensity and negatively for three of the six species influenced by habitat fragmentation. We then evaluated the extent of the human footprint in relation to terrestrial (ecoregions) and aquatic systems (major rivers and lakes), regional management and conservation status, physical environment, and temporal changes in human actions. The physical effect area of anthropogenic features covered 13% of the western United States with agricultural land (9.8%) being most dominant. High-intensity human footprint areas (class 8-10) overlapped highly productive low-elevation private landholdings and covered 7% of the western United States compared to 48% for low-intensity areas (class 1-3), which were confined to low-productivity high-elevation federal landholdings. Areas within 1 km of rivers were more affected by the human footprint compared to lakes. Percentage human population growth was higher in low-intensity human footprint areas. The disproportional regional effects of the human footprint on landscapes in the western United States create a challenge to management of ecosystems and wildlife populations. Using footprint models, managers can plan land use actions, develop restoration scenarios, and identify areas of high conservation value at local landscapes within a regional context. Moreover, human footprint models serve as a tool to stratify landscapes for studies investigating floral and faunal response to human disturbance intensity g…","author":[{"dropping-particle":"","family":"Leu","given":"Matthias","non-dropping-particle":"","parse-names":false,"suffix":""},{"dropping-particle":"","family":"Hanser","given":"Steven E.","non-dropping-particle":"","parse-names":false,"suffix":""},{"dropping-particle":"","family":"Knick","given":"Steven T.","non-dropping-particle":"","parse-names":false,"suffix":""}],"container-title":"Ecological Applications","id":"wIwNUQcf/ULC1auAI","issue":"5","issued":{"date-parts":[["2008"]]},"page":"1119-1139","title":"The human footprint in the west: A large-scale analysis of anthropogenic impacts","type":"article-journal","volume":"18"}},{"id":"haxmp8WB/bi0S9hhC","uris":["http://www.mendeley.com/documents/?uuid=1f27dd6b-1042-40ba-89d6-4a585fc9d91a"],"uri":["http://www.mendeley.com/documents/?uuid=1f27dd6b-1042-40ba-89d6-4a585fc9d91a"],"itemData":{"DOI":"10.1016/j.landurbplan.2008.04.005","ISBN":"0169-2046","ISSN":"01692046","abstract":"Measuring and mapping human influence at the global scale suffers from problems of accuracy and resolution. To evaluate the magnitude of this problem we mapped the Human Footprint (HF) for the Northern Appalachian/Acadian ecoregion at a 90-m resolution using best available data on human settlement, access, land use change, and electrical power infrastructure. Such a map measures the magnitude of human transformation of a landscape, scaled between Human Footprint scores of 0 and 100. Comparison with a 1-km resolution Global Human Footprint map revealed similar spatial patterns of human influence. The correlation between HF scores, however, declined with the size of the area compared, with the rank correlation between ecoregional and global HF scores ranging between 0.67 for 100% of the ecoregion and 0.41 for 0.1% of the ecoregion. This indicates that rescaling the map to a finer resolution leads to improvements that increase as the planning area becomes smaller. The map reveals that 46% of the ecoregion has HF ??? 20 (compared to 59% in the global analysis) and 34% had HF &gt; 40 (compared to 21% in the global analysis). These results demonstrate the benefit of performing region-scale Human Footprint mapping to support conservation-based land use planning at the ecoregional to the local scale. This exercise also provides a data framework with which to model regionally plausible Future Human Footprint scenarios. These and other benefits of producing a regional-scale Human Footprint must be carefully weighed against the costs involved, in light of the region's conservation planning needs. ?? 2008 Elsevier B.V. All rights reserved.","author":[{"dropping-particle":"","family":"Woolmer","given":"Gillian","non-dropping-particle":"","parse-names":false,"suffix":""},{"dropping-particle":"","family":"Trombulak","given":"Stephen C.","non-dropping-particle":"","parse-names":false,"suffix":""},{"dropping-particle":"","family":"Ray","given":"Justina C.","non-dropping-particle":"","parse-names":false,"suffix":""},{"dropping-particle":"","family":"Doran","given":"Patrick J.","non-dropping-particle":"","parse-names":false,"suffix":""},{"dropping-particle":"","family":"Anderson","given":"Mark G.","non-dropping-particle":"","parse-names":false,"suffix":""},{"dropping-particle":"","family":"Baldwin","given":"Robert F.","non-dropping-particle":"","parse-names":false,"suffix":""},{"dropping-particle":"","family":"Morgan","given":"Alexis","non-dropping-particle":"","parse-names":false,"suffix":""},{"dropping-particle":"","family":"Sanderson","given":"Eric W.","non-dropping-particle":"","parse-names":false,"suffix":""}],"container-title":"Landscape and Urban Planning","id":"wIwNUQcf/AdkIWLKY","issue":"1","issued":{"date-parts":[["2008"]]},"page":"42-53","title":"Rescaling the Human Footprint: A tool for conservation planning at an ecoregional scale","type":"article-journal","volume":"87"}}],"schema":"https://github.com/citation-style-language/schema/raw/master/csl-citation.json"} </w:instrText>
+        <w:instrText xml:space="preserve"> ADDIN ZOTERO_ITEM CSL_CITATION {"citationID":"vdDiaTQZ","properties":{"formattedCitation":"(Kennedy et al. 2020, Venter et al. 2020)","plainCitation":"(Kennedy et al. 2020, Venter et al. 2020)","noteIndex":0},"citationItems":[{"id":109,"uris":["http://zotero.org/users/3805542/items/LEJKJ82Z"],"uri":["http://zotero.org/users/3805542/items/LEJKJ82Z"],"itemData":{"id":109,"type":"article-journal","container-title":"Global Change Biology","DOI":"10.1111/gcb.14900","ISSN":"1354-1013, 1365-2486","issue":"2","journalAbbreviation":"Glob Change Biol","language":"en","page":"333-336","source":"DOI.org (Crossref)","title":"Finding middle ground: Extending conservation beyond wilderness areas","title-short":"Finding middle ground","volume":"26","author":[{"family":"Kennedy","given":"Christina M."},{"family":"Oakleaf","given":"James R."},{"family":"Baruch‐Mordo","given":"Sharon"},{"family":"Theobald","given":"David M."},{"family":"Kiesecker","given":"Joseph"}],"issued":{"date-parts":[["2020",2]]}}},{"id":108,"uris":["http://zotero.org/users/3805542/items/MYXCTXHP"],"uri":["http://zotero.org/users/3805542/items/MYXCTXHP"],"itemData":{"id":108,"type":"article-journal","container-title":"Global Change Biology","DOI":"10.1111/gcb.14849","ISSN":"1354-1013, 1365-2486","issue":"2","journalAbbreviation":"Glob Change Biol","language":"en","page":"330-332","source":"DOI.org (Crossref)","title":"The human footprint represents observable human pressures: Reply to Kennedy et al.","title-short":"The human footprint represents observable human pressures","volume":"26","author":[{"family":"Venter","given":"Oscar"},{"family":"Possingham","given":"Hugh P."},{"family":"Watson","given":"James E. M."}],"issued":{"date-parts":[["2020",2]]}}}],"schema":"https://github.com/citation-style-language/schema/raw/master/csl-citation.json"} </w:instrText>
       </w:r>
       <w:r>
         <w:rPr>
@@ -12926,152 +13077,13 @@
         <w:rPr>
           <w:rFonts w:cs="Calibri"/>
         </w:rPr>
-        <w:t>(Leu et al. 2008, Woolmer et al. 2008)</w:t>
+        <w:t>(Kennedy et al. 2020, Venter et al. 2020)</w:t>
       </w:r>
       <w:r>
         <w:rPr>
           <w:rFonts w:asciiTheme="minorHAnsi" w:hAnsiTheme="minorHAnsi" w:cstheme="minorHAnsi"/>
         </w:rPr>
         <w:fldChar w:fldCharType="end"/>
-      </w:r>
-      <w:r>
-        <w:rPr>
-          <w:rFonts w:asciiTheme="minorHAnsi" w:hAnsiTheme="minorHAnsi" w:cstheme="minorHAnsi"/>
-        </w:rPr>
-        <w:t>. Other recent related initiatives have aimed at characterizing landscape patterns, forest fragmentation, and forest change at</w:t>
-      </w:r>
-      <w:r>
-        <w:rPr>
-          <w:rFonts w:asciiTheme="minorHAnsi" w:hAnsiTheme="minorHAnsi" w:cstheme="minorHAnsi"/>
-        </w:rPr>
-        <w:t xml:space="preserve"> regional </w:t>
-      </w:r>
-      <w:r>
-        <w:rPr>
-          <w:rFonts w:asciiTheme="minorHAnsi" w:hAnsiTheme="minorHAnsi" w:cstheme="minorHAnsi"/>
-        </w:rPr>
-        <w:fldChar w:fldCharType="begin" w:fldLock="1"/>
-      </w:r>
-      <w:r>
-        <w:rPr>
-          <w:rFonts w:asciiTheme="minorHAnsi" w:hAnsiTheme="minorHAnsi" w:cstheme="minorHAnsi"/>
-        </w:rPr>
-        <w:instrText xml:space="preserve"> ADDIN ZOTERO_ITEM CSL_CITATION {"citationID":"Babh2XB9","properties":{"formattedCitation":"(Raiter et al. 2017)","plainCitation":"(Raiter et al. 2017)","noteIndex":0},"citationItems":[{"id":"haxmp8WB/cqh0hTpv","uris":["http://www.mendeley.com/documents/?uuid=55986599-9b29-485f-98d2-b6bf14861045"],"uri":["http://www.mendeley.com/documents/?uuid=55986599-9b29-485f-98d2-b6bf14861045"],"itemData":{"DOI":"10.1007/s10980-017-0558-z","ISSN":"15729761","abstract":"Context The acceleration of infrastructure development presents many challenges for the mitigation of ecological impacts. The type, extent, and cumulative effects of multiple developments must be quantified to enable mitigation. Objectives We quantified anthropogenic development footprints in a globally significant and relatively intact region. We identified the proportion accounted for by linear infrastructure (e.g. roads) including infrastructure that is currently unmapped; investigated the importance of key landscape drivers; and explored potential ramifications of offsite impacts (edge effects). Methods We quantified direct development footprints of linear and ‘hub’ infrastructure in the Great Western Woodlands (GWW) in south-western Australia, using digitisation and extrapolation from a stratified random sample of aerial imagery. We used spatial datasets and literature resources to identify predictors of development footprint extent and calculate hypothetical ‘edge effect zones’. Results Unmapped linear infrastructure, only detectable through manual digitisation, accounts for the greatest proportion of the direct development footprint. Across the 160,000 km2 GWW, the estimated development footprint is 690 km2, of which 67% consists of linear infrastructure and the remainder is ‘hub’ infrastructure. An estimated 150,000 km of linear infrastructure exists in the study area, equating to an average of *1 km per km2. Beyond the direct footprint, a further 4000–55,000 km2 (3–35% of the region) lies within edge effect zones. Conclusions This study highlights the pervasiveness of linear infrastructure and hence the importance of managing its cumulative impacts as a key component of landscape conservation. Our methodology can be applied to other relatively intact landscapes worldwide.","author":[{"dropping-particle":"","family":"Raiter","given":"Keren G.","non-dropping-particle":"","parse-names":false,"suffix":""},{"dropping-particle":"","family":"Prober","given":"Suzanne M.","non-dropping-particle":"","parse-names":false,"suffix":""},{"dropping-particle":"","family":"Hobbs","given":"Richard J.","non-dropping-particle":"","parse-names":false,"suffix":""},{"dropping-particle":"","family":"Possingham","given":"Hugh P.","non-dropping-particle":"","parse-names":false,"suffix":""}],"container-title":"Landscape Ecology","id":"ITEM-1","issue":"10","issued":{"date-parts":[["2017"]]},"page":"1969-1986","publisher":"Springer Netherlands","title":"Lines in the sand: quantifying the cumulative development footprint in the world’s largest remaining temperate woodland","type":"article-journal","volume":"32"}}],"schema":"https://github.com/citation-style-language/schema/raw/master/csl-citation.json"} </w:instrText>
-      </w:r>
-      <w:r>
-        <w:rPr>
-          <w:rFonts w:asciiTheme="minorHAnsi" w:hAnsiTheme="minorHAnsi" w:cstheme="minorHAnsi"/>
-        </w:rPr>
-        <w:fldChar w:fldCharType="separate"/>
-      </w:r>
-      <w:r>
-        <w:rPr>
-          <w:rFonts w:cs="Calibri"/>
-        </w:rPr>
-        <w:t>(Raiter et al. 2017)</w:t>
-      </w:r>
-      <w:r>
-        <w:rPr>
-          <w:rFonts w:asciiTheme="minorHAnsi" w:hAnsiTheme="minorHAnsi" w:cstheme="minorHAnsi"/>
-        </w:rPr>
-        <w:fldChar w:fldCharType="end"/>
-      </w:r>
-      <w:r>
-        <w:rPr>
-          <w:rFonts w:asciiTheme="minorHAnsi" w:hAnsiTheme="minorHAnsi" w:cstheme="minorHAnsi"/>
-        </w:rPr>
-        <w:t>,</w:t>
-      </w:r>
-      <w:r>
-        <w:rPr>
-          <w:rFonts w:asciiTheme="minorHAnsi" w:hAnsiTheme="minorHAnsi" w:cstheme="minorHAnsi"/>
-        </w:rPr>
-        <w:t xml:space="preserve"> national</w:t>
-      </w:r>
-      <w:r>
-        <w:rPr>
-          <w:rFonts w:asciiTheme="minorHAnsi" w:hAnsiTheme="minorHAnsi" w:cstheme="minorHAnsi"/>
-        </w:rPr>
-        <w:t xml:space="preserve"> </w:t>
-      </w:r>
-      <w:r>
-        <w:rPr>
-          <w:rFonts w:asciiTheme="minorHAnsi" w:hAnsiTheme="minorHAnsi" w:cstheme="minorHAnsi"/>
-        </w:rPr>
-        <w:fldChar w:fldCharType="begin"/>
-      </w:r>
-      <w:r>
-        <w:rPr>
-          <w:rFonts w:asciiTheme="minorHAnsi" w:hAnsiTheme="minorHAnsi" w:cstheme="minorHAnsi"/>
-        </w:rPr>
-        <w:instrText xml:space="preserve"> ADDIN ZOTERO_ITEM CSL_CITATION {"citationID":"iaIoUucH","properties":{"formattedCitation":"(UNEP 2002, Wulder et al. 2008, Pasher et al. 2013, Guindon et al. 2014, White et al. 2017)","plainCitation":"(UNEP 2002, Wulder et al. 2008, Pasher et al. 2013, Guindon et al. 2014, White et al. 2017)","noteIndex":0},"citationItems":[{"id":"haxmp8WB/5MovJYV3","uris":["http://www.mendeley.com/documents/?uuid=0fe9e39a-0e8f-4746-9d7c-ad2dabe868ac"],"uri":["http://www.mendeley.com/documents/?uuid=0fe9e39a-0e8f-4746-9d7c-ad2dabe868ac"],"itemData":{"abstract":"Original references, sources and acknowledgements can be found in GEO-3. UNEP 1 T he year 1972 stands as a watershed in modern environmentalism. The first international conference on the environment — the United Nations Conference on the Human Environment — was convened in Stockholm in that year, bringing together 113 nations and other stakeholders to discuss issues of common concern. In the 30 years since then, the world has made great strides in placing the environment on the agenda at various levels — from international to local. Phrases such as 'think global and act local' have galvanized action at many different levels. The result has been a proliferation of environmental policies, new legislative regimes and institutions, perhaps an unspoken acknowledgement that the environment is too complex for humanity to address adequately in every sense. Decisions made since Stockholm now influence governance, business and economic activity at different levels, define international environmental law and its application in different countries, determine international and bilateral relations among different countries and regions, and influence individual and society lifestyle choices. But there are problems: some things have not progressed, for example, the environment is still at the periphery of socio-economic development. Poverty and excessive consumption — the twin evils of humankind that were highlighted in the previous two GEO reports — continue to put enormous pressure on the environment. The unfortunate result is that sustainable development remains largely theoretical for the majority of the world's population of more than 6 000 million people. The level of awareness and action has not been commensurate with the state of the global environment today; it continues to deteriorate. GEO-3 provides an overview of the main environmental developments over the past three decades, and how social, economic and other factors have contributed to the changes that have occurred. State of the environment and policy responses, 1972–2002","author":[{"dropping-particle":"","family":"UNEP","given":"","non-dropping-particle":"","parse-names":false,"suffix":""}],"container-title":"United Nations Environment Programme","id":"wIwNUQcf/p1VuIWru","issued":{"date-parts":[["2002"]]},"page":"20","title":"Global Environment Outlook (GEO 3). Past, present and future perspectives","type":"article-journal"}},{"id":"haxmp8WB/pQPLKl3Z","uris":["http://www.mendeley.com/documents/?uuid=eee1b01f-44c4-4257-8fec-dde0e1bba416"],"uri":["http://www.mendeley.com/documents/?uuid=eee1b01f-44c4-4257-8fec-dde0e1bba416"],"itemData":{"DOI":"10.5589/m08-081","ISBN":"1712-7971","ISSN":"17127971","abstract":"Canada is one of the world’s largest nations, with a land area of nearly one billion hectares. This vast area is home to a number of unique ecosystems, comprised of different climate, land cover, topography, and disturbance characteristics. Depiction of forest composition, based on satellite-derived land cover, is a common means to characterize and identify trends in forest conditions and land use. Forest pattern analyses that consider the size, distribution, and connectivity of forest patches can provide insights to land use, habitat, and biodiversity. In this communication, we present the pattern characteristics of Canada’s forests as determined by the Earth Observation for Sustainable Development of Forests (EOSD) product, a new land cover classification of the forested area of Canada. The EOSD product (EOSD LC 2000) represents conditions circa the year 2000, mapping each 25m×25mpixel into one of 23 categories. We used the EOSD data to assess forest patterns nationally at four spatial extents: level 1, 13 000 km2 (corresponding to the area of a single 1:250 000 scale National Topographic System (NTS) map sheet); level 2, 800 km2 (corresponding to the area of a single 1:50 000 scale NTS map sheet); level 3, 1 km2; and level 4, 1 ha. For levels 1–3, a total of 95 landscape pattern metrics were calculated; for the 1 ha units, a subset of eight metrics were calculated. The results of this analysis indicate that Canada’s forest pattern varies by ecozone, with some ecozones characterized by large areas of contiguous forest (i.e., Boreal Shield, Atlantic Maritime, and Montane Cordillera), while other ecozones have less forest and are characterized by large numbers of small forest patches, reflecting the complex mosaic of land cover types present (Taiga Shield, Taiga Cordillera). Trends for the subset of metrics used to characterize national conditions are relatively consistent across levels 1–3. Level 4 metrics, where the analysis extent is 1 ha, are well-suited to regional or local analyses. As the first regional assessments of the patterns contained in the EOSD LC 2000, these measures of Canada’s forest landscape patterns add value to the national land cover baseline.","author":[{"dropping-particle":"","family":"Wulder","given":"Michael A.","non-dropping-particle":"","parse-names":false,"suffix":""},{"dropping-particle":"","family":"White","given":"Joanne C.","non-dropping-particle":"","parse-names":false,"suffix":""},{"dropping-particle":"","family":"Han","given":"Tian","non-dropping-particle":"","parse-names":false,"suffix":""},{"dropping-particle":"","family":"Coops","given":"Nicholas C.","non-dropping-particle":"","parse-names":false,"suffix":""},{"dropping-particle":"","family":"Cardille","given":"Jeffrey A.","non-dropping-particle":"","parse-names":false,"suffix":""},{"dropping-particle":"","family":"Holland","given":"Tara","non-dropping-particle":"","parse-names":false,"suffix":""},{"dropping-particle":"","family":"Grills","given":"Danny","non-dropping-particle":"","parse-names":false,"suffix":""}],"container-title":"Canadian Journal of Remote Sensing","id":"wIwNUQcf/jbkK1RLA","issue":"6","issued":{"date-parts":[["2008"]]},"page":"563-584","title":"Monitoring Canada’s forests. Part 2: National forest fragmentation and pattern","type":"article-journal","volume":"34"}},{"id":"haxmp8WB/o9N0JZdN","uris":["http://www.mendeley.com/documents/?uuid=132b724b-3c81-4d4d-b8ae-1ef656b8de0b"],"uri":["http://www.mendeley.com/documents/?uuid=132b724b-3c81-4d4d-b8ae-1ef656b8de0b"],"itemData":{"DOI":"10.5589/m13-007","ISSN":"1712-7971","author":[{"dropping-particle":"","family":"Pasher","given":"Jon","non-dropping-particle":"","parse-names":false,"suffix":""},{"dropping-particle":"","family":"Seed","given":"Evan","non-dropping-particle":"","parse-names":false,"suffix":""},{"dropping-particle":"","family":"Duffe","given":"Jason","non-dropping-particle":"","parse-names":false,"suffix":""}],"container-title":"Canadian Journal of Remote Sensing","id":"wIwNUQcf/m4YG2X43","issue":"01","issued":{"date-parts":[["2013","2"]]},"page":"42-58","title":"Development of boreal ecosystem anthropogenic disturbance layers for Canada based on 2008 to 2010 Landsat imagery","type":"article-journal","volume":"39"}},{"id":"haxmp8WB/uIBLH4m8","uris":["http://www.mendeley.com/documents/?uuid=f4d542fe-c4bb-4626-b157-08504bec1a2a"],"uri":["http://www.mendeley.com/documents/?uuid=f4d542fe-c4bb-4626-b157-08504bec1a2a"],"itemData":{"DOI":"10.1139/cjfr-2014-0229","ISBN":"0045-5067","ISSN":"0045-5067","abstract":"Disturbances such as fire and harvesting shape forest dynamics and must be accounted for when modelling forest properties. However, acquiring timely disturbance information for all of Canada's large forest area has always been challenging. Therefore, we developed an approach to detect annual forest change resulting from fire, harvesting, or flooding using Moderate Resolution Imaging Spectroradiometer (MODIS) imagery at 250 m spatial resolution across Canada and to estimate the withinpixel fractional change (FC). When this approach was applied to the period from 2000 to 2011, the accuracy of detection of burnt, harvested, or flooded areas against our validation dataset was 82%, 80%, and 85%, respectively. With FC, 77% of the area burnt and 82% of the area harvested within the validation dataset were correctly identified. The methodology was optimized to reduce the commission error but tended to omit smaller disturbances as a result. For example, the omitted area for harvest blocks greater than 80 ha was less than 14% but increased to between 38% and 50% for harvest blocks of 20 to 30 ha. Detection of burnt and harvested areas in some regions was hindered by persistent haze or cloud cover or by insect outbreaks. All resulting data layers are available as supplementary material.","author":[{"dropping-particle":"","family":"Guindon","given":"L","non-dropping-particle":"","parse-names":false,"suffix":""},{"dropping-particle":"","family":"Bernier","given":"P Y","non-dropping-particle":"","parse-names":false,"suffix":""},{"dropping-particle":"","family":"Beaudoin","given":"A","non-dropping-particle":"","parse-names":false,"suffix":""},{"dropping-particle":"","family":"Pouliot","given":"D","non-dropping-particle":"","parse-names":false,"suffix":""},{"dropping-particle":"","family":"Villemaire","given":"P","non-dropping-particle":"","parse-names":false,"suffix":""},{"dropping-particle":"","family":"Hall","given":"R J","non-dropping-particle":"","parse-names":false,"suffix":""},{"dropping-particle":"","family":"Latifovic","given":"R","non-dropping-particle":"","parse-names":false,"suffix":""},{"dropping-particle":"","family":"St-Amant","given":"R","non-dropping-particle":"","parse-names":false,"suffix":""}],"container-title":"Canadian Journal of Forest Research","id":"wIwNUQcf/Jg4NrcJO","issue":"12","issued":{"date-parts":[["2014"]]},"page":"1545-1554","title":"Annual mapping of large forest disturbances across Canada's forests using 250 m MODIS imagery from 2000 to 2011","type":"article-journal","volume":"44"}},{"id":"haxmp8WB/gFrmes09","uris":["http://www.mendeley.com/documents/?uuid=00e851b0-0fe9-4477-8079-9260b4c9e4e0"],"uri":["http://www.mendeley.com/documents/?uuid=00e851b0-0fe9-4477-8079-9260b4c9e4e0"],"itemData":{"DOI":"10.1016/j.rse.2017.03.035","ISSN":"00344257","author":[{"dropping-particle":"","family":"White","given":"J.C.","non-dropping-particle":"","parse-names":false,"suffix":""},{"dropping-particle":"","family":"Wulder","given":"M.A.","non-dropping-particle":"","parse-names":false,"suffix":""},{"dropping-particle":"","family":"Hermosilla","given":"T.","non-dropping-particle":"","parse-names":false,"suffix":""},{"dropping-particle":"","family":"Coops","given":"N.C.","non-dropping-particle":"","parse-names":false,"suffix":""},{"dropping-particle":"","family":"Hobart","given":"G.W.","non-dropping-particle":"","parse-names":false,"suffix":""}],"container-title":"Remote Sensing of Environment","id":"wIwNUQcf/riumjBm6","issued":{"date-parts":[["2017"]]},"page":"303-321","title":"Annual characterization of 25 years of forest disturbance and recovery in Canada with Landsat","type":"article-journal","volume":"194"}}],"schema":"https://github.com/citation-style-language/schema/raw/master/csl-citation.json"} </w:instrText>
-      </w:r>
-      <w:r>
-        <w:rPr>
-          <w:rFonts w:asciiTheme="minorHAnsi" w:hAnsiTheme="minorHAnsi" w:cstheme="minorHAnsi"/>
-        </w:rPr>
-        <w:fldChar w:fldCharType="separate"/>
-      </w:r>
-      <w:r>
-        <w:rPr>
-          <w:rFonts w:cs="Calibri"/>
-          <w:lang w:val="fr-FR"/>
-        </w:rPr>
-        <w:t>(UNEP 2002, Wulder et al. 2008, Pasher et al. 2013, Guindon et al. 2014, White et al. 2017)</w:t>
-      </w:r>
-      <w:r>
-        <w:rPr>
-          <w:rFonts w:asciiTheme="minorHAnsi" w:hAnsiTheme="minorHAnsi" w:cstheme="minorHAnsi"/>
-        </w:rPr>
-        <w:fldChar w:fldCharType="end"/>
-      </w:r>
-      <w:r>
-        <w:rPr>
-          <w:rFonts w:asciiTheme="minorHAnsi" w:hAnsiTheme="minorHAnsi" w:cstheme="minorHAnsi"/>
-        </w:rPr>
-        <w:t xml:space="preserve"> and global scales </w:t>
-      </w:r>
-      <w:r>
-        <w:rPr>
-          <w:rFonts w:asciiTheme="minorHAnsi" w:hAnsiTheme="minorHAnsi" w:cstheme="minorHAnsi"/>
-        </w:rPr>
-        <w:fldChar w:fldCharType="begin" w:fldLock="1"/>
-      </w:r>
-      <w:r>
-        <w:rPr>
-          <w:rFonts w:asciiTheme="minorHAnsi" w:hAnsiTheme="minorHAnsi" w:cstheme="minorHAnsi"/>
-        </w:rPr>
-        <w:instrText xml:space="preserve"> ADDIN ZOTERO_ITEM CSL_CITATION {"citationID":"fAHiFRcj","properties":{"formattedCitation":"(Hansen et al. 2013)","plainCitation":"(Hansen et al. 2013)","noteIndex":0},"citationItems":[{"id":"haxmp8WB/BJwBP2bg","uris":["http://www.mendeley.com/documents/?uuid=6ccbf895-2e41-4949-a0b8-ee1b90df4481"],"uri":["http://www.mendeley.com/documents/?uuid=6ccbf895-2e41-4949-a0b8-ee1b90df4481"],"itemData":{"DOI":"10.1126/science.1244693","ISBN":"1095-9203 (Electronic)\\n0036-8075 (Linking)","ISSN":"0036-8075","PMID":"24233722","abstract":"Quantification of global forest change has been lacking despite the recognized importance of forest ecosystem services. In this study, Earth observation satellite data were used to map global forest loss (2.3 million square kilometers) and gain (0.8 million square kilometers) from 2000 to 2012 at a spatial resolution of 30 meters. The tropics were the only climate domain to exhibit a trend, with forest loss increasing by 2101 square kilometers per year. Brazil's well-documented reduction in deforestation was offset by increasing forest loss in Indonesia, Malaysia, Paraguay, Bolivia, Zambia, Angola, and elsewhere. Intensive forestry practiced within subtropical forests resulted in the highest rates of forest change globally. Boreal forest loss due largely to fire and forestry was second to that in the tropics in absolute and proportional terms. These results depict a globally consistent and locally relevant record of forest change.","author":[{"dropping-particle":"","family":"Hansen","given":"M.C.","non-dropping-particle":"","parse-names":false,"suffix":""},{"dropping-particle":"","family":"Potapov","given":"P.V.","non-dropping-particle":"","parse-names":false,"suffix":""},{"dropping-particle":"","family":"Moore","given":"R.","non-dropping-particle":"","parse-names":false,"suffix":""},{"dropping-particle":"","family":"Hancher","given":"M.","non-dropping-particle":"","parse-names":false,"suffix":""},{"dropping-particle":"","family":"Turubanova","given":"S.A.","non-dropping-particle":"","parse-names":false,"suffix":""},{"dropping-particle":"","family":"Tyukavina","given":"A.","non-dropping-particle":"","parse-names":false,"suffix":""},{"dropping-particle":"","family":"Thau","given":"D.","non-dropping-particle":"","parse-names":false,"suffix":""},{"dropping-particle":"","family":"Stehman","given":"S.V.","non-dropping-particle":"","parse-names":false,"suffix":""},{"dropping-particle":"","family":"Goetz","given":"S.J.","non-dropping-particle":"","parse-names":false,"suffix":""},{"dropping-particle":"","family":"Loveland","given":"T.R.","non-dropping-particle":"","parse-names":false,"suffix":""},{"dropping-particle":"","family":"Kommareddy","given":"A","non-dropping-particle":"","parse-names":false,"suffix":""},{"dropping-particle":"","family":"Egorov","given":"A.","non-dropping-particle":"","parse-names":false,"suffix":""},{"dropping-particle":"","family":"Chini","given":"L.","non-dropping-particle":"","parse-names":false,"suffix":""},{"dropping-particle":"","family":"Justice","given":"C.O.","non-dropping-particle":"","parse-names":false,"suffix":""},{"dropping-particle":"","family":"Townshend","given":"J.R.G.","non-dropping-particle":"","parse-names":false,"suffix":""}],"container-title":"Science","id":"ITEM-1","issued":{"date-parts":[["2013"]]},"page":"850-854","title":"High-Resolution Global Maps of 21st-Century Forest Cover Change","type":"article-journal","volume":"342"}}],"schema":"https://github.com/citation-style-language/schema/raw/master/csl-citation.json"} </w:instrText>
-      </w:r>
-      <w:r>
-        <w:rPr>
-          <w:rFonts w:asciiTheme="minorHAnsi" w:hAnsiTheme="minorHAnsi" w:cstheme="minorHAnsi"/>
-        </w:rPr>
-        <w:fldChar w:fldCharType="separate"/>
-      </w:r>
-      <w:r>
-        <w:rPr>
-          <w:rFonts w:cs="Calibri"/>
-        </w:rPr>
-        <w:t>(Hansen et al. 2013)</w:t>
-      </w:r>
-      <w:r>
-        <w:rPr>
-          <w:rFonts w:asciiTheme="minorHAnsi" w:hAnsiTheme="minorHAnsi" w:cstheme="minorHAnsi"/>
-        </w:rPr>
-        <w:fldChar w:fldCharType="end"/>
-      </w:r>
-      <w:r>
-        <w:rPr>
-          <w:rFonts w:asciiTheme="minorHAnsi" w:hAnsiTheme="minorHAnsi" w:cstheme="minorHAnsi"/>
-        </w:rPr>
-        <w:t>.</w:t>
-      </w:r>
-      <w:r>
-        <w:rPr>
-          <w:rFonts w:asciiTheme="minorHAnsi" w:hAnsiTheme="minorHAnsi" w:cstheme="minorHAnsi"/>
-        </w:rPr>
-        <w:t xml:space="preserve"> </w:t>
       </w:r>
     </w:p>
     <w:p>
@@ -13679,8 +13691,8 @@
         </w:rPr>
         <w:t xml:space="preserve"> project.</w:t>
       </w:r>
-      <w:bookmarkStart w:id="1" w:name="table-captions"/>
-      <w:bookmarkEnd w:id="1"/>
+      <w:bookmarkStart w:id="2" w:name="table-captions"/>
+      <w:bookmarkEnd w:id="2"/>
     </w:p>
     <w:p>
       <w:pPr>
@@ -14007,7 +14019,7 @@
         </w:rPr>
       </w:pPr>
     </w:p>
-    <w:bookmarkStart w:id="2" w:name="_Hlk35700434"/>
+    <w:bookmarkStart w:id="3" w:name="_Hlk35700434"/>
     <w:p>
       <w:pPr>
         <w:pStyle w:val="Bibliography"/>
@@ -14022,7 +14034,7 @@
         <w:fldChar w:fldCharType="separate"/>
       </w:r>
       <w:r>
-        <w:t>Aksenov, D., D. Dobrynin, M. Dubinin, A. Egorov, A. Isaev, M. Karpachevskiy, L. Laestadius, P. Potapov, A. Purekhovskiy, Y. Belozerova, T. Braslavskaya, A. Dobrynin, S. Dylyuk, Y. Esipova, O. Gershenzon, I. Karyakin, Y. Kirichok, R. Kiselev, A. Kitov, K. Kobyakov, E. Kozin, E. Krasilnikov, S. Krasnopeev, Y. Kuznetsova, A. Laletin, N. L. Jr, V. Rozenberg, B. Russo, N. Rybakova, A. Sapozhnikov, N. Shchenin, V. Skvortsov, O. Smirnova, A. Sonyushkin, D. Vatrasov, V. Yaborov, K. Yakovlev, T. Yanitskaya, and A. Yumakaev. 2002. Atlas of Russia’s Intact Forest Landscapes. Global Forest Watch Russia, Moscow.</w:t>
+        <w:t>Alberta Biodiversity Monitoring Institute. 2017. Human Footprint Inventory 2014 2017:1–202.</w:t>
       </w:r>
     </w:p>
     <w:p>
@@ -14030,7 +14042,7 @@
         <w:pStyle w:val="Bibliography"/>
       </w:pPr>
       <w:r>
-        <w:t>Alberta Biodiversity Monitoring Institute. 2017. Human Footprint Inventory 2014 2017:1–202.</w:t>
+        <w:t>Alkemade, R., M. Van Oorschot, L. Miles, C. Nellemann, M. Bakkenes, and B. Ten Brink. 2009. GLOBIO3: A framework to investigate options for reducing global terrestrial biodiversity loss. Ecosystems 12:374–390.</w:t>
       </w:r>
     </w:p>
     <w:p>
@@ -14038,7 +14050,7 @@
         <w:pStyle w:val="Bibliography"/>
       </w:pPr>
       <w:r>
-        <w:t>Alkemade, R., M. Van Oorschot, L. Miles, C. Nellemann, M. Bakkenes, and B. Ten Brink. 2009. GLOBIO3: A framework to investigate options for reducing global terrestrial biodiversity loss. Ecosystems 12:374–390.</w:t>
+        <w:t>Arcese, P., and A. R. E. Sinclair. 2016. The role of protected areas as ecological baselines. The Journal of Wildlife Management 90:275–282.</w:t>
       </w:r>
     </w:p>
     <w:p>
@@ -14046,7 +14058,7 @@
         <w:pStyle w:val="Bibliography"/>
       </w:pPr>
       <w:r>
-        <w:t>Arcese, P., and A. R. E. Sinclair. 2016. The role of protected areas as ecological baselines. The Journal of Wildlife Management 90:275–282.</w:t>
+        <w:t>Bernier, P. Y., D. Paré, G. Stinson, S. R. J. Bridge, B. E. Kishchuk, T. C. Lemprière, E. Thiffault, B. D. Titus, and W. Vasbinder. 2017. Moving beyond the concept of “primary forest” as a metric of forest environment quality. Ecological Applications 27:349–354.</w:t>
       </w:r>
     </w:p>
     <w:p>
@@ -14054,7 +14066,7 @@
         <w:pStyle w:val="Bibliography"/>
       </w:pPr>
       <w:r>
-        <w:t>Bernier, P. Y., D. Paré, G. Stinson, S. R. J. Bridge, B. E. Kishchuk, T. C. Lemprière, E. Thiffault, B. D. Titus, and W. Vasbinder. 2017. Moving beyond the concept of “primary forest” as a metric of forest environment quality. Ecological Applications 27:349–354.</w:t>
+        <w:t>Betts, M. G., C. Wolf, W. J. Ripple, B. Phalan, K. A. Millers, A. Duarte, S. H. M. Butchart, and T. Levi. 2017. Global forest loss disproportionately erodes biodiversity in intact landscapes. Nature 547:441–444.</w:t>
       </w:r>
     </w:p>
     <w:p>
@@ -14062,7 +14074,7 @@
         <w:pStyle w:val="Bibliography"/>
       </w:pPr>
       <w:r>
-        <w:t>Betts, M. G., C. Wolf, W. J. Ripple, B. Phalan, K. A. Millers, A. Duarte, S. H. M. Butchart, and T. Levi. 2017. Global forest loss disproportionately erodes biodiversity in intact landscapes. Nature 547:441–444.</w:t>
+        <w:t>Bradshaw, C. J. A., I. G. Warkentin, and N. S. Sodhi. 2009. Urgent preservation of boreal carbon stocks and biodiversity. Trends in Ecology and Evolution 24:541–548.</w:t>
       </w:r>
     </w:p>
     <w:p>
@@ -14070,7 +14082,7 @@
         <w:pStyle w:val="Bibliography"/>
       </w:pPr>
       <w:r>
-        <w:t>Bevilacqua, M., L. Cárdenas, A. L. Flores, L. Hernández, E. B. Lares, A. R. Mansutti, M. Miranda, J. G. Ochoa, M. Rodríguez, and E. Selig. 2002. The State of Venezuela’s Forests.</w:t>
+        <w:t>Brandt, J. P. 2009. The extent of the North American boreal zone. Environmental Reviews 17:101–161.</w:t>
       </w:r>
     </w:p>
     <w:p>
@@ -14078,8 +14090,15 @@
         <w:pStyle w:val="Bibliography"/>
       </w:pPr>
       <w:r>
-        <w:lastRenderedPageBreak/>
-        <w:t>Bradshaw, C. J. A., I. G. Warkentin, and N. S. Sodhi. 2009. Urgent preservation of boreal carbon stocks and biodiversity. Trends in Ecology and Evolution 24:541–548.</w:t>
+        <w:t xml:space="preserve">Brandt, J. P., M. D. Flannigan, D. G. Maynard, and I. D. Thompson. 2013. An introduction to Canada’s boreal </w:t>
+      </w:r>
+      <w:proofErr w:type="gramStart"/>
+      <w:r>
+        <w:t>zone :</w:t>
+      </w:r>
+      <w:proofErr w:type="gramEnd"/>
+      <w:r>
+        <w:t xml:space="preserve"> ecosystem processes, health, sustainability, and environmental issues. Environmental Reviews 226:207–226.</w:t>
       </w:r>
     </w:p>
     <w:p>
@@ -14087,7 +14106,7 @@
         <w:pStyle w:val="Bibliography"/>
       </w:pPr>
       <w:r>
-        <w:t>Brandt, J. P. 2009. The extent of the North American boreal zone. Environmental Reviews 17:101–161.</w:t>
+        <w:t>Bryant. 1997. The Last Frontier Forests. World Resources Institute.</w:t>
       </w:r>
     </w:p>
     <w:p>
@@ -14095,7 +14114,7 @@
         <w:pStyle w:val="Bibliography"/>
       </w:pPr>
       <w:r>
-        <w:t>Brandt, J. P., M. D. Flannigan, D. G. Maynard, and I. D. Thompson. 2013. An introduction to Canada’s boreal zone : ecosystem processes, health, sustainability, and environmental issues. Environmental Reviews 226:207–226.</w:t>
+        <w:t>Butchart, S. H. M., M. Di Marco, and J. E. M. Watson. 2016. Formulating Smart Commitments on Biodiversity: Lessons from the Aichi Targets: Lessons from the Aichi Targets. Conservation Letters 9:457–468.</w:t>
       </w:r>
     </w:p>
     <w:p>
@@ -14103,7 +14122,8 @@
         <w:pStyle w:val="Bibliography"/>
       </w:pPr>
       <w:r>
-        <w:t>Bryant. 1997. The Last Frontier Forests. World Resources Institute.</w:t>
+        <w:lastRenderedPageBreak/>
+        <w:t>CBFA. 2010. The Canadian Boreal Forest Agreement. An Historic Agreement Signifying a New Era in the Boreal Forest. Page CBFA.</w:t>
       </w:r>
     </w:p>
     <w:p>
@@ -14111,7 +14131,7 @@
         <w:pStyle w:val="Bibliography"/>
       </w:pPr>
       <w:r>
-        <w:t>Butchart, S. H. M., M. Di Marco, and J. E. M. Watson. 2016. Formulating Smart Commitments on Biodiversity: Lessons from the Aichi Targets: Lessons from the Aichi Targets. Conservation Letters 9:457–468.</w:t>
+        <w:t>CEC. 2010. Terrestrial Protected Areas of North America. http://www.cec.org/.</w:t>
       </w:r>
     </w:p>
     <w:p>
@@ -14119,7 +14139,7 @@
         <w:pStyle w:val="Bibliography"/>
       </w:pPr>
       <w:r>
-        <w:t>CBFA. 2010. The Canadian Boreal Forest Agreement. An Historic Agreement Signifying a New Era in the Boreal Forest. Page CBFA.</w:t>
+        <w:t>Coops, N. C., M. A. Wulder, and D. Iwanicka. 2009. An environmental domain classification of Canada using earth observation data for biodiversity assessment. Ecological Informatics 4:8–22.</w:t>
       </w:r>
     </w:p>
     <w:p>
@@ -14127,7 +14147,7 @@
         <w:pStyle w:val="Bibliography"/>
       </w:pPr>
       <w:r>
-        <w:t>CEC. 2010. Terrestrial Protected Areas of North America. http://www.cec.org/.</w:t>
+        <w:t>Cyr, D., S. Gauthier, Y. Bergeron, and C. Carcaillet. 2009. Forest management is driving the eastern North American boreal forest outside its natural range of variability. Frontiers in Ecology and the Environment 7:519–524.</w:t>
       </w:r>
     </w:p>
     <w:p>
@@ -14135,7 +14155,7 @@
         <w:pStyle w:val="Bibliography"/>
       </w:pPr>
       <w:r>
-        <w:t>Coops, N. C., M. A. Wulder, and D. Iwanicka. 2009. An environmental domain classification of Canada using earth observation data for biodiversity assessment. Ecological Informatics 4:8–22.</w:t>
+        <w:t>Dinerstein, E., D. Olson, A. Joshi, C. Vynne, N. D. Burgess, E. Wikramanayake, N. Hahn, S. Palminteri, P. Hedao, R. Noss, M. Hansen, H. Locke, E. C. Ellis, B. Jones, C. V. Barber, R. Hayes, C. Kormos, V. Martin, E. Crist, W. Sechrest, L. Price, J. E. M. Baillie, D. Weeden, K. Suckling, C. Davis, N. Sizer, R. Moore, D. Thau, T. Birch, P. Potapov, S. Turubanova, A. Tyukavina, N. De Souza, L. Pintea, J. C. Brito, O. A. Llewellyn, A. G. Miller, A. Patzelt, S. A. Ghazanfar, J. Timberlake, H. Klöser, Y. Shennan-Farpón, R. Kindt, J. P. B. Lillesø, P. Van Breugel, L. Graudal, M. Voge, K. F. Al-Shammari, and M. Saleem. 2017. An Ecoregion-Based Approach to Protecting Half the Terrestrial Realm. BioScience 67:534–545.</w:t>
       </w:r>
     </w:p>
     <w:p>
@@ -14143,7 +14163,23 @@
         <w:pStyle w:val="Bibliography"/>
       </w:pPr>
       <w:r>
-        <w:t>Cyr, D., S. Gauthier, Y. Bergeron, and C. Carcaillet. 2009. Forest management is driving the eastern North American boreal forest outside its natural range of variability. Frontiers in Ecology and the Environment 7:519–524.</w:t>
+        <w:t xml:space="preserve">Dinerstein, E., C. Vynne, E. Sala, A. R. Joshi, S. Fernando, T. E. Lovejoy, J. Mayorga, D. Olson, G. P. Asner, J. E. M. Baillie, N. D. Burgess, K. Burkart, R. F. Noss, Y. P. Zhang, A. Baccini, T. Birch, N. Hahn, L. N. Joppa, and E. Wikramanayake. 2019. A Global Deal </w:t>
+      </w:r>
+      <w:proofErr w:type="gramStart"/>
+      <w:r>
+        <w:t>For</w:t>
+      </w:r>
+      <w:proofErr w:type="gramEnd"/>
+      <w:r>
+        <w:t xml:space="preserve"> Nature: Guiding principles, milestones, and targets. Science Advances </w:t>
+      </w:r>
+      <w:proofErr w:type="gramStart"/>
+      <w:r>
+        <w:t>5:eaaw</w:t>
+      </w:r>
+      <w:proofErr w:type="gramEnd"/>
+      <w:r>
+        <w:t>2869.</w:t>
       </w:r>
     </w:p>
     <w:p>
@@ -14151,11 +14187,7 @@
         <w:pStyle w:val="Bibliography"/>
       </w:pPr>
       <w:r>
-        <w:t xml:space="preserve">Dinerstein, E., D. Olson, A. Joshi, C. Vynne, N. D. Burgess, E. Wikramanayake, N. Hahn, S. Palminteri, P. Hedao, R. Noss, M. Hansen, H. Locke, E. C. Ellis, B. Jones, C. V. Barber, R. Hayes, C. Kormos, V. Martin, E. Crist, W. Sechrest, L. Price, J. E. M. Baillie, D. Weeden, K. Suckling, C. Davis, N. Sizer, R. Moore, D. Thau, T. Birch, P. Potapov, S. Turubanova, A. Tyukavina, N. De Souza, L. Pintea, J. C. Brito, O. A. Llewellyn, A. G. Miller, A. Patzelt, S. A. Ghazanfar, J. Timberlake, H. Klöser, Y. Shennan-Farpón, R. Kindt, J. P. B. Lillesø, P. Van Breugel, L. Graudal, M. Voge, K. F. Al-Shammari, </w:t>
-      </w:r>
-      <w:r>
-        <w:lastRenderedPageBreak/>
-        <w:t>and M. Saleem. 2017. An Ecoregion-Based Approach to Protecting Half the Terrestrial Realm. BioScience 67:534–545.</w:t>
+        <w:t>Ellis, E. C., K. Klein Goldewijk, S. Siebert, D. Lightman, and N. Ramankutty. 2010. Anthropogenic transformation of the biomes, 1700 to 2000: Anthropogenic transformation of the biomes. Global Ecology and Biogeography:no-no.</w:t>
       </w:r>
     </w:p>
     <w:p>
@@ -14163,7 +14195,8 @@
         <w:pStyle w:val="Bibliography"/>
       </w:pPr>
       <w:r>
-        <w:t>Dinerstein, E., C. Vynne, E. Sala, A. R. Joshi, S. Fernando, T. E. Lovejoy, J. Mayorga, D. Olson, G. P. Asner, J. E. M. Baillie, N. D. Burgess, K. Burkart, R. F. Noss, Y. P. Zhang, A. Baccini, T. Birch, N. Hahn, L. N. Joppa, and E. Wikramanayake. 2019. A Global Deal For Nature: Guiding principles, milestones, and targets. Science Advances 5:eaaw2869.</w:t>
+        <w:lastRenderedPageBreak/>
+        <w:t>Ellis, E. C., and N. Ramankutty. 2008. Putting people in the map: anthropogenic biomes of the world. Frontiers in Ecology and the Environment 6:439–447.</w:t>
       </w:r>
     </w:p>
     <w:p>
@@ -14171,7 +14204,7 @@
         <w:pStyle w:val="Bibliography"/>
       </w:pPr>
       <w:r>
-        <w:t>Ellis, E. C., K. Klein Goldewijk, S. Siebert, D. Lightman, and N. Ramankutty. 2010. Anthropogenic transformation of the biomes, 1700 to 2000: Anthropogenic transformation of the biomes. Global Ecology and Biogeography:no-no.</w:t>
+        <w:t>Environment Canada. 2008. Scientific Review for the Identification of Critical Habitat for Woodland Caribou (Rangifer tarandus caribou), Boreal Population, in Canada.</w:t>
       </w:r>
     </w:p>
     <w:p>
@@ -14179,7 +14212,7 @@
         <w:pStyle w:val="Bibliography"/>
       </w:pPr>
       <w:r>
-        <w:t>Ellis, E. C., and N. Ramankutty. 2008. Putting people in the map: anthropogenic biomes of the world. Frontiers in Ecology and the Environment 6:439–447.</w:t>
+        <w:t>Fraser, R. H., I. Olthof, and D. Pouliot. 2009. Monitoring land cover change and ecological integrity in Canada’s national parks. Remote Sensing of Environment 113:1397–1409.</w:t>
       </w:r>
     </w:p>
     <w:p>
@@ -14187,7 +14220,7 @@
         <w:pStyle w:val="Bibliography"/>
       </w:pPr>
       <w:r>
-        <w:t>Environment Canada. 2008. Scientific Review for the Identification of Critical Habitat for Woodland Caribou (Rangifer tarandus caribou), Boreal Population, in Canada.</w:t>
+        <w:t>FSC. 2015. FSC Principles and Criteria for Forest Stewardship. Forest Stewardship Council.</w:t>
       </w:r>
     </w:p>
     <w:p>
@@ -14195,7 +14228,7 @@
         <w:pStyle w:val="Bibliography"/>
       </w:pPr>
       <w:r>
-        <w:t>Fraser, R. H., I. Olthof, and D. Pouliot. 2009. Monitoring land cover change and ecological integrity in Canada’s national parks. Remote Sensing of Environment 113:1397–1409.</w:t>
+        <w:t>Geist, M., M. Aisu, P. Lema, and E. Trammell. 2017. Spatial estimates of surface mining footprints in northwest boreal ecoregions of Alaska and Canada.</w:t>
       </w:r>
     </w:p>
     <w:p>
@@ -14203,7 +14236,7 @@
         <w:pStyle w:val="Bibliography"/>
       </w:pPr>
       <w:r>
-        <w:t>FSC. 2015. FSC Principles and Criteria for Forest Stewardship. Forest Stewardship Council.</w:t>
+        <w:t>Government of Quebec (Minister of Natural Resources and Wildlife). 2009. Plan Nord - For a socially responsible and sustainable form of economic development. Working document, Ressources naturelles et Faune Québec, Quebec.</w:t>
       </w:r>
     </w:p>
     <w:p>
@@ -14211,7 +14244,7 @@
         <w:pStyle w:val="Bibliography"/>
       </w:pPr>
       <w:r>
-        <w:t>Geist, M., M. Aisu, P. Lema, and E. Trammell. 2017. Spatial estimates of surface mining footprints in northwest boreal ecoregions of Alaska and Canada.</w:t>
+        <w:t>Guindon, L., P. Y. Bernier, A. Beaudoin, D. Pouliot, P. Villemaire, R. J. Hall, R. Latifovic, and R. St-Amant. 2014. Annual mapping of large forest disturbances across Canada’s forests using 250 m MODIS imagery from 2000 to 2011. Canadian Journal of Forest Research 44:1545–1554.</w:t>
       </w:r>
     </w:p>
     <w:p>
@@ -14219,7 +14252,15 @@
         <w:pStyle w:val="Bibliography"/>
       </w:pPr>
       <w:r>
-        <w:t>Goodchild, M. 1993. Data models and data quality: problems and prospects.</w:t>
+        <w:t xml:space="preserve">Haddad, N. M., L. A. Brudvig, J. Clobert, K. F. Davies, A. Gonzalez, R. D. Holt, T. E. Lovejoy, J. O. Sexton, M. P. Austin, C. D. Collins, W. M. Cook, E. I. Damschen, R. M. Ewers, B. L. Foster, C. N. Jenkins, A. J. King, W. F. Laurance, D. J. Levey, C. R. Margules, B. A. Melbourne, A. O. Nicholls, J. L. Orrock, D.-X. Song, and J. R. Townshend. 2015. Habitat fragmentation and its lasting impact on Earth’s ecosystems. Science Advances </w:t>
+      </w:r>
+      <w:proofErr w:type="gramStart"/>
+      <w:r>
+        <w:t>1:e</w:t>
+      </w:r>
+      <w:proofErr w:type="gramEnd"/>
+      <w:r>
+        <w:t>1500052–e1500052.</w:t>
       </w:r>
     </w:p>
     <w:p>
@@ -14227,7 +14268,7 @@
         <w:pStyle w:val="Bibliography"/>
       </w:pPr>
       <w:r>
-        <w:t>Government of Quebec (Minister of Natural Resources and Wildlife). 2009. Plan Nord - For a socially responsible and sustainable form of economic development. Working document, Ressources naturelles et Faune Québec, Quebec.</w:t>
+        <w:t>Haines, A. M., M. Leu, L. K. Svancara, J. M. Scott, and K. P. Reese. 2008. A theoretical approach to using human footprint data to assess landscape level conservation efforts. Conservation Letters 1:165–172.</w:t>
       </w:r>
     </w:p>
     <w:p>
@@ -14236,7 +14277,7 @@
       </w:pPr>
       <w:r>
         <w:lastRenderedPageBreak/>
-        <w:t>Guindon, L., P. Y. Bernier, A. Beaudoin, D. Pouliot, P. Villemaire, R. J. Hall, R. Latifovic, and R. St-Amant. 2014. Annual mapping of large forest disturbances across Canada’s forests using 250 m MODIS imagery from 2000 to 2011. Canadian Journal of Forest Research 44:1545–1554.</w:t>
+        <w:t>Hansen, M. C., P. V. Potapov, R. Moore, M. Hancher, S. A. Turubanova, A. Tyukavina, D. Thau, S. V. Stehman, S. J. Goetz, T. R. Loveland, A. Kommareddy, A. Egorov, L. Chini, C. O. Justice, and J. R. G. Townshend. 2013. High-Resolution Global Maps of 21st-Century Forest Cover Change. Science 342:850–854.</w:t>
       </w:r>
     </w:p>
     <w:p>
@@ -14244,7 +14285,7 @@
         <w:pStyle w:val="Bibliography"/>
       </w:pPr>
       <w:r>
-        <w:t>Haddad, N. M., L. A. Brudvig, J. Clobert, K. F. Davies, A. Gonzalez, R. D. Holt, T. E. Lovejoy, J. O. Sexton, M. P. Austin, C. D. Collins, W. M. Cook, E. I. Damschen, R. M. Ewers, B. L. Foster, C. N. Jenkins, A. J. King, W. F. Laurance, D. J. Levey, C. R. Margules, B. A. Melbourne, A. O. Nicholls, J. L. Orrock, D.-X. Song, and J. R. Townshend. 2015. Habitat fragmentation and its lasting impact on Earth’s ecosystems. Science Advances 1:e1500052–e1500052.</w:t>
+        <w:t>Hansen, M. C., S. V. Stehman, and P. V. Potapov. 2010. Quantification of global gross forest cover loss. Proceedings of the National Academy of Sciences 107:8650–8655.</w:t>
       </w:r>
     </w:p>
     <w:p>
@@ -14252,7 +14293,7 @@
         <w:pStyle w:val="Bibliography"/>
       </w:pPr>
       <w:r>
-        <w:t>Haines, A. M., M. Leu, L. K. Svancara, J. M. Scott, and K. P. Reese. 2008. A theoretical approach to using human footprint data to assess landscape level conservation efforts. Conservation Letters 1:165–172.</w:t>
+        <w:t>Heilman, G. E., J. R. Strittholt, N. C. Slosser, and D. A. DellaSala. 2002. Forest fragmentation of the conterminous United States: Assessing forest intactness through road density and spatial characteristics. BioSience 52:411–422.</w:t>
       </w:r>
     </w:p>
     <w:p>
@@ -14260,7 +14301,7 @@
         <w:pStyle w:val="Bibliography"/>
       </w:pPr>
       <w:r>
-        <w:t>Hansen, M. C., P. V. Potapov, R. Moore, M. Hancher, S. A. Turubanova, A. Tyukavina, D. Thau, S. V. Stehman, S. J. Goetz, T. R. Loveland, A. Kommareddy, A. Egorov, L. Chini, C. O. Justice, and J. R. G. Townshend. 2013. High-Resolution Global Maps of 21st-Century Forest Cover Change. Science 342:850–854.</w:t>
+        <w:t>Hijmans, R. J. 2016. raster: Geographic Data Analysis and Modeling.</w:t>
       </w:r>
     </w:p>
     <w:p>
@@ -14268,7 +14309,7 @@
         <w:pStyle w:val="Bibliography"/>
       </w:pPr>
       <w:r>
-        <w:t>Hansen, M. C., S. V. Stehman, and P. V. Potapov. 2010. Quantification of global gross forest cover loss. Proceedings of the National Academy of Sciences 107:8650–8655.</w:t>
+        <w:t>Innes, J. L., and K. B. H. Er. 2002. Questionable Utility of the Frontier Forest Concept. BioScience 52:1095–1109.</w:t>
       </w:r>
     </w:p>
     <w:p>
@@ -14276,30 +14317,7 @@
         <w:pStyle w:val="Bibliography"/>
       </w:pPr>
       <w:r>
-        <w:t>Heilman, G. E., J. R. Strittholt, N. C. Slosser, and D. A. DellaSala. 2002. Forest fragmentation of the conterminous United States: Assessing forest intactness through road density and spatial characteristics. BioSience 52:411–422.</w:t>
-      </w:r>
-    </w:p>
-    <w:p>
-      <w:pPr>
-        <w:pStyle w:val="Bibliography"/>
-        <w:rPr>
-          <w:lang w:val="fr-FR"/>
-        </w:rPr>
-      </w:pPr>
-      <w:r>
-        <w:t xml:space="preserve">Hijmans, R.J. 2020. raster: Geographic Data Analysis and Modeling. </w:t>
-      </w:r>
-      <w:r>
-        <w:rPr>
-          <w:lang w:val="fr-FR"/>
-        </w:rPr>
-        <w:t>R package version 3.1-5. https://CRAN.R-project.org/package=raster</w:t>
-      </w:r>
-      <w:r>
-        <w:rPr>
-          <w:lang w:val="fr-FR"/>
-        </w:rPr>
-        <w:t>.</w:t>
+        <w:t>Jacobson, A. P., J. Riggio, A. M. Tait, and J. E. M. Baillie. 2019. Global areas of low human impact (‘Low Impact Areas’) and fragmentation of the natural world. Scientific Reports 9:14179.</w:t>
       </w:r>
     </w:p>
     <w:p>
@@ -14307,7 +14325,7 @@
         <w:pStyle w:val="Bibliography"/>
       </w:pPr>
       <w:r>
-        <w:t>Innes, J. L., and K. B. H. Er. 2002. Questionable Utility of the Frontier Forest Concept. BioScience 52:1095–1109.</w:t>
+        <w:t>Kennedy, C. M., J. R. Oakleaf, S. Baruch‐Mordo, D. M. Theobald, and J. Kiesecker. 2020. Finding middle ground: Extending conservation beyond wilderness areas. Global Change Biology 26:333–336.</w:t>
       </w:r>
     </w:p>
     <w:p>
@@ -14315,8 +14333,7 @@
         <w:pStyle w:val="Bibliography"/>
       </w:pPr>
       <w:r>
-        <w:lastRenderedPageBreak/>
-        <w:t>Jacobson, A. P., J. Riggio, A. M. Tait, and J. E. M. Baillie. 2019. Global areas of low human impact (‘Low Impact Areas’) and fragmentation of the natural world. Scientific Reports 9:14179.</w:t>
+        <w:t>Kennedy, C. M., J. R. Oakleaf, D. M. Theobald, S. Baruch-Mordo, and J. Kiesecker. 2019. Managing the middle: A shift in conservation priorities based on the global human modification gradient. Global Change Biology 25:811–826.</w:t>
       </w:r>
     </w:p>
     <w:p>
@@ -14324,7 +14341,7 @@
         <w:pStyle w:val="Bibliography"/>
       </w:pPr>
       <w:r>
-        <w:t>Kennedy, C. M., J. R. Oakleaf, D. M. Theobald, S. Baruch-Mordo, and J. Kiesecker. 2019. Managing the middle: A shift in conservation priorities based on the global human modification gradient. Global Change Biology 25:811–826.</w:t>
+        <w:t>Lee, P. 2008. Caution against using intact forest-landscapes data at regional scales. Ecology and Society 14.</w:t>
       </w:r>
     </w:p>
     <w:p>
@@ -14332,7 +14349,7 @@
         <w:pStyle w:val="Bibliography"/>
       </w:pPr>
       <w:r>
-        <w:t>Kormos, C. F., T. Badman, T. Jaeger, B. Bertzky, R. Van Merm, E. Osipova, Y. Shi, and P. B. Larsen. 2017. World Heritage, Wilderness, and Large Landscapes and Seascapes. IUCN.</w:t>
+        <w:t>Lee, P., and S. Boutin. 2006. Persistence and developmental transition of wide seismic lines in the western Boreal Plains of Canada. Journal of Environmental Management 78:240–250.</w:t>
       </w:r>
     </w:p>
     <w:p>
@@ -14340,7 +14357,8 @@
         <w:pStyle w:val="Bibliography"/>
       </w:pPr>
       <w:r>
-        <w:t>Lee, P. 2008. Caution against using intact forest-landscapes data at regional scales. Ecology and Society 14.</w:t>
+        <w:lastRenderedPageBreak/>
+        <w:t>Lee, P., and R. Cheng. 2014. Human Access in Canada’s Landscapes Introduction Summary. Global Forest Watch Canada.</w:t>
       </w:r>
     </w:p>
     <w:p>
@@ -14348,7 +14366,7 @@
         <w:pStyle w:val="Bibliography"/>
       </w:pPr>
       <w:r>
-        <w:t>Lee, P., and S. Boutin. 2006. Persistence and developmental transition of wide seismic lines in the western Boreal Plains of Canada. Journal of Environmental Management 78:240–250.</w:t>
+        <w:t>Lee, P., J. D. Gysbers, and Z. Stanojevic. 2006. Canada’s forest landscape fragments: A first approximation.</w:t>
       </w:r>
     </w:p>
     <w:p>
@@ -14356,7 +14374,7 @@
         <w:pStyle w:val="Bibliography"/>
       </w:pPr>
       <w:r>
-        <w:t>Lee, P., and R. Cheng. 2014. Human Access in Canada’s Landscapes Introduction Summary. Global Forest Watch Canada.</w:t>
+        <w:t>Lee, P., M. Hanneman, J. Gysbers, R. Cheng, and W. Smith. 2010. Atlas of Canada’s Intact Forest Landscapes. Page Global Forest Watch Canada.</w:t>
       </w:r>
     </w:p>
     <w:p>
@@ -14364,7 +14382,7 @@
         <w:pStyle w:val="Bibliography"/>
       </w:pPr>
       <w:r>
-        <w:t>Lee, P., J. D. Gysbers, and Z. Stanojevic. 2006. Canada’s forest landscape fragments: A first approximation.</w:t>
+        <w:t>Leroux, S. J., and J. T. Kerr. 2013. Land Development in and around Protected Areas at the Wilderness Frontier. Conservation Biology 27:166–176.</w:t>
       </w:r>
     </w:p>
     <w:p>
@@ -14372,7 +14390,7 @@
         <w:pStyle w:val="Bibliography"/>
       </w:pPr>
       <w:r>
-        <w:t>Lee, P., M. Hanneman, J. Gysbers, R. Cheng, and W. Smith. 2010. Atlas of Canada’s Intact Forest Landscapes. Page Global Forest Watch Canada.</w:t>
+        <w:t>Leroux, S. J., M. A. Krawchuk, F. Schmiegelow, S. G. Cumming, K. Lisgo, L. G. Anderson, and M. Petkova. 2010. Global protected areas and IUCN designations: Do the categories match the conditions? Biological Conservation 143:609–616.</w:t>
       </w:r>
     </w:p>
     <w:p>
@@ -14380,7 +14398,7 @@
         <w:pStyle w:val="Bibliography"/>
       </w:pPr>
       <w:r>
-        <w:t>Leroux, S. J., and J. T. Kerr. 2013. Land Development in and around Protected Areas at the Wilderness Frontier. Conservation Biology 27:166–176.</w:t>
+        <w:t>Leu, M., S. E. Hanser, and S. T. Knick. 2008. The human footprint in the west: A large-scale analysis of anthropogenic impacts. Ecological Applications 18:1119–1139.</w:t>
       </w:r>
     </w:p>
     <w:p>
@@ -14388,7 +14406,7 @@
         <w:pStyle w:val="Bibliography"/>
       </w:pPr>
       <w:r>
-        <w:t>Leroux, S. J., M. A. Krawchuk, F. Schmiegelow, S. G. Cumming, K. Lisgo, L. G. Anderson, and M. Petkova. 2010. Global protected areas and IUCN designations: Do the categories match the conditions? Biological Conservation 143:609–616.</w:t>
+        <w:t>Lindenmayer, D. B., J. F. Franklin, and J. Fischer. 2006. General management principles and a checklist of strategies to guide forest biodiversity conservation. Biological Conservation 131:433–445.</w:t>
       </w:r>
     </w:p>
     <w:p>
@@ -14396,7 +14414,7 @@
         <w:pStyle w:val="Bibliography"/>
       </w:pPr>
       <w:r>
-        <w:t>Leu, M., S. E. Hanser, and S. T. Knick. 2008. The human footprint in the west: A large-scale analysis of anthropogenic impacts. Ecological Applications 18:1119–1139.</w:t>
+        <w:t>McCloskey, J. M., and H. Spalding. 1989. A Reconnaissance-Level Inventory of the Amount of Wilderness Remaining in the World. Ambio 18:221–227.</w:t>
       </w:r>
     </w:p>
     <w:p>
@@ -14404,8 +14422,7 @@
         <w:pStyle w:val="Bibliography"/>
       </w:pPr>
       <w:r>
-        <w:lastRenderedPageBreak/>
-        <w:t>Lindenmayer, D. B., J. F. Franklin, and J. Fischer. 2006. General management principles and a checklist of strategies to guide forest biodiversity conservation. Biological Conservation 131:433–445.</w:t>
+        <w:t>Melillo, J. M., X. Lu, D. W. Kicklighter, J. M. Reilly, Y. Cai, and A. P. Sokolov. 2016. Protected areas’ role in climate-change mitigation. Ambio 45:133–145.</w:t>
       </w:r>
     </w:p>
     <w:p>
@@ -14413,7 +14430,7 @@
         <w:pStyle w:val="Bibliography"/>
       </w:pPr>
       <w:r>
-        <w:t>McCloskey, J. M., and H. Spalding. 1989. A Reconnaissance-Level Inventory of the Amount of Wilderness Remaining in the World. Ambio 18:221–227.</w:t>
+        <w:t>Mittermeier, R. A., C. G. Mittermeier, T. M. Brooks, J. D. Pilgrim, W. R. Konstant, G. a B. da Fonseca, and C. Kormos. 2003. Wilderness and biodiversity conservation. Proceedings of the National Academy of Sciences of the United States of America 100:10309–13.</w:t>
       </w:r>
     </w:p>
     <w:p>
@@ -14421,7 +14438,8 @@
         <w:pStyle w:val="Bibliography"/>
       </w:pPr>
       <w:r>
-        <w:t>Melillo, J. M., X. Lu, D. W. Kicklighter, J. M. Reilly, Y. Cai, and A. P. Sokolov. 2016. Protected areas’ role in climate-change mitigation. Ambio 45:133–145.</w:t>
+        <w:lastRenderedPageBreak/>
+        <w:t>Mokany, K., S. Ferrier, T. D. Harwood, C. Ware, M. Di Marco, H. S. Grantham, O. Venter, A. J. Hoskins, and J. E. M. Watson. 2020. Reconciling global priorities for conserving biodiversity habitat. Proceedings of the National Academy of Sciences 117:9906–9911.</w:t>
       </w:r>
     </w:p>
     <w:p>
@@ -14429,7 +14447,7 @@
         <w:pStyle w:val="Bibliography"/>
       </w:pPr>
       <w:r>
-        <w:t>Mittermeier, R. A., C. G. Mittermeier, T. M. Brooks, J. D. Pilgrim, W. R. Konstant, G. a B. da Fonseca, and C. Kormos. 2003. Wilderness and biodiversity conservation. Proceedings of the National Academy of Sciences of the United States of America 100:10309–13.</w:t>
+        <w:t>Myers, N., R. A. Mittermeier, C. G. Mittermeier, G. A. B. da Fonseca, and J. Kent. 2000. Biodiversity hotspots for conservation priorities. Nature 403:853–858.</w:t>
       </w:r>
     </w:p>
     <w:p>
@@ -14437,7 +14455,7 @@
         <w:pStyle w:val="Bibliography"/>
       </w:pPr>
       <w:r>
-        <w:t>Myers, N., R. A. Mittermeier, C. G. Mittermeier, G. A. B. da Fonseca, and J. Kent. 2000. Biodiversity hotspots for conservation priorities. Nature 403:853–858.</w:t>
+        <w:t>OMNR. 2013. An Introduction to the Far North Land Use Strategy Table of Contents. Ontario Ministry of Natural Resources.</w:t>
       </w:r>
     </w:p>
     <w:p>
@@ -14445,7 +14463,7 @@
         <w:pStyle w:val="Bibliography"/>
       </w:pPr>
       <w:r>
-        <w:t>OMNR. 2013. An Introduction to the Far North Land Use Strategy Table of Contents. Ontario Ministry of Natural Resources.</w:t>
+        <w:t>Pasher, J., E. Seed, and J. Duffe. 2013. Development of boreal ecosystem anthropogenic disturbance layers for Canada based on 2008 to 2010 Landsat imagery. Canadian Journal of Remote Sensing 39:42–58.</w:t>
       </w:r>
     </w:p>
     <w:p>
@@ -14453,7 +14471,15 @@
         <w:pStyle w:val="Bibliography"/>
       </w:pPr>
       <w:r>
-        <w:t>Pasher, J., E. Seed, and J. Duffe. 2013. Development of boreal ecosystem anthropogenic disturbance layers for Canada based on 2008 to 2010 Landsat imagery. Canadian Journal of Remote Sensing 39:42–58.</w:t>
+        <w:t xml:space="preserve">Potapov, P., M. C. Hansen, L. Laestadius, S. Turubanova, A. Yaroshenko, C. Thies, W. Smith, I. Zhuravleva, A. Komarova, S. Minnemeyer, and E. Esipova. 2017. The last frontiers of </w:t>
+      </w:r>
+      <w:proofErr w:type="gramStart"/>
+      <w:r>
+        <w:t>wilderness :</w:t>
+      </w:r>
+      <w:proofErr w:type="gramEnd"/>
+      <w:r>
+        <w:t xml:space="preserve"> Tracking loss of intact forest landscapes from 2000 to 2013. Science Advances:1–13.</w:t>
       </w:r>
     </w:p>
     <w:p>
@@ -14461,7 +14487,7 @@
         <w:pStyle w:val="Bibliography"/>
       </w:pPr>
       <w:r>
-        <w:t>Potapov, P., M. C. Hansen, L. Laestadius, S. Turubanova, A. Yaroshenko, C. Thies, W. Smith, I. Zhuravleva, A. Komarova, S. Minnemeyer, and E. Esipova. 2017. The last frontiers of wilderness : Tracking loss of intact forest landscapes from 2000 to 2013. Science Advances:1–13.</w:t>
+        <w:t>Potapov, P., M. C. Hansen, S. V. Stehman, T. R. Loveland, and K. Pittman. 2008a. Combining MODIS and Landsat imagery to estimate and map boreal forest cover loss. Remote Sensing of Environment 112:3708–3719.</w:t>
       </w:r>
     </w:p>
     <w:p>
@@ -14469,7 +14495,7 @@
         <w:pStyle w:val="Bibliography"/>
       </w:pPr>
       <w:r>
-        <w:t>Potapov, P., M. C. Hansen, S. V. Stehman, T. R. Loveland, and K. Pittman. 2008a. Combining MODIS and Landsat imagery to estimate and map boreal forest cover loss. Remote Sensing of Environment 112:3708–3719.</w:t>
+        <w:t>Potapov, P., A. Yaroshenko, S. Turubanova, M. Dubinin, L. Laestadius, C. Thies, D. Aksenov, A. Egorov, Y. Yesipova, I. Glushkov, M. Karpachevskiy, A. Kostikova, A. Manisha, E. Tsybikova, and I. Zhuravleva. 2008b. Mapping the world’s intact forest landscapes by remote sensing. Ecology and Society 13.</w:t>
       </w:r>
     </w:p>
     <w:p>
@@ -14477,11 +14503,7 @@
         <w:pStyle w:val="Bibliography"/>
       </w:pPr>
       <w:r>
-        <w:t xml:space="preserve">Potapov, P., A. Yaroshenko, S. Turubanova, M. Dubinin, L. Laestadius, C. Thies, D. Aksenov, A. Egorov, Y. Yesipova, I. Glushkov, M. Karpachevskiy, A. Kostikova, A. Manisha, E. Tsybikova, and I. </w:t>
-      </w:r>
-      <w:r>
-        <w:lastRenderedPageBreak/>
-        <w:t>Zhuravleva. 2008b. Mapping the world’s intact forest landscapes by remote sensing. Ecology and Society 13.</w:t>
+        <w:t>Price, D. T., R. I. Alfaro, K. J. Brown, M. D. Flannigan, R. A. Fleming, E. H. Hogg, M. P. Girardin, T. Lakusta, M. Johnston, D. W. Mckenney, J. H. Pedlar, T. Stratton, R. N. Sturrock, I. D. Thompson, J. A. Trofymow, and L. A. Venier. 2013. Anticipating the consequences of climate change for Canada’s boreal forest ecosystems. Environmental Reviews 365:322–365.</w:t>
       </w:r>
     </w:p>
     <w:p>
@@ -14489,7 +14511,8 @@
         <w:pStyle w:val="Bibliography"/>
       </w:pPr>
       <w:r>
-        <w:t>Price, D. T., R. I. Alfaro, K. J. Brown, M. D. Flannigan, R. A. Fleming, E. H. Hogg, M. P. Girardin, T. Lakusta, M. Johnston, D. W. Mckenney, J. H. Pedlar, T. Stratton, R. N. Sturrock, I. D. Thompson, J. A. Trofymow, and L. A. Venier. 2013. Anticipating the consequences of climate change for Canada’s boreal forest ecosystems. Environmental Reviews 365:322–365.</w:t>
+        <w:lastRenderedPageBreak/>
+        <w:t>Raiter, K. G., S. M. Prober, R. J. Hobbs, and H. P. Possingham. 2017. Lines in the sand: quantifying the cumulative development footprint in the world’s largest remaining temperate woodland. Landscape Ecology 32:1969–1986.</w:t>
       </w:r>
     </w:p>
     <w:p>
@@ -14497,7 +14520,7 @@
         <w:pStyle w:val="Bibliography"/>
       </w:pPr>
       <w:r>
-        <w:t>Raiter, K. G., S. M. Prober, R. J. Hobbs, and H. P. Possingham. 2017. Lines in the sand: quantifying the cumulative development footprint in the world’s largest remaining temperate woodland. Landscape Ecology 32:1969–1986.</w:t>
+        <w:t>Van Rensen, C. K., S. E. Nielsen, B. White, T. Vinge, and V. J. Lieffers. 2015. Natural regeneration of forest vegetation on legacy seismic lines in boreal habitats in Alberta’s oil sands region. Biological Conservation 184:127–135.</w:t>
       </w:r>
     </w:p>
     <w:p>
@@ -14505,7 +14528,7 @@
         <w:pStyle w:val="Bibliography"/>
       </w:pPr>
       <w:r>
-        <w:t>Van Rensen, C. K., S. E. Nielsen, B. White, T. Vinge, and V. J. Lieffers. 2015. Natural regeneration of forest vegetation on legacy seismic lines in boreal habitats in Alberta’s oil sands region. Biological Conservation 184:127–135.</w:t>
+        <w:t>Richardson, J. S., and S. Béraud. 2014. Effects of riparian forest harvest on streams: A meta-analysis. Journal of Applied Ecology 51:1712–1721.</w:t>
       </w:r>
     </w:p>
     <w:p>
@@ -14513,7 +14536,7 @@
         <w:pStyle w:val="Bibliography"/>
       </w:pPr>
       <w:r>
-        <w:t>Richardson, J. S., and S. Béraud. 2014. Effects of riparian forest harvest on streams: A meta-analysis. Journal of Applied Ecology 51:1712–1721.</w:t>
+        <w:t>Rotherham, T. 2016. Forest certification: trends and turbulence. Canadian Forest Industries:21–23.</w:t>
       </w:r>
     </w:p>
     <w:p>
@@ -14521,7 +14544,7 @@
         <w:pStyle w:val="Bibliography"/>
       </w:pPr>
       <w:r>
-        <w:t>Rotherham, T. 2016. Forest certification: trends and turbulence. Canadian Forest Industries:21–23.</w:t>
+        <w:t>Sanderson, E. W., M. Jaiteh, M. A. Levy, K. H. Redford, A. V. Wannebo, and G. Woolmer. 2002. The Human Footprint and the Last of the Wild. BioScience 52:891–904.</w:t>
       </w:r>
     </w:p>
     <w:p>
@@ -14529,7 +14552,7 @@
         <w:pStyle w:val="Bibliography"/>
       </w:pPr>
       <w:r>
-        <w:t>Sanderson, E. W., M. Jaiteh, M. A. Levy, K. H. Redford, A. V. Wannebo, and G. Woolmer. 2002. The Human Footprint and the Last of the Wild. BioScience 52:891–904.</w:t>
+        <w:t>Schindler, D. W., and P. G. Lee. 2010. Comprehensive conservation planning to protect biodiversity and ecosystem services in Canadian boreal regions under a warming climate and increasing exploitation. Biological Conservation 143:1571–1586.</w:t>
       </w:r>
     </w:p>
     <w:p>
@@ -14537,7 +14560,7 @@
         <w:pStyle w:val="Bibliography"/>
       </w:pPr>
       <w:r>
-        <w:t>Schindler, D. W., and P. G. Lee. 2010. Comprehensive conservation planning to protect biodiversity and ecosystem services in Canadian boreal regions under a warming climate and increasing exploitation. Biological Conservation 143:1571–1586.</w:t>
+        <w:t>Shepherd, B., and J. Whittington. 2006. Response of wolves to corridor restoration and human use management. Ecology and Society 11:1.</w:t>
       </w:r>
     </w:p>
     <w:p>
@@ -14545,7 +14568,7 @@
         <w:pStyle w:val="Bibliography"/>
       </w:pPr>
       <w:r>
-        <w:t>Shepherd, B., and J. Whittington. 2006. Response of wolves to corridor restoration and human use management. Ecology and Society 11:1.</w:t>
+        <w:t>Smith, W., and R. Cheng. 2016. Canada’s Intact Fore St Landscapes Updated To 2013. Global Forest Watch Canada.</w:t>
       </w:r>
     </w:p>
     <w:p>
@@ -14553,7 +14576,7 @@
         <w:pStyle w:val="Bibliography"/>
       </w:pPr>
       <w:r>
-        <w:t>Smith, W., and R. Cheng. 2016. Canada’s Intact Fore St Landscapes Updated To 2013. Global Forest Watch Canada.</w:t>
+        <w:t>Team, R. C. (n.d.). R: A language and environment for statistical computing. R Foundation for Statistical Computing, Vienna.</w:t>
       </w:r>
     </w:p>
     <w:p>
@@ -14561,8 +14584,7 @@
         <w:pStyle w:val="Bibliography"/>
       </w:pPr>
       <w:r>
-        <w:lastRenderedPageBreak/>
-        <w:t>Strittholt, J., J. Bergquist, and M. Alvarez. 2006. Mapping Undisturbed Landscapes in Alaska: Overview Report. World Resources Institute.</w:t>
+        <w:t>Tilman, D., M. Clark, D. R. Williams, K. Kimmel, S. Polasky, and C. Packer. 2017. Future threats to biodiversity and pathways to their prevention. Nature 546:73–81.</w:t>
       </w:r>
     </w:p>
     <w:p>
@@ -14570,22 +14592,7 @@
         <w:pStyle w:val="Bibliography"/>
       </w:pPr>
       <w:r>
-        <w:t xml:space="preserve">R Core </w:t>
-      </w:r>
-      <w:r>
-        <w:t xml:space="preserve">Team. </w:t>
-      </w:r>
-      <w:r>
-        <w:t>2020</w:t>
-      </w:r>
-      <w:r>
-        <w:t xml:space="preserve">. </w:t>
-      </w:r>
-      <w:r>
-        <w:t>R: A language and environment for statistical computing. R Foundation for Statistical Computing, Vienna, Austria. URL https://www.R-project.org/</w:t>
-      </w:r>
-      <w:r>
-        <w:t>.</w:t>
+        <w:t>UNEP. 2002. Global Environment Outlook (GEO 3). Past, present and future perspectives. United Nations Environment Programme:20.</w:t>
       </w:r>
     </w:p>
     <w:p>
@@ -14593,7 +14600,8 @@
         <w:pStyle w:val="Bibliography"/>
       </w:pPr>
       <w:r>
-        <w:t>Tilman, D., M. Clark, D. R. Williams, K. Kimmel, S. Polasky, and C. Packer. 2017. Future threats to biodiversity and pathways to their prevention. Nature 546:73–81.</w:t>
+        <w:lastRenderedPageBreak/>
+        <w:t>Venier, L. A., I. D. Thompson, R. Fleming, J. Malcolm, I. Aubin, J. A. Trofymow, D. Langor, R. Sturrock, C. Patry, R. O. Outerbridge, S. B. Holmes, S. Haeussler, L. De Grandpré, H. Y. H. Chen, E. Bayne, A. Arsenault, and J. P. Brandt. 2014. Effects of natural resource development on the terrestrial biodiversity of Canadian boreal forests 1. Environmental Reviews 490:457–490.</w:t>
       </w:r>
     </w:p>
     <w:p>
@@ -14601,7 +14609,7 @@
         <w:pStyle w:val="Bibliography"/>
       </w:pPr>
       <w:r>
-        <w:t>UNEP. 2002. Global Environment Outlook (GEO 3). Past, present and future perspectives. United Nations Environment Programme:20.</w:t>
+        <w:t>Venier, L. A., R. Walton, I. D. Thompson, A. Arsenault, and B. D. Titus. 2018. A review of the intact forest landscape concept in the Canadian boreal forest: its history, value, and measurement. Environmental Reviews 26:369–377.</w:t>
       </w:r>
     </w:p>
     <w:p>
@@ -14609,7 +14617,7 @@
         <w:pStyle w:val="Bibliography"/>
       </w:pPr>
       <w:r>
-        <w:t>Venier, L. A., I. D. Thompson, R. Fleming, J. Malcolm, I. Aubin, J. A. Trofymow, D. Langor, R. Sturrock, C. Patry, R. O. Outerbridge, S. B. Holmes, S. Haeussler, L. De Grandpré, H. Y. H. Chen, E. Bayne, A. Arsenault, and J. P. Brandt. 2014. Effects of natural resource development on the terrestrial biodiversity of Canadian boreal forests 1. Environmental Reviews 490:457–490.</w:t>
+        <w:t>Venter, O., H. P. Possingham, and J. E. M. Watson. 2020. The human footprint represents observable human pressures: Reply to Kennedy et al. Global Change Biology 26:330–332.</w:t>
       </w:r>
     </w:p>
     <w:p>
@@ -14617,7 +14625,7 @@
         <w:pStyle w:val="Bibliography"/>
       </w:pPr>
       <w:r>
-        <w:t>Venier, L. A., R. Walton, I. D. Thompson, A. Arsenault, and B. D. Titus. 2018. A review of the intact forest landscape concept in the Canadian boreal forest: its history, value, and measurement. Environmental Reviews 26:369–377.</w:t>
+        <w:t>Venter, O., E. W. Sanderson, A. Magrach, J. R. Allan, J. Beher, K. R. Jones, H. P. Possingham, W. F. Laurance, P. Wood, B. M. Fekete, M. A. Levy, and J. E. M. Watson. 2016a. Global terrestrial Human Footprint maps for 1993 and 2009. Scientific Data 3:273–281.</w:t>
       </w:r>
     </w:p>
     <w:p>
@@ -14625,7 +14633,7 @@
         <w:pStyle w:val="Bibliography"/>
       </w:pPr>
       <w:r>
-        <w:t>Venter, O., E. W. Sanderson, A. Magrach, J. R. Allan, J. Beher, K. R. Jones, H. P. Possingham, W. F. Laurance, P. Wood, B. M. Fekete, M. A. Levy, and J. E. M. Watson. 2016a. Global terrestrial Human Footprint maps for 1993 and 2009. Scientific Data 3:273–281.</w:t>
+        <w:t>Venter, O., E. W. Sanderson, A. Magrach, J. R. Allan, J. Beher, K. R. Jones, H. P. Possingham, W. F. Laurance, P. Wood, B. M. Fekete, M. A. Levy, and J. E. M. Watson. 2016b. Sixteen years of change in the global terrestrial human footprint and implications for biodiversity conservation. Nature Communications 7:1–11.</w:t>
       </w:r>
     </w:p>
     <w:p>
@@ -14633,7 +14641,7 @@
         <w:pStyle w:val="Bibliography"/>
       </w:pPr>
       <w:r>
-        <w:t>Venter, O., E. W. Sanderson, A. Magrach, J. R. Allan, J. Beher, K. R. Jones, H. P. Possingham, W. F. Laurance, P. Wood, B. M. Fekete, M. A. Levy, and J. E. M. Watson. 2016b. Sixteen years of change in the global terrestrial human footprint and implications for biodiversity conservation. Nature Communications 7:1–11.</w:t>
+        <w:t>Watson, J. E. M., T. Evans, O. Venter, B. Williams, A. Tulloch, C. Stewart, I. Thompson, J. C. Ray, K. Murray, A. Salazar, C. McAlpine, P. Potapov, J. Walston, J. G. Robinson, M. Painter, D. Wilkie, C. Filardi, W. F. Laurance, R. A. Houghton, S. Maxwell, H. Grantham, C. Samper, S. Wang, L. Laestadius, R. K. Runting, G. A. Silva-Chávez, J. Ervin, and D. Lindenmayer. 2018. The exceptional value of intact forest ecosystems. Nature Ecology &amp; Evolution 2:599–610.</w:t>
       </w:r>
     </w:p>
     <w:p>
@@ -14641,11 +14649,7 @@
         <w:pStyle w:val="Bibliography"/>
       </w:pPr>
       <w:r>
-        <w:t xml:space="preserve">Watson, J. E. M., T. Evans, O. Venter, B. Williams, A. Tulloch, C. Stewart, I. Thompson, J. C. Ray, K. Murray, A. Salazar, C. McAlpine, P. Potapov, J. Walston, J. G. Robinson, M. Painter, D. Wilkie, C. </w:t>
-      </w:r>
-      <w:r>
-        <w:lastRenderedPageBreak/>
-        <w:t>Filardi, W. F. Laurance, R. A. Houghton, S. Maxwell, H. Grantham, C. Samper, S. Wang, L. Laestadius, R. K. Runting, G. A. Silva-Chávez, J. Ervin, and D. Lindenmayer. 2018. The exceptional value of intact forest ecosystems. Nature Ecology &amp; Evolution 2:599–610.</w:t>
+        <w:t>Watson, J. E. M., R. A. Fuller, A. W. T. Watson, B. G. MacKey, K. A. Wilson, H. S. Grantham, M. Turner, C. J. Klein, J. Carwardine, L. N. Joseph, and H. P. Possingham. 2009. Wilderness and future conservation priorities in Australia. Diversity and Distributions 15:1028–1036.</w:t>
       </w:r>
     </w:p>
     <w:p>
@@ -14653,7 +14657,8 @@
         <w:pStyle w:val="Bibliography"/>
       </w:pPr>
       <w:r>
-        <w:t>Watson, J. E. M., R. A. Fuller, A. W. T. Watson, B. G. MacKey, K. A. Wilson, H. S. Grantham, M. Turner, C. J. Klein, J. Carwardine, L. N. Joseph, and H. P. Possingham. 2009. Wilderness and future conservation priorities in Australia. Diversity and Distributions 15:1028–1036.</w:t>
+        <w:lastRenderedPageBreak/>
+        <w:t>Watson, J. E. M., D. F. Shanahan, M. Di Marco, J. Allan, W. F. Laurance, E. W. Sanderson, B. Mackey, and O. Venter. 2016. Catastrophic Declines in Wilderness Areas Undermine Global Environment Targets. Current Biology 26:2929–2934.</w:t>
       </w:r>
     </w:p>
     <w:p>
@@ -14661,7 +14666,7 @@
         <w:pStyle w:val="Bibliography"/>
       </w:pPr>
       <w:r>
-        <w:t>Watson, J. E. M., D. F. Shanahan, M. Di Marco, J. Allan, W. F. Laurance, E. W. Sanderson, B. Mackey, and O. Venter. 2016. Catastrophic Declines in Wilderness Areas Undermine Global Environment Targets. Current Biology 26:2929–2934.</w:t>
+        <w:t>White, J. C., M. A. Wulder, T. Hermosilla, N. C. Coops, and G. W. Hobart. 2017. Annual characterization of 25 years of forest disturbance and recovery in Canada with Landsat. Remote Sensing of Environment 194:303–321.</w:t>
       </w:r>
     </w:p>
     <w:p>
@@ -14669,7 +14674,7 @@
         <w:pStyle w:val="Bibliography"/>
       </w:pPr>
       <w:r>
-        <w:t>White, J. C., M. A. Wulder, T. Hermosilla, N. C. Coops, and G. W. Hobart. 2017. Annual characterization of 25 years of forest disturbance and recovery in Canada with Landsat. Remote Sensing of Environment 194:303–321.</w:t>
+        <w:t>Wiens, J., R. Sutter, M. Anderson, J. Blanchard, A. Barnett, N. Aguilar-Amuchastegui, C. Avery, and S. Laine. 2009. Selecting and conserving lands for biodiversity: The role of remote sensing. Remote Sensing of Environment 113:1370–1381.</w:t>
       </w:r>
     </w:p>
     <w:p>
@@ -14677,7 +14682,7 @@
         <w:pStyle w:val="Bibliography"/>
       </w:pPr>
       <w:r>
-        <w:t>Wiens, J., R. Sutter, M. Anderson, J. Blanchard, A. Barnett, N. Aguilar-Amuchastegui, C. Avery, and S. Laine. 2009. Selecting and conserving lands for biodiversity: The role of remote sensing. Remote Sensing of Environment 113:1370–1381.</w:t>
+        <w:t>Woolmer, G., S. C. Trombulak, J. C. Ray, P. J. Doran, M. G. Anderson, R. F. Baldwin, A. Morgan, and E. W. Sanderson. 2008. Rescaling the Human Footprint: A tool for conservation planning at an ecoregional scale. Landscape and Urban Planning 87:42–53.</w:t>
       </w:r>
     </w:p>
     <w:p>
@@ -14685,14 +14690,6 @@
         <w:pStyle w:val="Bibliography"/>
       </w:pPr>
       <w:r>
-        <w:t>Woolmer, G., S. C. Trombulak, J. C. Ray, P. J. Doran, M. G. Anderson, R. F. Baldwin, A. Morgan, and E. W. Sanderson. 2008. Rescaling the Human Footprint: A tool for conservation planning at an ecoregional scale. Landscape and Urban Planning 87:42–53.</w:t>
-      </w:r>
-    </w:p>
-    <w:p>
-      <w:pPr>
-        <w:pStyle w:val="Bibliography"/>
-      </w:pPr>
-      <w:r>
         <w:t>Wulder, M. A., J. C. White, T. Han, N. C. Coops, J. A. Cardille, T. Holland, and D. Grills. 2008. Monitoring Canada’s forests. Part 2: National forest fragmentation and pattern. Canadian Journal of Remote Sensing 34:563–584.</w:t>
       </w:r>
     </w:p>
@@ -14713,7 +14710,7 @@
         </w:rPr>
         <w:fldChar w:fldCharType="end"/>
       </w:r>
-      <w:bookmarkEnd w:id="2"/>
+      <w:bookmarkEnd w:id="3"/>
       <w:r>
         <w:br w:type="page"/>
       </w:r>
@@ -14752,7 +14749,7 @@
         <w:fldChar w:fldCharType="begin" w:fldLock="1"/>
       </w:r>
       <w:r>
-        <w:instrText xml:space="preserve"> ADDIN ZOTERO_ITEM CSL_CITATION {"citationID":"34LYIZpp","properties":{"formattedCitation":"(Brandt 2009)","plainCitation":"(Brandt 2009)","noteIndex":0},"citationItems":[{"id":"haxmp8WB/l0oXIHuu","uris":["http://www.mendeley.com/documents/?uuid=76f76752-6225-4933-b3f5-df2bc7bd229d"],"uri":["http://www.mendeley.com/documents/?uuid=76f76752-6225-4933-b3f5-df2bc7bd229d"],"itemData":{"DOI":"10.1139/A09-004","ISSN":"1208-6053","author":[{"dropping-particle":"","family":"Brandt","given":"J.P.","non-dropping-particle":"","parse-names":false,"suffix":""}],"container-title":"Environmental Reviews","id":"ITEM-1","issue":"NA","issued":{"date-parts":[["2009"]]},"page":"101-161","title":"The extent of the North American boreal zone","type":"article-journal","volume":"17"}}],"schema":"https://github.com/citation-style-language/schema/raw/master/csl-citation.json"} </w:instrText>
+        <w:instrText xml:space="preserve"> ADDIN ZOTERO_ITEM CSL_CITATION {"citationID":"34LYIZpp","properties":{"formattedCitation":"(Brandt 2009)","plainCitation":"(Brandt 2009)","noteIndex":0},"citationItems":[{"id":"eIZIcQfW/MI78kaRS","uris":["http://www.mendeley.com/documents/?uuid=76f76752-6225-4933-b3f5-df2bc7bd229d"],"uri":["http://www.mendeley.com/documents/?uuid=76f76752-6225-4933-b3f5-df2bc7bd229d"],"itemData":{"DOI":"10.1139/A09-004","ISSN":"1208-6053","author":[{"dropping-particle":"","family":"Brandt","given":"J.P.","non-dropping-particle":"","parse-names":false,"suffix":""}],"container-title":"Environmental Reviews","id":"ITEM-1","issue":"NA","issued":{"date-parts":[["2009"]]},"page":"101-161","title":"The extent of the North American boreal zone","type":"article-journal","volume":"17"}}],"schema":"https://github.com/citation-style-language/schema/raw/master/csl-citation.json"} </w:instrText>
       </w:r>
       <w:r>
         <w:fldChar w:fldCharType="separate"/>
@@ -15103,8 +15100,8 @@
       </w:r>
     </w:p>
     <w:p>
-      <w:bookmarkStart w:id="3" w:name="figure-2"/>
-      <w:bookmarkEnd w:id="3"/>
+      <w:bookmarkStart w:id="4" w:name="figure-2"/>
+      <w:bookmarkEnd w:id="4"/>
       <w:r>
         <w:rPr>
           <w:b/>
@@ -15177,12 +15174,12 @@
           <w:docGrid w:linePitch="360"/>
         </w:sectPr>
       </w:pPr>
-      <w:bookmarkStart w:id="4" w:name="figure-3"/>
-      <w:bookmarkStart w:id="5" w:name="figure-4"/>
-      <w:bookmarkStart w:id="6" w:name="table-3"/>
-      <w:bookmarkEnd w:id="4"/>
+      <w:bookmarkStart w:id="5" w:name="figure-3"/>
+      <w:bookmarkStart w:id="6" w:name="figure-4"/>
+      <w:bookmarkStart w:id="7" w:name="table-3"/>
       <w:bookmarkEnd w:id="5"/>
       <w:bookmarkEnd w:id="6"/>
+      <w:bookmarkEnd w:id="7"/>
     </w:p>
     <w:p>
       <w:pPr>
@@ -15197,7 +15194,7 @@
       <w:pPr>
         <w:spacing w:line="360" w:lineRule="auto"/>
       </w:pPr>
-      <w:bookmarkStart w:id="7" w:name="_Hlk41309546"/>
+      <w:bookmarkStart w:id="8" w:name="_Hlk41309546"/>
       <w:r>
         <w:rPr>
           <w:b/>
@@ -15207,11 +15204,11 @@
       <w:r>
         <w:t xml:space="preserve"> </w:t>
       </w:r>
-      <w:bookmarkStart w:id="8" w:name="_Hlk494979569"/>
+      <w:bookmarkStart w:id="9" w:name="_Hlk494979569"/>
       <w:r>
         <w:t xml:space="preserve">General characteristics of forest intactness and human impact maps </w:t>
       </w:r>
-      <w:bookmarkEnd w:id="8"/>
+      <w:bookmarkEnd w:id="9"/>
       <w:r>
         <w:t>reviewed in this study.</w:t>
       </w:r>
@@ -15267,6 +15264,7 @@
                 <w:szCs w:val="16"/>
               </w:rPr>
             </w:pPr>
+            <w:bookmarkStart w:id="10" w:name="_Hlk41314333"/>
             <w:r>
               <w:rPr>
                 <w:rFonts w:asciiTheme="minorHAnsi" w:hAnsiTheme="minorHAnsi" w:cstheme="minorHAnsi"/>
@@ -18495,17 +18493,7 @@
                 <w:sz w:val="16"/>
                 <w:szCs w:val="16"/>
               </w:rPr>
-              <w:t xml:space="preserve">Binary; </w:t>
-            </w:r>
-            <w:bookmarkStart w:id="9" w:name="_GoBack"/>
-            <w:bookmarkEnd w:id="9"/>
-            <w:r>
-              <w:rPr>
-                <w:rFonts w:asciiTheme="minorHAnsi" w:hAnsiTheme="minorHAnsi" w:cstheme="minorHAnsi"/>
-                <w:sz w:val="16"/>
-                <w:szCs w:val="16"/>
-              </w:rPr>
-              <w:t>2 classes</w:t>
+              <w:t>Binary; 2 classes</w:t>
             </w:r>
             <w:r>
               <w:rPr>
@@ -19052,6 +19040,7 @@
         </w:tc>
       </w:tr>
     </w:tbl>
+    <w:bookmarkEnd w:id="10"/>
     <w:p>
       <w:pPr>
         <w:rPr>
@@ -19095,80 +19084,53 @@
           <w:sz w:val="20"/>
           <w:szCs w:val="20"/>
         </w:rPr>
-        <w:t xml:space="preserve"> Values in brackets for vector maps (CIFL and GIFL) indicate approximate effective grid resolution </w:t>
-      </w:r>
-      <w:r>
+        <w:t xml:space="preserve"> Values in brackets for vector maps indicate approximate effective grid resolution, similar to minimum mapping unit for polygonal data.</w:t>
+      </w:r>
+    </w:p>
+    <w:p>
+      <w:pPr>
         <w:rPr>
           <w:sz w:val="20"/>
           <w:szCs w:val="20"/>
         </w:rPr>
-        <w:fldChar w:fldCharType="begin" w:fldLock="1"/>
-      </w:r>
-      <w:r>
-        <w:rPr>
-          <w:sz w:val="20"/>
-          <w:szCs w:val="20"/>
-        </w:rPr>
-        <w:instrText xml:space="preserve"> ADDIN ZOTERO_ITEM CSL_CITATION {"citationID":"x2jD2Aa8","properties":{"formattedCitation":"(Goodchild 1993)","plainCitation":"(Goodchild 1993)","noteIndex":0},"citationItems":[{"id":"haxmp8WB/GzOgCemU","uris":["http://www.mendeley.com/documents/?uuid=8a5b8a64-3423-4582-817b-0c5c2ec44b9e"],"uri":["http://www.mendeley.com/documents/?uuid=8a5b8a64-3423-4582-817b-0c5c2ec44b9e"],"itemData":{"author":[{"dropping-particle":"","family":"Goodchild","given":"MF","non-dropping-particle":"","parse-names":false,"suffix":""}],"container-title":"Environmental modeling with GIS","id":"ITEM-1","issued":{"date-parts":[["1993"]]},"page":"94-104","title":"Data models and data quality: problems and prospects","type":"article"}}],"schema":"https://github.com/citation-style-language/schema/raw/master/csl-citation.json"} </w:instrText>
-      </w:r>
-      <w:r>
-        <w:rPr>
-          <w:sz w:val="20"/>
-          <w:szCs w:val="20"/>
-        </w:rPr>
-        <w:fldChar w:fldCharType="separate"/>
-      </w:r>
-      <w:r>
-        <w:rPr>
-          <w:rFonts w:cs="Calibri"/>
-          <w:sz w:val="20"/>
-          <w:szCs w:val="20"/>
-        </w:rPr>
-        <w:t>(Goodchild 1993)</w:t>
-      </w:r>
-      <w:r>
-        <w:rPr>
-          <w:sz w:val="20"/>
-          <w:szCs w:val="20"/>
-        </w:rPr>
-        <w:fldChar w:fldCharType="end"/>
-      </w:r>
-      <w:r>
-        <w:rPr>
-          <w:sz w:val="20"/>
-          <w:szCs w:val="20"/>
-        </w:rPr>
-        <w:t>, similar to minimum mapping unit for polygonal data. To make the maps comparable, we rasterized the CIFL and GIFL vector maps to 1 km</w:t>
-      </w:r>
+      </w:pPr>
       <w:r>
         <w:rPr>
           <w:sz w:val="20"/>
           <w:szCs w:val="20"/>
           <w:vertAlign w:val="superscript"/>
         </w:rPr>
-        <w:t>2</w:t>
+        <w:t>3</w:t>
       </w:r>
       <w:r>
         <w:rPr>
           <w:sz w:val="20"/>
           <w:szCs w:val="20"/>
         </w:rPr>
-        <w:t xml:space="preserve"> and resampled the FF, UNUSED, and WILD raster maps to 1 km</w:t>
-      </w:r>
+        <w:t xml:space="preserve"> The distance around disturbances that is removed from the estimation of intact areas.</w:t>
+      </w:r>
+    </w:p>
+    <w:p>
+      <w:pPr>
+        <w:rPr>
+          <w:sz w:val="20"/>
+          <w:szCs w:val="20"/>
+        </w:rPr>
+      </w:pPr>
       <w:r>
         <w:rPr>
           <w:sz w:val="20"/>
           <w:szCs w:val="20"/>
           <w:vertAlign w:val="superscript"/>
         </w:rPr>
-        <w:t>2</w:t>
+        <w:t>4</w:t>
       </w:r>
       <w:r>
         <w:rPr>
           <w:sz w:val="20"/>
           <w:szCs w:val="20"/>
         </w:rPr>
-        <w:t>.</w:t>
+        <w:t xml:space="preserve"> Map categories or values that were reclassified to indicate intactness.</w:t>
       </w:r>
     </w:p>
     <w:p>
@@ -19184,14 +19146,14 @@
           <w:szCs w:val="20"/>
           <w:vertAlign w:val="superscript"/>
         </w:rPr>
-        <w:t>3</w:t>
+        <w:t>5</w:t>
       </w:r>
       <w:r>
         <w:rPr>
           <w:sz w:val="20"/>
           <w:szCs w:val="20"/>
         </w:rPr>
-        <w:t xml:space="preserve"> The distance around disturbances that is removed from the estimation of intact areas.</w:t>
+        <w:t xml:space="preserve"> Human disturbances considered by the map producers; method of detection varied by map and disturbance type and included existing maps, satellite imagery and aerial photos.</w:t>
       </w:r>
     </w:p>
     <w:p>
@@ -19207,14 +19169,14 @@
           <w:szCs w:val="20"/>
           <w:vertAlign w:val="superscript"/>
         </w:rPr>
-        <w:t>4</w:t>
+        <w:t>6</w:t>
       </w:r>
       <w:r>
         <w:rPr>
           <w:sz w:val="20"/>
           <w:szCs w:val="20"/>
         </w:rPr>
-        <w:t xml:space="preserve"> Map categories or values that were reclassified to indicate intactness.</w:t>
+        <w:t xml:space="preserve"> A key intermediate dataset was GFWC’s Canada Access 2010 dataset, which was created as the initial step in creating the IFL maps. https://globalforestwatch.ca/sites/gfwc/files/data/20140109B_Canada_Access_2010_metadata.html</w:t>
       </w:r>
     </w:p>
     <w:p>
@@ -19230,14 +19192,28 @@
           <w:szCs w:val="20"/>
           <w:vertAlign w:val="superscript"/>
         </w:rPr>
-        <w:t>5</w:t>
+        <w:t>7</w:t>
       </w:r>
       <w:r>
         <w:rPr>
           <w:sz w:val="20"/>
           <w:szCs w:val="20"/>
         </w:rPr>
-        <w:t xml:space="preserve"> Human disturbances considered by the map producers; method of detection varied by map and disturbance type and included existing maps, satellite imagery and aerial photos.</w:t>
+        <w:t xml:space="preserve"> HF</w:t>
+      </w:r>
+      <w:r>
+        <w:rPr>
+          <w:sz w:val="20"/>
+          <w:szCs w:val="20"/>
+        </w:rPr>
+        <w:t>P</w:t>
+      </w:r>
+      <w:r>
+        <w:rPr>
+          <w:sz w:val="20"/>
+          <w:szCs w:val="20"/>
+        </w:rPr>
+        <w:t>1993 is an update to the original human footprint/human influence index dataset (circa 1993) [47]</w:t>
       </w:r>
     </w:p>
     <w:p>
@@ -19253,14 +19229,14 @@
           <w:szCs w:val="20"/>
           <w:vertAlign w:val="superscript"/>
         </w:rPr>
-        <w:t>6</w:t>
+        <w:t>8</w:t>
       </w:r>
       <w:r>
         <w:rPr>
           <w:sz w:val="20"/>
           <w:szCs w:val="20"/>
         </w:rPr>
-        <w:t xml:space="preserve"> A key intermediate dataset was GFWC’s Canada Access 2010 dataset, which was created as the initial step in creating the IFL maps. https://globalforestwatch.ca/sites/gfwc/files/data/20140109B_Canada_Access_2010_metadata.html</w:t>
+        <w:t xml:space="preserve"> Frontier forests are large, ecologically intact, and relatively undisturbed natural forests [9]</w:t>
       </w:r>
     </w:p>
     <w:p>
@@ -19276,35 +19252,21 @@
           <w:szCs w:val="20"/>
           <w:vertAlign w:val="superscript"/>
         </w:rPr>
-        <w:t>7</w:t>
+        <w:t>9</w:t>
       </w:r>
       <w:r>
         <w:rPr>
           <w:sz w:val="20"/>
           <w:szCs w:val="20"/>
         </w:rPr>
-        <w:t xml:space="preserve"> HF</w:t>
-      </w:r>
-      <w:r>
-        <w:rPr>
-          <w:sz w:val="20"/>
-          <w:szCs w:val="20"/>
-        </w:rPr>
-        <w:t>P</w:t>
-      </w:r>
-      <w:r>
-        <w:rPr>
-          <w:sz w:val="20"/>
-          <w:szCs w:val="20"/>
-        </w:rPr>
-        <w:t>1993 is an update to the original human footprint/human influence index dataset (circa 1993) [47]</w:t>
+        <w:t xml:space="preserve"> The World Conservation Monitoring Centre, The World Forest Map, (WCMC, Cambridge, 1996).</w:t>
       </w:r>
     </w:p>
     <w:p>
       <w:pPr>
         <w:rPr>
-          <w:sz w:val="20"/>
-          <w:szCs w:val="20"/>
+          <w:rFonts w:eastAsiaTheme="majorEastAsia" w:cstheme="majorBidi"/>
+          <w:szCs w:val="32"/>
         </w:rPr>
       </w:pPr>
       <w:r>
@@ -19313,62 +19275,16 @@
           <w:szCs w:val="20"/>
           <w:vertAlign w:val="superscript"/>
         </w:rPr>
-        <w:t>8</w:t>
+        <w:t>10</w:t>
       </w:r>
       <w:r>
         <w:rPr>
           <w:sz w:val="20"/>
           <w:szCs w:val="20"/>
         </w:rPr>
-        <w:t xml:space="preserve"> Frontier forests are large, ecologically intact, and relatively undisturbed natural forests [9]</w:t>
-      </w:r>
-    </w:p>
-    <w:p>
-      <w:pPr>
-        <w:rPr>
-          <w:sz w:val="20"/>
-          <w:szCs w:val="20"/>
-        </w:rPr>
-      </w:pPr>
-      <w:r>
-        <w:rPr>
-          <w:sz w:val="20"/>
-          <w:szCs w:val="20"/>
-          <w:vertAlign w:val="superscript"/>
-        </w:rPr>
-        <w:t>9</w:t>
-      </w:r>
-      <w:r>
-        <w:rPr>
-          <w:sz w:val="20"/>
-          <w:szCs w:val="20"/>
-        </w:rPr>
-        <w:t xml:space="preserve"> The World Conservation Monitoring Centre, The World Forest Map, (WCMC, Cambridge, 1996).</w:t>
-      </w:r>
-    </w:p>
-    <w:p>
-      <w:pPr>
-        <w:rPr>
-          <w:rFonts w:eastAsiaTheme="majorEastAsia" w:cstheme="majorBidi"/>
-          <w:szCs w:val="32"/>
-        </w:rPr>
-      </w:pPr>
-      <w:r>
-        <w:rPr>
-          <w:sz w:val="20"/>
-          <w:szCs w:val="20"/>
-          <w:vertAlign w:val="superscript"/>
-        </w:rPr>
-        <w:t>10</w:t>
-      </w:r>
-      <w:r>
-        <w:rPr>
-          <w:sz w:val="20"/>
-          <w:szCs w:val="20"/>
-        </w:rPr>
         <w:t xml:space="preserve"> Partial updates to some caribou ranges in 2012.</w:t>
       </w:r>
-      <w:bookmarkEnd w:id="7"/>
+      <w:bookmarkEnd w:id="8"/>
     </w:p>
     <w:p>
       <w:pPr>
@@ -22806,8 +22722,8 @@
       </w:r>
     </w:p>
     <w:p>
-      <w:bookmarkStart w:id="10" w:name="table-4"/>
-      <w:bookmarkEnd w:id="10"/>
+      <w:bookmarkStart w:id="11" w:name="table-4"/>
+      <w:bookmarkEnd w:id="11"/>
     </w:p>
     <w:p>
       <w:r>
@@ -22873,8 +22789,8 @@
       <w:r>
         <w:t>).</w:t>
       </w:r>
-      <w:bookmarkStart w:id="11" w:name="table-5"/>
-      <w:bookmarkEnd w:id="11"/>
+      <w:bookmarkStart w:id="12" w:name="table-5"/>
+      <w:bookmarkEnd w:id="12"/>
     </w:p>
     <w:tbl>
       <w:tblPr>
@@ -47445,7 +47361,6 @@
   <w:style w:type="character" w:default="1" w:styleId="DefaultParagraphFont">
     <w:name w:val="Default Paragraph Font"/>
     <w:uiPriority w:val="1"/>
-    <w:semiHidden/>
     <w:unhideWhenUsed/>
   </w:style>
   <w:style w:type="table" w:default="1" w:styleId="TableNormal">
@@ -49011,7 +48926,7 @@
 </file>
 
 <file path=customXml/itemProps1.xml><?xml version="1.0" encoding="utf-8"?>
-<ds:datastoreItem xmlns:ds="http://schemas.openxmlformats.org/officeDocument/2006/customXml" ds:itemID="{47A3FBBC-DBA6-4CC3-B0C0-6D40DBAB3DC5}">
+<ds:datastoreItem xmlns:ds="http://schemas.openxmlformats.org/officeDocument/2006/customXml" ds:itemID="{43485C97-F536-4C31-A7CE-FF78EC74CB2B}">
   <ds:schemaRefs>
     <ds:schemaRef ds:uri="http://schemas.openxmlformats.org/officeDocument/2006/bibliography"/>
   </ds:schemaRefs>

</xml_diff>